<commit_message>
clean up of some files + particles now activate when player jumps
</commit_message>
<xml_diff>
--- a/Advanced Games Programing Report.docx
+++ b/Advanced Games Programing Report.docx
@@ -358,7 +358,7 @@
                                         <w:sz w:val="20"/>
                                         <w:szCs w:val="20"/>
                                       </w:rPr>
-                                      <w:t>[Company address]</w:t>
+                                      <w:t xml:space="preserve">     </w:t>
                                     </w:r>
                                   </w:sdtContent>
                                 </w:sdt>
@@ -504,7 +504,7 @@
                                   <w:sz w:val="20"/>
                                   <w:szCs w:val="20"/>
                                 </w:rPr>
-                                <w:t>[Company address]</w:t>
+                                <w:t xml:space="preserve">     </w:t>
                               </w:r>
                             </w:sdtContent>
                           </w:sdt>
@@ -843,7 +843,7 @@
               </mc:Choice>
               <mc:Fallback>
                 <w:pict>
-                  <v:group w14:anchorId="4804790E" id="Group 114" o:spid="_x0000_s1026" style="position:absolute;margin-left:0;margin-top:0;width:18pt;height:10in;z-index:251659264;mso-width-percent:29;mso-height-percent:909;mso-left-percent:45;mso-position-horizontal-relative:page;mso-position-vertical:center;mso-position-vertical-relative:page;mso-width-percent:29;mso-height-percent:909;mso-left-percent:45" coordsize="2286,91440" o:gfxdata="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">
+                  <v:group w14:anchorId="0EF05C91" id="Group 114" o:spid="_x0000_s1026" style="position:absolute;margin-left:0;margin-top:0;width:18pt;height:10in;z-index:251659264;mso-width-percent:29;mso-height-percent:909;mso-left-percent:45;mso-position-horizontal-relative:page;mso-position-vertical:center;mso-position-vertical-relative:page;mso-width-percent:29;mso-height-percent:909;mso-left-percent:45" coordsize="2286,91440" o:gfxdata="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">
                     <v:rect id="Rectangle 115" o:spid="_x0000_s1027" style="position:absolute;width:2286;height:87820;visibility:visible;mso-wrap-style:square;v-text-anchor:middle" o:gfxdata="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" fillcolor="#ed7d31 [3205]" stroked="f" strokeweight="1pt"/>
                     <v:rect id="Rectangle 116" o:spid="_x0000_s1028" style="position:absolute;top:89154;width:2286;height:2286;visibility:visible;mso-wrap-style:square;v-text-anchor:middle" o:gfxdata="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" fillcolor="#ed7d31 [3205]" stroked="f">
                       <o:lock v:ext="edit" aspectratio="t"/>
@@ -1362,10 +1362,217 @@
       <w:pPr>
         <w:pStyle w:val="personalHeading2"/>
       </w:pPr>
-      <w:bookmarkStart w:id="1" w:name="_Toc535154375"/>
-      <w:r>
-        <w:t>TEAJHWLDS</w:t>
-      </w:r>
+      <w:r>
+        <w:t xml:space="preserve">New Things that weren’t planned </w:t>
+      </w:r>
+    </w:p>
+    <w:p>
+      <w:pPr>
+        <w:pStyle w:val="Basic"/>
+      </w:pPr>
+      <w:r>
+        <w:t>Triang</w:t>
+      </w:r>
+      <w:r>
+        <w:t>le collision</w:t>
+      </w:r>
+    </w:p>
+    <w:p>
+      <w:pPr>
+        <w:pStyle w:val="Basic"/>
+      </w:pPr>
+    </w:p>
+    <w:p>
+      <w:pPr>
+        <w:pStyle w:val="personalHeading2"/>
+      </w:pPr>
+      <w:r>
+        <w:t xml:space="preserve">Things that changed </w:t>
+      </w:r>
+    </w:p>
+    <w:p>
+      <w:pPr>
+        <w:pStyle w:val="Basic"/>
+      </w:pPr>
+      <w:r>
+        <w:t xml:space="preserve">Collision – from planned to tri collision + sphere collision </w:t>
+      </w:r>
+    </w:p>
+    <w:p>
+      <w:pPr>
+        <w:pStyle w:val="personalHeading2"/>
+      </w:pPr>
+      <w:r>
+        <w:t>Things That weren’t implemented</w:t>
+      </w:r>
+    </w:p>
+    <w:p>
+      <w:pPr>
+        <w:pStyle w:val="Basic"/>
+      </w:pPr>
+      <w:proofErr w:type="spellStart"/>
+      <w:r>
+        <w:t>Aabb</w:t>
+      </w:r>
+      <w:proofErr w:type="spellEnd"/>
+      <w:r>
+        <w:t xml:space="preserve"> box collision </w:t>
+      </w:r>
+    </w:p>
+    <w:p>
+      <w:pPr>
+        <w:pStyle w:val="Basic"/>
+      </w:pPr>
+      <w:proofErr w:type="spellStart"/>
+      <w:r>
+        <w:t>Psudeo</w:t>
+      </w:r>
+      <w:proofErr w:type="spellEnd"/>
+      <w:r>
+        <w:t xml:space="preserve"> </w:t>
+      </w:r>
+      <w:proofErr w:type="spellStart"/>
+      <w:r>
+        <w:t>bsp</w:t>
+      </w:r>
+      <w:proofErr w:type="spellEnd"/>
+      <w:r>
+        <w:t xml:space="preserve"> </w:t>
+      </w:r>
+    </w:p>
+    <w:p>
+      <w:pPr>
+        <w:pStyle w:val="Basic"/>
+      </w:pPr>
+      <w:r>
+        <w:t xml:space="preserve">My entire class diagram concept entirely scrapped </w:t>
+      </w:r>
+    </w:p>
+    <w:p>
+      <w:pPr>
+        <w:pStyle w:val="Basic"/>
+      </w:pPr>
+      <w:proofErr w:type="spellStart"/>
+      <w:proofErr w:type="gramStart"/>
+      <w:r>
+        <w:t>Procgen</w:t>
+      </w:r>
+      <w:proofErr w:type="spellEnd"/>
+      <w:r>
+        <w:t xml:space="preserve"> :</w:t>
+      </w:r>
+      <w:proofErr w:type="gramEnd"/>
+      <w:r>
+        <w:t xml:space="preserve">’( </w:t>
+      </w:r>
+    </w:p>
+    <w:p>
+      <w:pPr>
+        <w:pStyle w:val="Basic"/>
+      </w:pPr>
+      <w:r>
+        <w:t xml:space="preserve">Use of the pixel shader for </w:t>
+      </w:r>
+      <w:proofErr w:type="gramStart"/>
+      <w:r>
+        <w:t>lighting :</w:t>
+      </w:r>
+      <w:proofErr w:type="gramEnd"/>
+      <w:r>
+        <w:t xml:space="preserve">’( </w:t>
+      </w:r>
+    </w:p>
+    <w:p>
+      <w:pPr>
+        <w:pStyle w:val="Basic"/>
+      </w:pPr>
+      <w:r>
+        <w:t xml:space="preserve">Geometry shader being used </w:t>
+      </w:r>
+      <w:proofErr w:type="gramStart"/>
+      <w:r>
+        <w:t>( what</w:t>
+      </w:r>
+      <w:proofErr w:type="gramEnd"/>
+      <w:r>
+        <w:t xml:space="preserve"> </w:t>
+      </w:r>
+      <w:proofErr w:type="spellStart"/>
+      <w:r>
+        <w:t>a</w:t>
+      </w:r>
+      <w:proofErr w:type="spellEnd"/>
+      <w:r>
+        <w:t xml:space="preserve"> idiot I was thinking I’d get that in) </w:t>
+      </w:r>
+    </w:p>
+    <w:p>
+      <w:pPr>
+        <w:pStyle w:val="Basic"/>
+      </w:pPr>
+    </w:p>
+    <w:p>
+      <w:pPr>
+        <w:pStyle w:val="Basic"/>
+      </w:pPr>
+      <w:r>
+        <w:t xml:space="preserve">Lighting stretch goals point spot </w:t>
+      </w:r>
+      <w:proofErr w:type="gramStart"/>
+      <w:r>
+        <w:t>attenuation  (</w:t>
+      </w:r>
+      <w:proofErr w:type="gramEnd"/>
+      <w:r>
+        <w:t xml:space="preserve"> I just basically don’t understand lighting in the slightest )</w:t>
+      </w:r>
+    </w:p>
+    <w:p>
+      <w:pPr>
+        <w:pStyle w:val="Basic"/>
+      </w:pPr>
+      <w:r>
+        <w:t xml:space="preserve">AI steering </w:t>
+      </w:r>
+    </w:p>
+    <w:p>
+      <w:pPr>
+        <w:pStyle w:val="Basic"/>
+      </w:pPr>
+      <w:r>
+        <w:t>AI stretch goal – A*</w:t>
+      </w:r>
+    </w:p>
+    <w:p>
+      <w:pPr>
+        <w:pStyle w:val="Basic"/>
+      </w:pPr>
+    </w:p>
+    <w:p>
+      <w:pPr>
+        <w:pStyle w:val="Basic"/>
+      </w:pPr>
+      <w:r>
+        <w:t xml:space="preserve">Menu’s </w:t>
+      </w:r>
+    </w:p>
+    <w:p>
+      <w:pPr>
+        <w:pStyle w:val="Basic"/>
+      </w:pPr>
+      <w:r>
+        <w:lastRenderedPageBreak/>
+        <w:t xml:space="preserve">Pausing </w:t>
+      </w:r>
+    </w:p>
+    <w:p>
+      <w:pPr>
+        <w:pStyle w:val="Basic"/>
+      </w:pPr>
+      <w:r>
+        <w:t>Music</w:t>
+      </w:r>
+      <w:bookmarkStart w:id="1" w:name="_GoBack"/>
       <w:bookmarkEnd w:id="1"/>
     </w:p>
     <w:p>
@@ -1373,7 +1580,7 @@
         <w:pStyle w:val="Basic"/>
       </w:pPr>
       <w:r>
-        <w:t>TGARHEUJKDGHAHDGK</w:t>
+        <w:t xml:space="preserve">Game flow </w:t>
       </w:r>
     </w:p>
     <w:p>
@@ -1381,25 +1588,23 @@
         <w:pStyle w:val="Basic"/>
       </w:pPr>
       <w:r>
-        <w:t>GJALH</w:t>
-      </w:r>
-    </w:p>
-    <w:p>
-      <w:pPr>
-        <w:pStyle w:val="personalHeading3"/>
-      </w:pPr>
-      <w:bookmarkStart w:id="2" w:name="_Toc535154376"/>
-      <w:r>
-        <w:t>RJTKHADG</w:t>
-      </w:r>
-      <w:bookmarkEnd w:id="2"/>
+        <w:t>Mipmapping</w:t>
+      </w:r>
     </w:p>
     <w:p>
       <w:pPr>
         <w:pStyle w:val="Basic"/>
       </w:pPr>
       <w:r>
-        <w:t>GHADJKHDFGAS</w:t>
+        <w:t xml:space="preserve">Texture filtering </w:t>
+      </w:r>
+    </w:p>
+    <w:p>
+      <w:pPr>
+        <w:pStyle w:val="personalHeading2"/>
+      </w:pPr>
+      <w:r>
+        <w:t xml:space="preserve">Things that stayed the same </w:t>
       </w:r>
     </w:p>
     <w:p>
@@ -1407,39 +1612,1927 @@
         <w:pStyle w:val="Basic"/>
       </w:pPr>
       <w:r>
-        <w:t>GDHAFJ</w:t>
-      </w:r>
-    </w:p>
-    <w:p>
-      <w:pPr>
-        <w:pStyle w:val="personalHeading2"/>
-      </w:pPr>
-      <w:bookmarkStart w:id="3" w:name="_Toc535154377"/>
-      <w:r>
-        <w:t>Brown</w:t>
-      </w:r>
-      <w:bookmarkEnd w:id="3"/>
+        <w:t xml:space="preserve">Loading a level with a text file.  </w:t>
+      </w:r>
     </w:p>
     <w:p>
       <w:pPr>
         <w:pStyle w:val="Basic"/>
       </w:pPr>
-      <w:proofErr w:type="spellStart"/>
-      <w:r>
-        <w:t>Ghajsdhf</w:t>
-      </w:r>
-      <w:proofErr w:type="spellEnd"/>
+      <w:r>
+        <w:t>Ambient lighting &amp; directional lighting</w:t>
+      </w:r>
+    </w:p>
+    <w:p>
+      <w:pPr>
+        <w:pStyle w:val="Basic"/>
+      </w:pPr>
+      <w:r>
+        <w:t xml:space="preserve">Design </w:t>
+      </w:r>
+      <w:proofErr w:type="gramStart"/>
+      <w:r>
+        <w:t>patterns  -</w:t>
+      </w:r>
+      <w:proofErr w:type="gramEnd"/>
+      <w:r>
+        <w:t xml:space="preserve"> double buffering </w:t>
+      </w:r>
+    </w:p>
+    <w:p>
+      <w:pPr>
+        <w:pStyle w:val="Basic"/>
+      </w:pPr>
+      <w:r>
+        <w:t xml:space="preserve">Game loop </w:t>
+      </w:r>
     </w:p>
     <w:p>
       <w:pPr>
         <w:pStyle w:val="personalHeading"/>
       </w:pPr>
-      <w:bookmarkStart w:id="4" w:name="_Toc535154378"/>
+      <w:bookmarkStart w:id="2" w:name="_Toc535154378"/>
       <w:r>
         <w:t>Testing</w:t>
       </w:r>
-      <w:bookmarkEnd w:id="4"/>
+      <w:bookmarkEnd w:id="2"/>
     </w:p>
+    <w:p>
+      <w:pPr>
+        <w:spacing w:after="0" w:line="240" w:lineRule="auto"/>
+        <w:rPr>
+          <w:rFonts w:eastAsia="Times New Roman" w:cstheme="minorHAnsi"/>
+          <w:sz w:val="24"/>
+          <w:szCs w:val="24"/>
+          <w:lang w:eastAsia="en-GB"/>
+        </w:rPr>
+      </w:pPr>
+      <w:r>
+        <w:rPr>
+          <w:rFonts w:eastAsia="Times New Roman" w:cstheme="minorHAnsi"/>
+          <w:color w:val="000000"/>
+          <w:lang w:eastAsia="en-GB"/>
+        </w:rPr>
+        <w:t>Black B</w:t>
+      </w:r>
+      <w:r>
+        <w:rPr>
+          <w:rFonts w:eastAsia="Times New Roman" w:cstheme="minorHAnsi"/>
+          <w:color w:val="000000"/>
+          <w:lang w:eastAsia="en-GB"/>
+        </w:rPr>
+        <w:t>ox</w:t>
+      </w:r>
+      <w:r>
+        <w:rPr>
+          <w:rFonts w:eastAsia="Times New Roman" w:cstheme="minorHAnsi"/>
+          <w:color w:val="000000"/>
+          <w:lang w:eastAsia="en-GB"/>
+        </w:rPr>
+        <w:t xml:space="preserve"> Test Plan</w:t>
+      </w:r>
+    </w:p>
+    <w:tbl>
+      <w:tblPr>
+        <w:tblW w:w="0" w:type="auto"/>
+        <w:tblCellMar>
+          <w:top w:w="15" w:type="dxa"/>
+          <w:left w:w="15" w:type="dxa"/>
+          <w:bottom w:w="15" w:type="dxa"/>
+          <w:right w:w="15" w:type="dxa"/>
+        </w:tblCellMar>
+        <w:tblLook w:val="04A0" w:firstRow="1" w:lastRow="0" w:firstColumn="1" w:lastColumn="0" w:noHBand="0" w:noVBand="1"/>
+      </w:tblPr>
+      <w:tblGrid>
+        <w:gridCol w:w="491"/>
+        <w:gridCol w:w="2192"/>
+        <w:gridCol w:w="1962"/>
+        <w:gridCol w:w="1603"/>
+        <w:gridCol w:w="1440"/>
+        <w:gridCol w:w="1318"/>
+      </w:tblGrid>
+      <w:tr>
+        <w:trPr>
+          <w:trHeight w:val="720"/>
+        </w:trPr>
+        <w:tc>
+          <w:tcPr>
+            <w:tcW w:w="0" w:type="auto"/>
+            <w:tcBorders>
+              <w:top w:val="single" w:sz="8" w:space="0" w:color="000000"/>
+              <w:left w:val="single" w:sz="8" w:space="0" w:color="000000"/>
+              <w:bottom w:val="single" w:sz="8" w:space="0" w:color="000000"/>
+              <w:right w:val="single" w:sz="8" w:space="0" w:color="000000"/>
+            </w:tcBorders>
+            <w:tcMar>
+              <w:top w:w="100" w:type="dxa"/>
+              <w:left w:w="100" w:type="dxa"/>
+              <w:bottom w:w="100" w:type="dxa"/>
+              <w:right w:w="100" w:type="dxa"/>
+            </w:tcMar>
+            <w:hideMark/>
+          </w:tcPr>
+          <w:p>
+            <w:pPr>
+              <w:spacing w:after="0" w:line="240" w:lineRule="auto"/>
+              <w:ind w:left="100"/>
+              <w:rPr>
+                <w:rFonts w:eastAsia="Times New Roman" w:cstheme="minorHAnsi"/>
+                <w:sz w:val="24"/>
+                <w:szCs w:val="24"/>
+                <w:lang w:eastAsia="en-GB"/>
+              </w:rPr>
+            </w:pPr>
+            <w:r>
+              <w:rPr>
+                <w:rFonts w:eastAsia="Times New Roman" w:cstheme="minorHAnsi"/>
+                <w:color w:val="000000"/>
+                <w:lang w:eastAsia="en-GB"/>
+              </w:rPr>
+              <w:t>ID</w:t>
+            </w:r>
+          </w:p>
+        </w:tc>
+        <w:tc>
+          <w:tcPr>
+            <w:tcW w:w="0" w:type="auto"/>
+            <w:tcBorders>
+              <w:top w:val="single" w:sz="8" w:space="0" w:color="000000"/>
+              <w:left w:val="single" w:sz="8" w:space="0" w:color="000000"/>
+              <w:bottom w:val="single" w:sz="8" w:space="0" w:color="000000"/>
+              <w:right w:val="single" w:sz="8" w:space="0" w:color="000000"/>
+            </w:tcBorders>
+            <w:tcMar>
+              <w:top w:w="100" w:type="dxa"/>
+              <w:left w:w="100" w:type="dxa"/>
+              <w:bottom w:w="100" w:type="dxa"/>
+              <w:right w:w="100" w:type="dxa"/>
+            </w:tcMar>
+            <w:hideMark/>
+          </w:tcPr>
+          <w:p>
+            <w:pPr>
+              <w:spacing w:after="0" w:line="240" w:lineRule="auto"/>
+              <w:ind w:left="100"/>
+              <w:rPr>
+                <w:rFonts w:eastAsia="Times New Roman" w:cstheme="minorHAnsi"/>
+                <w:sz w:val="24"/>
+                <w:szCs w:val="24"/>
+                <w:lang w:eastAsia="en-GB"/>
+              </w:rPr>
+            </w:pPr>
+            <w:r>
+              <w:rPr>
+                <w:rFonts w:eastAsia="Times New Roman" w:cstheme="minorHAnsi"/>
+                <w:color w:val="000000"/>
+                <w:lang w:eastAsia="en-GB"/>
+              </w:rPr>
+              <w:t>Feature</w:t>
+            </w:r>
+          </w:p>
+        </w:tc>
+        <w:tc>
+          <w:tcPr>
+            <w:tcW w:w="0" w:type="auto"/>
+            <w:tcBorders>
+              <w:top w:val="single" w:sz="8" w:space="0" w:color="000000"/>
+              <w:left w:val="single" w:sz="8" w:space="0" w:color="000000"/>
+              <w:bottom w:val="single" w:sz="8" w:space="0" w:color="000000"/>
+              <w:right w:val="single" w:sz="8" w:space="0" w:color="000000"/>
+            </w:tcBorders>
+            <w:tcMar>
+              <w:top w:w="100" w:type="dxa"/>
+              <w:left w:w="100" w:type="dxa"/>
+              <w:bottom w:w="100" w:type="dxa"/>
+              <w:right w:w="100" w:type="dxa"/>
+            </w:tcMar>
+            <w:hideMark/>
+          </w:tcPr>
+          <w:p>
+            <w:pPr>
+              <w:spacing w:after="0" w:line="240" w:lineRule="auto"/>
+              <w:ind w:left="100"/>
+              <w:rPr>
+                <w:rFonts w:eastAsia="Times New Roman" w:cstheme="minorHAnsi"/>
+                <w:sz w:val="24"/>
+                <w:szCs w:val="24"/>
+                <w:lang w:eastAsia="en-GB"/>
+              </w:rPr>
+            </w:pPr>
+            <w:r>
+              <w:rPr>
+                <w:rFonts w:eastAsia="Times New Roman" w:cstheme="minorHAnsi"/>
+                <w:color w:val="000000"/>
+                <w:lang w:eastAsia="en-GB"/>
+              </w:rPr>
+              <w:t>Test</w:t>
+            </w:r>
+          </w:p>
+        </w:tc>
+        <w:tc>
+          <w:tcPr>
+            <w:tcW w:w="0" w:type="auto"/>
+            <w:tcBorders>
+              <w:top w:val="single" w:sz="8" w:space="0" w:color="000000"/>
+              <w:left w:val="single" w:sz="8" w:space="0" w:color="000000"/>
+              <w:bottom w:val="single" w:sz="8" w:space="0" w:color="000000"/>
+              <w:right w:val="single" w:sz="8" w:space="0" w:color="000000"/>
+            </w:tcBorders>
+            <w:tcMar>
+              <w:top w:w="100" w:type="dxa"/>
+              <w:left w:w="100" w:type="dxa"/>
+              <w:bottom w:w="100" w:type="dxa"/>
+              <w:right w:w="100" w:type="dxa"/>
+            </w:tcMar>
+            <w:hideMark/>
+          </w:tcPr>
+          <w:p>
+            <w:pPr>
+              <w:spacing w:after="0" w:line="240" w:lineRule="auto"/>
+              <w:ind w:left="100"/>
+              <w:rPr>
+                <w:rFonts w:eastAsia="Times New Roman" w:cstheme="minorHAnsi"/>
+                <w:sz w:val="24"/>
+                <w:szCs w:val="24"/>
+                <w:lang w:eastAsia="en-GB"/>
+              </w:rPr>
+            </w:pPr>
+            <w:r>
+              <w:rPr>
+                <w:rFonts w:eastAsia="Times New Roman" w:cstheme="minorHAnsi"/>
+                <w:color w:val="000000"/>
+                <w:lang w:eastAsia="en-GB"/>
+              </w:rPr>
+              <w:t>Predicted Outcome</w:t>
+            </w:r>
+          </w:p>
+        </w:tc>
+        <w:tc>
+          <w:tcPr>
+            <w:tcW w:w="0" w:type="auto"/>
+            <w:tcBorders>
+              <w:top w:val="single" w:sz="8" w:space="0" w:color="000000"/>
+              <w:left w:val="single" w:sz="8" w:space="0" w:color="000000"/>
+              <w:bottom w:val="single" w:sz="8" w:space="0" w:color="000000"/>
+              <w:right w:val="single" w:sz="8" w:space="0" w:color="000000"/>
+            </w:tcBorders>
+            <w:tcMar>
+              <w:top w:w="100" w:type="dxa"/>
+              <w:left w:w="100" w:type="dxa"/>
+              <w:bottom w:w="100" w:type="dxa"/>
+              <w:right w:w="100" w:type="dxa"/>
+            </w:tcMar>
+            <w:hideMark/>
+          </w:tcPr>
+          <w:p>
+            <w:pPr>
+              <w:spacing w:after="0" w:line="240" w:lineRule="auto"/>
+              <w:ind w:left="100"/>
+              <w:rPr>
+                <w:rFonts w:eastAsia="Times New Roman" w:cstheme="minorHAnsi"/>
+                <w:sz w:val="24"/>
+                <w:szCs w:val="24"/>
+                <w:lang w:eastAsia="en-GB"/>
+              </w:rPr>
+            </w:pPr>
+            <w:r>
+              <w:rPr>
+                <w:rFonts w:eastAsia="Times New Roman" w:cstheme="minorHAnsi"/>
+                <w:color w:val="000000"/>
+                <w:lang w:eastAsia="en-GB"/>
+              </w:rPr>
+              <w:t>Actual Outcome</w:t>
+            </w:r>
+          </w:p>
+        </w:tc>
+        <w:tc>
+          <w:tcPr>
+            <w:tcW w:w="0" w:type="auto"/>
+            <w:tcBorders>
+              <w:top w:val="single" w:sz="8" w:space="0" w:color="000000"/>
+              <w:left w:val="single" w:sz="8" w:space="0" w:color="000000"/>
+              <w:bottom w:val="single" w:sz="8" w:space="0" w:color="000000"/>
+              <w:right w:val="single" w:sz="8" w:space="0" w:color="000000"/>
+            </w:tcBorders>
+            <w:tcMar>
+              <w:top w:w="100" w:type="dxa"/>
+              <w:left w:w="100" w:type="dxa"/>
+              <w:bottom w:w="100" w:type="dxa"/>
+              <w:right w:w="100" w:type="dxa"/>
+            </w:tcMar>
+            <w:hideMark/>
+          </w:tcPr>
+          <w:p>
+            <w:pPr>
+              <w:spacing w:after="0" w:line="240" w:lineRule="auto"/>
+              <w:ind w:left="100"/>
+              <w:rPr>
+                <w:rFonts w:eastAsia="Times New Roman" w:cstheme="minorHAnsi"/>
+                <w:sz w:val="24"/>
+                <w:szCs w:val="24"/>
+                <w:lang w:eastAsia="en-GB"/>
+              </w:rPr>
+            </w:pPr>
+            <w:r>
+              <w:rPr>
+                <w:rFonts w:eastAsia="Times New Roman" w:cstheme="minorHAnsi"/>
+                <w:color w:val="000000"/>
+                <w:lang w:eastAsia="en-GB"/>
+              </w:rPr>
+              <w:t>Actions Taken</w:t>
+            </w:r>
+          </w:p>
+        </w:tc>
+      </w:tr>
+      <w:tr>
+        <w:trPr>
+          <w:trHeight w:val="1000"/>
+        </w:trPr>
+        <w:tc>
+          <w:tcPr>
+            <w:tcW w:w="0" w:type="auto"/>
+            <w:tcBorders>
+              <w:top w:val="single" w:sz="8" w:space="0" w:color="000000"/>
+              <w:left w:val="single" w:sz="8" w:space="0" w:color="000000"/>
+              <w:bottom w:val="single" w:sz="8" w:space="0" w:color="000000"/>
+              <w:right w:val="single" w:sz="8" w:space="0" w:color="000000"/>
+            </w:tcBorders>
+            <w:tcMar>
+              <w:top w:w="100" w:type="dxa"/>
+              <w:left w:w="100" w:type="dxa"/>
+              <w:bottom w:w="100" w:type="dxa"/>
+              <w:right w:w="100" w:type="dxa"/>
+            </w:tcMar>
+            <w:hideMark/>
+          </w:tcPr>
+          <w:p>
+            <w:pPr>
+              <w:spacing w:after="0" w:line="240" w:lineRule="auto"/>
+              <w:ind w:left="100"/>
+              <w:rPr>
+                <w:rFonts w:eastAsia="Times New Roman" w:cstheme="minorHAnsi"/>
+                <w:sz w:val="24"/>
+                <w:szCs w:val="24"/>
+                <w:lang w:eastAsia="en-GB"/>
+              </w:rPr>
+            </w:pPr>
+            <w:r>
+              <w:rPr>
+                <w:rFonts w:eastAsia="Times New Roman" w:cstheme="minorHAnsi"/>
+                <w:color w:val="000000"/>
+                <w:lang w:eastAsia="en-GB"/>
+              </w:rPr>
+              <w:t xml:space="preserve"> </w:t>
+            </w:r>
+          </w:p>
+        </w:tc>
+        <w:tc>
+          <w:tcPr>
+            <w:tcW w:w="0" w:type="auto"/>
+            <w:tcBorders>
+              <w:top w:val="single" w:sz="8" w:space="0" w:color="000000"/>
+              <w:left w:val="single" w:sz="8" w:space="0" w:color="000000"/>
+              <w:bottom w:val="single" w:sz="8" w:space="0" w:color="000000"/>
+              <w:right w:val="single" w:sz="8" w:space="0" w:color="000000"/>
+            </w:tcBorders>
+            <w:tcMar>
+              <w:top w:w="100" w:type="dxa"/>
+              <w:left w:w="100" w:type="dxa"/>
+              <w:bottom w:w="100" w:type="dxa"/>
+              <w:right w:w="100" w:type="dxa"/>
+            </w:tcMar>
+            <w:hideMark/>
+          </w:tcPr>
+          <w:p>
+            <w:pPr>
+              <w:spacing w:after="0" w:line="240" w:lineRule="auto"/>
+              <w:ind w:left="100"/>
+              <w:rPr>
+                <w:rFonts w:eastAsia="Times New Roman" w:cstheme="minorHAnsi"/>
+                <w:sz w:val="24"/>
+                <w:szCs w:val="24"/>
+                <w:lang w:eastAsia="en-GB"/>
+              </w:rPr>
+            </w:pPr>
+            <w:r>
+              <w:rPr>
+                <w:rFonts w:eastAsia="Times New Roman" w:cstheme="minorHAnsi"/>
+                <w:color w:val="000000"/>
+                <w:lang w:eastAsia="en-GB"/>
+              </w:rPr>
+              <w:t>action that we want to complete</w:t>
+            </w:r>
+          </w:p>
+        </w:tc>
+        <w:tc>
+          <w:tcPr>
+            <w:tcW w:w="0" w:type="auto"/>
+            <w:tcBorders>
+              <w:top w:val="single" w:sz="8" w:space="0" w:color="000000"/>
+              <w:left w:val="single" w:sz="8" w:space="0" w:color="000000"/>
+              <w:bottom w:val="single" w:sz="8" w:space="0" w:color="000000"/>
+              <w:right w:val="single" w:sz="8" w:space="0" w:color="000000"/>
+            </w:tcBorders>
+            <w:tcMar>
+              <w:top w:w="100" w:type="dxa"/>
+              <w:left w:w="100" w:type="dxa"/>
+              <w:bottom w:w="100" w:type="dxa"/>
+              <w:right w:w="100" w:type="dxa"/>
+            </w:tcMar>
+            <w:hideMark/>
+          </w:tcPr>
+          <w:p>
+            <w:pPr>
+              <w:spacing w:after="0" w:line="240" w:lineRule="auto"/>
+              <w:ind w:left="100"/>
+              <w:rPr>
+                <w:rFonts w:eastAsia="Times New Roman" w:cstheme="minorHAnsi"/>
+                <w:sz w:val="24"/>
+                <w:szCs w:val="24"/>
+                <w:lang w:eastAsia="en-GB"/>
+              </w:rPr>
+            </w:pPr>
+            <w:r>
+              <w:rPr>
+                <w:rFonts w:eastAsia="Times New Roman" w:cstheme="minorHAnsi"/>
+                <w:color w:val="000000"/>
+                <w:lang w:eastAsia="en-GB"/>
+              </w:rPr>
+              <w:t>Input that should cause action</w:t>
+            </w:r>
+          </w:p>
+        </w:tc>
+        <w:tc>
+          <w:tcPr>
+            <w:tcW w:w="0" w:type="auto"/>
+            <w:tcBorders>
+              <w:top w:val="single" w:sz="8" w:space="0" w:color="000000"/>
+              <w:left w:val="single" w:sz="8" w:space="0" w:color="000000"/>
+              <w:bottom w:val="single" w:sz="8" w:space="0" w:color="000000"/>
+              <w:right w:val="single" w:sz="8" w:space="0" w:color="000000"/>
+            </w:tcBorders>
+            <w:tcMar>
+              <w:top w:w="100" w:type="dxa"/>
+              <w:left w:w="100" w:type="dxa"/>
+              <w:bottom w:w="100" w:type="dxa"/>
+              <w:right w:w="100" w:type="dxa"/>
+            </w:tcMar>
+            <w:hideMark/>
+          </w:tcPr>
+          <w:p>
+            <w:pPr>
+              <w:spacing w:after="0" w:line="240" w:lineRule="auto"/>
+              <w:ind w:left="100"/>
+              <w:rPr>
+                <w:rFonts w:eastAsia="Times New Roman" w:cstheme="minorHAnsi"/>
+                <w:sz w:val="24"/>
+                <w:szCs w:val="24"/>
+                <w:lang w:eastAsia="en-GB"/>
+              </w:rPr>
+            </w:pPr>
+            <w:r>
+              <w:rPr>
+                <w:rFonts w:eastAsia="Times New Roman" w:cstheme="minorHAnsi"/>
+                <w:color w:val="000000"/>
+                <w:lang w:eastAsia="en-GB"/>
+              </w:rPr>
+              <w:t>Hopefully it works</w:t>
+            </w:r>
+          </w:p>
+        </w:tc>
+        <w:tc>
+          <w:tcPr>
+            <w:tcW w:w="0" w:type="auto"/>
+            <w:tcBorders>
+              <w:top w:val="single" w:sz="8" w:space="0" w:color="000000"/>
+              <w:left w:val="single" w:sz="8" w:space="0" w:color="000000"/>
+              <w:bottom w:val="single" w:sz="8" w:space="0" w:color="000000"/>
+              <w:right w:val="single" w:sz="8" w:space="0" w:color="000000"/>
+            </w:tcBorders>
+            <w:tcMar>
+              <w:top w:w="100" w:type="dxa"/>
+              <w:left w:w="100" w:type="dxa"/>
+              <w:bottom w:w="100" w:type="dxa"/>
+              <w:right w:w="100" w:type="dxa"/>
+            </w:tcMar>
+            <w:hideMark/>
+          </w:tcPr>
+          <w:p>
+            <w:pPr>
+              <w:spacing w:after="0" w:line="240" w:lineRule="auto"/>
+              <w:ind w:left="100"/>
+              <w:rPr>
+                <w:rFonts w:eastAsia="Times New Roman" w:cstheme="minorHAnsi"/>
+                <w:sz w:val="24"/>
+                <w:szCs w:val="24"/>
+                <w:lang w:eastAsia="en-GB"/>
+              </w:rPr>
+            </w:pPr>
+            <w:r>
+              <w:rPr>
+                <w:rFonts w:eastAsia="Times New Roman" w:cstheme="minorHAnsi"/>
+                <w:color w:val="000000"/>
+                <w:lang w:eastAsia="en-GB"/>
+              </w:rPr>
+              <w:t>Maybe it did</w:t>
+            </w:r>
+          </w:p>
+        </w:tc>
+        <w:tc>
+          <w:tcPr>
+            <w:tcW w:w="0" w:type="auto"/>
+            <w:tcBorders>
+              <w:top w:val="single" w:sz="8" w:space="0" w:color="000000"/>
+              <w:left w:val="single" w:sz="8" w:space="0" w:color="000000"/>
+              <w:bottom w:val="single" w:sz="8" w:space="0" w:color="000000"/>
+              <w:right w:val="single" w:sz="8" w:space="0" w:color="000000"/>
+            </w:tcBorders>
+            <w:tcMar>
+              <w:top w:w="100" w:type="dxa"/>
+              <w:left w:w="100" w:type="dxa"/>
+              <w:bottom w:w="100" w:type="dxa"/>
+              <w:right w:w="100" w:type="dxa"/>
+            </w:tcMar>
+            <w:hideMark/>
+          </w:tcPr>
+          <w:p>
+            <w:pPr>
+              <w:spacing w:after="0" w:line="240" w:lineRule="auto"/>
+              <w:ind w:left="100"/>
+              <w:rPr>
+                <w:rFonts w:eastAsia="Times New Roman" w:cstheme="minorHAnsi"/>
+                <w:sz w:val="24"/>
+                <w:szCs w:val="24"/>
+                <w:lang w:eastAsia="en-GB"/>
+              </w:rPr>
+            </w:pPr>
+            <w:r>
+              <w:rPr>
+                <w:rFonts w:eastAsia="Times New Roman" w:cstheme="minorHAnsi"/>
+                <w:color w:val="000000"/>
+                <w:lang w:eastAsia="en-GB"/>
+              </w:rPr>
+              <w:t>Maybe it didn’t</w:t>
+            </w:r>
+          </w:p>
+        </w:tc>
+      </w:tr>
+      <w:tr>
+        <w:trPr>
+          <w:trHeight w:val="460"/>
+        </w:trPr>
+        <w:tc>
+          <w:tcPr>
+            <w:tcW w:w="0" w:type="auto"/>
+            <w:tcBorders>
+              <w:top w:val="single" w:sz="8" w:space="0" w:color="000000"/>
+              <w:left w:val="single" w:sz="8" w:space="0" w:color="000000"/>
+              <w:bottom w:val="single" w:sz="8" w:space="0" w:color="000000"/>
+              <w:right w:val="single" w:sz="8" w:space="0" w:color="000000"/>
+            </w:tcBorders>
+            <w:tcMar>
+              <w:top w:w="100" w:type="dxa"/>
+              <w:left w:w="100" w:type="dxa"/>
+              <w:bottom w:w="100" w:type="dxa"/>
+              <w:right w:w="100" w:type="dxa"/>
+            </w:tcMar>
+            <w:hideMark/>
+          </w:tcPr>
+          <w:p>
+            <w:pPr>
+              <w:spacing w:after="0" w:line="240" w:lineRule="auto"/>
+              <w:ind w:left="100"/>
+              <w:rPr>
+                <w:rFonts w:eastAsia="Times New Roman" w:cstheme="minorHAnsi"/>
+                <w:sz w:val="24"/>
+                <w:szCs w:val="24"/>
+                <w:lang w:eastAsia="en-GB"/>
+              </w:rPr>
+            </w:pPr>
+            <w:r>
+              <w:rPr>
+                <w:rFonts w:eastAsia="Times New Roman" w:cstheme="minorHAnsi"/>
+                <w:color w:val="000000"/>
+                <w:lang w:eastAsia="en-GB"/>
+              </w:rPr>
+              <w:t xml:space="preserve"> </w:t>
+            </w:r>
+          </w:p>
+        </w:tc>
+        <w:tc>
+          <w:tcPr>
+            <w:tcW w:w="0" w:type="auto"/>
+            <w:tcBorders>
+              <w:top w:val="single" w:sz="8" w:space="0" w:color="000000"/>
+              <w:left w:val="single" w:sz="8" w:space="0" w:color="000000"/>
+              <w:bottom w:val="single" w:sz="8" w:space="0" w:color="000000"/>
+              <w:right w:val="single" w:sz="8" w:space="0" w:color="000000"/>
+            </w:tcBorders>
+            <w:tcMar>
+              <w:top w:w="100" w:type="dxa"/>
+              <w:left w:w="100" w:type="dxa"/>
+              <w:bottom w:w="100" w:type="dxa"/>
+              <w:right w:w="100" w:type="dxa"/>
+            </w:tcMar>
+            <w:hideMark/>
+          </w:tcPr>
+          <w:p>
+            <w:pPr>
+              <w:spacing w:after="0" w:line="240" w:lineRule="auto"/>
+              <w:ind w:left="100"/>
+              <w:rPr>
+                <w:rFonts w:eastAsia="Times New Roman" w:cstheme="minorHAnsi"/>
+                <w:sz w:val="24"/>
+                <w:szCs w:val="24"/>
+                <w:lang w:eastAsia="en-GB"/>
+              </w:rPr>
+            </w:pPr>
+            <w:r>
+              <w:rPr>
+                <w:rFonts w:eastAsia="Times New Roman" w:cstheme="minorHAnsi"/>
+                <w:color w:val="000000"/>
+                <w:lang w:eastAsia="en-GB"/>
+              </w:rPr>
+              <w:t xml:space="preserve"> </w:t>
+            </w:r>
+          </w:p>
+        </w:tc>
+        <w:tc>
+          <w:tcPr>
+            <w:tcW w:w="0" w:type="auto"/>
+            <w:tcBorders>
+              <w:top w:val="single" w:sz="8" w:space="0" w:color="000000"/>
+              <w:left w:val="single" w:sz="8" w:space="0" w:color="000000"/>
+              <w:bottom w:val="single" w:sz="8" w:space="0" w:color="000000"/>
+              <w:right w:val="single" w:sz="8" w:space="0" w:color="000000"/>
+            </w:tcBorders>
+            <w:tcMar>
+              <w:top w:w="100" w:type="dxa"/>
+              <w:left w:w="100" w:type="dxa"/>
+              <w:bottom w:w="100" w:type="dxa"/>
+              <w:right w:w="100" w:type="dxa"/>
+            </w:tcMar>
+            <w:hideMark/>
+          </w:tcPr>
+          <w:p>
+            <w:pPr>
+              <w:spacing w:after="0" w:line="240" w:lineRule="auto"/>
+              <w:ind w:left="100"/>
+              <w:rPr>
+                <w:rFonts w:eastAsia="Times New Roman" w:cstheme="minorHAnsi"/>
+                <w:sz w:val="24"/>
+                <w:szCs w:val="24"/>
+                <w:lang w:eastAsia="en-GB"/>
+              </w:rPr>
+            </w:pPr>
+            <w:r>
+              <w:rPr>
+                <w:rFonts w:eastAsia="Times New Roman" w:cstheme="minorHAnsi"/>
+                <w:color w:val="000000"/>
+                <w:lang w:eastAsia="en-GB"/>
+              </w:rPr>
+              <w:t xml:space="preserve"> </w:t>
+            </w:r>
+          </w:p>
+        </w:tc>
+        <w:tc>
+          <w:tcPr>
+            <w:tcW w:w="0" w:type="auto"/>
+            <w:tcBorders>
+              <w:top w:val="single" w:sz="8" w:space="0" w:color="000000"/>
+              <w:left w:val="single" w:sz="8" w:space="0" w:color="000000"/>
+              <w:bottom w:val="single" w:sz="8" w:space="0" w:color="000000"/>
+              <w:right w:val="single" w:sz="8" w:space="0" w:color="000000"/>
+            </w:tcBorders>
+            <w:tcMar>
+              <w:top w:w="100" w:type="dxa"/>
+              <w:left w:w="100" w:type="dxa"/>
+              <w:bottom w:w="100" w:type="dxa"/>
+              <w:right w:w="100" w:type="dxa"/>
+            </w:tcMar>
+            <w:hideMark/>
+          </w:tcPr>
+          <w:p>
+            <w:pPr>
+              <w:spacing w:after="0" w:line="240" w:lineRule="auto"/>
+              <w:ind w:left="100"/>
+              <w:rPr>
+                <w:rFonts w:eastAsia="Times New Roman" w:cstheme="minorHAnsi"/>
+                <w:sz w:val="24"/>
+                <w:szCs w:val="24"/>
+                <w:lang w:eastAsia="en-GB"/>
+              </w:rPr>
+            </w:pPr>
+            <w:r>
+              <w:rPr>
+                <w:rFonts w:eastAsia="Times New Roman" w:cstheme="minorHAnsi"/>
+                <w:color w:val="000000"/>
+                <w:lang w:eastAsia="en-GB"/>
+              </w:rPr>
+              <w:t xml:space="preserve"> </w:t>
+            </w:r>
+          </w:p>
+        </w:tc>
+        <w:tc>
+          <w:tcPr>
+            <w:tcW w:w="0" w:type="auto"/>
+            <w:tcBorders>
+              <w:top w:val="single" w:sz="8" w:space="0" w:color="000000"/>
+              <w:left w:val="single" w:sz="8" w:space="0" w:color="000000"/>
+              <w:bottom w:val="single" w:sz="8" w:space="0" w:color="000000"/>
+              <w:right w:val="single" w:sz="8" w:space="0" w:color="000000"/>
+            </w:tcBorders>
+            <w:tcMar>
+              <w:top w:w="100" w:type="dxa"/>
+              <w:left w:w="100" w:type="dxa"/>
+              <w:bottom w:w="100" w:type="dxa"/>
+              <w:right w:w="100" w:type="dxa"/>
+            </w:tcMar>
+            <w:hideMark/>
+          </w:tcPr>
+          <w:p>
+            <w:pPr>
+              <w:spacing w:after="0" w:line="240" w:lineRule="auto"/>
+              <w:ind w:left="100"/>
+              <w:rPr>
+                <w:rFonts w:eastAsia="Times New Roman" w:cstheme="minorHAnsi"/>
+                <w:sz w:val="24"/>
+                <w:szCs w:val="24"/>
+                <w:lang w:eastAsia="en-GB"/>
+              </w:rPr>
+            </w:pPr>
+            <w:r>
+              <w:rPr>
+                <w:rFonts w:eastAsia="Times New Roman" w:cstheme="minorHAnsi"/>
+                <w:color w:val="000000"/>
+                <w:lang w:eastAsia="en-GB"/>
+              </w:rPr>
+              <w:t xml:space="preserve"> </w:t>
+            </w:r>
+          </w:p>
+        </w:tc>
+        <w:tc>
+          <w:tcPr>
+            <w:tcW w:w="0" w:type="auto"/>
+            <w:tcBorders>
+              <w:top w:val="single" w:sz="8" w:space="0" w:color="000000"/>
+              <w:left w:val="single" w:sz="8" w:space="0" w:color="000000"/>
+              <w:bottom w:val="single" w:sz="8" w:space="0" w:color="000000"/>
+              <w:right w:val="single" w:sz="8" w:space="0" w:color="000000"/>
+            </w:tcBorders>
+            <w:tcMar>
+              <w:top w:w="100" w:type="dxa"/>
+              <w:left w:w="100" w:type="dxa"/>
+              <w:bottom w:w="100" w:type="dxa"/>
+              <w:right w:w="100" w:type="dxa"/>
+            </w:tcMar>
+            <w:hideMark/>
+          </w:tcPr>
+          <w:p>
+            <w:pPr>
+              <w:spacing w:after="0" w:line="240" w:lineRule="auto"/>
+              <w:ind w:left="100"/>
+              <w:rPr>
+                <w:rFonts w:eastAsia="Times New Roman" w:cstheme="minorHAnsi"/>
+                <w:sz w:val="24"/>
+                <w:szCs w:val="24"/>
+                <w:lang w:eastAsia="en-GB"/>
+              </w:rPr>
+            </w:pPr>
+            <w:r>
+              <w:rPr>
+                <w:rFonts w:eastAsia="Times New Roman" w:cstheme="minorHAnsi"/>
+                <w:color w:val="000000"/>
+                <w:lang w:eastAsia="en-GB"/>
+              </w:rPr>
+              <w:t xml:space="preserve"> </w:t>
+            </w:r>
+          </w:p>
+        </w:tc>
+      </w:tr>
+      <w:tr>
+        <w:trPr>
+          <w:trHeight w:val="460"/>
+        </w:trPr>
+        <w:tc>
+          <w:tcPr>
+            <w:tcW w:w="0" w:type="auto"/>
+            <w:tcBorders>
+              <w:top w:val="single" w:sz="8" w:space="0" w:color="000000"/>
+              <w:left w:val="single" w:sz="8" w:space="0" w:color="000000"/>
+              <w:bottom w:val="single" w:sz="8" w:space="0" w:color="000000"/>
+              <w:right w:val="single" w:sz="8" w:space="0" w:color="000000"/>
+            </w:tcBorders>
+            <w:tcMar>
+              <w:top w:w="100" w:type="dxa"/>
+              <w:left w:w="100" w:type="dxa"/>
+              <w:bottom w:w="100" w:type="dxa"/>
+              <w:right w:w="100" w:type="dxa"/>
+            </w:tcMar>
+            <w:hideMark/>
+          </w:tcPr>
+          <w:p>
+            <w:pPr>
+              <w:spacing w:after="0" w:line="240" w:lineRule="auto"/>
+              <w:ind w:left="100"/>
+              <w:rPr>
+                <w:rFonts w:eastAsia="Times New Roman" w:cstheme="minorHAnsi"/>
+                <w:sz w:val="24"/>
+                <w:szCs w:val="24"/>
+                <w:lang w:eastAsia="en-GB"/>
+              </w:rPr>
+            </w:pPr>
+            <w:r>
+              <w:rPr>
+                <w:rFonts w:eastAsia="Times New Roman" w:cstheme="minorHAnsi"/>
+                <w:color w:val="000000"/>
+                <w:lang w:eastAsia="en-GB"/>
+              </w:rPr>
+              <w:t xml:space="preserve"> </w:t>
+            </w:r>
+          </w:p>
+        </w:tc>
+        <w:tc>
+          <w:tcPr>
+            <w:tcW w:w="0" w:type="auto"/>
+            <w:tcBorders>
+              <w:top w:val="single" w:sz="8" w:space="0" w:color="000000"/>
+              <w:left w:val="single" w:sz="8" w:space="0" w:color="000000"/>
+              <w:bottom w:val="single" w:sz="8" w:space="0" w:color="000000"/>
+              <w:right w:val="single" w:sz="8" w:space="0" w:color="000000"/>
+            </w:tcBorders>
+            <w:tcMar>
+              <w:top w:w="100" w:type="dxa"/>
+              <w:left w:w="100" w:type="dxa"/>
+              <w:bottom w:w="100" w:type="dxa"/>
+              <w:right w:w="100" w:type="dxa"/>
+            </w:tcMar>
+            <w:hideMark/>
+          </w:tcPr>
+          <w:p>
+            <w:pPr>
+              <w:spacing w:after="0" w:line="240" w:lineRule="auto"/>
+              <w:ind w:left="100"/>
+              <w:rPr>
+                <w:rFonts w:eastAsia="Times New Roman" w:cstheme="minorHAnsi"/>
+                <w:sz w:val="24"/>
+                <w:szCs w:val="24"/>
+                <w:lang w:eastAsia="en-GB"/>
+              </w:rPr>
+            </w:pPr>
+            <w:r>
+              <w:rPr>
+                <w:rFonts w:eastAsia="Times New Roman" w:cstheme="minorHAnsi"/>
+                <w:color w:val="000000"/>
+                <w:lang w:eastAsia="en-GB"/>
+              </w:rPr>
+              <w:t xml:space="preserve"> </w:t>
+            </w:r>
+          </w:p>
+        </w:tc>
+        <w:tc>
+          <w:tcPr>
+            <w:tcW w:w="0" w:type="auto"/>
+            <w:tcBorders>
+              <w:top w:val="single" w:sz="8" w:space="0" w:color="000000"/>
+              <w:left w:val="single" w:sz="8" w:space="0" w:color="000000"/>
+              <w:bottom w:val="single" w:sz="8" w:space="0" w:color="000000"/>
+              <w:right w:val="single" w:sz="8" w:space="0" w:color="000000"/>
+            </w:tcBorders>
+            <w:tcMar>
+              <w:top w:w="100" w:type="dxa"/>
+              <w:left w:w="100" w:type="dxa"/>
+              <w:bottom w:w="100" w:type="dxa"/>
+              <w:right w:w="100" w:type="dxa"/>
+            </w:tcMar>
+            <w:hideMark/>
+          </w:tcPr>
+          <w:p>
+            <w:pPr>
+              <w:spacing w:after="0" w:line="240" w:lineRule="auto"/>
+              <w:ind w:left="100"/>
+              <w:rPr>
+                <w:rFonts w:eastAsia="Times New Roman" w:cstheme="minorHAnsi"/>
+                <w:sz w:val="24"/>
+                <w:szCs w:val="24"/>
+                <w:lang w:eastAsia="en-GB"/>
+              </w:rPr>
+            </w:pPr>
+            <w:r>
+              <w:rPr>
+                <w:rFonts w:eastAsia="Times New Roman" w:cstheme="minorHAnsi"/>
+                <w:color w:val="000000"/>
+                <w:lang w:eastAsia="en-GB"/>
+              </w:rPr>
+              <w:t xml:space="preserve"> </w:t>
+            </w:r>
+          </w:p>
+        </w:tc>
+        <w:tc>
+          <w:tcPr>
+            <w:tcW w:w="0" w:type="auto"/>
+            <w:tcBorders>
+              <w:top w:val="single" w:sz="8" w:space="0" w:color="000000"/>
+              <w:left w:val="single" w:sz="8" w:space="0" w:color="000000"/>
+              <w:bottom w:val="single" w:sz="8" w:space="0" w:color="000000"/>
+              <w:right w:val="single" w:sz="8" w:space="0" w:color="000000"/>
+            </w:tcBorders>
+            <w:tcMar>
+              <w:top w:w="100" w:type="dxa"/>
+              <w:left w:w="100" w:type="dxa"/>
+              <w:bottom w:w="100" w:type="dxa"/>
+              <w:right w:w="100" w:type="dxa"/>
+            </w:tcMar>
+            <w:hideMark/>
+          </w:tcPr>
+          <w:p>
+            <w:pPr>
+              <w:spacing w:after="0" w:line="240" w:lineRule="auto"/>
+              <w:ind w:left="100"/>
+              <w:rPr>
+                <w:rFonts w:eastAsia="Times New Roman" w:cstheme="minorHAnsi"/>
+                <w:sz w:val="24"/>
+                <w:szCs w:val="24"/>
+                <w:lang w:eastAsia="en-GB"/>
+              </w:rPr>
+            </w:pPr>
+            <w:r>
+              <w:rPr>
+                <w:rFonts w:eastAsia="Times New Roman" w:cstheme="minorHAnsi"/>
+                <w:color w:val="000000"/>
+                <w:lang w:eastAsia="en-GB"/>
+              </w:rPr>
+              <w:t xml:space="preserve"> </w:t>
+            </w:r>
+          </w:p>
+        </w:tc>
+        <w:tc>
+          <w:tcPr>
+            <w:tcW w:w="0" w:type="auto"/>
+            <w:tcBorders>
+              <w:top w:val="single" w:sz="8" w:space="0" w:color="000000"/>
+              <w:left w:val="single" w:sz="8" w:space="0" w:color="000000"/>
+              <w:bottom w:val="single" w:sz="8" w:space="0" w:color="000000"/>
+              <w:right w:val="single" w:sz="8" w:space="0" w:color="000000"/>
+            </w:tcBorders>
+            <w:tcMar>
+              <w:top w:w="100" w:type="dxa"/>
+              <w:left w:w="100" w:type="dxa"/>
+              <w:bottom w:w="100" w:type="dxa"/>
+              <w:right w:w="100" w:type="dxa"/>
+            </w:tcMar>
+            <w:hideMark/>
+          </w:tcPr>
+          <w:p>
+            <w:pPr>
+              <w:spacing w:after="0" w:line="240" w:lineRule="auto"/>
+              <w:ind w:left="100"/>
+              <w:rPr>
+                <w:rFonts w:eastAsia="Times New Roman" w:cstheme="minorHAnsi"/>
+                <w:sz w:val="24"/>
+                <w:szCs w:val="24"/>
+                <w:lang w:eastAsia="en-GB"/>
+              </w:rPr>
+            </w:pPr>
+            <w:r>
+              <w:rPr>
+                <w:rFonts w:eastAsia="Times New Roman" w:cstheme="minorHAnsi"/>
+                <w:color w:val="000000"/>
+                <w:lang w:eastAsia="en-GB"/>
+              </w:rPr>
+              <w:t xml:space="preserve"> </w:t>
+            </w:r>
+          </w:p>
+        </w:tc>
+        <w:tc>
+          <w:tcPr>
+            <w:tcW w:w="0" w:type="auto"/>
+            <w:tcBorders>
+              <w:top w:val="single" w:sz="8" w:space="0" w:color="000000"/>
+              <w:left w:val="single" w:sz="8" w:space="0" w:color="000000"/>
+              <w:bottom w:val="single" w:sz="8" w:space="0" w:color="000000"/>
+              <w:right w:val="single" w:sz="8" w:space="0" w:color="000000"/>
+            </w:tcBorders>
+            <w:tcMar>
+              <w:top w:w="100" w:type="dxa"/>
+              <w:left w:w="100" w:type="dxa"/>
+              <w:bottom w:w="100" w:type="dxa"/>
+              <w:right w:w="100" w:type="dxa"/>
+            </w:tcMar>
+            <w:hideMark/>
+          </w:tcPr>
+          <w:p>
+            <w:pPr>
+              <w:spacing w:after="0" w:line="240" w:lineRule="auto"/>
+              <w:ind w:left="100"/>
+              <w:rPr>
+                <w:rFonts w:eastAsia="Times New Roman" w:cstheme="minorHAnsi"/>
+                <w:sz w:val="24"/>
+                <w:szCs w:val="24"/>
+                <w:lang w:eastAsia="en-GB"/>
+              </w:rPr>
+            </w:pPr>
+            <w:r>
+              <w:rPr>
+                <w:rFonts w:eastAsia="Times New Roman" w:cstheme="minorHAnsi"/>
+                <w:color w:val="000000"/>
+                <w:lang w:eastAsia="en-GB"/>
+              </w:rPr>
+              <w:t xml:space="preserve"> </w:t>
+            </w:r>
+          </w:p>
+        </w:tc>
+      </w:tr>
+    </w:tbl>
+    <w:p>
+      <w:pPr>
+        <w:spacing w:after="0" w:line="240" w:lineRule="auto"/>
+        <w:rPr>
+          <w:rFonts w:eastAsia="Times New Roman" w:cstheme="minorHAnsi"/>
+          <w:sz w:val="24"/>
+          <w:szCs w:val="24"/>
+          <w:lang w:eastAsia="en-GB"/>
+        </w:rPr>
+      </w:pPr>
+      <w:r>
+        <w:rPr>
+          <w:rFonts w:eastAsia="Times New Roman" w:cstheme="minorHAnsi"/>
+          <w:color w:val="000000"/>
+          <w:lang w:eastAsia="en-GB"/>
+        </w:rPr>
+        <w:t xml:space="preserve"> </w:t>
+      </w:r>
+    </w:p>
+    <w:p>
+      <w:pPr>
+        <w:spacing w:after="0" w:line="240" w:lineRule="auto"/>
+        <w:rPr>
+          <w:rFonts w:eastAsia="Times New Roman" w:cstheme="minorHAnsi"/>
+          <w:sz w:val="24"/>
+          <w:szCs w:val="24"/>
+          <w:lang w:eastAsia="en-GB"/>
+        </w:rPr>
+      </w:pPr>
+      <w:r>
+        <w:rPr>
+          <w:rFonts w:eastAsia="Times New Roman" w:cstheme="minorHAnsi"/>
+          <w:color w:val="000000"/>
+          <w:lang w:eastAsia="en-GB"/>
+        </w:rPr>
+        <w:t xml:space="preserve"> </w:t>
+      </w:r>
+    </w:p>
+    <w:p>
+      <w:pPr>
+        <w:spacing w:after="0" w:line="240" w:lineRule="auto"/>
+        <w:rPr>
+          <w:rFonts w:eastAsia="Times New Roman" w:cstheme="minorHAnsi"/>
+          <w:sz w:val="24"/>
+          <w:szCs w:val="24"/>
+          <w:lang w:eastAsia="en-GB"/>
+        </w:rPr>
+      </w:pPr>
+      <w:r>
+        <w:rPr>
+          <w:rFonts w:eastAsia="Times New Roman" w:cstheme="minorHAnsi"/>
+          <w:color w:val="000000"/>
+          <w:lang w:eastAsia="en-GB"/>
+        </w:rPr>
+        <w:t>White box</w:t>
+      </w:r>
+      <w:r>
+        <w:rPr>
+          <w:rFonts w:eastAsia="Times New Roman" w:cstheme="minorHAnsi"/>
+          <w:color w:val="000000"/>
+          <w:lang w:eastAsia="en-GB"/>
+        </w:rPr>
+        <w:t xml:space="preserve"> Test Plan</w:t>
+      </w:r>
+      <w:r>
+        <w:rPr>
+          <w:rFonts w:eastAsia="Times New Roman" w:cstheme="minorHAnsi"/>
+          <w:color w:val="000000"/>
+          <w:lang w:eastAsia="en-GB"/>
+        </w:rPr>
+        <w:t xml:space="preserve"> </w:t>
+      </w:r>
+    </w:p>
+    <w:tbl>
+      <w:tblPr>
+        <w:tblW w:w="0" w:type="auto"/>
+        <w:tblCellMar>
+          <w:top w:w="15" w:type="dxa"/>
+          <w:left w:w="15" w:type="dxa"/>
+          <w:bottom w:w="15" w:type="dxa"/>
+          <w:right w:w="15" w:type="dxa"/>
+        </w:tblCellMar>
+        <w:tblLook w:val="04A0" w:firstRow="1" w:lastRow="0" w:firstColumn="1" w:lastColumn="0" w:noHBand="0" w:noVBand="1"/>
+      </w:tblPr>
+      <w:tblGrid>
+        <w:gridCol w:w="1347"/>
+        <w:gridCol w:w="2222"/>
+        <w:gridCol w:w="2049"/>
+        <w:gridCol w:w="1839"/>
+        <w:gridCol w:w="1549"/>
+      </w:tblGrid>
+      <w:tr>
+        <w:trPr>
+          <w:trHeight w:val="720"/>
+        </w:trPr>
+        <w:tc>
+          <w:tcPr>
+            <w:tcW w:w="0" w:type="auto"/>
+            <w:tcBorders>
+              <w:top w:val="single" w:sz="8" w:space="0" w:color="000000"/>
+              <w:left w:val="single" w:sz="8" w:space="0" w:color="000000"/>
+              <w:bottom w:val="single" w:sz="8" w:space="0" w:color="000000"/>
+              <w:right w:val="single" w:sz="8" w:space="0" w:color="000000"/>
+            </w:tcBorders>
+            <w:tcMar>
+              <w:top w:w="100" w:type="dxa"/>
+              <w:left w:w="100" w:type="dxa"/>
+              <w:bottom w:w="100" w:type="dxa"/>
+              <w:right w:w="100" w:type="dxa"/>
+            </w:tcMar>
+            <w:hideMark/>
+          </w:tcPr>
+          <w:p>
+            <w:pPr>
+              <w:spacing w:after="0" w:line="240" w:lineRule="auto"/>
+              <w:ind w:left="100"/>
+              <w:rPr>
+                <w:rFonts w:eastAsia="Times New Roman" w:cstheme="minorHAnsi"/>
+                <w:sz w:val="24"/>
+                <w:szCs w:val="24"/>
+                <w:lang w:eastAsia="en-GB"/>
+              </w:rPr>
+            </w:pPr>
+            <w:r>
+              <w:rPr>
+                <w:rFonts w:eastAsia="Times New Roman" w:cstheme="minorHAnsi"/>
+                <w:color w:val="000000"/>
+                <w:lang w:eastAsia="en-GB"/>
+              </w:rPr>
+              <w:t>Function Name</w:t>
+            </w:r>
+          </w:p>
+        </w:tc>
+        <w:tc>
+          <w:tcPr>
+            <w:tcW w:w="0" w:type="auto"/>
+            <w:tcBorders>
+              <w:top w:val="single" w:sz="8" w:space="0" w:color="000000"/>
+              <w:left w:val="single" w:sz="8" w:space="0" w:color="000000"/>
+              <w:bottom w:val="single" w:sz="8" w:space="0" w:color="000000"/>
+              <w:right w:val="single" w:sz="8" w:space="0" w:color="000000"/>
+            </w:tcBorders>
+            <w:tcMar>
+              <w:top w:w="100" w:type="dxa"/>
+              <w:left w:w="100" w:type="dxa"/>
+              <w:bottom w:w="100" w:type="dxa"/>
+              <w:right w:w="100" w:type="dxa"/>
+            </w:tcMar>
+            <w:hideMark/>
+          </w:tcPr>
+          <w:p>
+            <w:pPr>
+              <w:spacing w:after="0" w:line="240" w:lineRule="auto"/>
+              <w:ind w:left="100"/>
+              <w:rPr>
+                <w:rFonts w:eastAsia="Times New Roman" w:cstheme="minorHAnsi"/>
+                <w:sz w:val="24"/>
+                <w:szCs w:val="24"/>
+                <w:lang w:eastAsia="en-GB"/>
+              </w:rPr>
+            </w:pPr>
+            <w:r>
+              <w:rPr>
+                <w:rFonts w:eastAsia="Times New Roman" w:cstheme="minorHAnsi"/>
+                <w:color w:val="000000"/>
+                <w:lang w:eastAsia="en-GB"/>
+              </w:rPr>
+              <w:t>Syntax &amp; form</w:t>
+            </w:r>
+          </w:p>
+        </w:tc>
+        <w:tc>
+          <w:tcPr>
+            <w:tcW w:w="0" w:type="auto"/>
+            <w:tcBorders>
+              <w:top w:val="single" w:sz="8" w:space="0" w:color="000000"/>
+              <w:left w:val="single" w:sz="8" w:space="0" w:color="000000"/>
+              <w:bottom w:val="single" w:sz="8" w:space="0" w:color="000000"/>
+              <w:right w:val="single" w:sz="8" w:space="0" w:color="000000"/>
+            </w:tcBorders>
+            <w:tcMar>
+              <w:top w:w="100" w:type="dxa"/>
+              <w:left w:w="100" w:type="dxa"/>
+              <w:bottom w:w="100" w:type="dxa"/>
+              <w:right w:w="100" w:type="dxa"/>
+            </w:tcMar>
+            <w:hideMark/>
+          </w:tcPr>
+          <w:p>
+            <w:pPr>
+              <w:spacing w:after="0" w:line="240" w:lineRule="auto"/>
+              <w:ind w:left="100"/>
+              <w:rPr>
+                <w:rFonts w:eastAsia="Times New Roman" w:cstheme="minorHAnsi"/>
+                <w:sz w:val="24"/>
+                <w:szCs w:val="24"/>
+                <w:lang w:eastAsia="en-GB"/>
+              </w:rPr>
+            </w:pPr>
+            <w:r>
+              <w:rPr>
+                <w:rFonts w:eastAsia="Times New Roman" w:cstheme="minorHAnsi"/>
+                <w:color w:val="000000"/>
+                <w:lang w:eastAsia="en-GB"/>
+              </w:rPr>
+              <w:t>logic</w:t>
+            </w:r>
+          </w:p>
+        </w:tc>
+        <w:tc>
+          <w:tcPr>
+            <w:tcW w:w="0" w:type="auto"/>
+            <w:tcBorders>
+              <w:top w:val="single" w:sz="8" w:space="0" w:color="000000"/>
+              <w:left w:val="single" w:sz="8" w:space="0" w:color="000000"/>
+              <w:bottom w:val="single" w:sz="8" w:space="0" w:color="000000"/>
+              <w:right w:val="single" w:sz="8" w:space="0" w:color="000000"/>
+            </w:tcBorders>
+            <w:tcMar>
+              <w:top w:w="100" w:type="dxa"/>
+              <w:left w:w="100" w:type="dxa"/>
+              <w:bottom w:w="100" w:type="dxa"/>
+              <w:right w:w="100" w:type="dxa"/>
+            </w:tcMar>
+            <w:hideMark/>
+          </w:tcPr>
+          <w:p>
+            <w:pPr>
+              <w:spacing w:after="0" w:line="240" w:lineRule="auto"/>
+              <w:ind w:left="100"/>
+              <w:rPr>
+                <w:rFonts w:eastAsia="Times New Roman" w:cstheme="minorHAnsi"/>
+                <w:sz w:val="24"/>
+                <w:szCs w:val="24"/>
+                <w:lang w:eastAsia="en-GB"/>
+              </w:rPr>
+            </w:pPr>
+            <w:r>
+              <w:rPr>
+                <w:rFonts w:eastAsia="Times New Roman" w:cstheme="minorHAnsi"/>
+                <w:color w:val="000000"/>
+                <w:lang w:eastAsia="en-GB"/>
+              </w:rPr>
+              <w:t>outcome</w:t>
+            </w:r>
+          </w:p>
+        </w:tc>
+        <w:tc>
+          <w:tcPr>
+            <w:tcW w:w="0" w:type="auto"/>
+            <w:tcBorders>
+              <w:top w:val="single" w:sz="8" w:space="0" w:color="000000"/>
+              <w:left w:val="single" w:sz="8" w:space="0" w:color="000000"/>
+              <w:bottom w:val="single" w:sz="8" w:space="0" w:color="000000"/>
+              <w:right w:val="single" w:sz="8" w:space="0" w:color="000000"/>
+            </w:tcBorders>
+            <w:tcMar>
+              <w:top w:w="100" w:type="dxa"/>
+              <w:left w:w="100" w:type="dxa"/>
+              <w:bottom w:w="100" w:type="dxa"/>
+              <w:right w:w="100" w:type="dxa"/>
+            </w:tcMar>
+            <w:hideMark/>
+          </w:tcPr>
+          <w:p>
+            <w:pPr>
+              <w:spacing w:after="0" w:line="240" w:lineRule="auto"/>
+              <w:ind w:left="100"/>
+              <w:rPr>
+                <w:rFonts w:eastAsia="Times New Roman" w:cstheme="minorHAnsi"/>
+                <w:sz w:val="24"/>
+                <w:szCs w:val="24"/>
+                <w:lang w:eastAsia="en-GB"/>
+              </w:rPr>
+            </w:pPr>
+            <w:r>
+              <w:rPr>
+                <w:rFonts w:eastAsia="Times New Roman" w:cstheme="minorHAnsi"/>
+                <w:color w:val="000000"/>
+                <w:lang w:eastAsia="en-GB"/>
+              </w:rPr>
+              <w:t>Actions to be taken</w:t>
+            </w:r>
+          </w:p>
+        </w:tc>
+      </w:tr>
+      <w:tr>
+        <w:trPr>
+          <w:trHeight w:val="1000"/>
+        </w:trPr>
+        <w:tc>
+          <w:tcPr>
+            <w:tcW w:w="0" w:type="auto"/>
+            <w:tcBorders>
+              <w:top w:val="single" w:sz="8" w:space="0" w:color="000000"/>
+              <w:left w:val="single" w:sz="8" w:space="0" w:color="000000"/>
+              <w:bottom w:val="single" w:sz="8" w:space="0" w:color="000000"/>
+              <w:right w:val="single" w:sz="8" w:space="0" w:color="000000"/>
+            </w:tcBorders>
+            <w:tcMar>
+              <w:top w:w="100" w:type="dxa"/>
+              <w:left w:w="100" w:type="dxa"/>
+              <w:bottom w:w="100" w:type="dxa"/>
+              <w:right w:w="100" w:type="dxa"/>
+            </w:tcMar>
+            <w:hideMark/>
+          </w:tcPr>
+          <w:p>
+            <w:pPr>
+              <w:spacing w:after="0" w:line="240" w:lineRule="auto"/>
+              <w:ind w:left="100"/>
+              <w:rPr>
+                <w:rFonts w:eastAsia="Times New Roman" w:cstheme="minorHAnsi"/>
+                <w:sz w:val="24"/>
+                <w:szCs w:val="24"/>
+                <w:lang w:eastAsia="en-GB"/>
+              </w:rPr>
+            </w:pPr>
+            <w:r>
+              <w:rPr>
+                <w:rFonts w:eastAsia="Times New Roman" w:cstheme="minorHAnsi"/>
+                <w:color w:val="000000"/>
+                <w:lang w:eastAsia="en-GB"/>
+              </w:rPr>
+              <w:t xml:space="preserve"> </w:t>
+            </w:r>
+          </w:p>
+        </w:tc>
+        <w:tc>
+          <w:tcPr>
+            <w:tcW w:w="0" w:type="auto"/>
+            <w:tcBorders>
+              <w:top w:val="single" w:sz="8" w:space="0" w:color="000000"/>
+              <w:left w:val="single" w:sz="8" w:space="0" w:color="000000"/>
+              <w:bottom w:val="single" w:sz="8" w:space="0" w:color="000000"/>
+              <w:right w:val="single" w:sz="8" w:space="0" w:color="000000"/>
+            </w:tcBorders>
+            <w:tcMar>
+              <w:top w:w="100" w:type="dxa"/>
+              <w:left w:w="100" w:type="dxa"/>
+              <w:bottom w:w="100" w:type="dxa"/>
+              <w:right w:w="100" w:type="dxa"/>
+            </w:tcMar>
+            <w:hideMark/>
+          </w:tcPr>
+          <w:p>
+            <w:pPr>
+              <w:spacing w:after="0" w:line="240" w:lineRule="auto"/>
+              <w:ind w:left="100"/>
+              <w:rPr>
+                <w:rFonts w:eastAsia="Times New Roman" w:cstheme="minorHAnsi"/>
+                <w:sz w:val="24"/>
+                <w:szCs w:val="24"/>
+                <w:lang w:eastAsia="en-GB"/>
+              </w:rPr>
+            </w:pPr>
+            <w:r>
+              <w:rPr>
+                <w:rFonts w:eastAsia="Times New Roman" w:cstheme="minorHAnsi"/>
+                <w:color w:val="000000"/>
+                <w:lang w:eastAsia="en-GB"/>
+              </w:rPr>
+              <w:t>Is it good? does it need to be clearer?</w:t>
+            </w:r>
+          </w:p>
+        </w:tc>
+        <w:tc>
+          <w:tcPr>
+            <w:tcW w:w="0" w:type="auto"/>
+            <w:tcBorders>
+              <w:top w:val="single" w:sz="8" w:space="0" w:color="000000"/>
+              <w:left w:val="single" w:sz="8" w:space="0" w:color="000000"/>
+              <w:bottom w:val="single" w:sz="8" w:space="0" w:color="000000"/>
+              <w:right w:val="single" w:sz="8" w:space="0" w:color="000000"/>
+            </w:tcBorders>
+            <w:tcMar>
+              <w:top w:w="100" w:type="dxa"/>
+              <w:left w:w="100" w:type="dxa"/>
+              <w:bottom w:w="100" w:type="dxa"/>
+              <w:right w:w="100" w:type="dxa"/>
+            </w:tcMar>
+            <w:hideMark/>
+          </w:tcPr>
+          <w:p>
+            <w:pPr>
+              <w:spacing w:after="0" w:line="240" w:lineRule="auto"/>
+              <w:ind w:left="100"/>
+              <w:rPr>
+                <w:rFonts w:eastAsia="Times New Roman" w:cstheme="minorHAnsi"/>
+                <w:sz w:val="24"/>
+                <w:szCs w:val="24"/>
+                <w:lang w:eastAsia="en-GB"/>
+              </w:rPr>
+            </w:pPr>
+            <w:r>
+              <w:rPr>
+                <w:rFonts w:eastAsia="Times New Roman" w:cstheme="minorHAnsi"/>
+                <w:color w:val="000000"/>
+                <w:lang w:eastAsia="en-GB"/>
+              </w:rPr>
+              <w:t xml:space="preserve">Does it provide the </w:t>
+            </w:r>
+            <w:r>
+              <w:rPr>
+                <w:rFonts w:eastAsia="Times New Roman" w:cstheme="minorHAnsi"/>
+                <w:color w:val="000000"/>
+                <w:lang w:eastAsia="en-GB"/>
+              </w:rPr>
+              <w:t>right</w:t>
+            </w:r>
+            <w:r>
+              <w:rPr>
+                <w:rFonts w:eastAsia="Times New Roman" w:cstheme="minorHAnsi"/>
+                <w:color w:val="000000"/>
+                <w:lang w:eastAsia="en-GB"/>
+              </w:rPr>
+              <w:t xml:space="preserve"> answers</w:t>
+            </w:r>
+          </w:p>
+        </w:tc>
+        <w:tc>
+          <w:tcPr>
+            <w:tcW w:w="0" w:type="auto"/>
+            <w:tcBorders>
+              <w:top w:val="single" w:sz="8" w:space="0" w:color="000000"/>
+              <w:left w:val="single" w:sz="8" w:space="0" w:color="000000"/>
+              <w:bottom w:val="single" w:sz="8" w:space="0" w:color="000000"/>
+              <w:right w:val="single" w:sz="8" w:space="0" w:color="000000"/>
+            </w:tcBorders>
+            <w:tcMar>
+              <w:top w:w="100" w:type="dxa"/>
+              <w:left w:w="100" w:type="dxa"/>
+              <w:bottom w:w="100" w:type="dxa"/>
+              <w:right w:w="100" w:type="dxa"/>
+            </w:tcMar>
+            <w:hideMark/>
+          </w:tcPr>
+          <w:p>
+            <w:pPr>
+              <w:spacing w:after="0" w:line="240" w:lineRule="auto"/>
+              <w:ind w:left="100"/>
+              <w:rPr>
+                <w:rFonts w:eastAsia="Times New Roman" w:cstheme="minorHAnsi"/>
+                <w:sz w:val="24"/>
+                <w:szCs w:val="24"/>
+                <w:lang w:eastAsia="en-GB"/>
+              </w:rPr>
+            </w:pPr>
+            <w:r>
+              <w:rPr>
+                <w:rFonts w:eastAsia="Times New Roman" w:cstheme="minorHAnsi"/>
+                <w:color w:val="000000"/>
+                <w:lang w:eastAsia="en-GB"/>
+              </w:rPr>
+              <w:t>Does it need improving?</w:t>
+            </w:r>
+          </w:p>
+        </w:tc>
+        <w:tc>
+          <w:tcPr>
+            <w:tcW w:w="0" w:type="auto"/>
+            <w:tcBorders>
+              <w:top w:val="single" w:sz="8" w:space="0" w:color="000000"/>
+              <w:left w:val="single" w:sz="8" w:space="0" w:color="000000"/>
+              <w:bottom w:val="single" w:sz="8" w:space="0" w:color="000000"/>
+              <w:right w:val="single" w:sz="8" w:space="0" w:color="000000"/>
+            </w:tcBorders>
+            <w:tcMar>
+              <w:top w:w="100" w:type="dxa"/>
+              <w:left w:w="100" w:type="dxa"/>
+              <w:bottom w:w="100" w:type="dxa"/>
+              <w:right w:w="100" w:type="dxa"/>
+            </w:tcMar>
+            <w:hideMark/>
+          </w:tcPr>
+          <w:p>
+            <w:pPr>
+              <w:spacing w:after="0" w:line="240" w:lineRule="auto"/>
+              <w:ind w:left="100"/>
+              <w:rPr>
+                <w:rFonts w:eastAsia="Times New Roman" w:cstheme="minorHAnsi"/>
+                <w:sz w:val="24"/>
+                <w:szCs w:val="24"/>
+                <w:lang w:eastAsia="en-GB"/>
+              </w:rPr>
+            </w:pPr>
+            <w:r>
+              <w:rPr>
+                <w:rFonts w:eastAsia="Times New Roman" w:cstheme="minorHAnsi"/>
+                <w:color w:val="000000"/>
+                <w:lang w:eastAsia="en-GB"/>
+              </w:rPr>
+              <w:t>What to improve?</w:t>
+            </w:r>
+          </w:p>
+        </w:tc>
+      </w:tr>
+      <w:tr>
+        <w:trPr>
+          <w:trHeight w:val="460"/>
+        </w:trPr>
+        <w:tc>
+          <w:tcPr>
+            <w:tcW w:w="0" w:type="auto"/>
+            <w:tcBorders>
+              <w:top w:val="single" w:sz="8" w:space="0" w:color="000000"/>
+              <w:left w:val="single" w:sz="8" w:space="0" w:color="000000"/>
+              <w:bottom w:val="single" w:sz="8" w:space="0" w:color="000000"/>
+              <w:right w:val="single" w:sz="8" w:space="0" w:color="000000"/>
+            </w:tcBorders>
+            <w:tcMar>
+              <w:top w:w="100" w:type="dxa"/>
+              <w:left w:w="100" w:type="dxa"/>
+              <w:bottom w:w="100" w:type="dxa"/>
+              <w:right w:w="100" w:type="dxa"/>
+            </w:tcMar>
+            <w:hideMark/>
+          </w:tcPr>
+          <w:p>
+            <w:pPr>
+              <w:spacing w:after="0" w:line="240" w:lineRule="auto"/>
+              <w:ind w:left="100"/>
+              <w:rPr>
+                <w:rFonts w:eastAsia="Times New Roman" w:cstheme="minorHAnsi"/>
+                <w:sz w:val="24"/>
+                <w:szCs w:val="24"/>
+                <w:lang w:eastAsia="en-GB"/>
+              </w:rPr>
+            </w:pPr>
+            <w:r>
+              <w:rPr>
+                <w:rFonts w:eastAsia="Times New Roman" w:cstheme="minorHAnsi"/>
+                <w:color w:val="000000"/>
+                <w:lang w:eastAsia="en-GB"/>
+              </w:rPr>
+              <w:t xml:space="preserve"> </w:t>
+            </w:r>
+          </w:p>
+        </w:tc>
+        <w:tc>
+          <w:tcPr>
+            <w:tcW w:w="0" w:type="auto"/>
+            <w:tcBorders>
+              <w:top w:val="single" w:sz="8" w:space="0" w:color="000000"/>
+              <w:left w:val="single" w:sz="8" w:space="0" w:color="000000"/>
+              <w:bottom w:val="single" w:sz="8" w:space="0" w:color="000000"/>
+              <w:right w:val="single" w:sz="8" w:space="0" w:color="000000"/>
+            </w:tcBorders>
+            <w:tcMar>
+              <w:top w:w="100" w:type="dxa"/>
+              <w:left w:w="100" w:type="dxa"/>
+              <w:bottom w:w="100" w:type="dxa"/>
+              <w:right w:w="100" w:type="dxa"/>
+            </w:tcMar>
+            <w:hideMark/>
+          </w:tcPr>
+          <w:p>
+            <w:pPr>
+              <w:spacing w:after="0" w:line="240" w:lineRule="auto"/>
+              <w:ind w:left="100"/>
+              <w:rPr>
+                <w:rFonts w:eastAsia="Times New Roman" w:cstheme="minorHAnsi"/>
+                <w:sz w:val="24"/>
+                <w:szCs w:val="24"/>
+                <w:lang w:eastAsia="en-GB"/>
+              </w:rPr>
+            </w:pPr>
+            <w:r>
+              <w:rPr>
+                <w:rFonts w:eastAsia="Times New Roman" w:cstheme="minorHAnsi"/>
+                <w:color w:val="000000"/>
+                <w:lang w:eastAsia="en-GB"/>
+              </w:rPr>
+              <w:t xml:space="preserve"> </w:t>
+            </w:r>
+          </w:p>
+        </w:tc>
+        <w:tc>
+          <w:tcPr>
+            <w:tcW w:w="0" w:type="auto"/>
+            <w:tcBorders>
+              <w:top w:val="single" w:sz="8" w:space="0" w:color="000000"/>
+              <w:left w:val="single" w:sz="8" w:space="0" w:color="000000"/>
+              <w:bottom w:val="single" w:sz="8" w:space="0" w:color="000000"/>
+              <w:right w:val="single" w:sz="8" w:space="0" w:color="000000"/>
+            </w:tcBorders>
+            <w:tcMar>
+              <w:top w:w="100" w:type="dxa"/>
+              <w:left w:w="100" w:type="dxa"/>
+              <w:bottom w:w="100" w:type="dxa"/>
+              <w:right w:w="100" w:type="dxa"/>
+            </w:tcMar>
+            <w:hideMark/>
+          </w:tcPr>
+          <w:p>
+            <w:pPr>
+              <w:spacing w:after="0" w:line="240" w:lineRule="auto"/>
+              <w:ind w:left="100"/>
+              <w:rPr>
+                <w:rFonts w:eastAsia="Times New Roman" w:cstheme="minorHAnsi"/>
+                <w:sz w:val="24"/>
+                <w:szCs w:val="24"/>
+                <w:lang w:eastAsia="en-GB"/>
+              </w:rPr>
+            </w:pPr>
+            <w:r>
+              <w:rPr>
+                <w:rFonts w:eastAsia="Times New Roman" w:cstheme="minorHAnsi"/>
+                <w:color w:val="000000"/>
+                <w:lang w:eastAsia="en-GB"/>
+              </w:rPr>
+              <w:t xml:space="preserve"> </w:t>
+            </w:r>
+          </w:p>
+        </w:tc>
+        <w:tc>
+          <w:tcPr>
+            <w:tcW w:w="0" w:type="auto"/>
+            <w:tcBorders>
+              <w:top w:val="single" w:sz="8" w:space="0" w:color="000000"/>
+              <w:left w:val="single" w:sz="8" w:space="0" w:color="000000"/>
+              <w:bottom w:val="single" w:sz="8" w:space="0" w:color="000000"/>
+              <w:right w:val="single" w:sz="8" w:space="0" w:color="000000"/>
+            </w:tcBorders>
+            <w:tcMar>
+              <w:top w:w="100" w:type="dxa"/>
+              <w:left w:w="100" w:type="dxa"/>
+              <w:bottom w:w="100" w:type="dxa"/>
+              <w:right w:w="100" w:type="dxa"/>
+            </w:tcMar>
+            <w:hideMark/>
+          </w:tcPr>
+          <w:p>
+            <w:pPr>
+              <w:spacing w:after="0" w:line="240" w:lineRule="auto"/>
+              <w:ind w:left="100"/>
+              <w:rPr>
+                <w:rFonts w:eastAsia="Times New Roman" w:cstheme="minorHAnsi"/>
+                <w:sz w:val="24"/>
+                <w:szCs w:val="24"/>
+                <w:lang w:eastAsia="en-GB"/>
+              </w:rPr>
+            </w:pPr>
+            <w:r>
+              <w:rPr>
+                <w:rFonts w:eastAsia="Times New Roman" w:cstheme="minorHAnsi"/>
+                <w:color w:val="000000"/>
+                <w:lang w:eastAsia="en-GB"/>
+              </w:rPr>
+              <w:t xml:space="preserve"> </w:t>
+            </w:r>
+          </w:p>
+        </w:tc>
+        <w:tc>
+          <w:tcPr>
+            <w:tcW w:w="0" w:type="auto"/>
+            <w:tcBorders>
+              <w:top w:val="single" w:sz="8" w:space="0" w:color="000000"/>
+              <w:left w:val="single" w:sz="8" w:space="0" w:color="000000"/>
+              <w:bottom w:val="single" w:sz="8" w:space="0" w:color="000000"/>
+              <w:right w:val="single" w:sz="8" w:space="0" w:color="000000"/>
+            </w:tcBorders>
+            <w:tcMar>
+              <w:top w:w="100" w:type="dxa"/>
+              <w:left w:w="100" w:type="dxa"/>
+              <w:bottom w:w="100" w:type="dxa"/>
+              <w:right w:w="100" w:type="dxa"/>
+            </w:tcMar>
+            <w:hideMark/>
+          </w:tcPr>
+          <w:p>
+            <w:pPr>
+              <w:spacing w:after="0" w:line="240" w:lineRule="auto"/>
+              <w:ind w:left="100"/>
+              <w:rPr>
+                <w:rFonts w:eastAsia="Times New Roman" w:cstheme="minorHAnsi"/>
+                <w:sz w:val="24"/>
+                <w:szCs w:val="24"/>
+                <w:lang w:eastAsia="en-GB"/>
+              </w:rPr>
+            </w:pPr>
+            <w:r>
+              <w:rPr>
+                <w:rFonts w:eastAsia="Times New Roman" w:cstheme="minorHAnsi"/>
+                <w:color w:val="000000"/>
+                <w:lang w:eastAsia="en-GB"/>
+              </w:rPr>
+              <w:t xml:space="preserve"> </w:t>
+            </w:r>
+          </w:p>
+        </w:tc>
+      </w:tr>
+      <w:tr>
+        <w:trPr>
+          <w:trHeight w:val="460"/>
+        </w:trPr>
+        <w:tc>
+          <w:tcPr>
+            <w:tcW w:w="0" w:type="auto"/>
+            <w:tcBorders>
+              <w:top w:val="single" w:sz="8" w:space="0" w:color="000000"/>
+              <w:left w:val="single" w:sz="8" w:space="0" w:color="000000"/>
+              <w:bottom w:val="single" w:sz="8" w:space="0" w:color="000000"/>
+              <w:right w:val="single" w:sz="8" w:space="0" w:color="000000"/>
+            </w:tcBorders>
+            <w:tcMar>
+              <w:top w:w="100" w:type="dxa"/>
+              <w:left w:w="100" w:type="dxa"/>
+              <w:bottom w:w="100" w:type="dxa"/>
+              <w:right w:w="100" w:type="dxa"/>
+            </w:tcMar>
+            <w:hideMark/>
+          </w:tcPr>
+          <w:p>
+            <w:pPr>
+              <w:spacing w:after="0" w:line="240" w:lineRule="auto"/>
+              <w:ind w:left="100"/>
+              <w:rPr>
+                <w:rFonts w:eastAsia="Times New Roman" w:cstheme="minorHAnsi"/>
+                <w:sz w:val="24"/>
+                <w:szCs w:val="24"/>
+                <w:lang w:eastAsia="en-GB"/>
+              </w:rPr>
+            </w:pPr>
+            <w:r>
+              <w:rPr>
+                <w:rFonts w:eastAsia="Times New Roman" w:cstheme="minorHAnsi"/>
+                <w:color w:val="000000"/>
+                <w:lang w:eastAsia="en-GB"/>
+              </w:rPr>
+              <w:t xml:space="preserve"> </w:t>
+            </w:r>
+          </w:p>
+        </w:tc>
+        <w:tc>
+          <w:tcPr>
+            <w:tcW w:w="0" w:type="auto"/>
+            <w:tcBorders>
+              <w:top w:val="single" w:sz="8" w:space="0" w:color="000000"/>
+              <w:left w:val="single" w:sz="8" w:space="0" w:color="000000"/>
+              <w:bottom w:val="single" w:sz="8" w:space="0" w:color="000000"/>
+              <w:right w:val="single" w:sz="8" w:space="0" w:color="000000"/>
+            </w:tcBorders>
+            <w:tcMar>
+              <w:top w:w="100" w:type="dxa"/>
+              <w:left w:w="100" w:type="dxa"/>
+              <w:bottom w:w="100" w:type="dxa"/>
+              <w:right w:w="100" w:type="dxa"/>
+            </w:tcMar>
+            <w:hideMark/>
+          </w:tcPr>
+          <w:p>
+            <w:pPr>
+              <w:spacing w:after="0" w:line="240" w:lineRule="auto"/>
+              <w:ind w:left="100"/>
+              <w:rPr>
+                <w:rFonts w:eastAsia="Times New Roman" w:cstheme="minorHAnsi"/>
+                <w:sz w:val="24"/>
+                <w:szCs w:val="24"/>
+                <w:lang w:eastAsia="en-GB"/>
+              </w:rPr>
+            </w:pPr>
+            <w:r>
+              <w:rPr>
+                <w:rFonts w:eastAsia="Times New Roman" w:cstheme="minorHAnsi"/>
+                <w:color w:val="000000"/>
+                <w:lang w:eastAsia="en-GB"/>
+              </w:rPr>
+              <w:t xml:space="preserve"> </w:t>
+            </w:r>
+          </w:p>
+        </w:tc>
+        <w:tc>
+          <w:tcPr>
+            <w:tcW w:w="0" w:type="auto"/>
+            <w:tcBorders>
+              <w:top w:val="single" w:sz="8" w:space="0" w:color="000000"/>
+              <w:left w:val="single" w:sz="8" w:space="0" w:color="000000"/>
+              <w:bottom w:val="single" w:sz="8" w:space="0" w:color="000000"/>
+              <w:right w:val="single" w:sz="8" w:space="0" w:color="000000"/>
+            </w:tcBorders>
+            <w:tcMar>
+              <w:top w:w="100" w:type="dxa"/>
+              <w:left w:w="100" w:type="dxa"/>
+              <w:bottom w:w="100" w:type="dxa"/>
+              <w:right w:w="100" w:type="dxa"/>
+            </w:tcMar>
+            <w:hideMark/>
+          </w:tcPr>
+          <w:p>
+            <w:pPr>
+              <w:spacing w:after="0" w:line="240" w:lineRule="auto"/>
+              <w:ind w:left="100"/>
+              <w:rPr>
+                <w:rFonts w:eastAsia="Times New Roman" w:cstheme="minorHAnsi"/>
+                <w:sz w:val="24"/>
+                <w:szCs w:val="24"/>
+                <w:lang w:eastAsia="en-GB"/>
+              </w:rPr>
+            </w:pPr>
+            <w:r>
+              <w:rPr>
+                <w:rFonts w:eastAsia="Times New Roman" w:cstheme="minorHAnsi"/>
+                <w:color w:val="000000"/>
+                <w:lang w:eastAsia="en-GB"/>
+              </w:rPr>
+              <w:t xml:space="preserve"> </w:t>
+            </w:r>
+          </w:p>
+        </w:tc>
+        <w:tc>
+          <w:tcPr>
+            <w:tcW w:w="0" w:type="auto"/>
+            <w:tcBorders>
+              <w:top w:val="single" w:sz="8" w:space="0" w:color="000000"/>
+              <w:left w:val="single" w:sz="8" w:space="0" w:color="000000"/>
+              <w:bottom w:val="single" w:sz="8" w:space="0" w:color="000000"/>
+              <w:right w:val="single" w:sz="8" w:space="0" w:color="000000"/>
+            </w:tcBorders>
+            <w:tcMar>
+              <w:top w:w="100" w:type="dxa"/>
+              <w:left w:w="100" w:type="dxa"/>
+              <w:bottom w:w="100" w:type="dxa"/>
+              <w:right w:w="100" w:type="dxa"/>
+            </w:tcMar>
+            <w:hideMark/>
+          </w:tcPr>
+          <w:p>
+            <w:pPr>
+              <w:spacing w:after="0" w:line="240" w:lineRule="auto"/>
+              <w:ind w:left="100"/>
+              <w:rPr>
+                <w:rFonts w:eastAsia="Times New Roman" w:cstheme="minorHAnsi"/>
+                <w:sz w:val="24"/>
+                <w:szCs w:val="24"/>
+                <w:lang w:eastAsia="en-GB"/>
+              </w:rPr>
+            </w:pPr>
+            <w:r>
+              <w:rPr>
+                <w:rFonts w:eastAsia="Times New Roman" w:cstheme="minorHAnsi"/>
+                <w:color w:val="000000"/>
+                <w:lang w:eastAsia="en-GB"/>
+              </w:rPr>
+              <w:t xml:space="preserve"> </w:t>
+            </w:r>
+          </w:p>
+        </w:tc>
+        <w:tc>
+          <w:tcPr>
+            <w:tcW w:w="0" w:type="auto"/>
+            <w:tcBorders>
+              <w:top w:val="single" w:sz="8" w:space="0" w:color="000000"/>
+              <w:left w:val="single" w:sz="8" w:space="0" w:color="000000"/>
+              <w:bottom w:val="single" w:sz="8" w:space="0" w:color="000000"/>
+              <w:right w:val="single" w:sz="8" w:space="0" w:color="000000"/>
+            </w:tcBorders>
+            <w:tcMar>
+              <w:top w:w="100" w:type="dxa"/>
+              <w:left w:w="100" w:type="dxa"/>
+              <w:bottom w:w="100" w:type="dxa"/>
+              <w:right w:w="100" w:type="dxa"/>
+            </w:tcMar>
+            <w:hideMark/>
+          </w:tcPr>
+          <w:p>
+            <w:pPr>
+              <w:spacing w:after="0" w:line="240" w:lineRule="auto"/>
+              <w:ind w:left="100"/>
+              <w:rPr>
+                <w:rFonts w:eastAsia="Times New Roman" w:cstheme="minorHAnsi"/>
+                <w:sz w:val="24"/>
+                <w:szCs w:val="24"/>
+                <w:lang w:eastAsia="en-GB"/>
+              </w:rPr>
+            </w:pPr>
+            <w:r>
+              <w:rPr>
+                <w:rFonts w:eastAsia="Times New Roman" w:cstheme="minorHAnsi"/>
+                <w:color w:val="000000"/>
+                <w:lang w:eastAsia="en-GB"/>
+              </w:rPr>
+              <w:t xml:space="preserve"> </w:t>
+            </w:r>
+          </w:p>
+        </w:tc>
+      </w:tr>
+    </w:tbl>
+    <w:p/>
     <w:p>
       <w:pPr>
         <w:pStyle w:val="Basic"/>
@@ -1454,11 +3547,11 @@
       <w:pPr>
         <w:pStyle w:val="personalHeading"/>
       </w:pPr>
-      <w:bookmarkStart w:id="5" w:name="_Toc535154379"/>
+      <w:bookmarkStart w:id="3" w:name="_Toc535154379"/>
       <w:r>
         <w:t>Conclusion</w:t>
       </w:r>
-      <w:bookmarkEnd w:id="5"/>
+      <w:bookmarkEnd w:id="3"/>
     </w:p>
     <w:p>
       <w:pPr>
@@ -1472,10 +3565,9 @@
       <w:pPr>
         <w:pStyle w:val="Basic"/>
       </w:pPr>
-      <w:bookmarkStart w:id="6" w:name="_GoBack"/>
-      <w:bookmarkEnd w:id="6"/>
     </w:p>
     <w:sectPr>
+      <w:headerReference w:type="default" r:id="rId8"/>
       <w:pgSz w:w="11906" w:h="16838"/>
       <w:pgMar w:top="1440" w:right="1440" w:bottom="1440" w:left="1440" w:header="708" w:footer="708" w:gutter="0"/>
       <w:pgNumType w:start="0"/>
@@ -1485,6 +3577,76 @@
     </w:sectPr>
   </w:body>
 </w:document>
+</file>
+
+<file path=word/endnotes.xml><?xml version="1.0" encoding="utf-8"?>
+<w:endnotes xmlns:wpc="http://schemas.microsoft.com/office/word/2010/wordprocessingCanvas" xmlns:cx="http://schemas.microsoft.com/office/drawing/2014/chartex" xmlns:cx1="http://schemas.microsoft.com/office/drawing/2015/9/8/chartex" xmlns:cx2="http://schemas.microsoft.com/office/drawing/2015/10/21/chartex" xmlns:cx3="http://schemas.microsoft.com/office/drawing/2016/5/9/chartex" xmlns:cx4="http://schemas.microsoft.com/office/drawing/2016/5/10/chartex" xmlns:cx5="http://schemas.microsoft.com/office/drawing/2016/5/11/chartex" xmlns:cx6="http://schemas.microsoft.com/office/drawing/2016/5/12/chartex" xmlns:cx7="http://schemas.microsoft.com/office/drawing/2016/5/13/chartex" xmlns:cx8="http://schemas.microsoft.com/office/drawing/2016/5/14/chartex" xmlns:mc="http://schemas.openxmlformats.org/markup-compatibility/2006" xmlns:aink="http://schemas.microsoft.com/office/drawing/2016/ink" xmlns:am3d="http://schemas.microsoft.com/office/drawing/2017/model3d" xmlns:o="urn:schemas-microsoft-com:office:office" xmlns:r="http://schemas.openxmlformats.org/officeDocument/2006/relationships" xmlns:m="http://schemas.openxmlformats.org/officeDocument/2006/math" xmlns:v="urn:schemas-microsoft-com:vml" xmlns:wp14="http://schemas.microsoft.com/office/word/2010/wordprocessingDrawing" xmlns:wp="http://schemas.openxmlformats.org/drawingml/2006/wordprocessingDrawing" xmlns:w10="urn:schemas-microsoft-com:office:word" xmlns:w="http://schemas.openxmlformats.org/wordprocessingml/2006/main" xmlns:w14="http://schemas.microsoft.com/office/word/2010/wordml" xmlns:w15="http://schemas.microsoft.com/office/word/2012/wordml" xmlns:w16cid="http://schemas.microsoft.com/office/word/2016/wordml/cid" xmlns:w16se="http://schemas.microsoft.com/office/word/2015/wordml/symex" xmlns:wpg="http://schemas.microsoft.com/office/word/2010/wordprocessingGroup" xmlns:wpi="http://schemas.microsoft.com/office/word/2010/wordprocessingInk" xmlns:wne="http://schemas.microsoft.com/office/word/2006/wordml" xmlns:wps="http://schemas.microsoft.com/office/word/2010/wordprocessingShape" mc:Ignorable="w14 w15 w16se w16cid wp14">
+  <w:endnote w:type="separator" w:id="-1">
+    <w:p>
+      <w:pPr>
+        <w:spacing w:after="0" w:line="240" w:lineRule="auto"/>
+      </w:pPr>
+      <w:r>
+        <w:separator/>
+      </w:r>
+    </w:p>
+  </w:endnote>
+  <w:endnote w:type="continuationSeparator" w:id="0">
+    <w:p>
+      <w:pPr>
+        <w:spacing w:after="0" w:line="240" w:lineRule="auto"/>
+      </w:pPr>
+      <w:r>
+        <w:continuationSeparator/>
+      </w:r>
+    </w:p>
+  </w:endnote>
+</w:endnotes>
+</file>
+
+<file path=word/footnotes.xml><?xml version="1.0" encoding="utf-8"?>
+<w:footnotes xmlns:wpc="http://schemas.microsoft.com/office/word/2010/wordprocessingCanvas" xmlns:cx="http://schemas.microsoft.com/office/drawing/2014/chartex" xmlns:cx1="http://schemas.microsoft.com/office/drawing/2015/9/8/chartex" xmlns:cx2="http://schemas.microsoft.com/office/drawing/2015/10/21/chartex" xmlns:cx3="http://schemas.microsoft.com/office/drawing/2016/5/9/chartex" xmlns:cx4="http://schemas.microsoft.com/office/drawing/2016/5/10/chartex" xmlns:cx5="http://schemas.microsoft.com/office/drawing/2016/5/11/chartex" xmlns:cx6="http://schemas.microsoft.com/office/drawing/2016/5/12/chartex" xmlns:cx7="http://schemas.microsoft.com/office/drawing/2016/5/13/chartex" xmlns:cx8="http://schemas.microsoft.com/office/drawing/2016/5/14/chartex" xmlns:mc="http://schemas.openxmlformats.org/markup-compatibility/2006" xmlns:aink="http://schemas.microsoft.com/office/drawing/2016/ink" xmlns:am3d="http://schemas.microsoft.com/office/drawing/2017/model3d" xmlns:o="urn:schemas-microsoft-com:office:office" xmlns:r="http://schemas.openxmlformats.org/officeDocument/2006/relationships" xmlns:m="http://schemas.openxmlformats.org/officeDocument/2006/math" xmlns:v="urn:schemas-microsoft-com:vml" xmlns:wp14="http://schemas.microsoft.com/office/word/2010/wordprocessingDrawing" xmlns:wp="http://schemas.openxmlformats.org/drawingml/2006/wordprocessingDrawing" xmlns:w10="urn:schemas-microsoft-com:office:word" xmlns:w="http://schemas.openxmlformats.org/wordprocessingml/2006/main" xmlns:w14="http://schemas.microsoft.com/office/word/2010/wordml" xmlns:w15="http://schemas.microsoft.com/office/word/2012/wordml" xmlns:w16cid="http://schemas.microsoft.com/office/word/2016/wordml/cid" xmlns:w16se="http://schemas.microsoft.com/office/word/2015/wordml/symex" xmlns:wpg="http://schemas.microsoft.com/office/word/2010/wordprocessingGroup" xmlns:wpi="http://schemas.microsoft.com/office/word/2010/wordprocessingInk" xmlns:wne="http://schemas.microsoft.com/office/word/2006/wordml" xmlns:wps="http://schemas.microsoft.com/office/word/2010/wordprocessingShape" mc:Ignorable="w14 w15 w16se w16cid wp14">
+  <w:footnote w:type="separator" w:id="-1">
+    <w:p>
+      <w:pPr>
+        <w:spacing w:after="0" w:line="240" w:lineRule="auto"/>
+      </w:pPr>
+      <w:r>
+        <w:separator/>
+      </w:r>
+    </w:p>
+  </w:footnote>
+  <w:footnote w:type="continuationSeparator" w:id="0">
+    <w:p>
+      <w:pPr>
+        <w:spacing w:after="0" w:line="240" w:lineRule="auto"/>
+      </w:pPr>
+      <w:r>
+        <w:continuationSeparator/>
+      </w:r>
+    </w:p>
+  </w:footnote>
+</w:footnotes>
+</file>
+
+<file path=word/header1.xml><?xml version="1.0" encoding="utf-8"?>
+<w:hdr xmlns:wpc="http://schemas.microsoft.com/office/word/2010/wordprocessingCanvas" xmlns:cx="http://schemas.microsoft.com/office/drawing/2014/chartex" xmlns:cx1="http://schemas.microsoft.com/office/drawing/2015/9/8/chartex" xmlns:cx2="http://schemas.microsoft.com/office/drawing/2015/10/21/chartex" xmlns:cx3="http://schemas.microsoft.com/office/drawing/2016/5/9/chartex" xmlns:cx4="http://schemas.microsoft.com/office/drawing/2016/5/10/chartex" xmlns:cx5="http://schemas.microsoft.com/office/drawing/2016/5/11/chartex" xmlns:cx6="http://schemas.microsoft.com/office/drawing/2016/5/12/chartex" xmlns:cx7="http://schemas.microsoft.com/office/drawing/2016/5/13/chartex" xmlns:cx8="http://schemas.microsoft.com/office/drawing/2016/5/14/chartex" xmlns:mc="http://schemas.openxmlformats.org/markup-compatibility/2006" xmlns:aink="http://schemas.microsoft.com/office/drawing/2016/ink" xmlns:am3d="http://schemas.microsoft.com/office/drawing/2017/model3d" xmlns:o="urn:schemas-microsoft-com:office:office" xmlns:r="http://schemas.openxmlformats.org/officeDocument/2006/relationships" xmlns:m="http://schemas.openxmlformats.org/officeDocument/2006/math" xmlns:v="urn:schemas-microsoft-com:vml" xmlns:wp14="http://schemas.microsoft.com/office/word/2010/wordprocessingDrawing" xmlns:wp="http://schemas.openxmlformats.org/drawingml/2006/wordprocessingDrawing" xmlns:w10="urn:schemas-microsoft-com:office:word" xmlns:w="http://schemas.openxmlformats.org/wordprocessingml/2006/main" xmlns:w14="http://schemas.microsoft.com/office/word/2010/wordml" xmlns:w15="http://schemas.microsoft.com/office/word/2012/wordml" xmlns:w16cid="http://schemas.microsoft.com/office/word/2016/wordml/cid" xmlns:w16se="http://schemas.microsoft.com/office/word/2015/wordml/symex" xmlns:wpg="http://schemas.microsoft.com/office/word/2010/wordprocessingGroup" xmlns:wpi="http://schemas.microsoft.com/office/word/2010/wordprocessingInk" xmlns:wne="http://schemas.microsoft.com/office/word/2006/wordml" xmlns:wps="http://schemas.microsoft.com/office/word/2010/wordprocessingShape" mc:Ignorable="w14 w15 w16se w16cid wp14">
+  <w:p>
+    <w:pPr>
+      <w:pStyle w:val="Header"/>
+    </w:pPr>
+    <w:r>
+      <w:t>Oliver Mills</w:t>
+    </w:r>
+    <w:r>
+      <w:tab/>
+    </w:r>
+    <w:r>
+      <w:tab/>
+      <w:t>Q12339911</w:t>
+    </w:r>
+  </w:p>
+</w:hdr>
 </file>
 
 <file path=word/styles.xml><?xml version="1.0" encoding="utf-8"?>
@@ -2333,6 +4495,21 @@
       <w:szCs w:val="36"/>
     </w:rPr>
   </w:style>
+  <w:style w:type="paragraph" w:styleId="Header">
+    <w:name w:val="header"/>
+    <w:basedOn w:val="Normal"/>
+    <w:link w:val="HeaderChar"/>
+    <w:uiPriority w:val="99"/>
+    <w:unhideWhenUsed/>
+    <w:rsid w:val="00E00DE0"/>
+    <w:pPr>
+      <w:tabs>
+        <w:tab w:val="center" w:pos="4513"/>
+        <w:tab w:val="right" w:pos="9026"/>
+      </w:tabs>
+      <w:spacing w:after="0" w:line="240" w:lineRule="auto"/>
+    </w:pPr>
+  </w:style>
   <w:style w:type="character" w:customStyle="1" w:styleId="personalNoSpacingChar">
     <w:name w:val="personalNoSpacing Char"/>
     <w:basedOn w:val="NoSpacingChar"/>
@@ -2346,6 +4523,35 @@
       <w:szCs w:val="40"/>
       <w:lang w:val="en-US"/>
     </w:rPr>
+  </w:style>
+  <w:style w:type="character" w:customStyle="1" w:styleId="HeaderChar">
+    <w:name w:val="Header Char"/>
+    <w:basedOn w:val="DefaultParagraphFont"/>
+    <w:link w:val="Header"/>
+    <w:uiPriority w:val="99"/>
+    <w:rsid w:val="00E00DE0"/>
+  </w:style>
+  <w:style w:type="paragraph" w:styleId="Footer">
+    <w:name w:val="footer"/>
+    <w:basedOn w:val="Normal"/>
+    <w:link w:val="FooterChar"/>
+    <w:uiPriority w:val="99"/>
+    <w:unhideWhenUsed/>
+    <w:rsid w:val="00E00DE0"/>
+    <w:pPr>
+      <w:tabs>
+        <w:tab w:val="center" w:pos="4513"/>
+        <w:tab w:val="right" w:pos="9026"/>
+      </w:tabs>
+      <w:spacing w:after="0" w:line="240" w:lineRule="auto"/>
+    </w:pPr>
+  </w:style>
+  <w:style w:type="character" w:customStyle="1" w:styleId="FooterChar">
+    <w:name w:val="Footer Char"/>
+    <w:basedOn w:val="DefaultParagraphFont"/>
+    <w:link w:val="Footer"/>
+    <w:uiPriority w:val="99"/>
+    <w:rsid w:val="00E00DE0"/>
   </w:style>
 </w:styles>
 </file>
@@ -2669,7 +4875,7 @@
 </file>
 
 <file path=customXml/itemProps2.xml><?xml version="1.0" encoding="utf-8"?>
-<ds:datastoreItem xmlns:ds="http://schemas.openxmlformats.org/officeDocument/2006/customXml" ds:itemID="{8234E31C-E4C0-4CE5-A3AA-D66924744839}">
+<ds:datastoreItem xmlns:ds="http://schemas.openxmlformats.org/officeDocument/2006/customXml" ds:itemID="{4BD7D301-8082-4197-87AA-48A30FA6C4BE}">
   <ds:schemaRefs>
     <ds:schemaRef ds:uri="http://schemas.openxmlformats.org/officeDocument/2006/bibliography"/>
   </ds:schemaRefs>

</xml_diff>

<commit_message>
added plane for floor.  and updated particles
</commit_message>
<xml_diff>
--- a/Advanced Games Programing Report.docx
+++ b/Advanced Games Programing Report.docx
@@ -843,7 +843,7 @@
               </mc:Choice>
               <mc:Fallback>
                 <w:pict>
-                  <v:group w14:anchorId="0EF05C91" id="Group 114" o:spid="_x0000_s1026" style="position:absolute;margin-left:0;margin-top:0;width:18pt;height:10in;z-index:251659264;mso-width-percent:29;mso-height-percent:909;mso-left-percent:45;mso-position-horizontal-relative:page;mso-position-vertical:center;mso-position-vertical-relative:page;mso-width-percent:29;mso-height-percent:909;mso-left-percent:45" coordsize="2286,91440" o:gfxdata="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">
+                  <v:group w14:anchorId="034758A7" id="Group 114" o:spid="_x0000_s1026" style="position:absolute;margin-left:0;margin-top:0;width:18pt;height:10in;z-index:251659264;mso-width-percent:29;mso-height-percent:909;mso-left-percent:45;mso-position-horizontal-relative:page;mso-position-vertical:center;mso-position-vertical-relative:page;mso-width-percent:29;mso-height-percent:909;mso-left-percent:45" coordsize="2286,91440" o:gfxdata="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">
                     <v:rect id="Rectangle 115" o:spid="_x0000_s1027" style="position:absolute;width:2286;height:87820;visibility:visible;mso-wrap-style:square;v-text-anchor:middle" o:gfxdata="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" fillcolor="#ed7d31 [3205]" stroked="f" strokeweight="1pt"/>
                     <v:rect id="Rectangle 116" o:spid="_x0000_s1028" style="position:absolute;top:89154;width:2286;height:2286;visibility:visible;mso-wrap-style:square;v-text-anchor:middle" o:gfxdata="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" fillcolor="#ed7d31 [3205]" stroked="f">
                       <o:lock v:ext="edit" aspectratio="t"/>
@@ -889,7 +889,12 @@
             <w:jc w:val="left"/>
           </w:pPr>
           <w:r>
-            <w:t>Contents</w:t>
+            <w:t>Con</w:t>
+          </w:r>
+          <w:bookmarkStart w:id="0" w:name="_GoBack"/>
+          <w:bookmarkEnd w:id="0"/>
+          <w:r>
+            <w:t>tents</w:t>
           </w:r>
         </w:p>
         <w:p>
@@ -913,7 +918,7 @@
           <w:r>
             <w:fldChar w:fldCharType="separate"/>
           </w:r>
-          <w:hyperlink w:anchor="_Toc535154374" w:history="1">
+          <w:hyperlink w:anchor="_Toc535174316" w:history="1">
             <w:r>
               <w:rPr>
                 <w:rStyle w:val="Hyperlink"/>
@@ -940,7 +945,7 @@
                 <w:noProof/>
                 <w:webHidden/>
               </w:rPr>
-              <w:instrText xml:space="preserve"> PAGEREF _Toc535154374 \h </w:instrText>
+              <w:instrText xml:space="preserve"> PAGEREF _Toc535174316 \h </w:instrText>
             </w:r>
             <w:r>
               <w:rPr>
@@ -983,13 +988,13 @@
               <w:lang w:eastAsia="en-GB"/>
             </w:rPr>
           </w:pPr>
-          <w:hyperlink w:anchor="_Toc535154375" w:history="1">
+          <w:hyperlink w:anchor="_Toc535174317" w:history="1">
             <w:r>
               <w:rPr>
                 <w:rStyle w:val="Hyperlink"/>
                 <w:noProof/>
               </w:rPr>
-              <w:t>TEAJHWLDS</w:t>
+              <w:t>New Things that weren’t planned</w:t>
             </w:r>
             <w:r>
               <w:rPr>
@@ -1010,77 +1015,7 @@
                 <w:noProof/>
                 <w:webHidden/>
               </w:rPr>
-              <w:instrText xml:space="preserve"> PAGEREF _Toc535154375 \h </w:instrText>
-            </w:r>
-            <w:r>
-              <w:rPr>
-                <w:noProof/>
-                <w:webHidden/>
-              </w:rPr>
-            </w:r>
-            <w:r>
-              <w:rPr>
-                <w:noProof/>
-                <w:webHidden/>
-              </w:rPr>
-              <w:fldChar w:fldCharType="separate"/>
-            </w:r>
-            <w:r>
-              <w:rPr>
-                <w:noProof/>
-                <w:webHidden/>
-              </w:rPr>
-              <w:t>1</w:t>
-            </w:r>
-            <w:r>
-              <w:rPr>
-                <w:noProof/>
-                <w:webHidden/>
-              </w:rPr>
-              <w:fldChar w:fldCharType="end"/>
-            </w:r>
-          </w:hyperlink>
-        </w:p>
-        <w:p>
-          <w:pPr>
-            <w:pStyle w:val="TOC3"/>
-            <w:tabs>
-              <w:tab w:val="right" w:leader="dot" w:pos="9016"/>
-            </w:tabs>
-            <w:rPr>
-              <w:rFonts w:eastAsiaTheme="minorEastAsia"/>
-              <w:noProof/>
-              <w:lang w:eastAsia="en-GB"/>
-            </w:rPr>
-          </w:pPr>
-          <w:hyperlink w:anchor="_Toc535154376" w:history="1">
-            <w:r>
-              <w:rPr>
-                <w:rStyle w:val="Hyperlink"/>
-                <w:noProof/>
-              </w:rPr>
-              <w:t>RJTKHADG</w:t>
-            </w:r>
-            <w:r>
-              <w:rPr>
-                <w:noProof/>
-                <w:webHidden/>
-              </w:rPr>
-              <w:tab/>
-            </w:r>
-            <w:r>
-              <w:rPr>
-                <w:noProof/>
-                <w:webHidden/>
-              </w:rPr>
-              <w:fldChar w:fldCharType="begin"/>
-            </w:r>
-            <w:r>
-              <w:rPr>
-                <w:noProof/>
-                <w:webHidden/>
-              </w:rPr>
-              <w:instrText xml:space="preserve"> PAGEREF _Toc535154376 \h </w:instrText>
+              <w:instrText xml:space="preserve"> PAGEREF _Toc535174317 \h </w:instrText>
             </w:r>
             <w:r>
               <w:rPr>
@@ -1123,13 +1058,13 @@
               <w:lang w:eastAsia="en-GB"/>
             </w:rPr>
           </w:pPr>
-          <w:hyperlink w:anchor="_Toc535154377" w:history="1">
+          <w:hyperlink w:anchor="_Toc535174318" w:history="1">
             <w:r>
               <w:rPr>
                 <w:rStyle w:val="Hyperlink"/>
                 <w:noProof/>
               </w:rPr>
-              <w:t>Brown</w:t>
+              <w:t>Things that changed</w:t>
             </w:r>
             <w:r>
               <w:rPr>
@@ -1150,7 +1085,7 @@
                 <w:noProof/>
                 <w:webHidden/>
               </w:rPr>
-              <w:instrText xml:space="preserve"> PAGEREF _Toc535154377 \h </w:instrText>
+              <w:instrText xml:space="preserve"> PAGEREF _Toc535174318 \h </w:instrText>
             </w:r>
             <w:r>
               <w:rPr>
@@ -1171,6 +1106,146 @@
                 <w:webHidden/>
               </w:rPr>
               <w:t>1</w:t>
+            </w:r>
+            <w:r>
+              <w:rPr>
+                <w:noProof/>
+                <w:webHidden/>
+              </w:rPr>
+              <w:fldChar w:fldCharType="end"/>
+            </w:r>
+          </w:hyperlink>
+        </w:p>
+        <w:p>
+          <w:pPr>
+            <w:pStyle w:val="TOC2"/>
+            <w:tabs>
+              <w:tab w:val="right" w:leader="dot" w:pos="9016"/>
+            </w:tabs>
+            <w:rPr>
+              <w:rFonts w:eastAsiaTheme="minorEastAsia"/>
+              <w:noProof/>
+              <w:lang w:eastAsia="en-GB"/>
+            </w:rPr>
+          </w:pPr>
+          <w:hyperlink w:anchor="_Toc535174319" w:history="1">
+            <w:r>
+              <w:rPr>
+                <w:rStyle w:val="Hyperlink"/>
+                <w:noProof/>
+              </w:rPr>
+              <w:t>Things That weren’t implemented</w:t>
+            </w:r>
+            <w:r>
+              <w:rPr>
+                <w:noProof/>
+                <w:webHidden/>
+              </w:rPr>
+              <w:tab/>
+            </w:r>
+            <w:r>
+              <w:rPr>
+                <w:noProof/>
+                <w:webHidden/>
+              </w:rPr>
+              <w:fldChar w:fldCharType="begin"/>
+            </w:r>
+            <w:r>
+              <w:rPr>
+                <w:noProof/>
+                <w:webHidden/>
+              </w:rPr>
+              <w:instrText xml:space="preserve"> PAGEREF _Toc535174319 \h </w:instrText>
+            </w:r>
+            <w:r>
+              <w:rPr>
+                <w:noProof/>
+                <w:webHidden/>
+              </w:rPr>
+            </w:r>
+            <w:r>
+              <w:rPr>
+                <w:noProof/>
+                <w:webHidden/>
+              </w:rPr>
+              <w:fldChar w:fldCharType="separate"/>
+            </w:r>
+            <w:r>
+              <w:rPr>
+                <w:noProof/>
+                <w:webHidden/>
+              </w:rPr>
+              <w:t>1</w:t>
+            </w:r>
+            <w:r>
+              <w:rPr>
+                <w:noProof/>
+                <w:webHidden/>
+              </w:rPr>
+              <w:fldChar w:fldCharType="end"/>
+            </w:r>
+          </w:hyperlink>
+        </w:p>
+        <w:p>
+          <w:pPr>
+            <w:pStyle w:val="TOC2"/>
+            <w:tabs>
+              <w:tab w:val="right" w:leader="dot" w:pos="9016"/>
+            </w:tabs>
+            <w:rPr>
+              <w:rFonts w:eastAsiaTheme="minorEastAsia"/>
+              <w:noProof/>
+              <w:lang w:eastAsia="en-GB"/>
+            </w:rPr>
+          </w:pPr>
+          <w:hyperlink w:anchor="_Toc535174320" w:history="1">
+            <w:r>
+              <w:rPr>
+                <w:rStyle w:val="Hyperlink"/>
+                <w:noProof/>
+              </w:rPr>
+              <w:t>Things that stayed the same</w:t>
+            </w:r>
+            <w:r>
+              <w:rPr>
+                <w:noProof/>
+                <w:webHidden/>
+              </w:rPr>
+              <w:tab/>
+            </w:r>
+            <w:r>
+              <w:rPr>
+                <w:noProof/>
+                <w:webHidden/>
+              </w:rPr>
+              <w:fldChar w:fldCharType="begin"/>
+            </w:r>
+            <w:r>
+              <w:rPr>
+                <w:noProof/>
+                <w:webHidden/>
+              </w:rPr>
+              <w:instrText xml:space="preserve"> PAGEREF _Toc535174320 \h </w:instrText>
+            </w:r>
+            <w:r>
+              <w:rPr>
+                <w:noProof/>
+                <w:webHidden/>
+              </w:rPr>
+            </w:r>
+            <w:r>
+              <w:rPr>
+                <w:noProof/>
+                <w:webHidden/>
+              </w:rPr>
+              <w:fldChar w:fldCharType="separate"/>
+            </w:r>
+            <w:r>
+              <w:rPr>
+                <w:noProof/>
+                <w:webHidden/>
+              </w:rPr>
+              <w:t>2</w:t>
             </w:r>
             <w:r>
               <w:rPr>
@@ -1193,7 +1268,7 @@
               <w:lang w:eastAsia="en-GB"/>
             </w:rPr>
           </w:pPr>
-          <w:hyperlink w:anchor="_Toc535154378" w:history="1">
+          <w:hyperlink w:anchor="_Toc535174321" w:history="1">
             <w:r>
               <w:rPr>
                 <w:rStyle w:val="Hyperlink"/>
@@ -1220,7 +1295,7 @@
                 <w:noProof/>
                 <w:webHidden/>
               </w:rPr>
-              <w:instrText xml:space="preserve"> PAGEREF _Toc535154378 \h </w:instrText>
+              <w:instrText xml:space="preserve"> PAGEREF _Toc535174321 \h </w:instrText>
             </w:r>
             <w:r>
               <w:rPr>
@@ -1240,7 +1315,7 @@
                 <w:noProof/>
                 <w:webHidden/>
               </w:rPr>
-              <w:t>1</w:t>
+              <w:t>2</w:t>
             </w:r>
             <w:r>
               <w:rPr>
@@ -1263,7 +1338,7 @@
               <w:lang w:eastAsia="en-GB"/>
             </w:rPr>
           </w:pPr>
-          <w:hyperlink w:anchor="_Toc535154379" w:history="1">
+          <w:hyperlink w:anchor="_Toc535174322" w:history="1">
             <w:r>
               <w:rPr>
                 <w:rStyle w:val="Hyperlink"/>
@@ -1290,7 +1365,7 @@
                 <w:noProof/>
                 <w:webHidden/>
               </w:rPr>
-              <w:instrText xml:space="preserve"> PAGEREF _Toc535154379 \h </w:instrText>
+              <w:instrText xml:space="preserve"> PAGEREF _Toc535174322 \h </w:instrText>
             </w:r>
             <w:r>
               <w:rPr>
@@ -1310,7 +1385,7 @@
                 <w:noProof/>
                 <w:webHidden/>
               </w:rPr>
-              <w:t>1</w:t>
+              <w:t>3</w:t>
             </w:r>
             <w:r>
               <w:rPr>
@@ -1347,11 +1422,11 @@
       <w:pPr>
         <w:pStyle w:val="personalHeading"/>
       </w:pPr>
-      <w:bookmarkStart w:id="0" w:name="_Toc535154374"/>
+      <w:bookmarkStart w:id="1" w:name="_Toc535174316"/>
       <w:r>
         <w:t>Design Changes</w:t>
       </w:r>
-      <w:bookmarkEnd w:id="0"/>
+      <w:bookmarkEnd w:id="1"/>
     </w:p>
     <w:p>
       <w:pPr>
@@ -1362,8 +1437,13 @@
       <w:pPr>
         <w:pStyle w:val="personalHeading2"/>
       </w:pPr>
-      <w:r>
-        <w:t xml:space="preserve">New Things that weren’t planned </w:t>
+      <w:bookmarkStart w:id="2" w:name="_Toc535174317"/>
+      <w:r>
+        <w:t>New Things that weren’t planned</w:t>
+      </w:r>
+      <w:bookmarkEnd w:id="2"/>
+      <w:r>
+        <w:t xml:space="preserve"> </w:t>
       </w:r>
     </w:p>
     <w:p>
@@ -1386,8 +1466,13 @@
       <w:pPr>
         <w:pStyle w:val="personalHeading2"/>
       </w:pPr>
-      <w:r>
-        <w:t xml:space="preserve">Things that changed </w:t>
+      <w:bookmarkStart w:id="3" w:name="_Toc535174318"/>
+      <w:r>
+        <w:t>Things that changed</w:t>
+      </w:r>
+      <w:bookmarkEnd w:id="3"/>
+      <w:r>
+        <w:t xml:space="preserve"> </w:t>
       </w:r>
     </w:p>
     <w:p>
@@ -1402,9 +1487,11 @@
       <w:pPr>
         <w:pStyle w:val="personalHeading2"/>
       </w:pPr>
+      <w:bookmarkStart w:id="4" w:name="_Toc535174319"/>
       <w:r>
         <w:t>Things That weren’t implemented</w:t>
       </w:r>
+      <w:bookmarkEnd w:id="4"/>
     </w:p>
     <w:p>
       <w:pPr>
@@ -1553,6 +1640,7 @@
         <w:pStyle w:val="Basic"/>
       </w:pPr>
       <w:r>
+        <w:lastRenderedPageBreak/>
         <w:t xml:space="preserve">Menu’s </w:t>
       </w:r>
     </w:p>
@@ -1561,7 +1649,6 @@
         <w:pStyle w:val="Basic"/>
       </w:pPr>
       <w:r>
-        <w:lastRenderedPageBreak/>
         <w:t xml:space="preserve">Pausing </w:t>
       </w:r>
     </w:p>
@@ -1572,8 +1659,6 @@
       <w:r>
         <w:t>Music</w:t>
       </w:r>
-      <w:bookmarkStart w:id="1" w:name="_GoBack"/>
-      <w:bookmarkEnd w:id="1"/>
     </w:p>
     <w:p>
       <w:pPr>
@@ -1603,8 +1688,13 @@
       <w:pPr>
         <w:pStyle w:val="personalHeading2"/>
       </w:pPr>
-      <w:r>
-        <w:t xml:space="preserve">Things that stayed the same </w:t>
+      <w:bookmarkStart w:id="5" w:name="_Toc535174320"/>
+      <w:r>
+        <w:t>Things that stayed the same</w:t>
+      </w:r>
+      <w:bookmarkEnd w:id="5"/>
+      <w:r>
+        <w:t xml:space="preserve"> </w:t>
       </w:r>
     </w:p>
     <w:p>
@@ -1651,11 +1741,11 @@
       <w:pPr>
         <w:pStyle w:val="personalHeading"/>
       </w:pPr>
-      <w:bookmarkStart w:id="2" w:name="_Toc535154378"/>
+      <w:bookmarkStart w:id="6" w:name="_Toc535174321"/>
       <w:r>
         <w:t>Testing</w:t>
       </w:r>
-      <w:bookmarkEnd w:id="2"/>
+      <w:bookmarkEnd w:id="6"/>
     </w:p>
     <w:p>
       <w:pPr>
@@ -3547,11 +3637,11 @@
       <w:pPr>
         <w:pStyle w:val="personalHeading"/>
       </w:pPr>
-      <w:bookmarkStart w:id="3" w:name="_Toc535154379"/>
+      <w:bookmarkStart w:id="7" w:name="_Toc535174322"/>
       <w:r>
         <w:t>Conclusion</w:t>
       </w:r>
-      <w:bookmarkEnd w:id="3"/>
+      <w:bookmarkEnd w:id="7"/>
     </w:p>
     <w:p>
       <w:pPr>
@@ -4875,7 +4965,7 @@
 </file>
 
 <file path=customXml/itemProps2.xml><?xml version="1.0" encoding="utf-8"?>
-<ds:datastoreItem xmlns:ds="http://schemas.openxmlformats.org/officeDocument/2006/customXml" ds:itemID="{4BD7D301-8082-4197-87AA-48A30FA6C4BE}">
+<ds:datastoreItem xmlns:ds="http://schemas.openxmlformats.org/officeDocument/2006/customXml" ds:itemID="{A0ECC251-BC52-4305-8FD5-753C0D3391CD}">
   <ds:schemaRefs>
     <ds:schemaRef ds:uri="http://schemas.openxmlformats.org/officeDocument/2006/bibliography"/>
   </ds:schemaRefs>

</xml_diff>

<commit_message>
particles swap at runtime depending on input
</commit_message>
<xml_diff>
--- a/Advanced Games Programing Report.docx
+++ b/Advanced Games Programing Report.docx
@@ -843,7 +843,7 @@
               </mc:Choice>
               <mc:Fallback>
                 <w:pict>
-                  <v:group w14:anchorId="034758A7" id="Group 114" o:spid="_x0000_s1026" style="position:absolute;margin-left:0;margin-top:0;width:18pt;height:10in;z-index:251659264;mso-width-percent:29;mso-height-percent:909;mso-left-percent:45;mso-position-horizontal-relative:page;mso-position-vertical:center;mso-position-vertical-relative:page;mso-width-percent:29;mso-height-percent:909;mso-left-percent:45" coordsize="2286,91440" o:gfxdata="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">
+                  <v:group w14:anchorId="1015C1F6" id="Group 114" o:spid="_x0000_s1026" style="position:absolute;margin-left:0;margin-top:0;width:18pt;height:10in;z-index:251659264;mso-width-percent:29;mso-height-percent:909;mso-left-percent:45;mso-position-horizontal-relative:page;mso-position-vertical:center;mso-position-vertical-relative:page;mso-width-percent:29;mso-height-percent:909;mso-left-percent:45" coordsize="2286,91440" o:gfxdata="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">
                     <v:rect id="Rectangle 115" o:spid="_x0000_s1027" style="position:absolute;width:2286;height:87820;visibility:visible;mso-wrap-style:square;v-text-anchor:middle" o:gfxdata="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" fillcolor="#ed7d31 [3205]" stroked="f" strokeweight="1pt"/>
                     <v:rect id="Rectangle 116" o:spid="_x0000_s1028" style="position:absolute;top:89154;width:2286;height:2286;visibility:visible;mso-wrap-style:square;v-text-anchor:middle" o:gfxdata="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" fillcolor="#ed7d31 [3205]" stroked="f">
                       <o:lock v:ext="edit" aspectratio="t"/>
@@ -889,12 +889,7 @@
             <w:jc w:val="left"/>
           </w:pPr>
           <w:r>
-            <w:t>Con</w:t>
-          </w:r>
-          <w:bookmarkStart w:id="0" w:name="_GoBack"/>
-          <w:bookmarkEnd w:id="0"/>
-          <w:r>
-            <w:t>tents</w:t>
+            <w:t>Contents</w:t>
           </w:r>
         </w:p>
         <w:p>
@@ -1417,13 +1412,185 @@
       <w:pPr>
         <w:pStyle w:val="personalHeading"/>
       </w:pPr>
+      <w:r>
+        <w:t>M</w:t>
+      </w:r>
+      <w:r>
+        <w:t>echanics</w:t>
+      </w:r>
+    </w:p>
+    <w:p>
+      <w:pPr>
+        <w:pStyle w:val="Basic"/>
+      </w:pPr>
+      <w:r>
+        <w:t xml:space="preserve">Movement </w:t>
+      </w:r>
+    </w:p>
+    <w:p>
+      <w:pPr>
+        <w:pStyle w:val="Basic"/>
+      </w:pPr>
+      <w:r>
+        <w:t xml:space="preserve">Enemies  - they terrible </w:t>
+      </w:r>
     </w:p>
     <w:p>
       <w:pPr>
         <w:pStyle w:val="personalHeading"/>
       </w:pPr>
+      <w:r>
+        <w:t>G</w:t>
+      </w:r>
+      <w:r>
+        <w:t>raphics</w:t>
+      </w:r>
+    </w:p>
+    <w:p>
+      <w:pPr>
+        <w:pStyle w:val="Basic"/>
+      </w:pPr>
+      <w:r>
+        <w:t>Textures – multi</w:t>
+      </w:r>
+    </w:p>
+    <w:p>
+      <w:pPr>
+        <w:pStyle w:val="Basic"/>
+      </w:pPr>
+      <w:r>
+        <w:t xml:space="preserve">Lighting :’( </w:t>
+      </w:r>
+    </w:p>
+    <w:p>
+      <w:pPr>
+        <w:pStyle w:val="Basic"/>
+      </w:pPr>
+      <w:r>
+        <w:t xml:space="preserve"> </w:t>
+      </w:r>
+    </w:p>
+    <w:p>
+      <w:pPr>
+        <w:pStyle w:val="Basic"/>
+      </w:pPr>
+    </w:p>
+    <w:p>
+      <w:pPr>
+        <w:pStyle w:val="personalHeading"/>
+      </w:pPr>
+      <w:r>
+        <w:t>D</w:t>
+      </w:r>
+      <w:r>
+        <w:t>esign patterns</w:t>
+      </w:r>
+    </w:p>
+    <w:p>
+      <w:pPr>
+        <w:pStyle w:val="Basic"/>
+      </w:pPr>
+      <w:r>
+        <w:t xml:space="preserve">OOD  - classes n </w:t>
+      </w:r>
+    </w:p>
+    <w:p>
+      <w:pPr>
+        <w:pStyle w:val="Basic"/>
+      </w:pPr>
+      <w:r>
+        <w:t>Double buffering – we did do that right?</w:t>
+      </w:r>
+    </w:p>
+    <w:p>
+      <w:pPr>
+        <w:pStyle w:val="Basic"/>
+      </w:pPr>
+      <w:r>
+        <w:t>Game loop</w:t>
+      </w:r>
+    </w:p>
+    <w:p>
+      <w:pPr>
+        <w:pStyle w:val="Basic"/>
+      </w:pPr>
+      <w:r>
+        <w:t xml:space="preserve">Time ? </w:t>
+      </w:r>
+      <w:r>
+        <w:t xml:space="preserve">singleton </w:t>
+      </w:r>
+    </w:p>
+    <w:p>
+      <w:pPr>
+        <w:pStyle w:val="personalHeading"/>
+      </w:pPr>
+      <w:r>
+        <w:t>L</w:t>
+      </w:r>
+      <w:r>
+        <w:t>ogic</w:t>
+      </w:r>
+    </w:p>
+    <w:p>
+      <w:pPr>
+        <w:pStyle w:val="Basic"/>
+      </w:pPr>
+      <w:r>
+        <w:t xml:space="preserve">Loading a level with a text file.  </w:t>
+      </w:r>
+    </w:p>
+    <w:p>
+      <w:pPr>
+        <w:pStyle w:val="Basic"/>
+      </w:pPr>
+      <w:r>
+        <w:t>Collision  - tri and sphere   no AABB</w:t>
+      </w:r>
+      <w:r>
+        <w:t xml:space="preserve"> </w:t>
+      </w:r>
+    </w:p>
+    <w:p>
+      <w:pPr>
+        <w:pStyle w:val="Basic"/>
+      </w:pPr>
+      <w:r>
+        <w:t xml:space="preserve">Collision changed a lot from how I intended to do it originally, as after looking at the assignments marking scheme I realised a lot of the marks were locked behind </w:t>
+      </w:r>
+      <w:r>
+        <w:t>implementing triangle collision. In attempting to implement it I spent a solid three</w:t>
+      </w:r>
+      <w:r>
+        <w:t>-four</w:t>
+      </w:r>
+      <w:bookmarkStart w:id="0" w:name="_GoBack"/>
+      <w:bookmarkEnd w:id="0"/>
+      <w:r>
+        <w:t xml:space="preserve"> days struggling to implement it. </w:t>
+      </w:r>
+      <w:r>
+        <w:t xml:space="preserve">To end up with it working inconsistently </w:t>
+      </w:r>
+      <w:r>
+        <w:t xml:space="preserve">and to arguably look like sphere collision. </w:t>
+      </w:r>
+      <w:r>
+        <w:br/>
+        <w:t xml:space="preserve">which it isn’t </w:t>
+      </w:r>
+      <w:r>
+        <w:br/>
+        <w:t xml:space="preserve">as sphere collision only allows the triangle collision to be checked. </w:t>
+      </w:r>
+    </w:p>
+    <w:p>
+      <w:pPr>
+        <w:pStyle w:val="personalHeading"/>
+      </w:pPr>
       <w:bookmarkStart w:id="1" w:name="_Toc535174316"/>
       <w:r>
+        <w:lastRenderedPageBreak/>
         <w:t>Design Changes</w:t>
       </w:r>
       <w:bookmarkEnd w:id="1"/>
@@ -1456,6 +1623,9 @@
       <w:r>
         <w:t>le collision</w:t>
       </w:r>
+      <w:r>
+        <w:t xml:space="preserve"> x</w:t>
+      </w:r>
     </w:p>
     <w:p>
       <w:pPr>
@@ -1482,6 +1652,9 @@
       <w:r>
         <w:t xml:space="preserve">Collision – from planned to tri collision + sphere collision </w:t>
       </w:r>
+      <w:r>
+        <w:t xml:space="preserve"> x</w:t>
+      </w:r>
     </w:p>
     <w:p>
       <w:pPr>
@@ -1497,60 +1670,171 @@
       <w:pPr>
         <w:pStyle w:val="Basic"/>
       </w:pPr>
-      <w:proofErr w:type="spellStart"/>
-      <w:r>
-        <w:t>Aabb</w:t>
-      </w:r>
-      <w:proofErr w:type="spellEnd"/>
-      <w:r>
-        <w:t xml:space="preserve"> box collision </w:t>
+      <w:r>
+        <w:t xml:space="preserve">Aabb box collision </w:t>
+      </w:r>
+      <w:r>
+        <w:t>X</w:t>
       </w:r>
     </w:p>
     <w:p>
       <w:pPr>
         <w:pStyle w:val="Basic"/>
       </w:pPr>
-      <w:proofErr w:type="spellStart"/>
-      <w:r>
-        <w:t>Psudeo</w:t>
-      </w:r>
-      <w:proofErr w:type="spellEnd"/>
+      <w:r>
+        <w:t xml:space="preserve">Psudeo bsp </w:t>
+      </w:r>
+    </w:p>
+    <w:p>
+      <w:pPr>
+        <w:pStyle w:val="Basic"/>
+      </w:pPr>
+      <w:r>
+        <w:t xml:space="preserve">My entire class diagram concept entirely scrapped </w:t>
+      </w:r>
+      <w:r>
+        <w:t>x</w:t>
+      </w:r>
+    </w:p>
+    <w:p>
+      <w:pPr>
+        <w:pStyle w:val="Basic"/>
+      </w:pPr>
+      <w:r>
+        <w:t xml:space="preserve">Procgen :’( </w:t>
+      </w:r>
+    </w:p>
+    <w:p>
+      <w:pPr>
+        <w:pStyle w:val="Basic"/>
+      </w:pPr>
+      <w:r>
+        <w:t xml:space="preserve">Use of the pixel shader for lighting :’( </w:t>
+      </w:r>
+      <w:r>
+        <w:t xml:space="preserve"> x</w:t>
+      </w:r>
+    </w:p>
+    <w:p>
+      <w:pPr>
+        <w:pStyle w:val="Basic"/>
+      </w:pPr>
+      <w:r>
+        <w:t xml:space="preserve">Geometry shader being used ( what a idiot I was thinking I’d get that in) </w:t>
+      </w:r>
+    </w:p>
+    <w:p>
+      <w:pPr>
+        <w:pStyle w:val="Basic"/>
+      </w:pPr>
+    </w:p>
+    <w:p>
+      <w:pPr>
+        <w:pStyle w:val="Basic"/>
+      </w:pPr>
+      <w:r>
+        <w:t>Lighting stretch goals point spot attenuation  ( I just basically don’t understand lighting in the slightest )</w:t>
+      </w:r>
+      <w:r>
+        <w:t xml:space="preserve"> x </w:t>
+      </w:r>
+    </w:p>
+    <w:p>
+      <w:pPr>
+        <w:pStyle w:val="Basic"/>
+      </w:pPr>
+      <w:r>
+        <w:t xml:space="preserve">AI steering </w:t>
+      </w:r>
+    </w:p>
+    <w:p>
+      <w:pPr>
+        <w:pStyle w:val="Basic"/>
+      </w:pPr>
+      <w:r>
+        <w:t>AI stretch goal – A*</w:t>
+      </w:r>
+    </w:p>
+    <w:p>
+      <w:pPr>
+        <w:pStyle w:val="Basic"/>
+      </w:pPr>
+    </w:p>
+    <w:p>
+      <w:pPr>
+        <w:pStyle w:val="Basic"/>
+      </w:pPr>
+      <w:r>
+        <w:t xml:space="preserve">Menu’s </w:t>
+      </w:r>
+    </w:p>
+    <w:p>
+      <w:pPr>
+        <w:pStyle w:val="Basic"/>
+      </w:pPr>
+      <w:r>
+        <w:t xml:space="preserve">Pausing </w:t>
+      </w:r>
+    </w:p>
+    <w:p>
+      <w:pPr>
+        <w:pStyle w:val="Basic"/>
+      </w:pPr>
+      <w:r>
+        <w:t>Music</w:t>
+      </w:r>
+    </w:p>
+    <w:p>
+      <w:pPr>
+        <w:pStyle w:val="Basic"/>
+      </w:pPr>
+      <w:r>
+        <w:t xml:space="preserve">Game flow </w:t>
+      </w:r>
+    </w:p>
+    <w:p>
+      <w:pPr>
+        <w:pStyle w:val="Basic"/>
+      </w:pPr>
+      <w:r>
+        <w:t>Mipmapping</w:t>
+      </w:r>
+    </w:p>
+    <w:p>
+      <w:pPr>
+        <w:pStyle w:val="Basic"/>
+      </w:pPr>
+      <w:r>
+        <w:t xml:space="preserve">Texture filtering </w:t>
+      </w:r>
+    </w:p>
+    <w:p>
+      <w:pPr>
+        <w:pStyle w:val="personalHeading2"/>
+      </w:pPr>
+      <w:bookmarkStart w:id="5" w:name="_Toc535174320"/>
+      <w:r>
+        <w:t>Things that stayed the same</w:t>
+      </w:r>
+      <w:bookmarkEnd w:id="5"/>
       <w:r>
         <w:t xml:space="preserve"> </w:t>
       </w:r>
-      <w:proofErr w:type="spellStart"/>
-      <w:r>
-        <w:t>bsp</w:t>
-      </w:r>
-      <w:proofErr w:type="spellEnd"/>
-      <w:r>
-        <w:t xml:space="preserve"> </w:t>
-      </w:r>
     </w:p>
     <w:p>
       <w:pPr>
         <w:pStyle w:val="Basic"/>
       </w:pPr>
       <w:r>
-        <w:t xml:space="preserve">My entire class diagram concept entirely scrapped </w:t>
+        <w:t xml:space="preserve">Loading a level with a text file.  </w:t>
       </w:r>
     </w:p>
     <w:p>
       <w:pPr>
         <w:pStyle w:val="Basic"/>
       </w:pPr>
-      <w:proofErr w:type="spellStart"/>
-      <w:proofErr w:type="gramStart"/>
-      <w:r>
-        <w:t>Procgen</w:t>
-      </w:r>
-      <w:proofErr w:type="spellEnd"/>
-      <w:r>
-        <w:t xml:space="preserve"> :</w:t>
-      </w:r>
-      <w:proofErr w:type="gramEnd"/>
-      <w:r>
-        <w:t xml:space="preserve">’( </w:t>
+      <w:r>
+        <w:t>Ambient lighting &amp; directional lighting</w:t>
       </w:r>
     </w:p>
     <w:p>
@@ -1558,15 +1842,7 @@
         <w:pStyle w:val="Basic"/>
       </w:pPr>
       <w:r>
-        <w:t xml:space="preserve">Use of the pixel shader for </w:t>
-      </w:r>
-      <w:proofErr w:type="gramStart"/>
-      <w:r>
-        <w:t>lighting :</w:t>
-      </w:r>
-      <w:proofErr w:type="gramEnd"/>
-      <w:r>
-        <w:t xml:space="preserve">’( </w:t>
+        <w:t xml:space="preserve">Design patterns  - double buffering </w:t>
       </w:r>
     </w:p>
     <w:p>
@@ -1574,175 +1850,16 @@
         <w:pStyle w:val="Basic"/>
       </w:pPr>
       <w:r>
-        <w:t xml:space="preserve">Geometry shader being used </w:t>
-      </w:r>
-      <w:proofErr w:type="gramStart"/>
-      <w:r>
-        <w:t>( what</w:t>
-      </w:r>
-      <w:proofErr w:type="gramEnd"/>
-      <w:r>
-        <w:t xml:space="preserve"> </w:t>
-      </w:r>
-      <w:proofErr w:type="spellStart"/>
-      <w:r>
-        <w:t>a</w:t>
-      </w:r>
-      <w:proofErr w:type="spellEnd"/>
-      <w:r>
-        <w:t xml:space="preserve"> idiot I was thinking I’d get that in) </w:t>
-      </w:r>
-    </w:p>
-    <w:p>
-      <w:pPr>
-        <w:pStyle w:val="Basic"/>
-      </w:pPr>
-    </w:p>
-    <w:p>
-      <w:pPr>
-        <w:pStyle w:val="Basic"/>
-      </w:pPr>
-      <w:r>
-        <w:t xml:space="preserve">Lighting stretch goals point spot </w:t>
-      </w:r>
-      <w:proofErr w:type="gramStart"/>
-      <w:r>
-        <w:t>attenuation  (</w:t>
-      </w:r>
-      <w:proofErr w:type="gramEnd"/>
-      <w:r>
-        <w:t xml:space="preserve"> I just basically don’t understand lighting in the slightest )</w:t>
-      </w:r>
-    </w:p>
-    <w:p>
-      <w:pPr>
-        <w:pStyle w:val="Basic"/>
-      </w:pPr>
-      <w:r>
-        <w:t xml:space="preserve">AI steering </w:t>
-      </w:r>
-    </w:p>
-    <w:p>
-      <w:pPr>
-        <w:pStyle w:val="Basic"/>
-      </w:pPr>
-      <w:r>
-        <w:t>AI stretch goal – A*</w:t>
-      </w:r>
-    </w:p>
-    <w:p>
-      <w:pPr>
-        <w:pStyle w:val="Basic"/>
-      </w:pPr>
-    </w:p>
-    <w:p>
-      <w:pPr>
-        <w:pStyle w:val="Basic"/>
-      </w:pPr>
+        <w:t xml:space="preserve">Game loop </w:t>
+      </w:r>
+    </w:p>
+    <w:p>
+      <w:pPr>
+        <w:pStyle w:val="personalHeading"/>
+      </w:pPr>
+      <w:bookmarkStart w:id="6" w:name="_Toc535174321"/>
       <w:r>
         <w:lastRenderedPageBreak/>
-        <w:t xml:space="preserve">Menu’s </w:t>
-      </w:r>
-    </w:p>
-    <w:p>
-      <w:pPr>
-        <w:pStyle w:val="Basic"/>
-      </w:pPr>
-      <w:r>
-        <w:t xml:space="preserve">Pausing </w:t>
-      </w:r>
-    </w:p>
-    <w:p>
-      <w:pPr>
-        <w:pStyle w:val="Basic"/>
-      </w:pPr>
-      <w:r>
-        <w:t>Music</w:t>
-      </w:r>
-    </w:p>
-    <w:p>
-      <w:pPr>
-        <w:pStyle w:val="Basic"/>
-      </w:pPr>
-      <w:r>
-        <w:t xml:space="preserve">Game flow </w:t>
-      </w:r>
-    </w:p>
-    <w:p>
-      <w:pPr>
-        <w:pStyle w:val="Basic"/>
-      </w:pPr>
-      <w:r>
-        <w:t>Mipmapping</w:t>
-      </w:r>
-    </w:p>
-    <w:p>
-      <w:pPr>
-        <w:pStyle w:val="Basic"/>
-      </w:pPr>
-      <w:r>
-        <w:t xml:space="preserve">Texture filtering </w:t>
-      </w:r>
-    </w:p>
-    <w:p>
-      <w:pPr>
-        <w:pStyle w:val="personalHeading2"/>
-      </w:pPr>
-      <w:bookmarkStart w:id="5" w:name="_Toc535174320"/>
-      <w:r>
-        <w:t>Things that stayed the same</w:t>
-      </w:r>
-      <w:bookmarkEnd w:id="5"/>
-      <w:r>
-        <w:t xml:space="preserve"> </w:t>
-      </w:r>
-    </w:p>
-    <w:p>
-      <w:pPr>
-        <w:pStyle w:val="Basic"/>
-      </w:pPr>
-      <w:r>
-        <w:t xml:space="preserve">Loading a level with a text file.  </w:t>
-      </w:r>
-    </w:p>
-    <w:p>
-      <w:pPr>
-        <w:pStyle w:val="Basic"/>
-      </w:pPr>
-      <w:r>
-        <w:t>Ambient lighting &amp; directional lighting</w:t>
-      </w:r>
-    </w:p>
-    <w:p>
-      <w:pPr>
-        <w:pStyle w:val="Basic"/>
-      </w:pPr>
-      <w:r>
-        <w:t xml:space="preserve">Design </w:t>
-      </w:r>
-      <w:proofErr w:type="gramStart"/>
-      <w:r>
-        <w:t>patterns  -</w:t>
-      </w:r>
-      <w:proofErr w:type="gramEnd"/>
-      <w:r>
-        <w:t xml:space="preserve"> double buffering </w:t>
-      </w:r>
-    </w:p>
-    <w:p>
-      <w:pPr>
-        <w:pStyle w:val="Basic"/>
-      </w:pPr>
-      <w:r>
-        <w:t xml:space="preserve">Game loop </w:t>
-      </w:r>
-    </w:p>
-    <w:p>
-      <w:pPr>
-        <w:pStyle w:val="personalHeading"/>
-      </w:pPr>
-      <w:bookmarkStart w:id="6" w:name="_Toc535174321"/>
-      <w:r>
         <w:t>Testing</w:t>
       </w:r>
       <w:bookmarkEnd w:id="6"/>
@@ -4965,7 +5082,7 @@
 </file>
 
 <file path=customXml/itemProps2.xml><?xml version="1.0" encoding="utf-8"?>
-<ds:datastoreItem xmlns:ds="http://schemas.openxmlformats.org/officeDocument/2006/customXml" ds:itemID="{A0ECC251-BC52-4305-8FD5-753C0D3391CD}">
+<ds:datastoreItem xmlns:ds="http://schemas.openxmlformats.org/officeDocument/2006/customXml" ds:itemID="{D6E9363A-6C99-4FC3-A527-D2C81CC46C3B}">
   <ds:schemaRefs>
     <ds:schemaRef ds:uri="http://schemas.openxmlformats.org/officeDocument/2006/bibliography"/>
   </ds:schemaRefs>

</xml_diff>

<commit_message>
progress on graphics section of report
</commit_message>
<xml_diff>
--- a/Advanced Games Programing Report.docx
+++ b/Advanced Games Programing Report.docx
@@ -1,6 +1,7 @@
 
 <file path=word/document.xml><?xml version="1.0" encoding="utf-8"?>
-<w:document xmlns:wpc="http://schemas.microsoft.com/office/word/2010/wordprocessingCanvas" xmlns:cx="http://schemas.microsoft.com/office/drawing/2014/chartex" xmlns:mc="http://schemas.openxmlformats.org/markup-compatibility/2006" xmlns:o="urn:schemas-microsoft-com:office:office" xmlns:r="http://schemas.openxmlformats.org/officeDocument/2006/relationships" xmlns:m="http://schemas.openxmlformats.org/officeDocument/2006/math" xmlns:v="urn:schemas-microsoft-com:vml" xmlns:wp14="http://schemas.microsoft.com/office/word/2010/wordprocessingDrawing" xmlns:wp="http://schemas.openxmlformats.org/drawingml/2006/wordprocessingDrawing" xmlns:w10="urn:schemas-microsoft-com:office:word" xmlns:w="http://schemas.openxmlformats.org/wordprocessingml/2006/main" xmlns:w14="http://schemas.microsoft.com/office/word/2010/wordml" xmlns:w15="http://schemas.microsoft.com/office/word/2012/wordml" xmlns:w16se="http://schemas.microsoft.com/office/word/2015/wordml/symex" xmlns:wpg="http://schemas.microsoft.com/office/word/2010/wordprocessingGroup" xmlns:wpi="http://schemas.microsoft.com/office/word/2010/wordprocessingInk" xmlns:wne="http://schemas.microsoft.com/office/word/2006/wordml" xmlns:wps="http://schemas.microsoft.com/office/word/2010/wordprocessingShape" mc:Ignorable="w14 w15 w16se wp14">
+<w:document xmlns:wpc="http://schemas.microsoft.com/office/word/2010/wordprocessingCanvas" xmlns:cx="http://schemas.microsoft.com/office/drawing/2014/chartex" xmlns:cx1="http://schemas.microsoft.com/office/drawing/2015/9/8/chartex" xmlns:cx2="http://schemas.microsoft.com/office/drawing/2015/10/21/chartex" xmlns:cx3="http://schemas.microsoft.com/office/drawing/2016/5/9/chartex" xmlns:cx4="http://schemas.microsoft.com/office/drawing/2016/5/10/chartex" xmlns:cx5="http://schemas.microsoft.com/office/drawing/2016/5/11/chartex" xmlns:cx6="http://schemas.microsoft.com/office/drawing/2016/5/12/chartex" xmlns:cx7="http://schemas.microsoft.com/office/drawing/2016/5/13/chartex" xmlns:cx8="http://schemas.microsoft.com/office/drawing/2016/5/14/chartex" xmlns:mc="http://schemas.openxmlformats.org/markup-compatibility/2006" xmlns:aink="http://schemas.microsoft.com/office/drawing/2016/ink" xmlns:am3d="http://schemas.microsoft.com/office/drawing/2017/model3d" xmlns:o="urn:schemas-microsoft-com:office:office" xmlns:r="http://schemas.openxmlformats.org/officeDocument/2006/relationships" xmlns:m="http://schemas.openxmlformats.org/officeDocument/2006/math" xmlns:v="urn:schemas-microsoft-com:vml" xmlns:wp14="http://schemas.microsoft.com/office/word/2010/wordprocessingDrawing" xmlns:wp="http://schemas.openxmlformats.org/drawingml/2006/wordprocessingDrawing" xmlns:w10="urn:schemas-microsoft-com:office:word" xmlns:w="http://schemas.openxmlformats.org/wordprocessingml/2006/main" xmlns:w14="http://schemas.microsoft.com/office/word/2010/wordml" xmlns:w15="http://schemas.microsoft.com/office/word/2012/wordml" xmlns:w16cid="http://schemas.microsoft.com/office/word/2016/wordml/cid" xmlns:w16se="http://schemas.microsoft.com/office/word/2015/wordml/symex" xmlns:wpg="http://schemas.microsoft.com/office/word/2010/wordprocessingGroup" xmlns:wpi="http://schemas.microsoft.com/office/word/2010/wordprocessingInk" xmlns:wne="http://schemas.microsoft.com/office/word/2006/wordml" xmlns:wps="http://schemas.microsoft.com/office/word/2010/wordprocessingShape" mc:Ignorable="w14 w15 w16se w16cid wp14">
+  <w:background w:color="AEAAAA" w:themeColor="background2" w:themeShade="BF"/>
   <w:body>
     <w:sdt>
       <w:sdtPr>
@@ -140,7 +141,7 @@
                   </wp:anchor>
                 </w:drawing>
               </mc:Choice>
-              <mc:Fallback xmlns:w16cid="http://schemas.microsoft.com/office/word/2016/wordml/cid" xmlns:am3d="http://schemas.microsoft.com/office/drawing/2017/model3d" xmlns:aink="http://schemas.microsoft.com/office/drawing/2016/ink" xmlns:cx8="http://schemas.microsoft.com/office/drawing/2016/5/14/chartex" xmlns:cx7="http://schemas.microsoft.com/office/drawing/2016/5/13/chartex" xmlns:cx6="http://schemas.microsoft.com/office/drawing/2016/5/12/chartex" xmlns:cx5="http://schemas.microsoft.com/office/drawing/2016/5/11/chartex" xmlns:cx4="http://schemas.microsoft.com/office/drawing/2016/5/10/chartex" xmlns:cx3="http://schemas.microsoft.com/office/drawing/2016/5/9/chartex" xmlns:cx2="http://schemas.microsoft.com/office/drawing/2015/10/21/chartex" xmlns:cx1="http://schemas.microsoft.com/office/drawing/2015/9/8/chartex">
+              <mc:Fallback>
                 <w:pict>
                   <v:shapetype id="_x0000_t202" coordsize="21600,21600" o:spt="202" path="m,l,21600r21600,l21600,xe">
                     <v:stroke joinstyle="miter"/>
@@ -162,6 +163,7 @@
                               <w:calendar w:val="gregorian"/>
                             </w:date>
                           </w:sdtPr>
+                          <w:sdtEndPr/>
                           <w:sdtContent>
                             <w:p>
                               <w:pPr>
@@ -398,7 +400,7 @@
                   </wp:anchor>
                 </w:drawing>
               </mc:Choice>
-              <mc:Fallback xmlns:w16cid="http://schemas.microsoft.com/office/word/2016/wordml/cid" xmlns:am3d="http://schemas.microsoft.com/office/drawing/2017/model3d" xmlns:aink="http://schemas.microsoft.com/office/drawing/2016/ink" xmlns:cx8="http://schemas.microsoft.com/office/drawing/2016/5/14/chartex" xmlns:cx7="http://schemas.microsoft.com/office/drawing/2016/5/13/chartex" xmlns:cx6="http://schemas.microsoft.com/office/drawing/2016/5/12/chartex" xmlns:cx5="http://schemas.microsoft.com/office/drawing/2016/5/11/chartex" xmlns:cx4="http://schemas.microsoft.com/office/drawing/2016/5/10/chartex" xmlns:cx3="http://schemas.microsoft.com/office/drawing/2016/5/9/chartex" xmlns:cx2="http://schemas.microsoft.com/office/drawing/2015/10/21/chartex" xmlns:cx1="http://schemas.microsoft.com/office/drawing/2015/9/8/chartex">
+              <mc:Fallback>
                 <w:pict>
                   <v:shape id="Text Box 112" o:spid="_x0000_s1027" type="#_x0000_t202" style="position:absolute;margin-left:0;margin-top:0;width:453pt;height:51.4pt;z-index:251661312;visibility:visible;mso-wrap-style:square;mso-width-percent:734;mso-height-percent:80;mso-left-percent:150;mso-top-percent:837;mso-wrap-distance-left:9pt;mso-wrap-distance-top:0;mso-wrap-distance-right:9pt;mso-wrap-distance-bottom:0;mso-position-horizontal-relative:page;mso-position-vertical-relative:page;mso-width-percent:734;mso-height-percent:80;mso-left-percent:150;mso-top-percent:837;mso-width-relative:page;mso-height-relative:page;v-text-anchor:bottom" o:gfxdata="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" filled="f" stroked="f" strokeweight=".5pt">
                     <v:textbox inset="0,0,0,0">
@@ -417,6 +419,7 @@
                             <w:dataBinding w:prefixMappings="xmlns:ns0='http://purl.org/dc/elements/1.1/' xmlns:ns1='http://schemas.openxmlformats.org/package/2006/metadata/core-properties' " w:xpath="/ns1:coreProperties[1]/ns0:creator[1]" w:storeItemID="{6C3C8BC8-F283-45AE-878A-BAB7291924A1}"/>
                             <w:text/>
                           </w:sdtPr>
+                          <w:sdtEndPr/>
                           <w:sdtContent>
                             <w:p>
                               <w:pPr>
@@ -466,6 +469,7 @@
                               <w:dataBinding w:prefixMappings="xmlns:ns0='http://schemas.openxmlformats.org/officeDocument/2006/extended-properties' " w:xpath="/ns0:Properties[1]/ns0:Company[1]" w:storeItemID="{6668398D-A668-4E3E-A5EB-62B293D839F1}"/>
                               <w:text/>
                             </w:sdtPr>
+                            <w:sdtEndPr/>
                             <w:sdtContent>
                               <w:r>
                                 <w:rPr>
@@ -504,6 +508,7 @@
                               <w:dataBinding w:prefixMappings="xmlns:ns0='http://schemas.microsoft.com/office/2006/coverPageProps' " w:xpath="/ns0:CoverPageProperties[1]/ns0:CompanyAddress[1]" w:storeItemID="{55AF091B-3C7A-41E3-B477-F2FDAA23CFDA}"/>
                               <w:text/>
                             </w:sdtPr>
+                            <w:sdtEndPr/>
                             <w:sdtContent>
                               <w:r>
                                 <w:rPr>
@@ -665,7 +670,7 @@
                   </wp:anchor>
                 </w:drawing>
               </mc:Choice>
-              <mc:Fallback xmlns:w16cid="http://schemas.microsoft.com/office/word/2016/wordml/cid" xmlns:am3d="http://schemas.microsoft.com/office/drawing/2017/model3d" xmlns:aink="http://schemas.microsoft.com/office/drawing/2016/ink" xmlns:cx8="http://schemas.microsoft.com/office/drawing/2016/5/14/chartex" xmlns:cx7="http://schemas.microsoft.com/office/drawing/2016/5/13/chartex" xmlns:cx6="http://schemas.microsoft.com/office/drawing/2016/5/12/chartex" xmlns:cx5="http://schemas.microsoft.com/office/drawing/2016/5/11/chartex" xmlns:cx4="http://schemas.microsoft.com/office/drawing/2016/5/10/chartex" xmlns:cx3="http://schemas.microsoft.com/office/drawing/2016/5/9/chartex" xmlns:cx2="http://schemas.microsoft.com/office/drawing/2015/10/21/chartex" xmlns:cx1="http://schemas.microsoft.com/office/drawing/2015/9/8/chartex">
+              <mc:Fallback>
                 <w:pict>
                   <v:shape id="Text Box 113" o:spid="_x0000_s1028" type="#_x0000_t202" style="position:absolute;margin-left:0;margin-top:0;width:453pt;height:41.4pt;z-index:251660288;visibility:visible;mso-wrap-style:square;mso-width-percent:734;mso-height-percent:363;mso-left-percent:150;mso-top-percent:455;mso-wrap-distance-left:9pt;mso-wrap-distance-top:0;mso-wrap-distance-right:9pt;mso-wrap-distance-bottom:0;mso-position-horizontal-relative:page;mso-position-vertical-relative:page;mso-width-percent:734;mso-height-percent:363;mso-left-percent:150;mso-top-percent:455;mso-width-relative:page;mso-height-relative:page;v-text-anchor:bottom" o:gfxdata="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" filled="f" stroked="f" strokeweight=".5pt">
                     <v:textbox inset="0,0,0,0">
@@ -682,6 +687,7 @@
                               <w:dataBinding w:prefixMappings="xmlns:ns0='http://purl.org/dc/elements/1.1/' xmlns:ns1='http://schemas.openxmlformats.org/package/2006/metadata/core-properties' " w:xpath="/ns1:coreProperties[1]/ns0:title[1]" w:storeItemID="{6C3C8BC8-F283-45AE-878A-BAB7291924A1}"/>
                               <w:text w:multiLine="1"/>
                             </w:sdtPr>
+                            <w:sdtEndPr/>
                             <w:sdtContent>
                               <w:r>
                                 <w:t>Advanced games programming ae2</w:t>
@@ -697,6 +703,7 @@
                             <w:dataBinding w:prefixMappings="xmlns:ns0='http://purl.org/dc/elements/1.1/' xmlns:ns1='http://schemas.openxmlformats.org/package/2006/metadata/core-properties' " w:xpath="/ns1:coreProperties[1]/ns0:subject[1]" w:storeItemID="{6C3C8BC8-F283-45AE-878A-BAB7291924A1}"/>
                             <w:text/>
                           </w:sdtPr>
+                          <w:sdtEndPr/>
                           <w:sdtContent>
                             <w:p>
                               <w:pPr>
@@ -852,7 +859,7 @@
                   </wp:anchor>
                 </w:drawing>
               </mc:Choice>
-              <mc:Fallback xmlns:w16cid="http://schemas.microsoft.com/office/word/2016/wordml/cid" xmlns:am3d="http://schemas.microsoft.com/office/drawing/2017/model3d" xmlns:aink="http://schemas.microsoft.com/office/drawing/2016/ink" xmlns:cx8="http://schemas.microsoft.com/office/drawing/2016/5/14/chartex" xmlns:cx7="http://schemas.microsoft.com/office/drawing/2016/5/13/chartex" xmlns:cx6="http://schemas.microsoft.com/office/drawing/2016/5/12/chartex" xmlns:cx5="http://schemas.microsoft.com/office/drawing/2016/5/11/chartex" xmlns:cx4="http://schemas.microsoft.com/office/drawing/2016/5/10/chartex" xmlns:cx3="http://schemas.microsoft.com/office/drawing/2016/5/9/chartex" xmlns:cx2="http://schemas.microsoft.com/office/drawing/2015/10/21/chartex" xmlns:cx1="http://schemas.microsoft.com/office/drawing/2015/9/8/chartex">
+              <mc:Fallback>
                 <w:pict>
                   <v:group w14:anchorId="1015C1F6" id="Group 114" o:spid="_x0000_s1026" style="position:absolute;margin-left:0;margin-top:0;width:18pt;height:10in;z-index:251659264;mso-width-percent:29;mso-height-percent:909;mso-left-percent:45;mso-position-horizontal-relative:page;mso-position-vertical:center;mso-position-vertical-relative:page;mso-width-percent:29;mso-height-percent:909;mso-left-percent:45" coordsize="2286,91440" o:gfxdata="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">
                     <v:rect id="Rectangle 115" o:spid="_x0000_s1027" style="position:absolute;width:2286;height:87820;visibility:visible;mso-wrap-style:square;v-text-anchor:middle" o:gfxdata="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" fillcolor="#ed7d31 [3205]" stroked="f" strokeweight="1pt"/>
@@ -1450,6 +1457,176 @@
       <w:r>
         <w:t xml:space="preserve"> and space, for activating the jetpack</w:t>
       </w:r>
+    </w:p>
+    <w:p>
+      <w:pPr>
+        <w:pStyle w:val="Basic"/>
+      </w:pPr>
+      <w:r>
+        <w:t>Enemies -</w:t>
+      </w:r>
+      <w:r>
+        <w:t xml:space="preserve"> they terrible </w:t>
+      </w:r>
+    </w:p>
+    <w:p>
+      <w:pPr>
+        <w:pStyle w:val="personalHeading"/>
+      </w:pPr>
+      <w:r>
+        <w:t>G</w:t>
+      </w:r>
+      <w:r>
+        <w:t>raphics</w:t>
+      </w:r>
+    </w:p>
+    <w:p>
+      <w:pPr>
+        <w:pStyle w:val="Basic"/>
+      </w:pPr>
+      <w:r>
+        <w:t>Textures – multi</w:t>
+      </w:r>
+    </w:p>
+    <w:p>
+      <w:pPr>
+        <w:pStyle w:val="Basic"/>
+      </w:pPr>
+      <w:r>
+        <w:t xml:space="preserve">I developed a system to allow models to have either one or two textures where the second texture will appear on top of the primary texture. </w:t>
+      </w:r>
+      <w:r>
+        <w:t xml:space="preserve">Which is what was </w:t>
+      </w:r>
+      <w:r>
+        <w:t>planned, this works by multiplying the two textures together.</w:t>
+      </w:r>
+    </w:p>
+    <w:p>
+      <w:pPr>
+        <w:pStyle w:val="Basic"/>
+      </w:pPr>
+      <w:r>
+        <w:t>This worked together with the texture manager which would store all the texture</w:t>
+      </w:r>
+      <w:r>
+        <w:t>s to prevent loading duplicates.</w:t>
+      </w:r>
+      <w:r>
+        <w:t xml:space="preserve"> Which makes use of a map to store both a texture and a sampler using the file name as a key, this was more complicated when it came to handle two textures on the same model. I did this by passing in to file names and concatenating them together </w:t>
+      </w:r>
+      <w:r>
+        <w:t xml:space="preserve">to form the key for the map. </w:t>
+      </w:r>
+      <w:r>
+        <w:t xml:space="preserve">Which involved using the string stream to concatenate them. </w:t>
+      </w:r>
+    </w:p>
+    <w:p>
+      <w:pPr>
+        <w:pStyle w:val="Basic"/>
+      </w:pPr>
+      <w:r>
+        <w:t xml:space="preserve">The model </w:t>
+      </w:r>
+      <w:r>
+        <w:t>manager</w:t>
+      </w:r>
+      <w:r>
+        <w:t xml:space="preserve"> was much easier to </w:t>
+      </w:r>
+      <w:r>
+        <w:t xml:space="preserve">implement as all that needed to be stored was the </w:t>
+      </w:r>
+      <w:proofErr w:type="spellStart"/>
+      <w:r>
+        <w:t>objFileModel</w:t>
+      </w:r>
+      <w:proofErr w:type="spellEnd"/>
+      <w:r>
+        <w:t xml:space="preserve"> class and the file name it was </w:t>
+      </w:r>
+      <w:r>
+        <w:t xml:space="preserve">the key. </w:t>
+      </w:r>
+    </w:p>
+    <w:p>
+      <w:pPr>
+        <w:pStyle w:val="Basic"/>
+      </w:pPr>
+      <w:proofErr w:type="gramStart"/>
+      <w:r>
+        <w:t>Lighting :</w:t>
+      </w:r>
+      <w:proofErr w:type="gramEnd"/>
+      <w:r>
+        <w:t xml:space="preserve">’( </w:t>
+      </w:r>
+      <w:r>
+        <w:t xml:space="preserve">  #</w:t>
+      </w:r>
+      <w:proofErr w:type="spellStart"/>
+      <w:r>
+        <w:t>hlsl</w:t>
+      </w:r>
+      <w:proofErr w:type="spellEnd"/>
+      <w:r>
+        <w:t xml:space="preserve"> cookbook pg15 </w:t>
+      </w:r>
+      <w:r>
+        <w:t xml:space="preserve">– </w:t>
+      </w:r>
+      <w:proofErr w:type="spellStart"/>
+      <w:r>
+        <w:t>phong</w:t>
+      </w:r>
+      <w:proofErr w:type="spellEnd"/>
+      <w:r>
+        <w:t xml:space="preserve"> </w:t>
+      </w:r>
+      <w:proofErr w:type="spellStart"/>
+      <w:r>
+        <w:t>equasision</w:t>
+      </w:r>
+      <w:proofErr w:type="spellEnd"/>
+      <w:r>
+        <w:t xml:space="preserve"> </w:t>
+      </w:r>
+    </w:p>
+    <w:p>
+      <w:pPr>
+        <w:pStyle w:val="Basic"/>
+      </w:pPr>
+      <w:r>
+        <w:t xml:space="preserve">I implemented diffuse, ambient and </w:t>
+      </w:r>
+      <w:proofErr w:type="spellStart"/>
+      <w:r>
+        <w:t>spectural</w:t>
+      </w:r>
+      <w:proofErr w:type="spellEnd"/>
+      <w:r>
+        <w:t xml:space="preserve"> lighting following </w:t>
+      </w:r>
+      <w:proofErr w:type="spellStart"/>
+      <w:r>
+        <w:t>phong</w:t>
+      </w:r>
+      <w:proofErr w:type="spellEnd"/>
+      <w:r>
+        <w:t xml:space="preserve"> </w:t>
+      </w:r>
+      <w:proofErr w:type="spellStart"/>
+      <w:r>
+        <w:t>princiables</w:t>
+      </w:r>
+      <w:proofErr w:type="spellEnd"/>
+      <w:r>
+        <w:t xml:space="preserve"> to calculate colours based on the pixel shader. </w:t>
+      </w:r>
+      <w:r>
+        <w:t xml:space="preserve"> ( insert PHONG here ) </w:t>
+      </w:r>
       <w:bookmarkStart w:id="0" w:name="_GoBack"/>
       <w:bookmarkEnd w:id="0"/>
     </w:p>
@@ -1458,29 +1635,51 @@
         <w:pStyle w:val="Basic"/>
       </w:pPr>
       <w:r>
-        <w:t>Enemies -</w:t>
-      </w:r>
-      <w:r>
-        <w:t xml:space="preserve"> they terrible </w:t>
-      </w:r>
+        <w:t xml:space="preserve">Text – alpha blending </w:t>
+      </w:r>
+    </w:p>
+    <w:p>
+      <w:pPr>
+        <w:pStyle w:val="Basic"/>
+      </w:pPr>
+      <w:r>
+        <w:t>I use text to display the FPS using a custom font I created which is intended for use with alpha blending which I also implemented</w:t>
+      </w:r>
+      <w:r>
+        <w:t>.</w:t>
+      </w:r>
+      <w:r>
+        <w:t xml:space="preserve"> Which is simply implemented by changing the blend state for when then the text is draw.</w:t>
+      </w:r>
+    </w:p>
+    <w:p>
+      <w:pPr>
+        <w:pStyle w:val="Basic"/>
+      </w:pPr>
     </w:p>
     <w:p>
       <w:pPr>
         <w:pStyle w:val="personalHeading"/>
       </w:pPr>
       <w:r>
-        <w:t>G</w:t>
-      </w:r>
-      <w:r>
-        <w:t>raphics</w:t>
+        <w:lastRenderedPageBreak/>
+        <w:t>D</w:t>
+      </w:r>
+      <w:r>
+        <w:t>esign patterns</w:t>
       </w:r>
     </w:p>
     <w:p>
       <w:pPr>
         <w:pStyle w:val="Basic"/>
       </w:pPr>
-      <w:r>
-        <w:t>Textures – multi</w:t>
+      <w:proofErr w:type="gramStart"/>
+      <w:r>
+        <w:t>OOD  -</w:t>
+      </w:r>
+      <w:proofErr w:type="gramEnd"/>
+      <w:r>
+        <w:t xml:space="preserve"> classes n </w:t>
       </w:r>
     </w:p>
     <w:p>
@@ -1488,37 +1687,31 @@
         <w:pStyle w:val="Basic"/>
       </w:pPr>
       <w:r>
-        <w:t xml:space="preserve">I developed a system to allow models to have either one or two textures where the second texture will appear on top of the primary texture. </w:t>
-      </w:r>
-      <w:r>
-        <w:t>Which is what was planned. This worked together with the texture manager which would store all the texture</w:t>
-      </w:r>
-      <w:r>
-        <w:t>s to prevent loading duplicates.</w:t>
+        <w:t>Double buffering – we did do that right?</w:t>
       </w:r>
     </w:p>
     <w:p>
       <w:pPr>
         <w:pStyle w:val="Basic"/>
       </w:pPr>
+      <w:r>
+        <w:t>Game loop</w:t>
+      </w:r>
+    </w:p>
+    <w:p>
+      <w:pPr>
+        <w:pStyle w:val="Basic"/>
+      </w:pPr>
       <w:proofErr w:type="gramStart"/>
       <w:r>
-        <w:t>Lighting :</w:t>
+        <w:t>Time ?</w:t>
       </w:r>
       <w:proofErr w:type="gramEnd"/>
       <w:r>
-        <w:t xml:space="preserve">’( </w:t>
-      </w:r>
-      <w:r>
-        <w:t xml:space="preserve">  #</w:t>
-      </w:r>
-      <w:proofErr w:type="spellStart"/>
-      <w:r>
-        <w:t>hlsl</w:t>
-      </w:r>
-      <w:proofErr w:type="spellEnd"/>
-      <w:r>
-        <w:t xml:space="preserve"> cookbook pg15 </w:t>
+        <w:t xml:space="preserve"> </w:t>
+      </w:r>
+      <w:r>
+        <w:t xml:space="preserve">singleton </w:t>
       </w:r>
     </w:p>
     <w:p>
@@ -1526,7 +1719,7 @@
         <w:pStyle w:val="Basic"/>
       </w:pPr>
       <w:r>
-        <w:t xml:space="preserve">Text – alpha blending </w:t>
+        <w:t>Texture and model manager</w:t>
       </w:r>
     </w:p>
     <w:p>
@@ -1534,129 +1727,61 @@
         <w:pStyle w:val="Basic"/>
       </w:pPr>
       <w:r>
+        <w:t xml:space="preserve">Both the model and texture manager follow the singleton design pattern </w:t>
+      </w:r>
+      <w:r>
+        <w:t xml:space="preserve">along with the game timer class. </w:t>
+      </w:r>
+    </w:p>
+    <w:p>
+      <w:pPr>
+        <w:pStyle w:val="Basic"/>
+      </w:pPr>
+    </w:p>
+    <w:p>
+      <w:pPr>
+        <w:pStyle w:val="personalHeading"/>
+      </w:pPr>
+      <w:r>
+        <w:t>L</w:t>
+      </w:r>
+      <w:r>
+        <w:t>ogic</w:t>
+      </w:r>
+    </w:p>
+    <w:p>
+      <w:pPr>
+        <w:pStyle w:val="Basic"/>
+      </w:pPr>
+      <w:r>
+        <w:t xml:space="preserve">Loading a level with a text file.  </w:t>
+      </w:r>
+    </w:p>
+    <w:p>
+      <w:pPr>
+        <w:pStyle w:val="Basic"/>
+      </w:pPr>
+      <w:r>
+        <w:t xml:space="preserve">A simple level creation system where strings are passed into a vector and they looped through character at a time, and compared against cases of a switch and then the defined </w:t>
+      </w:r>
+    </w:p>
+    <w:p>
+      <w:pPr>
+        <w:pStyle w:val="Basic"/>
+      </w:pPr>
+      <w:proofErr w:type="gramStart"/>
+      <w:r>
+        <w:t>Collision  -</w:t>
+      </w:r>
+      <w:proofErr w:type="gramEnd"/>
+      <w:r>
+        <w:t xml:space="preserve"> tri and sphere   no AABB</w:t>
+      </w:r>
+      <w:r>
         <w:t xml:space="preserve"> </w:t>
       </w:r>
       <w:r>
-        <w:t>I use text to display the FPS using a custom font I created which is intended for use with alpha blending which I also implemented</w:t>
-      </w:r>
-      <w:r>
-        <w:t>.</w:t>
-      </w:r>
-      <w:r>
-        <w:t xml:space="preserve"> Which is simply implemented by changing the blend state for when then the text is draw.</w:t>
-      </w:r>
-    </w:p>
-    <w:p>
-      <w:pPr>
-        <w:pStyle w:val="Basic"/>
-      </w:pPr>
-    </w:p>
-    <w:p>
-      <w:pPr>
-        <w:pStyle w:val="personalHeading"/>
-      </w:pPr>
-      <w:r>
-        <w:t>D</w:t>
-      </w:r>
-      <w:r>
-        <w:t>esign patterns</w:t>
-      </w:r>
-    </w:p>
-    <w:p>
-      <w:pPr>
-        <w:pStyle w:val="Basic"/>
-      </w:pPr>
-      <w:proofErr w:type="gramStart"/>
-      <w:r>
-        <w:t>OOD  -</w:t>
-      </w:r>
-      <w:proofErr w:type="gramEnd"/>
-      <w:r>
-        <w:t xml:space="preserve"> classes n </w:t>
-      </w:r>
-    </w:p>
-    <w:p>
-      <w:pPr>
-        <w:pStyle w:val="Basic"/>
-      </w:pPr>
-      <w:r>
-        <w:t>Double buffering – we did do that right?</w:t>
-      </w:r>
-    </w:p>
-    <w:p>
-      <w:pPr>
-        <w:pStyle w:val="Basic"/>
-      </w:pPr>
-      <w:r>
-        <w:t>Game loop</w:t>
-      </w:r>
-    </w:p>
-    <w:p>
-      <w:pPr>
-        <w:pStyle w:val="Basic"/>
-      </w:pPr>
-      <w:proofErr w:type="gramStart"/>
-      <w:r>
-        <w:t>Time ?</w:t>
-      </w:r>
-      <w:proofErr w:type="gramEnd"/>
-      <w:r>
-        <w:t xml:space="preserve"> </w:t>
-      </w:r>
-      <w:r>
-        <w:t xml:space="preserve">singleton </w:t>
-      </w:r>
-    </w:p>
-    <w:p>
-      <w:pPr>
-        <w:pStyle w:val="Basic"/>
-      </w:pPr>
-      <w:r>
-        <w:t>Texture and model manager</w:t>
-      </w:r>
-    </w:p>
-    <w:p>
-      <w:pPr>
-        <w:pStyle w:val="personalHeading"/>
-      </w:pPr>
-      <w:r>
-        <w:lastRenderedPageBreak/>
-        <w:t>L</w:t>
-      </w:r>
-      <w:r>
-        <w:t>ogic</w:t>
-      </w:r>
-    </w:p>
-    <w:p>
-      <w:pPr>
-        <w:pStyle w:val="Basic"/>
-      </w:pPr>
-      <w:r>
-        <w:t xml:space="preserve">Loading a level with a text file.  </w:t>
-      </w:r>
-    </w:p>
-    <w:p>
-      <w:pPr>
-        <w:pStyle w:val="Basic"/>
-      </w:pPr>
-      <w:r>
-        <w:t xml:space="preserve">A simple level creation system where strings are passed into a vector and they looped through character at a time, and compared against cases of a switch and then the defined </w:t>
-      </w:r>
-    </w:p>
-    <w:p>
-      <w:pPr>
-        <w:pStyle w:val="Basic"/>
-      </w:pPr>
-      <w:proofErr w:type="gramStart"/>
-      <w:r>
-        <w:t>Collision  -</w:t>
-      </w:r>
-      <w:proofErr w:type="gramEnd"/>
-      <w:r>
-        <w:t xml:space="preserve"> tri and sphere   no AABB</w:t>
-      </w:r>
-      <w:r>
-        <w:t xml:space="preserve"> </w:t>
+        <w:t xml:space="preserve">#insert plane collision </w:t>
       </w:r>
     </w:p>
     <w:p>
@@ -1847,26 +1972,66 @@
         <w:pStyle w:val="Basic"/>
       </w:pPr>
       <w:r>
-        <w:t xml:space="preserve">Use of the pixel </w:t>
+        <w:t xml:space="preserve">Use of the pixel shader for </w:t>
+      </w:r>
+      <w:proofErr w:type="gramStart"/>
+      <w:r>
+        <w:t>lighting :</w:t>
+      </w:r>
+      <w:proofErr w:type="gramEnd"/>
+      <w:r>
+        <w:t xml:space="preserve">’( </w:t>
+      </w:r>
+      <w:r>
+        <w:t xml:space="preserve"> x</w:t>
+      </w:r>
+    </w:p>
+    <w:p>
+      <w:pPr>
+        <w:pStyle w:val="Basic"/>
+      </w:pPr>
+      <w:r>
+        <w:t xml:space="preserve">Geometry shader being used </w:t>
+      </w:r>
+      <w:proofErr w:type="gramStart"/>
+      <w:r>
+        <w:t>( what</w:t>
+      </w:r>
+      <w:proofErr w:type="gramEnd"/>
+      <w:r>
+        <w:t xml:space="preserve"> </w:t>
       </w:r>
       <w:proofErr w:type="spellStart"/>
       <w:r>
-        <w:t>shader</w:t>
+        <w:t>a</w:t>
       </w:r>
       <w:proofErr w:type="spellEnd"/>
       <w:r>
-        <w:t xml:space="preserve"> for </w:t>
+        <w:t xml:space="preserve"> idiot I was thinking I’d get that in) </w:t>
+      </w:r>
+    </w:p>
+    <w:p>
+      <w:pPr>
+        <w:pStyle w:val="Basic"/>
+      </w:pPr>
+    </w:p>
+    <w:p>
+      <w:pPr>
+        <w:pStyle w:val="Basic"/>
+      </w:pPr>
+      <w:r>
+        <w:t xml:space="preserve">Lighting stretch goals point spot </w:t>
       </w:r>
       <w:proofErr w:type="gramStart"/>
       <w:r>
-        <w:t>lighting :</w:t>
+        <w:t>attenuation  (</w:t>
       </w:r>
       <w:proofErr w:type="gramEnd"/>
       <w:r>
-        <w:t xml:space="preserve">’( </w:t>
-      </w:r>
-      <w:r>
-        <w:t xml:space="preserve"> x</w:t>
+        <w:t xml:space="preserve"> I just basically don’t understand lighting in the slightest )</w:t>
+      </w:r>
+      <w:r>
+        <w:t xml:space="preserve"> x </w:t>
       </w:r>
     </w:p>
     <w:p>
@@ -1874,63 +2039,28 @@
         <w:pStyle w:val="Basic"/>
       </w:pPr>
       <w:r>
-        <w:t xml:space="preserve">Geometry </w:t>
-      </w:r>
-      <w:proofErr w:type="spellStart"/>
-      <w:r>
-        <w:t>shader</w:t>
-      </w:r>
-      <w:proofErr w:type="spellEnd"/>
-      <w:r>
-        <w:t xml:space="preserve"> being used </w:t>
-      </w:r>
-      <w:proofErr w:type="gramStart"/>
-      <w:r>
-        <w:t>( what</w:t>
-      </w:r>
-      <w:proofErr w:type="gramEnd"/>
-      <w:r>
-        <w:t xml:space="preserve"> </w:t>
-      </w:r>
-      <w:proofErr w:type="spellStart"/>
-      <w:r>
-        <w:t>a</w:t>
-      </w:r>
-      <w:proofErr w:type="spellEnd"/>
-      <w:r>
-        <w:t xml:space="preserve"> idiot I was thinking I’d get that in) </w:t>
+        <w:t xml:space="preserve">AI steering </w:t>
       </w:r>
     </w:p>
     <w:p>
       <w:pPr>
         <w:pStyle w:val="Basic"/>
       </w:pPr>
+      <w:r>
+        <w:t>AI stretch goal – A*</w:t>
+      </w:r>
     </w:p>
     <w:p>
       <w:pPr>
         <w:pStyle w:val="Basic"/>
       </w:pPr>
-      <w:r>
-        <w:t xml:space="preserve">Lighting stretch goals point spot </w:t>
-      </w:r>
-      <w:proofErr w:type="gramStart"/>
-      <w:r>
-        <w:t>attenuation  (</w:t>
-      </w:r>
-      <w:proofErr w:type="gramEnd"/>
-      <w:r>
-        <w:t xml:space="preserve"> I just basically don’t understand lighting in the slightest )</w:t>
-      </w:r>
-      <w:r>
-        <w:t xml:space="preserve"> x </w:t>
-      </w:r>
     </w:p>
     <w:p>
       <w:pPr>
         <w:pStyle w:val="Basic"/>
       </w:pPr>
       <w:r>
-        <w:t xml:space="preserve">AI steering </w:t>
+        <w:t xml:space="preserve">Menu’s </w:t>
       </w:r>
     </w:p>
     <w:p>
@@ -1938,20 +2068,23 @@
         <w:pStyle w:val="Basic"/>
       </w:pPr>
       <w:r>
-        <w:t>AI stretch goal – A*</w:t>
+        <w:t xml:space="preserve">Pausing </w:t>
       </w:r>
     </w:p>
     <w:p>
       <w:pPr>
         <w:pStyle w:val="Basic"/>
       </w:pPr>
+      <w:r>
+        <w:t>Music</w:t>
+      </w:r>
     </w:p>
     <w:p>
       <w:pPr>
         <w:pStyle w:val="Basic"/>
       </w:pPr>
       <w:r>
-        <w:t xml:space="preserve">Menu’s </w:t>
+        <w:t xml:space="preserve">Game flow </w:t>
       </w:r>
     </w:p>
     <w:p>
@@ -1959,35 +2092,8 @@
         <w:pStyle w:val="Basic"/>
       </w:pPr>
       <w:r>
-        <w:t xml:space="preserve">Pausing </w:t>
-      </w:r>
-    </w:p>
-    <w:p>
-      <w:pPr>
-        <w:pStyle w:val="Basic"/>
-      </w:pPr>
-      <w:r>
-        <w:t>Music</w:t>
-      </w:r>
-    </w:p>
-    <w:p>
-      <w:pPr>
-        <w:pStyle w:val="Basic"/>
-      </w:pPr>
-      <w:r>
-        <w:lastRenderedPageBreak/>
-        <w:t xml:space="preserve">Game flow </w:t>
-      </w:r>
-    </w:p>
-    <w:p>
-      <w:pPr>
-        <w:pStyle w:val="Basic"/>
-      </w:pPr>
-      <w:proofErr w:type="spellStart"/>
-      <w:r>
         <w:t>Mipmapping</w:t>
       </w:r>
-      <w:proofErr w:type="spellEnd"/>
     </w:p>
     <w:p>
       <w:pPr>
@@ -4279,7 +4385,6 @@
                 <w:color w:val="000000"/>
                 <w:lang w:eastAsia="en-GB"/>
               </w:rPr>
-              <w:lastRenderedPageBreak/>
               <w:t xml:space="preserve"> </w:t>
             </w:r>
           </w:p>
@@ -4892,7 +4997,7 @@
 </file>
 
 <file path=word/endnotes.xml><?xml version="1.0" encoding="utf-8"?>
-<w:endnotes xmlns:wpc="http://schemas.microsoft.com/office/word/2010/wordprocessingCanvas" xmlns:cx="http://schemas.microsoft.com/office/drawing/2014/chartex" xmlns:mc="http://schemas.openxmlformats.org/markup-compatibility/2006" xmlns:o="urn:schemas-microsoft-com:office:office" xmlns:r="http://schemas.openxmlformats.org/officeDocument/2006/relationships" xmlns:m="http://schemas.openxmlformats.org/officeDocument/2006/math" xmlns:v="urn:schemas-microsoft-com:vml" xmlns:wp14="http://schemas.microsoft.com/office/word/2010/wordprocessingDrawing" xmlns:wp="http://schemas.openxmlformats.org/drawingml/2006/wordprocessingDrawing" xmlns:w10="urn:schemas-microsoft-com:office:word" xmlns:w="http://schemas.openxmlformats.org/wordprocessingml/2006/main" xmlns:w14="http://schemas.microsoft.com/office/word/2010/wordml" xmlns:w15="http://schemas.microsoft.com/office/word/2012/wordml" xmlns:w16se="http://schemas.microsoft.com/office/word/2015/wordml/symex" xmlns:wpg="http://schemas.microsoft.com/office/word/2010/wordprocessingGroup" xmlns:wpi="http://schemas.microsoft.com/office/word/2010/wordprocessingInk" xmlns:wne="http://schemas.microsoft.com/office/word/2006/wordml" xmlns:wps="http://schemas.microsoft.com/office/word/2010/wordprocessingShape" mc:Ignorable="w14 w15 w16se wp14">
+<w:endnotes xmlns:wpc="http://schemas.microsoft.com/office/word/2010/wordprocessingCanvas" xmlns:cx="http://schemas.microsoft.com/office/drawing/2014/chartex" xmlns:cx1="http://schemas.microsoft.com/office/drawing/2015/9/8/chartex" xmlns:cx2="http://schemas.microsoft.com/office/drawing/2015/10/21/chartex" xmlns:cx3="http://schemas.microsoft.com/office/drawing/2016/5/9/chartex" xmlns:cx4="http://schemas.microsoft.com/office/drawing/2016/5/10/chartex" xmlns:cx5="http://schemas.microsoft.com/office/drawing/2016/5/11/chartex" xmlns:cx6="http://schemas.microsoft.com/office/drawing/2016/5/12/chartex" xmlns:cx7="http://schemas.microsoft.com/office/drawing/2016/5/13/chartex" xmlns:cx8="http://schemas.microsoft.com/office/drawing/2016/5/14/chartex" xmlns:mc="http://schemas.openxmlformats.org/markup-compatibility/2006" xmlns:aink="http://schemas.microsoft.com/office/drawing/2016/ink" xmlns:am3d="http://schemas.microsoft.com/office/drawing/2017/model3d" xmlns:o="urn:schemas-microsoft-com:office:office" xmlns:r="http://schemas.openxmlformats.org/officeDocument/2006/relationships" xmlns:m="http://schemas.openxmlformats.org/officeDocument/2006/math" xmlns:v="urn:schemas-microsoft-com:vml" xmlns:wp14="http://schemas.microsoft.com/office/word/2010/wordprocessingDrawing" xmlns:wp="http://schemas.openxmlformats.org/drawingml/2006/wordprocessingDrawing" xmlns:w10="urn:schemas-microsoft-com:office:word" xmlns:w="http://schemas.openxmlformats.org/wordprocessingml/2006/main" xmlns:w14="http://schemas.microsoft.com/office/word/2010/wordml" xmlns:w15="http://schemas.microsoft.com/office/word/2012/wordml" xmlns:w16cid="http://schemas.microsoft.com/office/word/2016/wordml/cid" xmlns:w16se="http://schemas.microsoft.com/office/word/2015/wordml/symex" xmlns:wpg="http://schemas.microsoft.com/office/word/2010/wordprocessingGroup" xmlns:wpi="http://schemas.microsoft.com/office/word/2010/wordprocessingInk" xmlns:wne="http://schemas.microsoft.com/office/word/2006/wordml" xmlns:wps="http://schemas.microsoft.com/office/word/2010/wordprocessingShape" mc:Ignorable="w14 w15 w16se w16cid wp14">
   <w:endnote w:type="separator" w:id="-1">
     <w:p>
       <w:pPr>
@@ -4917,7 +5022,7 @@
 </file>
 
 <file path=word/footnotes.xml><?xml version="1.0" encoding="utf-8"?>
-<w:footnotes xmlns:wpc="http://schemas.microsoft.com/office/word/2010/wordprocessingCanvas" xmlns:cx="http://schemas.microsoft.com/office/drawing/2014/chartex" xmlns:mc="http://schemas.openxmlformats.org/markup-compatibility/2006" xmlns:o="urn:schemas-microsoft-com:office:office" xmlns:r="http://schemas.openxmlformats.org/officeDocument/2006/relationships" xmlns:m="http://schemas.openxmlformats.org/officeDocument/2006/math" xmlns:v="urn:schemas-microsoft-com:vml" xmlns:wp14="http://schemas.microsoft.com/office/word/2010/wordprocessingDrawing" xmlns:wp="http://schemas.openxmlformats.org/drawingml/2006/wordprocessingDrawing" xmlns:w10="urn:schemas-microsoft-com:office:word" xmlns:w="http://schemas.openxmlformats.org/wordprocessingml/2006/main" xmlns:w14="http://schemas.microsoft.com/office/word/2010/wordml" xmlns:w15="http://schemas.microsoft.com/office/word/2012/wordml" xmlns:w16se="http://schemas.microsoft.com/office/word/2015/wordml/symex" xmlns:wpg="http://schemas.microsoft.com/office/word/2010/wordprocessingGroup" xmlns:wpi="http://schemas.microsoft.com/office/word/2010/wordprocessingInk" xmlns:wne="http://schemas.microsoft.com/office/word/2006/wordml" xmlns:wps="http://schemas.microsoft.com/office/word/2010/wordprocessingShape" mc:Ignorable="w14 w15 w16se wp14">
+<w:footnotes xmlns:wpc="http://schemas.microsoft.com/office/word/2010/wordprocessingCanvas" xmlns:cx="http://schemas.microsoft.com/office/drawing/2014/chartex" xmlns:cx1="http://schemas.microsoft.com/office/drawing/2015/9/8/chartex" xmlns:cx2="http://schemas.microsoft.com/office/drawing/2015/10/21/chartex" xmlns:cx3="http://schemas.microsoft.com/office/drawing/2016/5/9/chartex" xmlns:cx4="http://schemas.microsoft.com/office/drawing/2016/5/10/chartex" xmlns:cx5="http://schemas.microsoft.com/office/drawing/2016/5/11/chartex" xmlns:cx6="http://schemas.microsoft.com/office/drawing/2016/5/12/chartex" xmlns:cx7="http://schemas.microsoft.com/office/drawing/2016/5/13/chartex" xmlns:cx8="http://schemas.microsoft.com/office/drawing/2016/5/14/chartex" xmlns:mc="http://schemas.openxmlformats.org/markup-compatibility/2006" xmlns:aink="http://schemas.microsoft.com/office/drawing/2016/ink" xmlns:am3d="http://schemas.microsoft.com/office/drawing/2017/model3d" xmlns:o="urn:schemas-microsoft-com:office:office" xmlns:r="http://schemas.openxmlformats.org/officeDocument/2006/relationships" xmlns:m="http://schemas.openxmlformats.org/officeDocument/2006/math" xmlns:v="urn:schemas-microsoft-com:vml" xmlns:wp14="http://schemas.microsoft.com/office/word/2010/wordprocessingDrawing" xmlns:wp="http://schemas.openxmlformats.org/drawingml/2006/wordprocessingDrawing" xmlns:w10="urn:schemas-microsoft-com:office:word" xmlns:w="http://schemas.openxmlformats.org/wordprocessingml/2006/main" xmlns:w14="http://schemas.microsoft.com/office/word/2010/wordml" xmlns:w15="http://schemas.microsoft.com/office/word/2012/wordml" xmlns:w16cid="http://schemas.microsoft.com/office/word/2016/wordml/cid" xmlns:w16se="http://schemas.microsoft.com/office/word/2015/wordml/symex" xmlns:wpg="http://schemas.microsoft.com/office/word/2010/wordprocessingGroup" xmlns:wpi="http://schemas.microsoft.com/office/word/2010/wordprocessingInk" xmlns:wne="http://schemas.microsoft.com/office/word/2006/wordml" xmlns:wps="http://schemas.microsoft.com/office/word/2010/wordprocessingShape" mc:Ignorable="w14 w15 w16se w16cid wp14">
   <w:footnote w:type="separator" w:id="-1">
     <w:p>
       <w:pPr>
@@ -4942,7 +5047,7 @@
 </file>
 
 <file path=word/header1.xml><?xml version="1.0" encoding="utf-8"?>
-<w:hdr xmlns:wpc="http://schemas.microsoft.com/office/word/2010/wordprocessingCanvas" xmlns:cx="http://schemas.microsoft.com/office/drawing/2014/chartex" xmlns:mc="http://schemas.openxmlformats.org/markup-compatibility/2006" xmlns:o="urn:schemas-microsoft-com:office:office" xmlns:r="http://schemas.openxmlformats.org/officeDocument/2006/relationships" xmlns:m="http://schemas.openxmlformats.org/officeDocument/2006/math" xmlns:v="urn:schemas-microsoft-com:vml" xmlns:wp14="http://schemas.microsoft.com/office/word/2010/wordprocessingDrawing" xmlns:wp="http://schemas.openxmlformats.org/drawingml/2006/wordprocessingDrawing" xmlns:w10="urn:schemas-microsoft-com:office:word" xmlns:w="http://schemas.openxmlformats.org/wordprocessingml/2006/main" xmlns:w14="http://schemas.microsoft.com/office/word/2010/wordml" xmlns:w15="http://schemas.microsoft.com/office/word/2012/wordml" xmlns:w16se="http://schemas.microsoft.com/office/word/2015/wordml/symex" xmlns:wpg="http://schemas.microsoft.com/office/word/2010/wordprocessingGroup" xmlns:wpi="http://schemas.microsoft.com/office/word/2010/wordprocessingInk" xmlns:wne="http://schemas.microsoft.com/office/word/2006/wordml" xmlns:wps="http://schemas.microsoft.com/office/word/2010/wordprocessingShape" mc:Ignorable="w14 w15 w16se wp14">
+<w:hdr xmlns:wpc="http://schemas.microsoft.com/office/word/2010/wordprocessingCanvas" xmlns:cx="http://schemas.microsoft.com/office/drawing/2014/chartex" xmlns:cx1="http://schemas.microsoft.com/office/drawing/2015/9/8/chartex" xmlns:cx2="http://schemas.microsoft.com/office/drawing/2015/10/21/chartex" xmlns:cx3="http://schemas.microsoft.com/office/drawing/2016/5/9/chartex" xmlns:cx4="http://schemas.microsoft.com/office/drawing/2016/5/10/chartex" xmlns:cx5="http://schemas.microsoft.com/office/drawing/2016/5/11/chartex" xmlns:cx6="http://schemas.microsoft.com/office/drawing/2016/5/12/chartex" xmlns:cx7="http://schemas.microsoft.com/office/drawing/2016/5/13/chartex" xmlns:cx8="http://schemas.microsoft.com/office/drawing/2016/5/14/chartex" xmlns:mc="http://schemas.openxmlformats.org/markup-compatibility/2006" xmlns:aink="http://schemas.microsoft.com/office/drawing/2016/ink" xmlns:am3d="http://schemas.microsoft.com/office/drawing/2017/model3d" xmlns:o="urn:schemas-microsoft-com:office:office" xmlns:r="http://schemas.openxmlformats.org/officeDocument/2006/relationships" xmlns:m="http://schemas.openxmlformats.org/officeDocument/2006/math" xmlns:v="urn:schemas-microsoft-com:vml" xmlns:wp14="http://schemas.microsoft.com/office/word/2010/wordprocessingDrawing" xmlns:wp="http://schemas.openxmlformats.org/drawingml/2006/wordprocessingDrawing" xmlns:w10="urn:schemas-microsoft-com:office:word" xmlns:w="http://schemas.openxmlformats.org/wordprocessingml/2006/main" xmlns:w14="http://schemas.microsoft.com/office/word/2010/wordml" xmlns:w15="http://schemas.microsoft.com/office/word/2012/wordml" xmlns:w16cid="http://schemas.microsoft.com/office/word/2016/wordml/cid" xmlns:w16se="http://schemas.microsoft.com/office/word/2015/wordml/symex" xmlns:wpg="http://schemas.microsoft.com/office/word/2010/wordprocessingGroup" xmlns:wpi="http://schemas.microsoft.com/office/word/2010/wordprocessingInk" xmlns:wne="http://schemas.microsoft.com/office/word/2006/wordml" xmlns:wps="http://schemas.microsoft.com/office/word/2010/wordprocessingShape" mc:Ignorable="w14 w15 w16se w16cid wp14">
   <w:p>
     <w:pPr>
       <w:pStyle w:val="Header"/>
@@ -4962,7 +5067,7 @@
 </file>
 
 <file path=word/styles.xml><?xml version="1.0" encoding="utf-8"?>
-<w:styles xmlns:mc="http://schemas.openxmlformats.org/markup-compatibility/2006" xmlns:r="http://schemas.openxmlformats.org/officeDocument/2006/relationships" xmlns:w="http://schemas.openxmlformats.org/wordprocessingml/2006/main" xmlns:w14="http://schemas.microsoft.com/office/word/2010/wordml" xmlns:w15="http://schemas.microsoft.com/office/word/2012/wordml" xmlns:w16se="http://schemas.microsoft.com/office/word/2015/wordml/symex" mc:Ignorable="w14 w15 w16se">
+<w:styles xmlns:mc="http://schemas.openxmlformats.org/markup-compatibility/2006" xmlns:r="http://schemas.openxmlformats.org/officeDocument/2006/relationships" xmlns:w="http://schemas.openxmlformats.org/wordprocessingml/2006/main" xmlns:w14="http://schemas.microsoft.com/office/word/2010/wordml" xmlns:w15="http://schemas.microsoft.com/office/word/2012/wordml" xmlns:w16cid="http://schemas.microsoft.com/office/word/2016/wordml/cid" xmlns:w16se="http://schemas.microsoft.com/office/word/2015/wordml/symex" mc:Ignorable="w14 w15 w16se w16cid">
   <w:docDefaults>
     <w:rPrDefault>
       <w:rPr>
@@ -4978,7 +5083,7 @@
       </w:pPr>
     </w:pPrDefault>
   </w:docDefaults>
-  <w:latentStyles w:defLockedState="0" w:defUIPriority="99" w:defSemiHidden="0" w:defUnhideWhenUsed="0" w:defQFormat="0" w:count="371">
+  <w:latentStyles w:defLockedState="0" w:defUIPriority="99" w:defSemiHidden="0" w:defUnhideWhenUsed="0" w:defQFormat="0" w:count="375">
     <w:lsdException w:name="Normal" w:uiPriority="0" w:qFormat="1"/>
     <w:lsdException w:name="heading 1" w:uiPriority="9" w:qFormat="1"/>
     <w:lsdException w:name="heading 2" w:semiHidden="1" w:uiPriority="9" w:unhideWhenUsed="1" w:qFormat="1"/>
@@ -5084,7 +5189,6 @@
     <w:lsdException w:name="HTML Sample" w:semiHidden="1" w:unhideWhenUsed="1"/>
     <w:lsdException w:name="HTML Typewriter" w:semiHidden="1" w:unhideWhenUsed="1"/>
     <w:lsdException w:name="HTML Variable" w:semiHidden="1" w:unhideWhenUsed="1"/>
-    <w:lsdException w:name="Normal Table" w:semiHidden="1" w:unhideWhenUsed="1"/>
     <w:lsdException w:name="annotation subject" w:semiHidden="1" w:unhideWhenUsed="1"/>
     <w:lsdException w:name="No List" w:semiHidden="1" w:unhideWhenUsed="1"/>
     <w:lsdException w:name="Outline List 1" w:semiHidden="1" w:unhideWhenUsed="1"/>
@@ -5128,10 +5232,8 @@
     <w:lsdException w:name="Table Elegant" w:semiHidden="1" w:unhideWhenUsed="1"/>
     <w:lsdException w:name="Table Professional" w:semiHidden="1" w:unhideWhenUsed="1"/>
     <w:lsdException w:name="Table Subtle 1" w:semiHidden="1" w:unhideWhenUsed="1"/>
-    <w:lsdException w:name="Table Subtle 2" w:semiHidden="1" w:unhideWhenUsed="1"/>
     <w:lsdException w:name="Table Web 1" w:semiHidden="1" w:unhideWhenUsed="1"/>
     <w:lsdException w:name="Table Web 2" w:semiHidden="1" w:unhideWhenUsed="1"/>
-    <w:lsdException w:name="Table Web 3" w:semiHidden="1" w:unhideWhenUsed="1"/>
     <w:lsdException w:name="Balloon Text" w:semiHidden="1" w:unhideWhenUsed="1"/>
     <w:lsdException w:name="Table Grid" w:uiPriority="39"/>
     <w:lsdException w:name="Table Theme" w:semiHidden="1" w:unhideWhenUsed="1"/>
@@ -5350,6 +5452,10 @@
     <w:lsdException w:name="List Table 5 Dark Accent 6" w:uiPriority="50"/>
     <w:lsdException w:name="List Table 6 Colorful Accent 6" w:uiPriority="51"/>
     <w:lsdException w:name="List Table 7 Colorful Accent 6" w:uiPriority="52"/>
+    <w:lsdException w:name="Mention" w:semiHidden="1" w:unhideWhenUsed="1"/>
+    <w:lsdException w:name="Smart Hyperlink" w:semiHidden="1" w:unhideWhenUsed="1"/>
+    <w:lsdException w:name="Hashtag" w:semiHidden="1" w:unhideWhenUsed="1"/>
+    <w:lsdException w:name="Unresolved Mention" w:semiHidden="1" w:unhideWhenUsed="1"/>
   </w:latentStyles>
   <w:style w:type="paragraph" w:default="1" w:styleId="Normal">
     <w:name w:val="Normal"/>
@@ -6183,7 +6289,7 @@
 </file>
 
 <file path=customXml/itemProps2.xml><?xml version="1.0" encoding="utf-8"?>
-<ds:datastoreItem xmlns:ds="http://schemas.openxmlformats.org/officeDocument/2006/customXml" ds:itemID="{DC0CFB6E-17EF-4AB9-A2CD-42A5D2671663}">
+<ds:datastoreItem xmlns:ds="http://schemas.openxmlformats.org/officeDocument/2006/customXml" ds:itemID="{BB88C384-D80F-4E93-99E0-979FC7C330C8}">
   <ds:schemaRefs>
     <ds:schemaRef ds:uri="http://schemas.openxmlformats.org/officeDocument/2006/bibliography"/>
   </ds:schemaRefs>

</xml_diff>

<commit_message>
updated and cleaned up code
</commit_message>
<xml_diff>
--- a/Advanced Games Programing Report.docx
+++ b/Advanced Games Programing Report.docx
@@ -1625,7 +1625,113 @@
         <w:t xml:space="preserve"> to calculate colours based on the pixel shader. </w:t>
       </w:r>
       <w:r>
-        <w:t xml:space="preserve"> ( insert PHONG here ) </w:t>
+        <w:t xml:space="preserve"> </w:t>
+      </w:r>
+      <w:proofErr w:type="gramStart"/>
+      <w:r>
+        <w:t>( insert</w:t>
+      </w:r>
+      <w:proofErr w:type="gramEnd"/>
+      <w:r>
+        <w:t xml:space="preserve"> PHONG here ) </w:t>
+      </w:r>
+    </w:p>
+    <w:p>
+      <w:pPr>
+        <w:pStyle w:val="Basic"/>
+      </w:pPr>
+      <w:r>
+        <w:t xml:space="preserve">Text – alpha blending </w:t>
+      </w:r>
+    </w:p>
+    <w:p>
+      <w:pPr>
+        <w:pStyle w:val="Basic"/>
+      </w:pPr>
+      <w:r>
+        <w:t>I use text to display the FPS using a custom font I created which is intended for use with alpha blending which I also implemented</w:t>
+      </w:r>
+      <w:r>
+        <w:t>.</w:t>
+      </w:r>
+      <w:r>
+        <w:t xml:space="preserve"> Which is simply implemented by changing the blend state for when then the text is draw.</w:t>
+      </w:r>
+    </w:p>
+    <w:p>
+      <w:pPr>
+        <w:pStyle w:val="Basic"/>
+      </w:pPr>
+    </w:p>
+    <w:p>
+      <w:pPr>
+        <w:pStyle w:val="personalHeading"/>
+      </w:pPr>
+      <w:r>
+        <w:lastRenderedPageBreak/>
+        <w:t>D</w:t>
+      </w:r>
+      <w:r>
+        <w:t>esign patterns</w:t>
+      </w:r>
+    </w:p>
+    <w:p>
+      <w:pPr>
+        <w:pStyle w:val="Basic"/>
+      </w:pPr>
+      <w:proofErr w:type="gramStart"/>
+      <w:r>
+        <w:t>OOD  -</w:t>
+      </w:r>
+      <w:proofErr w:type="gramEnd"/>
+      <w:r>
+        <w:t xml:space="preserve"> classes n </w:t>
+      </w:r>
+    </w:p>
+    <w:p>
+      <w:pPr>
+        <w:pStyle w:val="Basic"/>
+      </w:pPr>
+      <w:r>
+        <w:t xml:space="preserve">The previous </w:t>
+      </w:r>
+      <w:r>
+        <w:t xml:space="preserve">class design that I did for AE1 ended up being completely ignored, as once I had done most of the tutorials the structure of my project was vastly different from what I’d intended prior to learning Dx11 and I no longer felt this design would work without having to entirely redo everything to allow for it to partially match this naive design. </w:t>
+      </w:r>
+    </w:p>
+    <w:p>
+      <w:pPr>
+        <w:pStyle w:val="Basic"/>
+      </w:pPr>
+      <w:r>
+        <w:t>Double buffering – we did do that right?</w:t>
+      </w:r>
+    </w:p>
+    <w:p>
+      <w:pPr>
+        <w:pStyle w:val="Basic"/>
+      </w:pPr>
+      <w:r>
+        <w:t>Game loop</w:t>
+      </w:r>
+    </w:p>
+    <w:p>
+      <w:pPr>
+        <w:pStyle w:val="Basic"/>
+      </w:pPr>
+      <w:proofErr w:type="gramStart"/>
+      <w:r>
+        <w:t>Time ?</w:t>
+      </w:r>
+      <w:proofErr w:type="gramEnd"/>
+      <w:r>
+        <w:t xml:space="preserve"> </w:t>
+      </w:r>
+      <w:r>
+        <w:t xml:space="preserve">singleton </w:t>
+      </w:r>
+      <w:r>
+        <w:t xml:space="preserve">– DX11 handbook page 200 or something. </w:t>
       </w:r>
       <w:bookmarkStart w:id="0" w:name="_GoBack"/>
       <w:bookmarkEnd w:id="0"/>
@@ -1635,90 +1741,6 @@
         <w:pStyle w:val="Basic"/>
       </w:pPr>
       <w:r>
-        <w:t xml:space="preserve">Text – alpha blending </w:t>
-      </w:r>
-    </w:p>
-    <w:p>
-      <w:pPr>
-        <w:pStyle w:val="Basic"/>
-      </w:pPr>
-      <w:r>
-        <w:t>I use text to display the FPS using a custom font I created which is intended for use with alpha blending which I also implemented</w:t>
-      </w:r>
-      <w:r>
-        <w:t>.</w:t>
-      </w:r>
-      <w:r>
-        <w:t xml:space="preserve"> Which is simply implemented by changing the blend state for when then the text is draw.</w:t>
-      </w:r>
-    </w:p>
-    <w:p>
-      <w:pPr>
-        <w:pStyle w:val="Basic"/>
-      </w:pPr>
-    </w:p>
-    <w:p>
-      <w:pPr>
-        <w:pStyle w:val="personalHeading"/>
-      </w:pPr>
-      <w:r>
-        <w:lastRenderedPageBreak/>
-        <w:t>D</w:t>
-      </w:r>
-      <w:r>
-        <w:t>esign patterns</w:t>
-      </w:r>
-    </w:p>
-    <w:p>
-      <w:pPr>
-        <w:pStyle w:val="Basic"/>
-      </w:pPr>
-      <w:proofErr w:type="gramStart"/>
-      <w:r>
-        <w:t>OOD  -</w:t>
-      </w:r>
-      <w:proofErr w:type="gramEnd"/>
-      <w:r>
-        <w:t xml:space="preserve"> classes n </w:t>
-      </w:r>
-    </w:p>
-    <w:p>
-      <w:pPr>
-        <w:pStyle w:val="Basic"/>
-      </w:pPr>
-      <w:r>
-        <w:t>Double buffering – we did do that right?</w:t>
-      </w:r>
-    </w:p>
-    <w:p>
-      <w:pPr>
-        <w:pStyle w:val="Basic"/>
-      </w:pPr>
-      <w:r>
-        <w:t>Game loop</w:t>
-      </w:r>
-    </w:p>
-    <w:p>
-      <w:pPr>
-        <w:pStyle w:val="Basic"/>
-      </w:pPr>
-      <w:proofErr w:type="gramStart"/>
-      <w:r>
-        <w:t>Time ?</w:t>
-      </w:r>
-      <w:proofErr w:type="gramEnd"/>
-      <w:r>
-        <w:t xml:space="preserve"> </w:t>
-      </w:r>
-      <w:r>
-        <w:t xml:space="preserve">singleton </w:t>
-      </w:r>
-    </w:p>
-    <w:p>
-      <w:pPr>
-        <w:pStyle w:val="Basic"/>
-      </w:pPr>
-      <w:r>
         <w:t>Texture and model manager</w:t>
       </w:r>
     </w:p>
@@ -1956,6 +1978,7 @@
       <w:proofErr w:type="spellStart"/>
       <w:proofErr w:type="gramStart"/>
       <w:r>
+        <w:lastRenderedPageBreak/>
         <w:t>Procgen</w:t>
       </w:r>
       <w:proofErr w:type="spellEnd"/>
@@ -6289,7 +6312,7 @@
 </file>
 
 <file path=customXml/itemProps2.xml><?xml version="1.0" encoding="utf-8"?>
-<ds:datastoreItem xmlns:ds="http://schemas.openxmlformats.org/officeDocument/2006/customXml" ds:itemID="{BB88C384-D80F-4E93-99E0-979FC7C330C8}">
+<ds:datastoreItem xmlns:ds="http://schemas.openxmlformats.org/officeDocument/2006/customXml" ds:itemID="{22047EC3-5875-4D11-9DD8-19B30488B10F}">
   <ds:schemaRefs>
     <ds:schemaRef ds:uri="http://schemas.openxmlformats.org/officeDocument/2006/bibliography"/>
   </ds:schemaRefs>

</xml_diff>

<commit_message>
wall collision going right now functions
</commit_message>
<xml_diff>
--- a/Advanced Games Programing Report.docx
+++ b/Advanced Games Programing Report.docx
@@ -1,6 +1,6 @@
 
 <file path=word/document.xml><?xml version="1.0" encoding="utf-8"?>
-<w:document xmlns:wpc="http://schemas.microsoft.com/office/word/2010/wordprocessingCanvas" xmlns:cx="http://schemas.microsoft.com/office/drawing/2014/chartex" xmlns:cx1="http://schemas.microsoft.com/office/drawing/2015/9/8/chartex" xmlns:cx2="http://schemas.microsoft.com/office/drawing/2015/10/21/chartex" xmlns:cx3="http://schemas.microsoft.com/office/drawing/2016/5/9/chartex" xmlns:cx4="http://schemas.microsoft.com/office/drawing/2016/5/10/chartex" xmlns:cx5="http://schemas.microsoft.com/office/drawing/2016/5/11/chartex" xmlns:cx6="http://schemas.microsoft.com/office/drawing/2016/5/12/chartex" xmlns:cx7="http://schemas.microsoft.com/office/drawing/2016/5/13/chartex" xmlns:cx8="http://schemas.microsoft.com/office/drawing/2016/5/14/chartex" xmlns:mc="http://schemas.openxmlformats.org/markup-compatibility/2006" xmlns:aink="http://schemas.microsoft.com/office/drawing/2016/ink" xmlns:am3d="http://schemas.microsoft.com/office/drawing/2017/model3d" xmlns:o="urn:schemas-microsoft-com:office:office" xmlns:r="http://schemas.openxmlformats.org/officeDocument/2006/relationships" xmlns:m="http://schemas.openxmlformats.org/officeDocument/2006/math" xmlns:v="urn:schemas-microsoft-com:vml" xmlns:wp14="http://schemas.microsoft.com/office/word/2010/wordprocessingDrawing" xmlns:wp="http://schemas.openxmlformats.org/drawingml/2006/wordprocessingDrawing" xmlns:w10="urn:schemas-microsoft-com:office:word" xmlns:w="http://schemas.openxmlformats.org/wordprocessingml/2006/main" xmlns:w14="http://schemas.microsoft.com/office/word/2010/wordml" xmlns:w15="http://schemas.microsoft.com/office/word/2012/wordml" xmlns:w16cid="http://schemas.microsoft.com/office/word/2016/wordml/cid" xmlns:w16se="http://schemas.microsoft.com/office/word/2015/wordml/symex" xmlns:wpg="http://schemas.microsoft.com/office/word/2010/wordprocessingGroup" xmlns:wpi="http://schemas.microsoft.com/office/word/2010/wordprocessingInk" xmlns:wne="http://schemas.microsoft.com/office/word/2006/wordml" xmlns:wps="http://schemas.microsoft.com/office/word/2010/wordprocessingShape" mc:Ignorable="w14 w15 w16se w16cid wp14">
+<w:document xmlns:wpc="http://schemas.microsoft.com/office/word/2010/wordprocessingCanvas" xmlns:cx="http://schemas.microsoft.com/office/drawing/2014/chartex" xmlns:mc="http://schemas.openxmlformats.org/markup-compatibility/2006" xmlns:o="urn:schemas-microsoft-com:office:office" xmlns:r="http://schemas.openxmlformats.org/officeDocument/2006/relationships" xmlns:m="http://schemas.openxmlformats.org/officeDocument/2006/math" xmlns:v="urn:schemas-microsoft-com:vml" xmlns:wp14="http://schemas.microsoft.com/office/word/2010/wordprocessingDrawing" xmlns:wp="http://schemas.openxmlformats.org/drawingml/2006/wordprocessingDrawing" xmlns:w10="urn:schemas-microsoft-com:office:word" xmlns:w="http://schemas.openxmlformats.org/wordprocessingml/2006/main" xmlns:w14="http://schemas.microsoft.com/office/word/2010/wordml" xmlns:w15="http://schemas.microsoft.com/office/word/2012/wordml" xmlns:w16se="http://schemas.microsoft.com/office/word/2015/wordml/symex" xmlns:wpg="http://schemas.microsoft.com/office/word/2010/wordprocessingGroup" xmlns:wpi="http://schemas.microsoft.com/office/word/2010/wordprocessingInk" xmlns:wne="http://schemas.microsoft.com/office/word/2006/wordml" xmlns:wps="http://schemas.microsoft.com/office/word/2010/wordprocessingShape" mc:Ignorable="w14 w15 w16se wp14">
   <w:background w:color="AEAAAA" w:themeColor="background2" w:themeShade="BF"/>
   <w:body>
     <w:sdt>
@@ -141,7 +141,7 @@
                   </wp:anchor>
                 </w:drawing>
               </mc:Choice>
-              <mc:Fallback>
+              <mc:Fallback xmlns:cx1="http://schemas.microsoft.com/office/drawing/2015/9/8/chartex" xmlns:cx2="http://schemas.microsoft.com/office/drawing/2015/10/21/chartex" xmlns:cx3="http://schemas.microsoft.com/office/drawing/2016/5/9/chartex" xmlns:cx4="http://schemas.microsoft.com/office/drawing/2016/5/10/chartex" xmlns:cx5="http://schemas.microsoft.com/office/drawing/2016/5/11/chartex" xmlns:cx6="http://schemas.microsoft.com/office/drawing/2016/5/12/chartex" xmlns:cx7="http://schemas.microsoft.com/office/drawing/2016/5/13/chartex" xmlns:cx8="http://schemas.microsoft.com/office/drawing/2016/5/14/chartex" xmlns:aink="http://schemas.microsoft.com/office/drawing/2016/ink" xmlns:am3d="http://schemas.microsoft.com/office/drawing/2017/model3d" xmlns:w16cid="http://schemas.microsoft.com/office/word/2016/wordml/cid">
                 <w:pict>
                   <v:shapetype id="_x0000_t202" coordsize="21600,21600" o:spt="202" path="m,l,21600r21600,l21600,xe">
                     <v:stroke joinstyle="miter"/>
@@ -400,7 +400,7 @@
                   </wp:anchor>
                 </w:drawing>
               </mc:Choice>
-              <mc:Fallback>
+              <mc:Fallback xmlns:cx1="http://schemas.microsoft.com/office/drawing/2015/9/8/chartex" xmlns:cx2="http://schemas.microsoft.com/office/drawing/2015/10/21/chartex" xmlns:cx3="http://schemas.microsoft.com/office/drawing/2016/5/9/chartex" xmlns:cx4="http://schemas.microsoft.com/office/drawing/2016/5/10/chartex" xmlns:cx5="http://schemas.microsoft.com/office/drawing/2016/5/11/chartex" xmlns:cx6="http://schemas.microsoft.com/office/drawing/2016/5/12/chartex" xmlns:cx7="http://schemas.microsoft.com/office/drawing/2016/5/13/chartex" xmlns:cx8="http://schemas.microsoft.com/office/drawing/2016/5/14/chartex" xmlns:aink="http://schemas.microsoft.com/office/drawing/2016/ink" xmlns:am3d="http://schemas.microsoft.com/office/drawing/2017/model3d" xmlns:w16cid="http://schemas.microsoft.com/office/word/2016/wordml/cid">
                 <w:pict>
                   <v:shape id="Text Box 112" o:spid="_x0000_s1027" type="#_x0000_t202" style="position:absolute;margin-left:0;margin-top:0;width:453pt;height:51.4pt;z-index:251661312;visibility:visible;mso-wrap-style:square;mso-width-percent:734;mso-height-percent:80;mso-left-percent:150;mso-top-percent:837;mso-wrap-distance-left:9pt;mso-wrap-distance-top:0;mso-wrap-distance-right:9pt;mso-wrap-distance-bottom:0;mso-position-horizontal-relative:page;mso-position-vertical-relative:page;mso-width-percent:734;mso-height-percent:80;mso-left-percent:150;mso-top-percent:837;mso-width-relative:page;mso-height-relative:page;v-text-anchor:bottom" o:gfxdata="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" filled="f" stroked="f" strokeweight=".5pt">
                     <v:textbox inset="0,0,0,0">
@@ -670,7 +670,7 @@
                   </wp:anchor>
                 </w:drawing>
               </mc:Choice>
-              <mc:Fallback>
+              <mc:Fallback xmlns:cx1="http://schemas.microsoft.com/office/drawing/2015/9/8/chartex" xmlns:cx2="http://schemas.microsoft.com/office/drawing/2015/10/21/chartex" xmlns:cx3="http://schemas.microsoft.com/office/drawing/2016/5/9/chartex" xmlns:cx4="http://schemas.microsoft.com/office/drawing/2016/5/10/chartex" xmlns:cx5="http://schemas.microsoft.com/office/drawing/2016/5/11/chartex" xmlns:cx6="http://schemas.microsoft.com/office/drawing/2016/5/12/chartex" xmlns:cx7="http://schemas.microsoft.com/office/drawing/2016/5/13/chartex" xmlns:cx8="http://schemas.microsoft.com/office/drawing/2016/5/14/chartex" xmlns:aink="http://schemas.microsoft.com/office/drawing/2016/ink" xmlns:am3d="http://schemas.microsoft.com/office/drawing/2017/model3d" xmlns:w16cid="http://schemas.microsoft.com/office/word/2016/wordml/cid">
                 <w:pict>
                   <v:shape id="Text Box 113" o:spid="_x0000_s1028" type="#_x0000_t202" style="position:absolute;margin-left:0;margin-top:0;width:453pt;height:41.4pt;z-index:251660288;visibility:visible;mso-wrap-style:square;mso-width-percent:734;mso-height-percent:363;mso-left-percent:150;mso-top-percent:455;mso-wrap-distance-left:9pt;mso-wrap-distance-top:0;mso-wrap-distance-right:9pt;mso-wrap-distance-bottom:0;mso-position-horizontal-relative:page;mso-position-vertical-relative:page;mso-width-percent:734;mso-height-percent:363;mso-left-percent:150;mso-top-percent:455;mso-width-relative:page;mso-height-relative:page;v-text-anchor:bottom" o:gfxdata="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" filled="f" stroked="f" strokeweight=".5pt">
                     <v:textbox inset="0,0,0,0">
@@ -859,7 +859,7 @@
                   </wp:anchor>
                 </w:drawing>
               </mc:Choice>
-              <mc:Fallback>
+              <mc:Fallback xmlns:cx1="http://schemas.microsoft.com/office/drawing/2015/9/8/chartex" xmlns:cx2="http://schemas.microsoft.com/office/drawing/2015/10/21/chartex" xmlns:cx3="http://schemas.microsoft.com/office/drawing/2016/5/9/chartex" xmlns:cx4="http://schemas.microsoft.com/office/drawing/2016/5/10/chartex" xmlns:cx5="http://schemas.microsoft.com/office/drawing/2016/5/11/chartex" xmlns:cx6="http://schemas.microsoft.com/office/drawing/2016/5/12/chartex" xmlns:cx7="http://schemas.microsoft.com/office/drawing/2016/5/13/chartex" xmlns:cx8="http://schemas.microsoft.com/office/drawing/2016/5/14/chartex" xmlns:aink="http://schemas.microsoft.com/office/drawing/2016/ink" xmlns:am3d="http://schemas.microsoft.com/office/drawing/2017/model3d" xmlns:w16cid="http://schemas.microsoft.com/office/word/2016/wordml/cid">
                 <w:pict>
                   <v:group w14:anchorId="1015C1F6" id="Group 114" o:spid="_x0000_s1026" style="position:absolute;margin-left:0;margin-top:0;width:18pt;height:10in;z-index:251659264;mso-width-percent:29;mso-height-percent:909;mso-left-percent:45;mso-position-horizontal-relative:page;mso-position-vertical:center;mso-position-vertical-relative:page;mso-width-percent:29;mso-height-percent:909;mso-left-percent:45" coordsize="2286,91440" o:gfxdata="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">
                     <v:rect id="Rectangle 115" o:spid="_x0000_s1027" style="position:absolute;width:2286;height:87820;visibility:visible;mso-wrap-style:square;v-text-anchor:middle" o:gfxdata="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" fillcolor="#ed7d31 [3205]" stroked="f" strokeweight="1pt"/>
@@ -933,12 +933,292 @@
           <w:r>
             <w:fldChar w:fldCharType="separate"/>
           </w:r>
-          <w:hyperlink w:anchor="_Toc535174316" w:history="1">
+          <w:hyperlink w:anchor="_Toc535321703" w:history="1">
             <w:r>
               <w:rPr>
                 <w:rStyle w:val="Hyperlink"/>
                 <w:noProof/>
               </w:rPr>
+              <w:t>Mechanics</w:t>
+            </w:r>
+            <w:r>
+              <w:rPr>
+                <w:noProof/>
+                <w:webHidden/>
+              </w:rPr>
+              <w:tab/>
+            </w:r>
+            <w:r>
+              <w:rPr>
+                <w:noProof/>
+                <w:webHidden/>
+              </w:rPr>
+              <w:fldChar w:fldCharType="begin"/>
+            </w:r>
+            <w:r>
+              <w:rPr>
+                <w:noProof/>
+                <w:webHidden/>
+              </w:rPr>
+              <w:instrText xml:space="preserve"> PAGEREF _Toc535321703 \h </w:instrText>
+            </w:r>
+            <w:r>
+              <w:rPr>
+                <w:noProof/>
+                <w:webHidden/>
+              </w:rPr>
+            </w:r>
+            <w:r>
+              <w:rPr>
+                <w:noProof/>
+                <w:webHidden/>
+              </w:rPr>
+              <w:fldChar w:fldCharType="separate"/>
+            </w:r>
+            <w:r>
+              <w:rPr>
+                <w:noProof/>
+                <w:webHidden/>
+              </w:rPr>
+              <w:t>1</w:t>
+            </w:r>
+            <w:r>
+              <w:rPr>
+                <w:noProof/>
+                <w:webHidden/>
+              </w:rPr>
+              <w:fldChar w:fldCharType="end"/>
+            </w:r>
+          </w:hyperlink>
+        </w:p>
+        <w:p>
+          <w:pPr>
+            <w:pStyle w:val="TOC1"/>
+            <w:tabs>
+              <w:tab w:val="right" w:leader="dot" w:pos="9016"/>
+            </w:tabs>
+            <w:rPr>
+              <w:rFonts w:eastAsiaTheme="minorEastAsia"/>
+              <w:noProof/>
+              <w:lang w:eastAsia="en-GB"/>
+            </w:rPr>
+          </w:pPr>
+          <w:hyperlink w:anchor="_Toc535321704" w:history="1">
+            <w:r>
+              <w:rPr>
+                <w:rStyle w:val="Hyperlink"/>
+                <w:noProof/>
+              </w:rPr>
+              <w:t>Graphics</w:t>
+            </w:r>
+            <w:r>
+              <w:rPr>
+                <w:noProof/>
+                <w:webHidden/>
+              </w:rPr>
+              <w:tab/>
+            </w:r>
+            <w:r>
+              <w:rPr>
+                <w:noProof/>
+                <w:webHidden/>
+              </w:rPr>
+              <w:fldChar w:fldCharType="begin"/>
+            </w:r>
+            <w:r>
+              <w:rPr>
+                <w:noProof/>
+                <w:webHidden/>
+              </w:rPr>
+              <w:instrText xml:space="preserve"> PAGEREF _Toc535321704 \h </w:instrText>
+            </w:r>
+            <w:r>
+              <w:rPr>
+                <w:noProof/>
+                <w:webHidden/>
+              </w:rPr>
+            </w:r>
+            <w:r>
+              <w:rPr>
+                <w:noProof/>
+                <w:webHidden/>
+              </w:rPr>
+              <w:fldChar w:fldCharType="separate"/>
+            </w:r>
+            <w:r>
+              <w:rPr>
+                <w:noProof/>
+                <w:webHidden/>
+              </w:rPr>
+              <w:t>1</w:t>
+            </w:r>
+            <w:r>
+              <w:rPr>
+                <w:noProof/>
+                <w:webHidden/>
+              </w:rPr>
+              <w:fldChar w:fldCharType="end"/>
+            </w:r>
+          </w:hyperlink>
+        </w:p>
+        <w:p>
+          <w:pPr>
+            <w:pStyle w:val="TOC1"/>
+            <w:tabs>
+              <w:tab w:val="right" w:leader="dot" w:pos="9016"/>
+            </w:tabs>
+            <w:rPr>
+              <w:rFonts w:eastAsiaTheme="minorEastAsia"/>
+              <w:noProof/>
+              <w:lang w:eastAsia="en-GB"/>
+            </w:rPr>
+          </w:pPr>
+          <w:hyperlink w:anchor="_Toc535321705" w:history="1">
+            <w:r>
+              <w:rPr>
+                <w:rStyle w:val="Hyperlink"/>
+                <w:noProof/>
+              </w:rPr>
+              <w:t>Design patterns</w:t>
+            </w:r>
+            <w:r>
+              <w:rPr>
+                <w:noProof/>
+                <w:webHidden/>
+              </w:rPr>
+              <w:tab/>
+            </w:r>
+            <w:r>
+              <w:rPr>
+                <w:noProof/>
+                <w:webHidden/>
+              </w:rPr>
+              <w:fldChar w:fldCharType="begin"/>
+            </w:r>
+            <w:r>
+              <w:rPr>
+                <w:noProof/>
+                <w:webHidden/>
+              </w:rPr>
+              <w:instrText xml:space="preserve"> PAGEREF _Toc535321705 \h </w:instrText>
+            </w:r>
+            <w:r>
+              <w:rPr>
+                <w:noProof/>
+                <w:webHidden/>
+              </w:rPr>
+            </w:r>
+            <w:r>
+              <w:rPr>
+                <w:noProof/>
+                <w:webHidden/>
+              </w:rPr>
+              <w:fldChar w:fldCharType="separate"/>
+            </w:r>
+            <w:r>
+              <w:rPr>
+                <w:noProof/>
+                <w:webHidden/>
+              </w:rPr>
+              <w:t>2</w:t>
+            </w:r>
+            <w:r>
+              <w:rPr>
+                <w:noProof/>
+                <w:webHidden/>
+              </w:rPr>
+              <w:fldChar w:fldCharType="end"/>
+            </w:r>
+          </w:hyperlink>
+        </w:p>
+        <w:p>
+          <w:pPr>
+            <w:pStyle w:val="TOC1"/>
+            <w:tabs>
+              <w:tab w:val="right" w:leader="dot" w:pos="9016"/>
+            </w:tabs>
+            <w:rPr>
+              <w:rFonts w:eastAsiaTheme="minorEastAsia"/>
+              <w:noProof/>
+              <w:lang w:eastAsia="en-GB"/>
+            </w:rPr>
+          </w:pPr>
+          <w:hyperlink w:anchor="_Toc535321706" w:history="1">
+            <w:r>
+              <w:rPr>
+                <w:rStyle w:val="Hyperlink"/>
+                <w:noProof/>
+              </w:rPr>
+              <w:t>Logic</w:t>
+            </w:r>
+            <w:r>
+              <w:rPr>
+                <w:noProof/>
+                <w:webHidden/>
+              </w:rPr>
+              <w:tab/>
+            </w:r>
+            <w:r>
+              <w:rPr>
+                <w:noProof/>
+                <w:webHidden/>
+              </w:rPr>
+              <w:fldChar w:fldCharType="begin"/>
+            </w:r>
+            <w:r>
+              <w:rPr>
+                <w:noProof/>
+                <w:webHidden/>
+              </w:rPr>
+              <w:instrText xml:space="preserve"> PAGEREF _Toc535321706 \h </w:instrText>
+            </w:r>
+            <w:r>
+              <w:rPr>
+                <w:noProof/>
+                <w:webHidden/>
+              </w:rPr>
+            </w:r>
+            <w:r>
+              <w:rPr>
+                <w:noProof/>
+                <w:webHidden/>
+              </w:rPr>
+              <w:fldChar w:fldCharType="separate"/>
+            </w:r>
+            <w:r>
+              <w:rPr>
+                <w:noProof/>
+                <w:webHidden/>
+              </w:rPr>
+              <w:t>2</w:t>
+            </w:r>
+            <w:r>
+              <w:rPr>
+                <w:noProof/>
+                <w:webHidden/>
+              </w:rPr>
+              <w:fldChar w:fldCharType="end"/>
+            </w:r>
+          </w:hyperlink>
+        </w:p>
+        <w:p>
+          <w:pPr>
+            <w:pStyle w:val="TOC1"/>
+            <w:tabs>
+              <w:tab w:val="right" w:leader="dot" w:pos="9016"/>
+            </w:tabs>
+            <w:rPr>
+              <w:rFonts w:eastAsiaTheme="minorEastAsia"/>
+              <w:noProof/>
+              <w:lang w:eastAsia="en-GB"/>
+            </w:rPr>
+          </w:pPr>
+          <w:hyperlink w:anchor="_Toc535321707" w:history="1">
+            <w:r>
+              <w:rPr>
+                <w:rStyle w:val="Hyperlink"/>
+                <w:noProof/>
+              </w:rPr>
               <w:t>Design Changes</w:t>
             </w:r>
             <w:r>
@@ -960,7 +1240,7 @@
                 <w:noProof/>
                 <w:webHidden/>
               </w:rPr>
-              <w:instrText xml:space="preserve"> PAGEREF _Toc535174316 \h </w:instrText>
+              <w:instrText xml:space="preserve"> PAGEREF _Toc535321707 \h </w:instrText>
             </w:r>
             <w:r>
               <w:rPr>
@@ -980,7 +1260,7 @@
                 <w:noProof/>
                 <w:webHidden/>
               </w:rPr>
-              <w:t>1</w:t>
+              <w:t>2</w:t>
             </w:r>
             <w:r>
               <w:rPr>
@@ -1003,7 +1283,7 @@
               <w:lang w:eastAsia="en-GB"/>
             </w:rPr>
           </w:pPr>
-          <w:hyperlink w:anchor="_Toc535174317" w:history="1">
+          <w:hyperlink w:anchor="_Toc535321708" w:history="1">
             <w:r>
               <w:rPr>
                 <w:rStyle w:val="Hyperlink"/>
@@ -1030,7 +1310,7 @@
                 <w:noProof/>
                 <w:webHidden/>
               </w:rPr>
-              <w:instrText xml:space="preserve"> PAGEREF _Toc535174317 \h </w:instrText>
+              <w:instrText xml:space="preserve"> PAGEREF _Toc535321708 \h </w:instrText>
             </w:r>
             <w:r>
               <w:rPr>
@@ -1050,7 +1330,7 @@
                 <w:noProof/>
                 <w:webHidden/>
               </w:rPr>
-              <w:t>1</w:t>
+              <w:t>2</w:t>
             </w:r>
             <w:r>
               <w:rPr>
@@ -1073,7 +1353,7 @@
               <w:lang w:eastAsia="en-GB"/>
             </w:rPr>
           </w:pPr>
-          <w:hyperlink w:anchor="_Toc535174318" w:history="1">
+          <w:hyperlink w:anchor="_Toc535321709" w:history="1">
             <w:r>
               <w:rPr>
                 <w:rStyle w:val="Hyperlink"/>
@@ -1100,7 +1380,7 @@
                 <w:noProof/>
                 <w:webHidden/>
               </w:rPr>
-              <w:instrText xml:space="preserve"> PAGEREF _Toc535174318 \h </w:instrText>
+              <w:instrText xml:space="preserve"> PAGEREF _Toc535321709 \h </w:instrText>
             </w:r>
             <w:r>
               <w:rPr>
@@ -1120,7 +1400,7 @@
                 <w:noProof/>
                 <w:webHidden/>
               </w:rPr>
-              <w:t>1</w:t>
+              <w:t>2</w:t>
             </w:r>
             <w:r>
               <w:rPr>
@@ -1143,7 +1423,7 @@
               <w:lang w:eastAsia="en-GB"/>
             </w:rPr>
           </w:pPr>
-          <w:hyperlink w:anchor="_Toc535174319" w:history="1">
+          <w:hyperlink w:anchor="_Toc535321710" w:history="1">
             <w:r>
               <w:rPr>
                 <w:rStyle w:val="Hyperlink"/>
@@ -1170,7 +1450,7 @@
                 <w:noProof/>
                 <w:webHidden/>
               </w:rPr>
-              <w:instrText xml:space="preserve"> PAGEREF _Toc535174319 \h </w:instrText>
+              <w:instrText xml:space="preserve"> PAGEREF _Toc535321710 \h </w:instrText>
             </w:r>
             <w:r>
               <w:rPr>
@@ -1190,7 +1470,7 @@
                 <w:noProof/>
                 <w:webHidden/>
               </w:rPr>
-              <w:t>1</w:t>
+              <w:t>3</w:t>
             </w:r>
             <w:r>
               <w:rPr>
@@ -1213,7 +1493,7 @@
               <w:lang w:eastAsia="en-GB"/>
             </w:rPr>
           </w:pPr>
-          <w:hyperlink w:anchor="_Toc535174320" w:history="1">
+          <w:hyperlink w:anchor="_Toc535321711" w:history="1">
             <w:r>
               <w:rPr>
                 <w:rStyle w:val="Hyperlink"/>
@@ -1240,7 +1520,7 @@
                 <w:noProof/>
                 <w:webHidden/>
               </w:rPr>
-              <w:instrText xml:space="preserve"> PAGEREF _Toc535174320 \h </w:instrText>
+              <w:instrText xml:space="preserve"> PAGEREF _Toc535321711 \h </w:instrText>
             </w:r>
             <w:r>
               <w:rPr>
@@ -1260,7 +1540,7 @@
                 <w:noProof/>
                 <w:webHidden/>
               </w:rPr>
-              <w:t>2</w:t>
+              <w:t>3</w:t>
             </w:r>
             <w:r>
               <w:rPr>
@@ -1283,7 +1563,7 @@
               <w:lang w:eastAsia="en-GB"/>
             </w:rPr>
           </w:pPr>
-          <w:hyperlink w:anchor="_Toc535174321" w:history="1">
+          <w:hyperlink w:anchor="_Toc535321712" w:history="1">
             <w:r>
               <w:rPr>
                 <w:rStyle w:val="Hyperlink"/>
@@ -1310,7 +1590,7 @@
                 <w:noProof/>
                 <w:webHidden/>
               </w:rPr>
-              <w:instrText xml:space="preserve"> PAGEREF _Toc535174321 \h </w:instrText>
+              <w:instrText xml:space="preserve"> PAGEREF _Toc535321712 \h </w:instrText>
             </w:r>
             <w:r>
               <w:rPr>
@@ -1330,7 +1610,7 @@
                 <w:noProof/>
                 <w:webHidden/>
               </w:rPr>
-              <w:t>2</w:t>
+              <w:t>3</w:t>
             </w:r>
             <w:r>
               <w:rPr>
@@ -1353,7 +1633,7 @@
               <w:lang w:eastAsia="en-GB"/>
             </w:rPr>
           </w:pPr>
-          <w:hyperlink w:anchor="_Toc535174322" w:history="1">
+          <w:hyperlink w:anchor="_Toc535321713" w:history="1">
             <w:r>
               <w:rPr>
                 <w:rStyle w:val="Hyperlink"/>
@@ -1380,7 +1660,7 @@
                 <w:noProof/>
                 <w:webHidden/>
               </w:rPr>
-              <w:instrText xml:space="preserve"> PAGEREF _Toc535174322 \h </w:instrText>
+              <w:instrText xml:space="preserve"> PAGEREF _Toc535321713 \h </w:instrText>
             </w:r>
             <w:r>
               <w:rPr>
@@ -1400,7 +1680,7 @@
                 <w:noProof/>
                 <w:webHidden/>
               </w:rPr>
-              <w:t>3</w:t>
+              <w:t>4</w:t>
             </w:r>
             <w:r>
               <w:rPr>
@@ -1432,12 +1712,14 @@
       <w:pPr>
         <w:pStyle w:val="personalHeading"/>
       </w:pPr>
+      <w:bookmarkStart w:id="0" w:name="_Toc535321703"/>
       <w:r>
         <w:t>M</w:t>
       </w:r>
       <w:r>
         <w:t>echanics</w:t>
       </w:r>
+      <w:bookmarkEnd w:id="0"/>
     </w:p>
     <w:p>
       <w:pPr>
@@ -1457,6 +1739,12 @@
       <w:r>
         <w:t xml:space="preserve"> and space, for activating the jetpack</w:t>
       </w:r>
+      <w:r>
+        <w:t xml:space="preserve"> and mouse input for looking around and activating rainbow particles. </w:t>
+      </w:r>
+      <w:r>
+        <w:t xml:space="preserve">Only movement with WASD was planned. I implemented the others to better show off features. </w:t>
+      </w:r>
     </w:p>
     <w:p>
       <w:pPr>
@@ -1471,14 +1759,24 @@
     </w:p>
     <w:p>
       <w:pPr>
+        <w:pStyle w:val="Basic"/>
+      </w:pPr>
+      <w:r>
+        <w:t>Enemies ended up much simpler than I had originally planned due to not implementing my array based BSP system the enemies ended up with only simple chase features and being able to collide with objects in the scene.</w:t>
+      </w:r>
+    </w:p>
+    <w:p>
+      <w:pPr>
         <w:pStyle w:val="personalHeading"/>
       </w:pPr>
+      <w:bookmarkStart w:id="1" w:name="_Toc535321704"/>
       <w:r>
         <w:t>G</w:t>
       </w:r>
       <w:r>
         <w:t>raphics</w:t>
       </w:r>
+      <w:bookmarkEnd w:id="1"/>
     </w:p>
     <w:p>
       <w:pPr>
@@ -1510,16 +1808,28 @@
         <w:t>This worked together with the texture manager which would store all the texture</w:t>
       </w:r>
       <w:r>
-        <w:t>s to prevent loading duplicates.</w:t>
-      </w:r>
-      <w:r>
-        <w:t xml:space="preserve"> Which makes use of a map to store both a texture and a sampler using the file name as a key, this was more complicated when it came to handle two textures on the same model. I did this by passing in to file names and concatenating them together </w:t>
-      </w:r>
-      <w:r>
-        <w:t xml:space="preserve">to form the key for the map. </w:t>
-      </w:r>
-      <w:r>
-        <w:t xml:space="preserve">Which involved using the string stream to concatenate them. </w:t>
+        <w:t>s to prevent loading duplicates, w</w:t>
+      </w:r>
+      <w:r>
+        <w:t>hich makes use of a map to store both a texture and a sampler using the file name</w:t>
+      </w:r>
+      <w:r>
+        <w:t xml:space="preserve"> as a key. T</w:t>
+      </w:r>
+      <w:r>
+        <w:t>his was more complicated when it came to handle two textures on the same mo</w:t>
+      </w:r>
+      <w:r>
+        <w:t>del. I did this by passing in two</w:t>
+      </w:r>
+      <w:r>
+        <w:t xml:space="preserve"> file names and concatenating them together </w:t>
+      </w:r>
+      <w:r>
+        <w:t>to form the key for the map, w</w:t>
+      </w:r>
+      <w:r>
+        <w:t xml:space="preserve">hich involved using the string stream to concatenate them. </w:t>
       </w:r>
     </w:p>
     <w:p>
@@ -1554,13 +1864,9 @@
       <w:pPr>
         <w:pStyle w:val="Basic"/>
       </w:pPr>
-      <w:proofErr w:type="gramStart"/>
-      <w:r>
-        <w:t>Lighting :</w:t>
-      </w:r>
-      <w:proofErr w:type="gramEnd"/>
-      <w:r>
-        <w:t xml:space="preserve">’( </w:t>
+      <w:r>
+        <w:lastRenderedPageBreak/>
+        <w:t xml:space="preserve">Lighting :’( </w:t>
       </w:r>
       <w:r>
         <w:t xml:space="preserve">  #</w:t>
@@ -1582,15 +1888,10 @@
       </w:r>
       <w:proofErr w:type="spellEnd"/>
       <w:r>
-        <w:t xml:space="preserve"> </w:t>
-      </w:r>
-      <w:proofErr w:type="spellStart"/>
-      <w:r>
-        <w:t>equasision</w:t>
-      </w:r>
-      <w:proofErr w:type="spellEnd"/>
-      <w:r>
-        <w:t xml:space="preserve"> </w:t>
+        <w:t xml:space="preserve"> equati</w:t>
+      </w:r>
+      <w:r>
+        <w:t xml:space="preserve">on </w:t>
       </w:r>
     </w:p>
     <w:p>
@@ -1598,31 +1899,27 @@
         <w:pStyle w:val="Basic"/>
       </w:pPr>
       <w:r>
-        <w:t xml:space="preserve">I implemented diffuse, ambient and </w:t>
+        <w:t>I impleme</w:t>
+      </w:r>
+      <w:r>
+        <w:t>nted diffuse, ambient and specular</w:t>
+      </w:r>
+      <w:r>
+        <w:t xml:space="preserve"> lighting following </w:t>
       </w:r>
       <w:proofErr w:type="spellStart"/>
       <w:r>
-        <w:t>spectural</w:t>
+        <w:t>phong</w:t>
       </w:r>
       <w:proofErr w:type="spellEnd"/>
       <w:r>
-        <w:t xml:space="preserve"> lighting following </w:t>
-      </w:r>
-      <w:proofErr w:type="spellStart"/>
-      <w:r>
-        <w:t>phong</w:t>
-      </w:r>
-      <w:proofErr w:type="spellEnd"/>
-      <w:r>
-        <w:t xml:space="preserve"> </w:t>
-      </w:r>
-      <w:proofErr w:type="spellStart"/>
-      <w:r>
-        <w:t>princiables</w:t>
-      </w:r>
-      <w:proofErr w:type="spellEnd"/>
-      <w:r>
-        <w:t xml:space="preserve"> to calculate colours based on the pixel shader. </w:t>
+        <w:t xml:space="preserve"> princi</w:t>
+      </w:r>
+      <w:r>
+        <w:t>pl</w:t>
+      </w:r>
+      <w:r>
+        <w:t xml:space="preserve">es to calculate colours based on the pixel shader. </w:t>
       </w:r>
       <w:r>
         <w:t xml:space="preserve"> </w:t>
@@ -1655,7 +1952,38 @@
         <w:t>.</w:t>
       </w:r>
       <w:r>
-        <w:t xml:space="preserve"> Which is simply implemented by changing the blend state for when then the text is draw.</w:t>
+        <w:t xml:space="preserve"> This</w:t>
+      </w:r>
+      <w:r>
+        <w:t xml:space="preserve"> is simply implemented by changing the blend state for when then the text is draw</w:t>
+      </w:r>
+      <w:r>
+        <w:t>n</w:t>
+      </w:r>
+      <w:r>
+        <w:t>.</w:t>
+      </w:r>
+    </w:p>
+    <w:p>
+      <w:pPr>
+        <w:pStyle w:val="Basic"/>
+      </w:pPr>
+      <w:r>
+        <w:t>Particles</w:t>
+      </w:r>
+    </w:p>
+    <w:p>
+      <w:pPr>
+        <w:pStyle w:val="Basic"/>
+      </w:pPr>
+      <w:r>
+        <w:t>Each particle generator stores a pool of particles ready to be used and depending on inputs provided will result in displayi</w:t>
+      </w:r>
+      <w:r>
+        <w:t xml:space="preserve">ng different types of particles. When the player jumps grey dust like particles will rise upwards, while if the player left clicks rainbow particles will spawn. </w:t>
+      </w:r>
+      <w:r>
+        <w:t xml:space="preserve">All of the particles also implement alpha blending so they blend into the scene better. </w:t>
       </w:r>
     </w:p>
     <w:p>
@@ -1667,12 +1995,57 @@
       <w:pPr>
         <w:pStyle w:val="personalHeading"/>
       </w:pPr>
-      <w:r>
-        <w:lastRenderedPageBreak/>
+      <w:bookmarkStart w:id="2" w:name="_Toc535321705"/>
+      <w:r>
         <w:t>D</w:t>
       </w:r>
       <w:r>
         <w:t>esign patterns</w:t>
+      </w:r>
+      <w:bookmarkEnd w:id="2"/>
+    </w:p>
+    <w:p>
+      <w:pPr>
+        <w:pStyle w:val="Basic"/>
+      </w:pPr>
+      <w:r>
+        <w:t xml:space="preserve">OOD  </w:t>
+      </w:r>
+      <w:r>
+        <w:t xml:space="preserve"> </w:t>
+      </w:r>
+    </w:p>
+    <w:p>
+      <w:pPr>
+        <w:pStyle w:val="Basic"/>
+      </w:pPr>
+      <w:r>
+        <w:t xml:space="preserve">The previous </w:t>
+      </w:r>
+      <w:r>
+        <w:t>class design that I did for AE1 ended up being completely ignored, as once I had done most of the tutorials the structure of my project wa</w:t>
+      </w:r>
+      <w:r>
+        <w:t>s vastly different from what I had</w:t>
+      </w:r>
+      <w:r>
+        <w:t xml:space="preserve"> intended prior to learning Dx11 and I no longer felt this design would work without having to entirely redo everything to allow for it to partially match this naive design. </w:t>
+      </w:r>
+    </w:p>
+    <w:p>
+      <w:pPr>
+        <w:pStyle w:val="Basic"/>
+      </w:pPr>
+      <w:r>
+        <w:t>Double buffering – we did do that right?</w:t>
+      </w:r>
+    </w:p>
+    <w:p>
+      <w:pPr>
+        <w:pStyle w:val="Basic"/>
+      </w:pPr>
+      <w:r>
+        <w:t>Game loop</w:t>
       </w:r>
     </w:p>
     <w:p>
@@ -1681,11 +2054,17 @@
       </w:pPr>
       <w:proofErr w:type="gramStart"/>
       <w:r>
-        <w:t>OOD  -</w:t>
+        <w:t>Time ?</w:t>
       </w:r>
       <w:proofErr w:type="gramEnd"/>
       <w:r>
-        <w:t xml:space="preserve"> classes n </w:t>
+        <w:t xml:space="preserve"> </w:t>
+      </w:r>
+      <w:r>
+        <w:t xml:space="preserve">singleton </w:t>
+      </w:r>
+      <w:r>
+        <w:t xml:space="preserve">– DX11 handbook page 200 or something. </w:t>
       </w:r>
     </w:p>
     <w:p>
@@ -1693,10 +2072,7 @@
         <w:pStyle w:val="Basic"/>
       </w:pPr>
       <w:r>
-        <w:t xml:space="preserve">The previous </w:t>
-      </w:r>
-      <w:r>
-        <w:t xml:space="preserve">class design that I did for AE1 ended up being completely ignored, as once I had done most of the tutorials the structure of my project was vastly different from what I’d intended prior to learning Dx11 and I no longer felt this design would work without having to entirely redo everything to allow for it to partially match this naive design. </w:t>
+        <w:t>Texture and model manager</w:t>
       </w:r>
     </w:p>
     <w:p>
@@ -1704,55 +2080,10 @@
         <w:pStyle w:val="Basic"/>
       </w:pPr>
       <w:r>
-        <w:t>Double buffering – we did do that right?</w:t>
-      </w:r>
-    </w:p>
-    <w:p>
-      <w:pPr>
-        <w:pStyle w:val="Basic"/>
-      </w:pPr>
-      <w:r>
-        <w:t>Game loop</w:t>
-      </w:r>
-    </w:p>
-    <w:p>
-      <w:pPr>
-        <w:pStyle w:val="Basic"/>
-      </w:pPr>
-      <w:proofErr w:type="gramStart"/>
-      <w:r>
-        <w:t>Time ?</w:t>
-      </w:r>
-      <w:proofErr w:type="gramEnd"/>
-      <w:r>
-        <w:t xml:space="preserve"> </w:t>
-      </w:r>
-      <w:r>
-        <w:t xml:space="preserve">singleton </w:t>
-      </w:r>
-      <w:r>
-        <w:t xml:space="preserve">– DX11 handbook page 200 or something. </w:t>
-      </w:r>
-      <w:bookmarkStart w:id="0" w:name="_GoBack"/>
-      <w:bookmarkEnd w:id="0"/>
-    </w:p>
-    <w:p>
-      <w:pPr>
-        <w:pStyle w:val="Basic"/>
-      </w:pPr>
-      <w:r>
-        <w:t>Texture and model manager</w:t>
-      </w:r>
-    </w:p>
-    <w:p>
-      <w:pPr>
-        <w:pStyle w:val="Basic"/>
-      </w:pPr>
-      <w:r>
-        <w:t xml:space="preserve">Both the model and texture manager follow the singleton design pattern </w:t>
-      </w:r>
-      <w:r>
-        <w:t xml:space="preserve">along with the game timer class. </w:t>
+        <w:t xml:space="preserve">Both the model and texture manager follow the singleton design pattern along with the game timer class. </w:t>
+      </w:r>
+      <w:r>
+        <w:t xml:space="preserve">To allow them all to be accessible from anywhere, as the timer is required for delta time to make features like movement speed consistent regardless of framerate. While the model and texture managers need to be accessible to every game object as not to waste memory by loading duplicates. </w:t>
       </w:r>
     </w:p>
     <w:p>
@@ -1764,12 +2095,14 @@
       <w:pPr>
         <w:pStyle w:val="personalHeading"/>
       </w:pPr>
+      <w:bookmarkStart w:id="3" w:name="_Toc535321706"/>
       <w:r>
         <w:t>L</w:t>
       </w:r>
       <w:r>
         <w:t>ogic</w:t>
       </w:r>
+      <w:bookmarkEnd w:id="3"/>
     </w:p>
     <w:p>
       <w:pPr>
@@ -1784,7 +2117,22 @@
         <w:pStyle w:val="Basic"/>
       </w:pPr>
       <w:r>
-        <w:t xml:space="preserve">A simple level creation system where strings are passed into a vector and they looped through character at a time, and compared against cases of a switch and then the defined </w:t>
+        <w:t xml:space="preserve">A simple level creation system where strings are passed into a vector and looped through </w:t>
+      </w:r>
+      <w:r>
+        <w:t xml:space="preserve">one </w:t>
+      </w:r>
+      <w:r>
+        <w:t>character at a time, a</w:t>
+      </w:r>
+      <w:r>
+        <w:t>re then</w:t>
+      </w:r>
+      <w:r>
+        <w:t xml:space="preserve"> compared against cases o</w:t>
+      </w:r>
+      <w:r>
+        <w:t>f a switch which determines which model should be loaded and sets its location based on its position in the text file.</w:t>
       </w:r>
     </w:p>
     <w:p>
@@ -1811,7 +2159,14 @@
         <w:pStyle w:val="Basic"/>
       </w:pPr>
       <w:r>
-        <w:t xml:space="preserve">Collision changed a lot from how I intended to do it originally, as after looking at the assignments marking scheme I realised a lot of the marks were locked behind </w:t>
+        <w:lastRenderedPageBreak/>
+        <w:t>Collision changed a lot from how I intended to do it originally, as after looking at the assignment</w:t>
+      </w:r>
+      <w:r>
+        <w:t>’</w:t>
+      </w:r>
+      <w:r>
+        <w:t xml:space="preserve">s marking scheme I realised a lot of the marks were locked behind </w:t>
       </w:r>
       <w:r>
         <w:t>implementing triangle collision. In attempting to implement it I spent a solid three</w:t>
@@ -1820,374 +2175,50 @@
         <w:t>-four</w:t>
       </w:r>
       <w:r>
-        <w:t xml:space="preserve"> days struggling to implement it. </w:t>
-      </w:r>
-      <w:r>
-        <w:t xml:space="preserve">To end up with it working inconsistently </w:t>
-      </w:r>
-      <w:r>
-        <w:t xml:space="preserve">and to arguably look like sphere collision. </w:t>
-      </w:r>
-      <w:r>
-        <w:br/>
-        <w:t xml:space="preserve">which it isn’t </w:t>
-      </w:r>
-      <w:r>
-        <w:br/>
-        <w:t xml:space="preserve">as sphere collision only allows the triangle collision to be checked. </w:t>
+        <w:t xml:space="preserve"> d</w:t>
+      </w:r>
+      <w:r>
+        <w:t>ays struggling to programme it, only t</w:t>
+      </w:r>
+      <w:r>
+        <w:t>o end up</w:t>
+      </w:r>
+      <w:r>
+        <w:t xml:space="preserve"> with it working inconsistently. Whilst</w:t>
+      </w:r>
+      <w:r>
+        <w:t xml:space="preserve"> arguab</w:t>
+      </w:r>
+      <w:r>
+        <w:t xml:space="preserve">ly it looks like sphere collision, it is not, as sphere </w:t>
+      </w:r>
+      <w:r>
+        <w:t xml:space="preserve">collision </w:t>
+      </w:r>
+      <w:r>
+        <w:t>is used to determine whether</w:t>
+      </w:r>
+      <w:r>
+        <w:t xml:space="preserve"> triangle collision </w:t>
+      </w:r>
+      <w:r>
+        <w:t>should</w:t>
+      </w:r>
+      <w:r>
+        <w:t xml:space="preserve"> be checked. </w:t>
       </w:r>
     </w:p>
     <w:p>
       <w:pPr>
         <w:pStyle w:val="personalHeading"/>
       </w:pPr>
-      <w:bookmarkStart w:id="1" w:name="_Toc535174316"/>
-      <w:r>
-        <w:t>Design Changes</w:t>
-      </w:r>
-      <w:bookmarkEnd w:id="1"/>
-    </w:p>
-    <w:p>
-      <w:pPr>
-        <w:pStyle w:val="Basic"/>
-      </w:pPr>
-    </w:p>
-    <w:p>
-      <w:pPr>
-        <w:pStyle w:val="personalHeading2"/>
-      </w:pPr>
-      <w:bookmarkStart w:id="2" w:name="_Toc535174317"/>
-      <w:r>
-        <w:t>New Things that weren’t planned</w:t>
-      </w:r>
-      <w:bookmarkEnd w:id="2"/>
-      <w:r>
-        <w:t xml:space="preserve"> </w:t>
-      </w:r>
-    </w:p>
-    <w:p>
-      <w:pPr>
-        <w:pStyle w:val="Basic"/>
-      </w:pPr>
-      <w:r>
-        <w:t>Triang</w:t>
-      </w:r>
-      <w:r>
-        <w:t>le collision</w:t>
-      </w:r>
-      <w:r>
-        <w:t xml:space="preserve"> x</w:t>
-      </w:r>
-    </w:p>
-    <w:p>
-      <w:pPr>
-        <w:pStyle w:val="Basic"/>
-      </w:pPr>
-    </w:p>
-    <w:p>
-      <w:pPr>
-        <w:pStyle w:val="personalHeading2"/>
-      </w:pPr>
-      <w:bookmarkStart w:id="3" w:name="_Toc535174318"/>
-      <w:r>
-        <w:t>Things that changed</w:t>
-      </w:r>
-      <w:bookmarkEnd w:id="3"/>
-      <w:r>
-        <w:t xml:space="preserve"> </w:t>
-      </w:r>
-    </w:p>
-    <w:p>
-      <w:pPr>
-        <w:pStyle w:val="Basic"/>
-      </w:pPr>
-      <w:r>
-        <w:t xml:space="preserve">Collision – from planned to tri collision + sphere </w:t>
-      </w:r>
-      <w:proofErr w:type="gramStart"/>
-      <w:r>
-        <w:t xml:space="preserve">collision </w:t>
-      </w:r>
-      <w:r>
-        <w:t xml:space="preserve"> x</w:t>
-      </w:r>
-      <w:proofErr w:type="gramEnd"/>
-    </w:p>
-    <w:p>
-      <w:pPr>
-        <w:pStyle w:val="personalHeading2"/>
-      </w:pPr>
-      <w:bookmarkStart w:id="4" w:name="_Toc535174319"/>
-      <w:r>
-        <w:t>Things That weren’t implemented</w:t>
+      <w:bookmarkStart w:id="4" w:name="_Toc535321712"/>
+      <w:bookmarkStart w:id="5" w:name="_GoBack"/>
+      <w:bookmarkEnd w:id="5"/>
+      <w:r>
+        <w:t>Testing</w:t>
       </w:r>
       <w:bookmarkEnd w:id="4"/>
-    </w:p>
-    <w:p>
-      <w:pPr>
-        <w:pStyle w:val="Basic"/>
-      </w:pPr>
-      <w:proofErr w:type="spellStart"/>
-      <w:r>
-        <w:t>Aabb</w:t>
-      </w:r>
-      <w:proofErr w:type="spellEnd"/>
-      <w:r>
-        <w:t xml:space="preserve"> box collision </w:t>
-      </w:r>
-      <w:r>
-        <w:t>X</w:t>
-      </w:r>
-    </w:p>
-    <w:p>
-      <w:pPr>
-        <w:pStyle w:val="Basic"/>
-      </w:pPr>
-      <w:proofErr w:type="spellStart"/>
-      <w:r>
-        <w:t>Psudeo</w:t>
-      </w:r>
-      <w:proofErr w:type="spellEnd"/>
-      <w:r>
-        <w:t xml:space="preserve"> </w:t>
-      </w:r>
-      <w:proofErr w:type="spellStart"/>
-      <w:r>
-        <w:t>bsp</w:t>
-      </w:r>
-      <w:proofErr w:type="spellEnd"/>
-      <w:r>
-        <w:t xml:space="preserve"> </w:t>
-      </w:r>
-    </w:p>
-    <w:p>
-      <w:pPr>
-        <w:pStyle w:val="Basic"/>
-      </w:pPr>
-      <w:r>
-        <w:t xml:space="preserve">My entire class diagram concept entirely scrapped </w:t>
-      </w:r>
-      <w:r>
-        <w:t>x</w:t>
-      </w:r>
-    </w:p>
-    <w:p>
-      <w:pPr>
-        <w:pStyle w:val="Basic"/>
-      </w:pPr>
-      <w:proofErr w:type="spellStart"/>
-      <w:proofErr w:type="gramStart"/>
-      <w:r>
-        <w:lastRenderedPageBreak/>
-        <w:t>Procgen</w:t>
-      </w:r>
-      <w:proofErr w:type="spellEnd"/>
-      <w:r>
-        <w:t xml:space="preserve"> :</w:t>
-      </w:r>
-      <w:proofErr w:type="gramEnd"/>
-      <w:r>
-        <w:t xml:space="preserve">’( </w:t>
-      </w:r>
-    </w:p>
-    <w:p>
-      <w:pPr>
-        <w:pStyle w:val="Basic"/>
-      </w:pPr>
-      <w:r>
-        <w:t xml:space="preserve">Use of the pixel shader for </w:t>
-      </w:r>
-      <w:proofErr w:type="gramStart"/>
-      <w:r>
-        <w:t>lighting :</w:t>
-      </w:r>
-      <w:proofErr w:type="gramEnd"/>
-      <w:r>
-        <w:t xml:space="preserve">’( </w:t>
-      </w:r>
-      <w:r>
-        <w:t xml:space="preserve"> x</w:t>
-      </w:r>
-    </w:p>
-    <w:p>
-      <w:pPr>
-        <w:pStyle w:val="Basic"/>
-      </w:pPr>
-      <w:r>
-        <w:t xml:space="preserve">Geometry shader being used </w:t>
-      </w:r>
-      <w:proofErr w:type="gramStart"/>
-      <w:r>
-        <w:t>( what</w:t>
-      </w:r>
-      <w:proofErr w:type="gramEnd"/>
-      <w:r>
-        <w:t xml:space="preserve"> </w:t>
-      </w:r>
-      <w:proofErr w:type="spellStart"/>
-      <w:r>
-        <w:t>a</w:t>
-      </w:r>
-      <w:proofErr w:type="spellEnd"/>
-      <w:r>
-        <w:t xml:space="preserve"> idiot I was thinking I’d get that in) </w:t>
-      </w:r>
-    </w:p>
-    <w:p>
-      <w:pPr>
-        <w:pStyle w:val="Basic"/>
-      </w:pPr>
-    </w:p>
-    <w:p>
-      <w:pPr>
-        <w:pStyle w:val="Basic"/>
-      </w:pPr>
-      <w:r>
-        <w:t xml:space="preserve">Lighting stretch goals point spot </w:t>
-      </w:r>
-      <w:proofErr w:type="gramStart"/>
-      <w:r>
-        <w:t>attenuation  (</w:t>
-      </w:r>
-      <w:proofErr w:type="gramEnd"/>
-      <w:r>
-        <w:t xml:space="preserve"> I just basically don’t understand lighting in the slightest )</w:t>
-      </w:r>
-      <w:r>
-        <w:t xml:space="preserve"> x </w:t>
-      </w:r>
-    </w:p>
-    <w:p>
-      <w:pPr>
-        <w:pStyle w:val="Basic"/>
-      </w:pPr>
-      <w:r>
-        <w:t xml:space="preserve">AI steering </w:t>
-      </w:r>
-    </w:p>
-    <w:p>
-      <w:pPr>
-        <w:pStyle w:val="Basic"/>
-      </w:pPr>
-      <w:r>
-        <w:t>AI stretch goal – A*</w:t>
-      </w:r>
-    </w:p>
-    <w:p>
-      <w:pPr>
-        <w:pStyle w:val="Basic"/>
-      </w:pPr>
-    </w:p>
-    <w:p>
-      <w:pPr>
-        <w:pStyle w:val="Basic"/>
-      </w:pPr>
-      <w:r>
-        <w:t xml:space="preserve">Menu’s </w:t>
-      </w:r>
-    </w:p>
-    <w:p>
-      <w:pPr>
-        <w:pStyle w:val="Basic"/>
-      </w:pPr>
-      <w:r>
-        <w:t xml:space="preserve">Pausing </w:t>
-      </w:r>
-    </w:p>
-    <w:p>
-      <w:pPr>
-        <w:pStyle w:val="Basic"/>
-      </w:pPr>
-      <w:r>
-        <w:t>Music</w:t>
-      </w:r>
-    </w:p>
-    <w:p>
-      <w:pPr>
-        <w:pStyle w:val="Basic"/>
-      </w:pPr>
-      <w:r>
-        <w:t xml:space="preserve">Game flow </w:t>
-      </w:r>
-    </w:p>
-    <w:p>
-      <w:pPr>
-        <w:pStyle w:val="Basic"/>
-      </w:pPr>
-      <w:r>
-        <w:t>Mipmapping</w:t>
-      </w:r>
-    </w:p>
-    <w:p>
-      <w:pPr>
-        <w:pStyle w:val="Basic"/>
-      </w:pPr>
-      <w:r>
-        <w:t xml:space="preserve">Texture filtering </w:t>
-      </w:r>
-    </w:p>
-    <w:p>
-      <w:pPr>
-        <w:pStyle w:val="personalHeading2"/>
-      </w:pPr>
-      <w:bookmarkStart w:id="5" w:name="_Toc535174320"/>
-      <w:r>
-        <w:t>Things that stayed the same</w:t>
-      </w:r>
-      <w:bookmarkEnd w:id="5"/>
-      <w:r>
-        <w:t xml:space="preserve"> </w:t>
-      </w:r>
-    </w:p>
-    <w:p>
-      <w:pPr>
-        <w:pStyle w:val="Basic"/>
-      </w:pPr>
-      <w:r>
-        <w:t xml:space="preserve">Loading a level with a text file.  </w:t>
-      </w:r>
-    </w:p>
-    <w:p>
-      <w:pPr>
-        <w:pStyle w:val="Basic"/>
-      </w:pPr>
-      <w:r>
-        <w:t>Ambient lighting &amp; directional lighting</w:t>
-      </w:r>
-    </w:p>
-    <w:p>
-      <w:pPr>
-        <w:pStyle w:val="Basic"/>
-      </w:pPr>
-      <w:r>
-        <w:t xml:space="preserve">Design </w:t>
-      </w:r>
-      <w:proofErr w:type="gramStart"/>
-      <w:r>
-        <w:t>patterns  -</w:t>
-      </w:r>
-      <w:proofErr w:type="gramEnd"/>
-      <w:r>
-        <w:t xml:space="preserve"> double buffering </w:t>
-      </w:r>
-    </w:p>
-    <w:p>
-      <w:pPr>
-        <w:pStyle w:val="Basic"/>
-      </w:pPr>
-      <w:r>
-        <w:t xml:space="preserve">Game loop </w:t>
-      </w:r>
-    </w:p>
-    <w:p>
-      <w:pPr>
-        <w:pStyle w:val="personalHeading"/>
-      </w:pPr>
-      <w:bookmarkStart w:id="6" w:name="_Toc535174321"/>
-      <w:r>
-        <w:t>Testing</w:t>
-      </w:r>
-      <w:bookmarkEnd w:id="6"/>
     </w:p>
     <w:p>
       <w:pPr>
@@ -4987,11 +5018,11 @@
       <w:pPr>
         <w:pStyle w:val="personalHeading"/>
       </w:pPr>
-      <w:bookmarkStart w:id="7" w:name="_Toc535174322"/>
+      <w:bookmarkStart w:id="6" w:name="_Toc535321713"/>
       <w:r>
         <w:t>Conclusion</w:t>
       </w:r>
-      <w:bookmarkEnd w:id="7"/>
+      <w:bookmarkEnd w:id="6"/>
     </w:p>
     <w:p>
       <w:pPr>
@@ -5020,7 +5051,7 @@
 </file>
 
 <file path=word/endnotes.xml><?xml version="1.0" encoding="utf-8"?>
-<w:endnotes xmlns:wpc="http://schemas.microsoft.com/office/word/2010/wordprocessingCanvas" xmlns:cx="http://schemas.microsoft.com/office/drawing/2014/chartex" xmlns:cx1="http://schemas.microsoft.com/office/drawing/2015/9/8/chartex" xmlns:cx2="http://schemas.microsoft.com/office/drawing/2015/10/21/chartex" xmlns:cx3="http://schemas.microsoft.com/office/drawing/2016/5/9/chartex" xmlns:cx4="http://schemas.microsoft.com/office/drawing/2016/5/10/chartex" xmlns:cx5="http://schemas.microsoft.com/office/drawing/2016/5/11/chartex" xmlns:cx6="http://schemas.microsoft.com/office/drawing/2016/5/12/chartex" xmlns:cx7="http://schemas.microsoft.com/office/drawing/2016/5/13/chartex" xmlns:cx8="http://schemas.microsoft.com/office/drawing/2016/5/14/chartex" xmlns:mc="http://schemas.openxmlformats.org/markup-compatibility/2006" xmlns:aink="http://schemas.microsoft.com/office/drawing/2016/ink" xmlns:am3d="http://schemas.microsoft.com/office/drawing/2017/model3d" xmlns:o="urn:schemas-microsoft-com:office:office" xmlns:r="http://schemas.openxmlformats.org/officeDocument/2006/relationships" xmlns:m="http://schemas.openxmlformats.org/officeDocument/2006/math" xmlns:v="urn:schemas-microsoft-com:vml" xmlns:wp14="http://schemas.microsoft.com/office/word/2010/wordprocessingDrawing" xmlns:wp="http://schemas.openxmlformats.org/drawingml/2006/wordprocessingDrawing" xmlns:w10="urn:schemas-microsoft-com:office:word" xmlns:w="http://schemas.openxmlformats.org/wordprocessingml/2006/main" xmlns:w14="http://schemas.microsoft.com/office/word/2010/wordml" xmlns:w15="http://schemas.microsoft.com/office/word/2012/wordml" xmlns:w16cid="http://schemas.microsoft.com/office/word/2016/wordml/cid" xmlns:w16se="http://schemas.microsoft.com/office/word/2015/wordml/symex" xmlns:wpg="http://schemas.microsoft.com/office/word/2010/wordprocessingGroup" xmlns:wpi="http://schemas.microsoft.com/office/word/2010/wordprocessingInk" xmlns:wne="http://schemas.microsoft.com/office/word/2006/wordml" xmlns:wps="http://schemas.microsoft.com/office/word/2010/wordprocessingShape" mc:Ignorable="w14 w15 w16se w16cid wp14">
+<w:endnotes xmlns:wpc="http://schemas.microsoft.com/office/word/2010/wordprocessingCanvas" xmlns:cx="http://schemas.microsoft.com/office/drawing/2014/chartex" xmlns:mc="http://schemas.openxmlformats.org/markup-compatibility/2006" xmlns:o="urn:schemas-microsoft-com:office:office" xmlns:r="http://schemas.openxmlformats.org/officeDocument/2006/relationships" xmlns:m="http://schemas.openxmlformats.org/officeDocument/2006/math" xmlns:v="urn:schemas-microsoft-com:vml" xmlns:wp14="http://schemas.microsoft.com/office/word/2010/wordprocessingDrawing" xmlns:wp="http://schemas.openxmlformats.org/drawingml/2006/wordprocessingDrawing" xmlns:w10="urn:schemas-microsoft-com:office:word" xmlns:w="http://schemas.openxmlformats.org/wordprocessingml/2006/main" xmlns:w14="http://schemas.microsoft.com/office/word/2010/wordml" xmlns:w15="http://schemas.microsoft.com/office/word/2012/wordml" xmlns:w16se="http://schemas.microsoft.com/office/word/2015/wordml/symex" xmlns:wpg="http://schemas.microsoft.com/office/word/2010/wordprocessingGroup" xmlns:wpi="http://schemas.microsoft.com/office/word/2010/wordprocessingInk" xmlns:wne="http://schemas.microsoft.com/office/word/2006/wordml" xmlns:wps="http://schemas.microsoft.com/office/word/2010/wordprocessingShape" mc:Ignorable="w14 w15 w16se wp14">
   <w:endnote w:type="separator" w:id="-1">
     <w:p>
       <w:pPr>
@@ -5045,7 +5076,7 @@
 </file>
 
 <file path=word/footnotes.xml><?xml version="1.0" encoding="utf-8"?>
-<w:footnotes xmlns:wpc="http://schemas.microsoft.com/office/word/2010/wordprocessingCanvas" xmlns:cx="http://schemas.microsoft.com/office/drawing/2014/chartex" xmlns:cx1="http://schemas.microsoft.com/office/drawing/2015/9/8/chartex" xmlns:cx2="http://schemas.microsoft.com/office/drawing/2015/10/21/chartex" xmlns:cx3="http://schemas.microsoft.com/office/drawing/2016/5/9/chartex" xmlns:cx4="http://schemas.microsoft.com/office/drawing/2016/5/10/chartex" xmlns:cx5="http://schemas.microsoft.com/office/drawing/2016/5/11/chartex" xmlns:cx6="http://schemas.microsoft.com/office/drawing/2016/5/12/chartex" xmlns:cx7="http://schemas.microsoft.com/office/drawing/2016/5/13/chartex" xmlns:cx8="http://schemas.microsoft.com/office/drawing/2016/5/14/chartex" xmlns:mc="http://schemas.openxmlformats.org/markup-compatibility/2006" xmlns:aink="http://schemas.microsoft.com/office/drawing/2016/ink" xmlns:am3d="http://schemas.microsoft.com/office/drawing/2017/model3d" xmlns:o="urn:schemas-microsoft-com:office:office" xmlns:r="http://schemas.openxmlformats.org/officeDocument/2006/relationships" xmlns:m="http://schemas.openxmlformats.org/officeDocument/2006/math" xmlns:v="urn:schemas-microsoft-com:vml" xmlns:wp14="http://schemas.microsoft.com/office/word/2010/wordprocessingDrawing" xmlns:wp="http://schemas.openxmlformats.org/drawingml/2006/wordprocessingDrawing" xmlns:w10="urn:schemas-microsoft-com:office:word" xmlns:w="http://schemas.openxmlformats.org/wordprocessingml/2006/main" xmlns:w14="http://schemas.microsoft.com/office/word/2010/wordml" xmlns:w15="http://schemas.microsoft.com/office/word/2012/wordml" xmlns:w16cid="http://schemas.microsoft.com/office/word/2016/wordml/cid" xmlns:w16se="http://schemas.microsoft.com/office/word/2015/wordml/symex" xmlns:wpg="http://schemas.microsoft.com/office/word/2010/wordprocessingGroup" xmlns:wpi="http://schemas.microsoft.com/office/word/2010/wordprocessingInk" xmlns:wne="http://schemas.microsoft.com/office/word/2006/wordml" xmlns:wps="http://schemas.microsoft.com/office/word/2010/wordprocessingShape" mc:Ignorable="w14 w15 w16se w16cid wp14">
+<w:footnotes xmlns:wpc="http://schemas.microsoft.com/office/word/2010/wordprocessingCanvas" xmlns:cx="http://schemas.microsoft.com/office/drawing/2014/chartex" xmlns:mc="http://schemas.openxmlformats.org/markup-compatibility/2006" xmlns:o="urn:schemas-microsoft-com:office:office" xmlns:r="http://schemas.openxmlformats.org/officeDocument/2006/relationships" xmlns:m="http://schemas.openxmlformats.org/officeDocument/2006/math" xmlns:v="urn:schemas-microsoft-com:vml" xmlns:wp14="http://schemas.microsoft.com/office/word/2010/wordprocessingDrawing" xmlns:wp="http://schemas.openxmlformats.org/drawingml/2006/wordprocessingDrawing" xmlns:w10="urn:schemas-microsoft-com:office:word" xmlns:w="http://schemas.openxmlformats.org/wordprocessingml/2006/main" xmlns:w14="http://schemas.microsoft.com/office/word/2010/wordml" xmlns:w15="http://schemas.microsoft.com/office/word/2012/wordml" xmlns:w16se="http://schemas.microsoft.com/office/word/2015/wordml/symex" xmlns:wpg="http://schemas.microsoft.com/office/word/2010/wordprocessingGroup" xmlns:wpi="http://schemas.microsoft.com/office/word/2010/wordprocessingInk" xmlns:wne="http://schemas.microsoft.com/office/word/2006/wordml" xmlns:wps="http://schemas.microsoft.com/office/word/2010/wordprocessingShape" mc:Ignorable="w14 w15 w16se wp14">
   <w:footnote w:type="separator" w:id="-1">
     <w:p>
       <w:pPr>
@@ -5070,7 +5101,7 @@
 </file>
 
 <file path=word/header1.xml><?xml version="1.0" encoding="utf-8"?>
-<w:hdr xmlns:wpc="http://schemas.microsoft.com/office/word/2010/wordprocessingCanvas" xmlns:cx="http://schemas.microsoft.com/office/drawing/2014/chartex" xmlns:cx1="http://schemas.microsoft.com/office/drawing/2015/9/8/chartex" xmlns:cx2="http://schemas.microsoft.com/office/drawing/2015/10/21/chartex" xmlns:cx3="http://schemas.microsoft.com/office/drawing/2016/5/9/chartex" xmlns:cx4="http://schemas.microsoft.com/office/drawing/2016/5/10/chartex" xmlns:cx5="http://schemas.microsoft.com/office/drawing/2016/5/11/chartex" xmlns:cx6="http://schemas.microsoft.com/office/drawing/2016/5/12/chartex" xmlns:cx7="http://schemas.microsoft.com/office/drawing/2016/5/13/chartex" xmlns:cx8="http://schemas.microsoft.com/office/drawing/2016/5/14/chartex" xmlns:mc="http://schemas.openxmlformats.org/markup-compatibility/2006" xmlns:aink="http://schemas.microsoft.com/office/drawing/2016/ink" xmlns:am3d="http://schemas.microsoft.com/office/drawing/2017/model3d" xmlns:o="urn:schemas-microsoft-com:office:office" xmlns:r="http://schemas.openxmlformats.org/officeDocument/2006/relationships" xmlns:m="http://schemas.openxmlformats.org/officeDocument/2006/math" xmlns:v="urn:schemas-microsoft-com:vml" xmlns:wp14="http://schemas.microsoft.com/office/word/2010/wordprocessingDrawing" xmlns:wp="http://schemas.openxmlformats.org/drawingml/2006/wordprocessingDrawing" xmlns:w10="urn:schemas-microsoft-com:office:word" xmlns:w="http://schemas.openxmlformats.org/wordprocessingml/2006/main" xmlns:w14="http://schemas.microsoft.com/office/word/2010/wordml" xmlns:w15="http://schemas.microsoft.com/office/word/2012/wordml" xmlns:w16cid="http://schemas.microsoft.com/office/word/2016/wordml/cid" xmlns:w16se="http://schemas.microsoft.com/office/word/2015/wordml/symex" xmlns:wpg="http://schemas.microsoft.com/office/word/2010/wordprocessingGroup" xmlns:wpi="http://schemas.microsoft.com/office/word/2010/wordprocessingInk" xmlns:wne="http://schemas.microsoft.com/office/word/2006/wordml" xmlns:wps="http://schemas.microsoft.com/office/word/2010/wordprocessingShape" mc:Ignorable="w14 w15 w16se w16cid wp14">
+<w:hdr xmlns:wpc="http://schemas.microsoft.com/office/word/2010/wordprocessingCanvas" xmlns:cx="http://schemas.microsoft.com/office/drawing/2014/chartex" xmlns:mc="http://schemas.openxmlformats.org/markup-compatibility/2006" xmlns:o="urn:schemas-microsoft-com:office:office" xmlns:r="http://schemas.openxmlformats.org/officeDocument/2006/relationships" xmlns:m="http://schemas.openxmlformats.org/officeDocument/2006/math" xmlns:v="urn:schemas-microsoft-com:vml" xmlns:wp14="http://schemas.microsoft.com/office/word/2010/wordprocessingDrawing" xmlns:wp="http://schemas.openxmlformats.org/drawingml/2006/wordprocessingDrawing" xmlns:w10="urn:schemas-microsoft-com:office:word" xmlns:w="http://schemas.openxmlformats.org/wordprocessingml/2006/main" xmlns:w14="http://schemas.microsoft.com/office/word/2010/wordml" xmlns:w15="http://schemas.microsoft.com/office/word/2012/wordml" xmlns:w16se="http://schemas.microsoft.com/office/word/2015/wordml/symex" xmlns:wpg="http://schemas.microsoft.com/office/word/2010/wordprocessingGroup" xmlns:wpi="http://schemas.microsoft.com/office/word/2010/wordprocessingInk" xmlns:wne="http://schemas.microsoft.com/office/word/2006/wordml" xmlns:wps="http://schemas.microsoft.com/office/word/2010/wordprocessingShape" mc:Ignorable="w14 w15 w16se wp14">
   <w:p>
     <w:pPr>
       <w:pStyle w:val="Header"/>
@@ -5090,7 +5121,7 @@
 </file>
 
 <file path=word/styles.xml><?xml version="1.0" encoding="utf-8"?>
-<w:styles xmlns:mc="http://schemas.openxmlformats.org/markup-compatibility/2006" xmlns:r="http://schemas.openxmlformats.org/officeDocument/2006/relationships" xmlns:w="http://schemas.openxmlformats.org/wordprocessingml/2006/main" xmlns:w14="http://schemas.microsoft.com/office/word/2010/wordml" xmlns:w15="http://schemas.microsoft.com/office/word/2012/wordml" xmlns:w16cid="http://schemas.microsoft.com/office/word/2016/wordml/cid" xmlns:w16se="http://schemas.microsoft.com/office/word/2015/wordml/symex" mc:Ignorable="w14 w15 w16se w16cid">
+<w:styles xmlns:mc="http://schemas.openxmlformats.org/markup-compatibility/2006" xmlns:r="http://schemas.openxmlformats.org/officeDocument/2006/relationships" xmlns:w="http://schemas.openxmlformats.org/wordprocessingml/2006/main" xmlns:w14="http://schemas.microsoft.com/office/word/2010/wordml" xmlns:w15="http://schemas.microsoft.com/office/word/2012/wordml" xmlns:w16se="http://schemas.microsoft.com/office/word/2015/wordml/symex" mc:Ignorable="w14 w15 w16se">
   <w:docDefaults>
     <w:rPrDefault>
       <w:rPr>
@@ -5106,7 +5137,7 @@
       </w:pPr>
     </w:pPrDefault>
   </w:docDefaults>
-  <w:latentStyles w:defLockedState="0" w:defUIPriority="99" w:defSemiHidden="0" w:defUnhideWhenUsed="0" w:defQFormat="0" w:count="375">
+  <w:latentStyles w:defLockedState="0" w:defUIPriority="99" w:defSemiHidden="0" w:defUnhideWhenUsed="0" w:defQFormat="0" w:count="371">
     <w:lsdException w:name="Normal" w:uiPriority="0" w:qFormat="1"/>
     <w:lsdException w:name="heading 1" w:uiPriority="9" w:qFormat="1"/>
     <w:lsdException w:name="heading 2" w:semiHidden="1" w:uiPriority="9" w:unhideWhenUsed="1" w:qFormat="1"/>
@@ -5212,6 +5243,7 @@
     <w:lsdException w:name="HTML Sample" w:semiHidden="1" w:unhideWhenUsed="1"/>
     <w:lsdException w:name="HTML Typewriter" w:semiHidden="1" w:unhideWhenUsed="1"/>
     <w:lsdException w:name="HTML Variable" w:semiHidden="1" w:unhideWhenUsed="1"/>
+    <w:lsdException w:name="Normal Table" w:semiHidden="1" w:unhideWhenUsed="1"/>
     <w:lsdException w:name="annotation subject" w:semiHidden="1" w:unhideWhenUsed="1"/>
     <w:lsdException w:name="No List" w:semiHidden="1" w:unhideWhenUsed="1"/>
     <w:lsdException w:name="Outline List 1" w:semiHidden="1" w:unhideWhenUsed="1"/>
@@ -5255,8 +5287,10 @@
     <w:lsdException w:name="Table Elegant" w:semiHidden="1" w:unhideWhenUsed="1"/>
     <w:lsdException w:name="Table Professional" w:semiHidden="1" w:unhideWhenUsed="1"/>
     <w:lsdException w:name="Table Subtle 1" w:semiHidden="1" w:unhideWhenUsed="1"/>
+    <w:lsdException w:name="Table Subtle 2" w:semiHidden="1" w:unhideWhenUsed="1"/>
     <w:lsdException w:name="Table Web 1" w:semiHidden="1" w:unhideWhenUsed="1"/>
     <w:lsdException w:name="Table Web 2" w:semiHidden="1" w:unhideWhenUsed="1"/>
+    <w:lsdException w:name="Table Web 3" w:semiHidden="1" w:unhideWhenUsed="1"/>
     <w:lsdException w:name="Balloon Text" w:semiHidden="1" w:unhideWhenUsed="1"/>
     <w:lsdException w:name="Table Grid" w:uiPriority="39"/>
     <w:lsdException w:name="Table Theme" w:semiHidden="1" w:unhideWhenUsed="1"/>
@@ -5475,10 +5509,6 @@
     <w:lsdException w:name="List Table 5 Dark Accent 6" w:uiPriority="50"/>
     <w:lsdException w:name="List Table 6 Colorful Accent 6" w:uiPriority="51"/>
     <w:lsdException w:name="List Table 7 Colorful Accent 6" w:uiPriority="52"/>
-    <w:lsdException w:name="Mention" w:semiHidden="1" w:unhideWhenUsed="1"/>
-    <w:lsdException w:name="Smart Hyperlink" w:semiHidden="1" w:unhideWhenUsed="1"/>
-    <w:lsdException w:name="Hashtag" w:semiHidden="1" w:unhideWhenUsed="1"/>
-    <w:lsdException w:name="Unresolved Mention" w:semiHidden="1" w:unhideWhenUsed="1"/>
   </w:latentStyles>
   <w:style w:type="paragraph" w:default="1" w:styleId="Normal">
     <w:name w:val="Normal"/>
@@ -6312,7 +6342,7 @@
 </file>
 
 <file path=customXml/itemProps2.xml><?xml version="1.0" encoding="utf-8"?>
-<ds:datastoreItem xmlns:ds="http://schemas.openxmlformats.org/officeDocument/2006/customXml" ds:itemID="{22047EC3-5875-4D11-9DD8-19B30488B10F}">
+<ds:datastoreItem xmlns:ds="http://schemas.openxmlformats.org/officeDocument/2006/customXml" ds:itemID="{3E2E1131-E37E-4E09-A9B3-4F983C02C8FE}">
   <ds:schemaRefs>
     <ds:schemaRef ds:uri="http://schemas.openxmlformats.org/officeDocument/2006/bibliography"/>
   </ds:schemaRefs>

</xml_diff>

<commit_message>
testing and further progress on report
</commit_message>
<xml_diff>
--- a/Advanced Games Programing Report.docx
+++ b/Advanced Games Programing Report.docx
@@ -141,7 +141,7 @@
                   </wp:anchor>
                 </w:drawing>
               </mc:Choice>
-              <mc:Fallback xmlns:cx1="http://schemas.microsoft.com/office/drawing/2015/9/8/chartex" xmlns:cx2="http://schemas.microsoft.com/office/drawing/2015/10/21/chartex" xmlns:cx3="http://schemas.microsoft.com/office/drawing/2016/5/9/chartex" xmlns:cx4="http://schemas.microsoft.com/office/drawing/2016/5/10/chartex" xmlns:cx5="http://schemas.microsoft.com/office/drawing/2016/5/11/chartex" xmlns:cx6="http://schemas.microsoft.com/office/drawing/2016/5/12/chartex" xmlns:cx7="http://schemas.microsoft.com/office/drawing/2016/5/13/chartex" xmlns:cx8="http://schemas.microsoft.com/office/drawing/2016/5/14/chartex" xmlns:aink="http://schemas.microsoft.com/office/drawing/2016/ink" xmlns:am3d="http://schemas.microsoft.com/office/drawing/2017/model3d" xmlns:w16cid="http://schemas.microsoft.com/office/word/2016/wordml/cid">
+              <mc:Fallback>
                 <w:pict>
                   <v:shapetype id="_x0000_t202" coordsize="21600,21600" o:spt="202" path="m,l,21600r21600,l21600,xe">
                     <v:stroke joinstyle="miter"/>
@@ -400,7 +400,7 @@
                   </wp:anchor>
                 </w:drawing>
               </mc:Choice>
-              <mc:Fallback xmlns:cx1="http://schemas.microsoft.com/office/drawing/2015/9/8/chartex" xmlns:cx2="http://schemas.microsoft.com/office/drawing/2015/10/21/chartex" xmlns:cx3="http://schemas.microsoft.com/office/drawing/2016/5/9/chartex" xmlns:cx4="http://schemas.microsoft.com/office/drawing/2016/5/10/chartex" xmlns:cx5="http://schemas.microsoft.com/office/drawing/2016/5/11/chartex" xmlns:cx6="http://schemas.microsoft.com/office/drawing/2016/5/12/chartex" xmlns:cx7="http://schemas.microsoft.com/office/drawing/2016/5/13/chartex" xmlns:cx8="http://schemas.microsoft.com/office/drawing/2016/5/14/chartex" xmlns:aink="http://schemas.microsoft.com/office/drawing/2016/ink" xmlns:am3d="http://schemas.microsoft.com/office/drawing/2017/model3d" xmlns:w16cid="http://schemas.microsoft.com/office/word/2016/wordml/cid">
+              <mc:Fallback>
                 <w:pict>
                   <v:shape id="Text Box 112" o:spid="_x0000_s1027" type="#_x0000_t202" style="position:absolute;margin-left:0;margin-top:0;width:453pt;height:51.4pt;z-index:251661312;visibility:visible;mso-wrap-style:square;mso-width-percent:734;mso-height-percent:80;mso-left-percent:150;mso-top-percent:837;mso-wrap-distance-left:9pt;mso-wrap-distance-top:0;mso-wrap-distance-right:9pt;mso-wrap-distance-bottom:0;mso-position-horizontal-relative:page;mso-position-vertical-relative:page;mso-width-percent:734;mso-height-percent:80;mso-left-percent:150;mso-top-percent:837;mso-width-relative:page;mso-height-relative:page;v-text-anchor:bottom" o:gfxdata="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" filled="f" stroked="f" strokeweight=".5pt">
                     <v:textbox inset="0,0,0,0">
@@ -670,7 +670,7 @@
                   </wp:anchor>
                 </w:drawing>
               </mc:Choice>
-              <mc:Fallback xmlns:cx1="http://schemas.microsoft.com/office/drawing/2015/9/8/chartex" xmlns:cx2="http://schemas.microsoft.com/office/drawing/2015/10/21/chartex" xmlns:cx3="http://schemas.microsoft.com/office/drawing/2016/5/9/chartex" xmlns:cx4="http://schemas.microsoft.com/office/drawing/2016/5/10/chartex" xmlns:cx5="http://schemas.microsoft.com/office/drawing/2016/5/11/chartex" xmlns:cx6="http://schemas.microsoft.com/office/drawing/2016/5/12/chartex" xmlns:cx7="http://schemas.microsoft.com/office/drawing/2016/5/13/chartex" xmlns:cx8="http://schemas.microsoft.com/office/drawing/2016/5/14/chartex" xmlns:aink="http://schemas.microsoft.com/office/drawing/2016/ink" xmlns:am3d="http://schemas.microsoft.com/office/drawing/2017/model3d" xmlns:w16cid="http://schemas.microsoft.com/office/word/2016/wordml/cid">
+              <mc:Fallback>
                 <w:pict>
                   <v:shape id="Text Box 113" o:spid="_x0000_s1028" type="#_x0000_t202" style="position:absolute;margin-left:0;margin-top:0;width:453pt;height:41.4pt;z-index:251660288;visibility:visible;mso-wrap-style:square;mso-width-percent:734;mso-height-percent:363;mso-left-percent:150;mso-top-percent:455;mso-wrap-distance-left:9pt;mso-wrap-distance-top:0;mso-wrap-distance-right:9pt;mso-wrap-distance-bottom:0;mso-position-horizontal-relative:page;mso-position-vertical-relative:page;mso-width-percent:734;mso-height-percent:363;mso-left-percent:150;mso-top-percent:455;mso-width-relative:page;mso-height-relative:page;v-text-anchor:bottom" o:gfxdata="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" filled="f" stroked="f" strokeweight=".5pt">
                     <v:textbox inset="0,0,0,0">
@@ -1846,15 +1846,7 @@
         <w:t xml:space="preserve"> was much easier to </w:t>
       </w:r>
       <w:r>
-        <w:t xml:space="preserve">implement as all that needed to be stored was the </w:t>
-      </w:r>
-      <w:proofErr w:type="spellStart"/>
-      <w:r>
-        <w:t>objFileModel</w:t>
-      </w:r>
-      <w:proofErr w:type="spellEnd"/>
-      <w:r>
-        <w:t xml:space="preserve"> class and the file name it was </w:t>
+        <w:t xml:space="preserve">implement as all that needed to be stored was the objFileModel class and the file name it was </w:t>
       </w:r>
       <w:r>
         <w:t xml:space="preserve">the key. </w:t>
@@ -1869,26 +1861,10 @@
         <w:t xml:space="preserve">Lighting :’( </w:t>
       </w:r>
       <w:r>
-        <w:t xml:space="preserve">  #</w:t>
-      </w:r>
-      <w:proofErr w:type="spellStart"/>
-      <w:r>
-        <w:t>hlsl</w:t>
-      </w:r>
-      <w:proofErr w:type="spellEnd"/>
-      <w:r>
-        <w:t xml:space="preserve"> cookbook pg15 </w:t>
-      </w:r>
-      <w:r>
-        <w:t xml:space="preserve">– </w:t>
-      </w:r>
-      <w:proofErr w:type="spellStart"/>
-      <w:r>
-        <w:t>phong</w:t>
-      </w:r>
-      <w:proofErr w:type="spellEnd"/>
-      <w:r>
-        <w:t xml:space="preserve"> equati</w:t>
+        <w:t xml:space="preserve">  #hlsl cookbook pg15 </w:t>
+      </w:r>
+      <w:r>
+        <w:t>– phong equati</w:t>
       </w:r>
       <w:r>
         <w:t xml:space="preserve">on </w:t>
@@ -1905,15 +1881,7 @@
         <w:t>nted diffuse, ambient and specular</w:t>
       </w:r>
       <w:r>
-        <w:t xml:space="preserve"> lighting following </w:t>
-      </w:r>
-      <w:proofErr w:type="spellStart"/>
-      <w:r>
-        <w:t>phong</w:t>
-      </w:r>
-      <w:proofErr w:type="spellEnd"/>
-      <w:r>
-        <w:t xml:space="preserve"> princi</w:t>
+        <w:t xml:space="preserve"> lighting following phong princi</w:t>
       </w:r>
       <w:r>
         <w:t>pl</w:t>
@@ -1925,15 +1893,16 @@
         <w:t xml:space="preserve"> (</w:t>
       </w:r>
       <w:r>
-        <w:t xml:space="preserve">insert PHONG </w:t>
-      </w:r>
-      <w:proofErr w:type="gramStart"/>
-      <w:r>
-        <w:t>here )</w:t>
-      </w:r>
-      <w:proofErr w:type="gramEnd"/>
-      <w:r>
-        <w:t xml:space="preserve"> </w:t>
+        <w:t xml:space="preserve">insert PHONG here ) </w:t>
+      </w:r>
+      <w:r>
+        <w:t xml:space="preserve"> (Feinstein, </w:t>
+      </w:r>
+      <w:r>
+        <w:t xml:space="preserve"> 2013</w:t>
+      </w:r>
+      <w:r>
+        <w:t>)</w:t>
       </w:r>
     </w:p>
     <w:p>
@@ -2055,19 +2024,17 @@
       <w:pPr>
         <w:pStyle w:val="Basic"/>
       </w:pPr>
-      <w:proofErr w:type="gramStart"/>
-      <w:r>
-        <w:t>Time ?</w:t>
-      </w:r>
-      <w:proofErr w:type="gramEnd"/>
-      <w:r>
-        <w:t xml:space="preserve"> </w:t>
-      </w:r>
-      <w:r>
-        <w:t xml:space="preserve">singleton </w:t>
-      </w:r>
-      <w:r>
-        <w:t xml:space="preserve">– DX11 handbook page 200 or something. </w:t>
+      <w:r>
+        <w:t xml:space="preserve">I created a time class to allow the game to run consistently even if frame rates are inconsistent. I found out how to do this by following the section in a DX11 book. </w:t>
+      </w:r>
+      <w:r>
+        <w:t>(</w:t>
+      </w:r>
+      <w:r>
+        <w:t>Luna, n.d.</w:t>
+      </w:r>
+      <w:r>
+        <w:t>)</w:t>
       </w:r>
     </w:p>
     <w:p>
@@ -2075,24 +2042,11 @@
         <w:pStyle w:val="Basic"/>
       </w:pPr>
       <w:r>
-        <w:t>Texture and model manager</w:t>
-      </w:r>
-    </w:p>
-    <w:p>
-      <w:pPr>
-        <w:pStyle w:val="Basic"/>
-      </w:pPr>
-      <w:r>
         <w:t xml:space="preserve">Both the model and texture manager follow the singleton design pattern along with the game timer class. </w:t>
       </w:r>
       <w:r>
         <w:t xml:space="preserve">To allow them all to be accessible from anywhere, as the timer is required for delta time to make features like movement speed consistent regardless of framerate. While the model and texture managers need to be accessible to every game object as not to waste memory by loading duplicates. </w:t>
       </w:r>
-    </w:p>
-    <w:p>
-      <w:pPr>
-        <w:pStyle w:val="Basic"/>
-      </w:pPr>
     </w:p>
     <w:p>
       <w:pPr>
@@ -2112,8 +2066,13 @@
         <w:pStyle w:val="Basic"/>
       </w:pPr>
       <w:r>
-        <w:t xml:space="preserve">Loading a level with a text file.  </w:t>
-      </w:r>
+        <w:rPr>
+          <w:rStyle w:val="personalHeading2Char"/>
+        </w:rPr>
+        <w:t>Loading a level with a text file</w:t>
+      </w:r>
+      <w:bookmarkStart w:id="4" w:name="_GoBack"/>
+      <w:bookmarkEnd w:id="4"/>
     </w:p>
     <w:p>
       <w:pPr>
@@ -2142,19 +2101,11 @@
       <w:pPr>
         <w:pStyle w:val="Basic"/>
       </w:pPr>
-      <w:proofErr w:type="gramStart"/>
-      <w:r>
-        <w:t>Collision  -</w:t>
-      </w:r>
-      <w:proofErr w:type="gramEnd"/>
-      <w:r>
-        <w:t xml:space="preserve"> tri and sphere   no AABB</w:t>
-      </w:r>
-      <w:r>
-        <w:t xml:space="preserve"> </w:t>
-      </w:r>
-      <w:r>
-        <w:t xml:space="preserve">#insert plane collision </w:t>
+      <w:r>
+        <w:rPr>
+          <w:rStyle w:val="personalHeading2Char"/>
+        </w:rPr>
+        <w:t xml:space="preserve">Collision </w:t>
       </w:r>
     </w:p>
     <w:p>
@@ -2162,32 +2113,38 @@
         <w:pStyle w:val="Basic"/>
       </w:pPr>
       <w:r>
+        <w:t>Collision changed a lot from how I intended to do it originally, as after looking at the assignment</w:t>
+      </w:r>
+      <w:r>
+        <w:t>’</w:t>
+      </w:r>
+      <w:r>
+        <w:t xml:space="preserve">s marking scheme I realised a lot of the marks were locked behind </w:t>
+      </w:r>
+      <w:r>
+        <w:t>implementing triangle collision. In attempting to im</w:t>
+      </w:r>
+      <w:r>
+        <w:t xml:space="preserve">plement it I spent a solid </w:t>
+      </w:r>
+      <w:r>
+        <w:t>four</w:t>
+      </w:r>
+      <w:r>
+        <w:t xml:space="preserve"> d</w:t>
+      </w:r>
+      <w:r>
+        <w:t>ays struggling to programme it, only t</w:t>
+      </w:r>
+      <w:r>
+        <w:t>o end up</w:t>
+      </w:r>
+      <w:r>
+        <w:t xml:space="preserve"> with </w:t>
+      </w:r>
+      <w:r>
         <w:lastRenderedPageBreak/>
-        <w:t>Collision changed a lot from how I intended to do it originally, as after looking at the assignment</w:t>
-      </w:r>
-      <w:r>
-        <w:t>’</w:t>
-      </w:r>
-      <w:r>
-        <w:t xml:space="preserve">s marking scheme I realised a lot of the marks were locked behind </w:t>
-      </w:r>
-      <w:r>
-        <w:t>implementing triangle collision. In attempting to implement it I spent a solid three</w:t>
-      </w:r>
-      <w:r>
-        <w:t>-four</w:t>
-      </w:r>
-      <w:r>
-        <w:t xml:space="preserve"> d</w:t>
-      </w:r>
-      <w:r>
-        <w:t>ays struggling to programme it, only t</w:t>
-      </w:r>
-      <w:r>
-        <w:t>o end up</w:t>
-      </w:r>
-      <w:r>
-        <w:t xml:space="preserve"> with it working inconsistently. Whilst</w:t>
+        <w:t>it working inconsistently. Whilst</w:t>
       </w:r>
       <w:r>
         <w:t xml:space="preserve"> arguab</w:t>
@@ -2209,23 +2166,39 @@
       </w:r>
       <w:r>
         <w:t xml:space="preserve"> be checked. </w:t>
+      </w:r>
+    </w:p>
+    <w:p>
+      <w:pPr>
+        <w:pStyle w:val="Basic"/>
+      </w:pPr>
+      <w:r>
+        <w:t xml:space="preserve">The inconsistences are when it comes to two low triangle count models collide, for example two cubes as they will just phase right through each other. While when using one higher triangle count model like the robot they will collide correctly and stop. </w:t>
       </w:r>
     </w:p>
     <w:p>
       <w:pPr>
         <w:pStyle w:val="personalHeading"/>
       </w:pPr>
-      <w:bookmarkStart w:id="4" w:name="_Toc535321712"/>
+      <w:bookmarkStart w:id="5" w:name="_Toc535321712"/>
       <w:r>
         <w:t>Testing</w:t>
       </w:r>
-      <w:bookmarkEnd w:id="4"/>
+      <w:bookmarkEnd w:id="5"/>
     </w:p>
     <w:p>
       <w:pPr>
-        <w:spacing w:after="0" w:line="240" w:lineRule="auto"/>
+        <w:pStyle w:val="Basic"/>
+      </w:pPr>
+      <w:r>
+        <w:t xml:space="preserve">Along with this test plan I also performed ad-hoc testing during development but due to vast number of tests and issues I had during development It would be impractical to cover them, it would have also drastically reduced development progress to have to swap gears and fill in tables about the issues I was having. </w:t>
+      </w:r>
+    </w:p>
+    <w:p>
+      <w:pPr>
+        <w:pStyle w:val="personalHeading2"/>
         <w:rPr>
-          <w:rFonts w:eastAsia="Times New Roman" w:cstheme="minorHAnsi"/>
+          <w:rFonts w:eastAsia="Times New Roman"/>
           <w:sz w:val="24"/>
           <w:szCs w:val="24"/>
           <w:lang w:eastAsia="en-GB"/>
@@ -2233,27 +2206,31 @@
       </w:pPr>
       <w:r>
         <w:rPr>
-          <w:rFonts w:eastAsia="Times New Roman" w:cstheme="minorHAnsi"/>
-          <w:color w:val="000000"/>
+          <w:rFonts w:eastAsia="Times New Roman"/>
           <w:lang w:eastAsia="en-GB"/>
         </w:rPr>
         <w:t>Black B</w:t>
       </w:r>
       <w:r>
         <w:rPr>
-          <w:rFonts w:eastAsia="Times New Roman" w:cstheme="minorHAnsi"/>
-          <w:color w:val="000000"/>
+          <w:rFonts w:eastAsia="Times New Roman"/>
           <w:lang w:eastAsia="en-GB"/>
         </w:rPr>
         <w:t>ox</w:t>
       </w:r>
       <w:r>
         <w:rPr>
-          <w:rFonts w:eastAsia="Times New Roman" w:cstheme="minorHAnsi"/>
-          <w:color w:val="000000"/>
+          <w:rFonts w:eastAsia="Times New Roman"/>
           <w:lang w:eastAsia="en-GB"/>
         </w:rPr>
-        <w:t xml:space="preserve"> Test Plan</w:t>
+        <w:t xml:space="preserve"> Test</w:t>
+      </w:r>
+      <w:r>
+        <w:rPr>
+          <w:rFonts w:eastAsia="Times New Roman"/>
+          <w:lang w:eastAsia="en-GB"/>
+        </w:rPr>
+        <w:t>ing</w:t>
       </w:r>
     </w:p>
     <w:tbl>
@@ -2269,11 +2246,11 @@
       </w:tblPr>
       <w:tblGrid>
         <w:gridCol w:w="492"/>
-        <w:gridCol w:w="1465"/>
-        <w:gridCol w:w="1158"/>
-        <w:gridCol w:w="2126"/>
-        <w:gridCol w:w="2698"/>
-        <w:gridCol w:w="1067"/>
+        <w:gridCol w:w="1413"/>
+        <w:gridCol w:w="1596"/>
+        <w:gridCol w:w="1818"/>
+        <w:gridCol w:w="1912"/>
+        <w:gridCol w:w="1775"/>
       </w:tblGrid>
       <w:tr>
         <w:trPr>
@@ -2877,14 +2854,6 @@
                 <w:color w:val="000000"/>
                 <w:lang w:eastAsia="en-GB"/>
               </w:rPr>
-              <w:t xml:space="preserve"> </w:t>
-            </w:r>
-            <w:r>
-              <w:rPr>
-                <w:rFonts w:eastAsia="Times New Roman" w:cstheme="minorHAnsi"/>
-                <w:color w:val="000000"/>
-                <w:lang w:eastAsia="en-GB"/>
-              </w:rPr>
               <w:t>Try to walk into a wall</w:t>
             </w:r>
           </w:p>
@@ -2963,8 +2932,6 @@
               </w:rPr>
               <w:t>Gets stopped by wall</w:t>
             </w:r>
-            <w:bookmarkStart w:id="5" w:name="_GoBack"/>
-            <w:bookmarkEnd w:id="5"/>
             <w:r>
               <w:rPr>
                 <w:rFonts w:eastAsia="Times New Roman" w:cstheme="minorHAnsi"/>
@@ -3136,7 +3103,7 @@
                 <w:color w:val="000000"/>
                 <w:lang w:eastAsia="en-GB"/>
               </w:rPr>
-              <w:t xml:space="preserve"> </w:t>
+              <w:t>Try to walk into a wall</w:t>
             </w:r>
           </w:p>
         </w:tc>
@@ -3176,6 +3143,14 @@
               </w:rPr>
               <w:t xml:space="preserve"> </w:t>
             </w:r>
+            <w:r>
+              <w:rPr>
+                <w:rFonts w:eastAsia="Times New Roman" w:cstheme="minorHAnsi"/>
+                <w:color w:val="000000"/>
+                <w:lang w:eastAsia="en-GB"/>
+              </w:rPr>
+              <w:t>Gets stopped by wall</w:t>
+            </w:r>
           </w:p>
         </w:tc>
         <w:tc>
@@ -3213,6 +3188,14 @@
                 <w:lang w:eastAsia="en-GB"/>
               </w:rPr>
               <w:t xml:space="preserve"> </w:t>
+            </w:r>
+            <w:r>
+              <w:rPr>
+                <w:rFonts w:eastAsia="Times New Roman" w:cstheme="minorHAnsi"/>
+                <w:color w:val="000000"/>
+                <w:lang w:eastAsia="en-GB"/>
+              </w:rPr>
+              <w:t>Gets stopped by wall</w:t>
             </w:r>
           </w:p>
         </w:tc>
@@ -3349,62 +3332,94 @@
                 <w:lang w:eastAsia="en-GB"/>
               </w:rPr>
             </w:pPr>
-          </w:p>
-        </w:tc>
-        <w:tc>
-          <w:tcPr>
-            <w:tcW w:w="0" w:type="auto"/>
-            <w:tcBorders>
-              <w:top w:val="single" w:sz="8" w:space="0" w:color="000000"/>
-              <w:left w:val="single" w:sz="8" w:space="0" w:color="000000"/>
-              <w:bottom w:val="single" w:sz="8" w:space="0" w:color="000000"/>
-              <w:right w:val="single" w:sz="8" w:space="0" w:color="000000"/>
-            </w:tcBorders>
-            <w:tcMar>
-              <w:top w:w="100" w:type="dxa"/>
-              <w:left w:w="100" w:type="dxa"/>
-              <w:bottom w:w="100" w:type="dxa"/>
-              <w:right w:w="100" w:type="dxa"/>
-            </w:tcMar>
-          </w:tcPr>
-          <w:p>
-            <w:pPr>
-              <w:spacing w:after="0" w:line="240" w:lineRule="auto"/>
-              <w:ind w:left="100"/>
-              <w:rPr>
-                <w:rFonts w:eastAsia="Times New Roman" w:cstheme="minorHAnsi"/>
-                <w:color w:val="000000"/>
-                <w:lang w:eastAsia="en-GB"/>
-              </w:rPr>
-            </w:pPr>
-          </w:p>
-        </w:tc>
-        <w:tc>
-          <w:tcPr>
-            <w:tcW w:w="0" w:type="auto"/>
-            <w:tcBorders>
-              <w:top w:val="single" w:sz="8" w:space="0" w:color="000000"/>
-              <w:left w:val="single" w:sz="8" w:space="0" w:color="000000"/>
-              <w:bottom w:val="single" w:sz="8" w:space="0" w:color="000000"/>
-              <w:right w:val="single" w:sz="8" w:space="0" w:color="000000"/>
-            </w:tcBorders>
-            <w:tcMar>
-              <w:top w:w="100" w:type="dxa"/>
-              <w:left w:w="100" w:type="dxa"/>
-              <w:bottom w:w="100" w:type="dxa"/>
-              <w:right w:w="100" w:type="dxa"/>
-            </w:tcMar>
-          </w:tcPr>
-          <w:p>
-            <w:pPr>
-              <w:spacing w:after="0" w:line="240" w:lineRule="auto"/>
-              <w:ind w:left="100"/>
-              <w:rPr>
-                <w:rFonts w:eastAsia="Times New Roman" w:cstheme="minorHAnsi"/>
-                <w:color w:val="000000"/>
-                <w:lang w:eastAsia="en-GB"/>
-              </w:rPr>
-            </w:pPr>
+            <w:r>
+              <w:rPr>
+                <w:rFonts w:eastAsia="Times New Roman" w:cstheme="minorHAnsi"/>
+                <w:color w:val="000000"/>
+                <w:lang w:eastAsia="en-GB"/>
+              </w:rPr>
+              <w:t>See if the ambient light visible</w:t>
+            </w:r>
+          </w:p>
+        </w:tc>
+        <w:tc>
+          <w:tcPr>
+            <w:tcW w:w="0" w:type="auto"/>
+            <w:tcBorders>
+              <w:top w:val="single" w:sz="8" w:space="0" w:color="000000"/>
+              <w:left w:val="single" w:sz="8" w:space="0" w:color="000000"/>
+              <w:bottom w:val="single" w:sz="8" w:space="0" w:color="000000"/>
+              <w:right w:val="single" w:sz="8" w:space="0" w:color="000000"/>
+            </w:tcBorders>
+            <w:tcMar>
+              <w:top w:w="100" w:type="dxa"/>
+              <w:left w:w="100" w:type="dxa"/>
+              <w:bottom w:w="100" w:type="dxa"/>
+              <w:right w:w="100" w:type="dxa"/>
+            </w:tcMar>
+          </w:tcPr>
+          <w:p>
+            <w:pPr>
+              <w:spacing w:after="0" w:line="240" w:lineRule="auto"/>
+              <w:ind w:left="100"/>
+              <w:rPr>
+                <w:rFonts w:eastAsia="Times New Roman" w:cstheme="minorHAnsi"/>
+                <w:color w:val="000000"/>
+                <w:lang w:eastAsia="en-GB"/>
+              </w:rPr>
+            </w:pPr>
+            <w:r>
+              <w:rPr>
+                <w:rFonts w:eastAsia="Times New Roman" w:cstheme="minorHAnsi"/>
+                <w:color w:val="000000"/>
+                <w:lang w:eastAsia="en-GB"/>
+              </w:rPr>
+              <w:t>To be able to objects in the scene</w:t>
+            </w:r>
+          </w:p>
+        </w:tc>
+        <w:tc>
+          <w:tcPr>
+            <w:tcW w:w="0" w:type="auto"/>
+            <w:tcBorders>
+              <w:top w:val="single" w:sz="8" w:space="0" w:color="000000"/>
+              <w:left w:val="single" w:sz="8" w:space="0" w:color="000000"/>
+              <w:bottom w:val="single" w:sz="8" w:space="0" w:color="000000"/>
+              <w:right w:val="single" w:sz="8" w:space="0" w:color="000000"/>
+            </w:tcBorders>
+            <w:tcMar>
+              <w:top w:w="100" w:type="dxa"/>
+              <w:left w:w="100" w:type="dxa"/>
+              <w:bottom w:w="100" w:type="dxa"/>
+              <w:right w:w="100" w:type="dxa"/>
+            </w:tcMar>
+          </w:tcPr>
+          <w:p>
+            <w:pPr>
+              <w:spacing w:after="0" w:line="240" w:lineRule="auto"/>
+              <w:ind w:left="100"/>
+              <w:rPr>
+                <w:rFonts w:eastAsia="Times New Roman" w:cstheme="minorHAnsi"/>
+                <w:color w:val="000000"/>
+                <w:lang w:eastAsia="en-GB"/>
+              </w:rPr>
+            </w:pPr>
+            <w:r>
+              <w:rPr>
+                <w:rFonts w:eastAsia="Times New Roman" w:cstheme="minorHAnsi"/>
+                <w:color w:val="000000"/>
+                <w:lang w:eastAsia="en-GB"/>
+              </w:rPr>
+              <w:t>A</w:t>
+            </w:r>
+            <w:r>
+              <w:rPr>
+                <w:rFonts w:eastAsia="Times New Roman" w:cstheme="minorHAnsi"/>
+                <w:color w:val="000000"/>
+                <w:lang w:eastAsia="en-GB"/>
+              </w:rPr>
+              <w:t>ble to objects in the scene</w:t>
+            </w:r>
           </w:p>
         </w:tc>
         <w:tc>
@@ -3494,98 +3509,130 @@
                 <w:lang w:eastAsia="en-GB"/>
               </w:rPr>
             </w:pPr>
-            <w:r>
-              <w:rPr>
-                <w:rFonts w:eastAsia="Times New Roman" w:cstheme="minorHAnsi"/>
-                <w:color w:val="000000"/>
-                <w:lang w:eastAsia="en-GB"/>
-              </w:rPr>
-              <w:t>Enemies</w:t>
-            </w:r>
-          </w:p>
-        </w:tc>
-        <w:tc>
-          <w:tcPr>
-            <w:tcW w:w="0" w:type="auto"/>
-            <w:tcBorders>
-              <w:top w:val="single" w:sz="8" w:space="0" w:color="000000"/>
-              <w:left w:val="single" w:sz="8" w:space="0" w:color="000000"/>
-              <w:bottom w:val="single" w:sz="8" w:space="0" w:color="000000"/>
-              <w:right w:val="single" w:sz="8" w:space="0" w:color="000000"/>
-            </w:tcBorders>
-            <w:tcMar>
-              <w:top w:w="100" w:type="dxa"/>
-              <w:left w:w="100" w:type="dxa"/>
-              <w:bottom w:w="100" w:type="dxa"/>
-              <w:right w:w="100" w:type="dxa"/>
-            </w:tcMar>
-          </w:tcPr>
-          <w:p>
-            <w:pPr>
-              <w:spacing w:after="0" w:line="240" w:lineRule="auto"/>
-              <w:ind w:left="100"/>
-              <w:rPr>
-                <w:rFonts w:eastAsia="Times New Roman" w:cstheme="minorHAnsi"/>
-                <w:color w:val="000000"/>
-                <w:lang w:eastAsia="en-GB"/>
-              </w:rPr>
-            </w:pPr>
-          </w:p>
-        </w:tc>
-        <w:tc>
-          <w:tcPr>
-            <w:tcW w:w="0" w:type="auto"/>
-            <w:tcBorders>
-              <w:top w:val="single" w:sz="8" w:space="0" w:color="000000"/>
-              <w:left w:val="single" w:sz="8" w:space="0" w:color="000000"/>
-              <w:bottom w:val="single" w:sz="8" w:space="0" w:color="000000"/>
-              <w:right w:val="single" w:sz="8" w:space="0" w:color="000000"/>
-            </w:tcBorders>
-            <w:tcMar>
-              <w:top w:w="100" w:type="dxa"/>
-              <w:left w:w="100" w:type="dxa"/>
-              <w:bottom w:w="100" w:type="dxa"/>
-              <w:right w:w="100" w:type="dxa"/>
-            </w:tcMar>
-          </w:tcPr>
-          <w:p>
-            <w:pPr>
-              <w:spacing w:after="0" w:line="240" w:lineRule="auto"/>
-              <w:ind w:left="100"/>
-              <w:rPr>
-                <w:rFonts w:eastAsia="Times New Roman" w:cstheme="minorHAnsi"/>
-                <w:color w:val="000000"/>
-                <w:lang w:eastAsia="en-GB"/>
-              </w:rPr>
-            </w:pPr>
-          </w:p>
-        </w:tc>
-        <w:tc>
-          <w:tcPr>
-            <w:tcW w:w="0" w:type="auto"/>
-            <w:tcBorders>
-              <w:top w:val="single" w:sz="8" w:space="0" w:color="000000"/>
-              <w:left w:val="single" w:sz="8" w:space="0" w:color="000000"/>
-              <w:bottom w:val="single" w:sz="8" w:space="0" w:color="000000"/>
-              <w:right w:val="single" w:sz="8" w:space="0" w:color="000000"/>
-            </w:tcBorders>
-            <w:tcMar>
-              <w:top w:w="100" w:type="dxa"/>
-              <w:left w:w="100" w:type="dxa"/>
-              <w:bottom w:w="100" w:type="dxa"/>
-              <w:right w:w="100" w:type="dxa"/>
-            </w:tcMar>
-          </w:tcPr>
-          <w:p>
-            <w:pPr>
-              <w:spacing w:after="0" w:line="240" w:lineRule="auto"/>
-              <w:ind w:left="100"/>
-              <w:rPr>
-                <w:rFonts w:eastAsia="Times New Roman" w:cstheme="minorHAnsi"/>
-                <w:color w:val="000000"/>
-                <w:lang w:eastAsia="en-GB"/>
-              </w:rPr>
-            </w:pPr>
+          </w:p>
+        </w:tc>
+        <w:tc>
+          <w:tcPr>
+            <w:tcW w:w="0" w:type="auto"/>
+            <w:tcBorders>
+              <w:top w:val="single" w:sz="8" w:space="0" w:color="000000"/>
+              <w:left w:val="single" w:sz="8" w:space="0" w:color="000000"/>
+              <w:bottom w:val="single" w:sz="8" w:space="0" w:color="000000"/>
+              <w:right w:val="single" w:sz="8" w:space="0" w:color="000000"/>
+            </w:tcBorders>
+            <w:tcMar>
+              <w:top w:w="100" w:type="dxa"/>
+              <w:left w:w="100" w:type="dxa"/>
+              <w:bottom w:w="100" w:type="dxa"/>
+              <w:right w:w="100" w:type="dxa"/>
+            </w:tcMar>
+          </w:tcPr>
+          <w:p>
+            <w:pPr>
+              <w:spacing w:after="0" w:line="240" w:lineRule="auto"/>
+              <w:ind w:left="100"/>
+              <w:rPr>
+                <w:rFonts w:eastAsia="Times New Roman" w:cstheme="minorHAnsi"/>
+                <w:color w:val="000000"/>
+                <w:lang w:eastAsia="en-GB"/>
+              </w:rPr>
+            </w:pPr>
+            <w:r>
+              <w:rPr>
+                <w:rFonts w:eastAsia="Times New Roman" w:cstheme="minorHAnsi"/>
+                <w:color w:val="000000"/>
+                <w:lang w:eastAsia="en-GB"/>
+              </w:rPr>
+              <w:t>See if</w:t>
+            </w:r>
+            <w:r>
+              <w:rPr>
+                <w:rFonts w:eastAsia="Times New Roman" w:cstheme="minorHAnsi"/>
+                <w:color w:val="000000"/>
+                <w:lang w:eastAsia="en-GB"/>
+              </w:rPr>
+              <w:t xml:space="preserve"> the directional light visible</w:t>
+            </w:r>
+          </w:p>
+        </w:tc>
+        <w:tc>
+          <w:tcPr>
+            <w:tcW w:w="0" w:type="auto"/>
+            <w:tcBorders>
+              <w:top w:val="single" w:sz="8" w:space="0" w:color="000000"/>
+              <w:left w:val="single" w:sz="8" w:space="0" w:color="000000"/>
+              <w:bottom w:val="single" w:sz="8" w:space="0" w:color="000000"/>
+              <w:right w:val="single" w:sz="8" w:space="0" w:color="000000"/>
+            </w:tcBorders>
+            <w:tcMar>
+              <w:top w:w="100" w:type="dxa"/>
+              <w:left w:w="100" w:type="dxa"/>
+              <w:bottom w:w="100" w:type="dxa"/>
+              <w:right w:w="100" w:type="dxa"/>
+            </w:tcMar>
+          </w:tcPr>
+          <w:p>
+            <w:pPr>
+              <w:spacing w:after="0" w:line="240" w:lineRule="auto"/>
+              <w:ind w:left="100"/>
+              <w:rPr>
+                <w:rFonts w:eastAsia="Times New Roman" w:cstheme="minorHAnsi"/>
+                <w:color w:val="000000"/>
+                <w:lang w:eastAsia="en-GB"/>
+              </w:rPr>
+            </w:pPr>
+            <w:r>
+              <w:rPr>
+                <w:rFonts w:eastAsia="Times New Roman" w:cstheme="minorHAnsi"/>
+                <w:color w:val="000000"/>
+                <w:lang w:eastAsia="en-GB"/>
+              </w:rPr>
+              <w:t>To be able to see an addition lighting colour coming from one direction</w:t>
+            </w:r>
+          </w:p>
+        </w:tc>
+        <w:tc>
+          <w:tcPr>
+            <w:tcW w:w="0" w:type="auto"/>
+            <w:tcBorders>
+              <w:top w:val="single" w:sz="8" w:space="0" w:color="000000"/>
+              <w:left w:val="single" w:sz="8" w:space="0" w:color="000000"/>
+              <w:bottom w:val="single" w:sz="8" w:space="0" w:color="000000"/>
+              <w:right w:val="single" w:sz="8" w:space="0" w:color="000000"/>
+            </w:tcBorders>
+            <w:tcMar>
+              <w:top w:w="100" w:type="dxa"/>
+              <w:left w:w="100" w:type="dxa"/>
+              <w:bottom w:w="100" w:type="dxa"/>
+              <w:right w:w="100" w:type="dxa"/>
+            </w:tcMar>
+          </w:tcPr>
+          <w:p>
+            <w:pPr>
+              <w:spacing w:after="0" w:line="240" w:lineRule="auto"/>
+              <w:ind w:left="100"/>
+              <w:rPr>
+                <w:rFonts w:eastAsia="Times New Roman" w:cstheme="minorHAnsi"/>
+                <w:color w:val="000000"/>
+                <w:lang w:eastAsia="en-GB"/>
+              </w:rPr>
+            </w:pPr>
+            <w:r>
+              <w:rPr>
+                <w:rFonts w:eastAsia="Times New Roman" w:cstheme="minorHAnsi"/>
+                <w:color w:val="000000"/>
+                <w:lang w:eastAsia="en-GB"/>
+              </w:rPr>
+              <w:t>A</w:t>
+            </w:r>
+            <w:r>
+              <w:rPr>
+                <w:rFonts w:eastAsia="Times New Roman" w:cstheme="minorHAnsi"/>
+                <w:color w:val="000000"/>
+                <w:lang w:eastAsia="en-GB"/>
+              </w:rPr>
+              <w:t>ble to see an addition lighting colour coming from one direction</w:t>
+            </w:r>
           </w:p>
         </w:tc>
         <w:tc>
@@ -3675,126 +3722,174 @@
                 <w:lang w:eastAsia="en-GB"/>
               </w:rPr>
             </w:pPr>
-            <w:r>
-              <w:rPr>
-                <w:rFonts w:eastAsia="Times New Roman" w:cstheme="minorHAnsi"/>
-                <w:color w:val="000000"/>
-                <w:lang w:eastAsia="en-GB"/>
-              </w:rPr>
-              <w:t>textures</w:t>
-            </w:r>
-          </w:p>
-        </w:tc>
-        <w:tc>
-          <w:tcPr>
-            <w:tcW w:w="0" w:type="auto"/>
-            <w:tcBorders>
-              <w:top w:val="single" w:sz="8" w:space="0" w:color="000000"/>
-              <w:left w:val="single" w:sz="8" w:space="0" w:color="000000"/>
-              <w:bottom w:val="single" w:sz="8" w:space="0" w:color="000000"/>
-              <w:right w:val="single" w:sz="8" w:space="0" w:color="000000"/>
-            </w:tcBorders>
-            <w:tcMar>
-              <w:top w:w="100" w:type="dxa"/>
-              <w:left w:w="100" w:type="dxa"/>
-              <w:bottom w:w="100" w:type="dxa"/>
-              <w:right w:w="100" w:type="dxa"/>
-            </w:tcMar>
-          </w:tcPr>
-          <w:p>
-            <w:pPr>
-              <w:spacing w:after="0" w:line="240" w:lineRule="auto"/>
-              <w:ind w:left="100"/>
-              <w:rPr>
-                <w:rFonts w:eastAsia="Times New Roman" w:cstheme="minorHAnsi"/>
-                <w:color w:val="000000"/>
-                <w:lang w:eastAsia="en-GB"/>
-              </w:rPr>
-            </w:pPr>
-          </w:p>
-        </w:tc>
-        <w:tc>
-          <w:tcPr>
-            <w:tcW w:w="0" w:type="auto"/>
-            <w:tcBorders>
-              <w:top w:val="single" w:sz="8" w:space="0" w:color="000000"/>
-              <w:left w:val="single" w:sz="8" w:space="0" w:color="000000"/>
-              <w:bottom w:val="single" w:sz="8" w:space="0" w:color="000000"/>
-              <w:right w:val="single" w:sz="8" w:space="0" w:color="000000"/>
-            </w:tcBorders>
-            <w:tcMar>
-              <w:top w:w="100" w:type="dxa"/>
-              <w:left w:w="100" w:type="dxa"/>
-              <w:bottom w:w="100" w:type="dxa"/>
-              <w:right w:w="100" w:type="dxa"/>
-            </w:tcMar>
-          </w:tcPr>
-          <w:p>
-            <w:pPr>
-              <w:spacing w:after="0" w:line="240" w:lineRule="auto"/>
-              <w:ind w:left="100"/>
-              <w:rPr>
-                <w:rFonts w:eastAsia="Times New Roman" w:cstheme="minorHAnsi"/>
-                <w:color w:val="000000"/>
-                <w:lang w:eastAsia="en-GB"/>
-              </w:rPr>
-            </w:pPr>
-          </w:p>
-        </w:tc>
-        <w:tc>
-          <w:tcPr>
-            <w:tcW w:w="0" w:type="auto"/>
-            <w:tcBorders>
-              <w:top w:val="single" w:sz="8" w:space="0" w:color="000000"/>
-              <w:left w:val="single" w:sz="8" w:space="0" w:color="000000"/>
-              <w:bottom w:val="single" w:sz="8" w:space="0" w:color="000000"/>
-              <w:right w:val="single" w:sz="8" w:space="0" w:color="000000"/>
-            </w:tcBorders>
-            <w:tcMar>
-              <w:top w:w="100" w:type="dxa"/>
-              <w:left w:w="100" w:type="dxa"/>
-              <w:bottom w:w="100" w:type="dxa"/>
-              <w:right w:w="100" w:type="dxa"/>
-            </w:tcMar>
-          </w:tcPr>
-          <w:p>
-            <w:pPr>
-              <w:spacing w:after="0" w:line="240" w:lineRule="auto"/>
-              <w:ind w:left="100"/>
-              <w:rPr>
-                <w:rFonts w:eastAsia="Times New Roman" w:cstheme="minorHAnsi"/>
-                <w:color w:val="000000"/>
-                <w:lang w:eastAsia="en-GB"/>
-              </w:rPr>
-            </w:pPr>
-          </w:p>
-        </w:tc>
-        <w:tc>
-          <w:tcPr>
-            <w:tcW w:w="0" w:type="auto"/>
-            <w:tcBorders>
-              <w:top w:val="single" w:sz="8" w:space="0" w:color="000000"/>
-              <w:left w:val="single" w:sz="8" w:space="0" w:color="000000"/>
-              <w:bottom w:val="single" w:sz="8" w:space="0" w:color="000000"/>
-              <w:right w:val="single" w:sz="8" w:space="0" w:color="000000"/>
-            </w:tcBorders>
-            <w:tcMar>
-              <w:top w:w="100" w:type="dxa"/>
-              <w:left w:w="100" w:type="dxa"/>
-              <w:bottom w:w="100" w:type="dxa"/>
-              <w:right w:w="100" w:type="dxa"/>
-            </w:tcMar>
-          </w:tcPr>
-          <w:p>
-            <w:pPr>
-              <w:spacing w:after="0" w:line="240" w:lineRule="auto"/>
-              <w:ind w:left="100"/>
-              <w:rPr>
-                <w:rFonts w:eastAsia="Times New Roman" w:cstheme="minorHAnsi"/>
-                <w:color w:val="000000"/>
-                <w:lang w:eastAsia="en-GB"/>
-              </w:rPr>
-            </w:pPr>
+          </w:p>
+        </w:tc>
+        <w:tc>
+          <w:tcPr>
+            <w:tcW w:w="0" w:type="auto"/>
+            <w:tcBorders>
+              <w:top w:val="single" w:sz="8" w:space="0" w:color="000000"/>
+              <w:left w:val="single" w:sz="8" w:space="0" w:color="000000"/>
+              <w:bottom w:val="single" w:sz="8" w:space="0" w:color="000000"/>
+              <w:right w:val="single" w:sz="8" w:space="0" w:color="000000"/>
+            </w:tcBorders>
+            <w:tcMar>
+              <w:top w:w="100" w:type="dxa"/>
+              <w:left w:w="100" w:type="dxa"/>
+              <w:bottom w:w="100" w:type="dxa"/>
+              <w:right w:w="100" w:type="dxa"/>
+            </w:tcMar>
+          </w:tcPr>
+          <w:p>
+            <w:pPr>
+              <w:spacing w:after="0" w:line="240" w:lineRule="auto"/>
+              <w:ind w:left="100"/>
+              <w:rPr>
+                <w:rFonts w:eastAsia="Times New Roman" w:cstheme="minorHAnsi"/>
+                <w:color w:val="000000"/>
+                <w:lang w:eastAsia="en-GB"/>
+              </w:rPr>
+            </w:pPr>
+            <w:r>
+              <w:rPr>
+                <w:rFonts w:eastAsia="Times New Roman" w:cstheme="minorHAnsi"/>
+                <w:color w:val="000000"/>
+                <w:lang w:eastAsia="en-GB"/>
+              </w:rPr>
+              <w:t>See if</w:t>
+            </w:r>
+            <w:r>
+              <w:rPr>
+                <w:rFonts w:eastAsia="Times New Roman" w:cstheme="minorHAnsi"/>
+                <w:color w:val="000000"/>
+                <w:lang w:eastAsia="en-GB"/>
+              </w:rPr>
+              <w:t xml:space="preserve"> specular highlights visible</w:t>
+            </w:r>
+          </w:p>
+        </w:tc>
+        <w:tc>
+          <w:tcPr>
+            <w:tcW w:w="0" w:type="auto"/>
+            <w:tcBorders>
+              <w:top w:val="single" w:sz="8" w:space="0" w:color="000000"/>
+              <w:left w:val="single" w:sz="8" w:space="0" w:color="000000"/>
+              <w:bottom w:val="single" w:sz="8" w:space="0" w:color="000000"/>
+              <w:right w:val="single" w:sz="8" w:space="0" w:color="000000"/>
+            </w:tcBorders>
+            <w:tcMar>
+              <w:top w:w="100" w:type="dxa"/>
+              <w:left w:w="100" w:type="dxa"/>
+              <w:bottom w:w="100" w:type="dxa"/>
+              <w:right w:w="100" w:type="dxa"/>
+            </w:tcMar>
+          </w:tcPr>
+          <w:p>
+            <w:pPr>
+              <w:spacing w:after="0" w:line="240" w:lineRule="auto"/>
+              <w:ind w:left="100"/>
+              <w:rPr>
+                <w:rFonts w:eastAsia="Times New Roman" w:cstheme="minorHAnsi"/>
+                <w:color w:val="000000"/>
+                <w:lang w:eastAsia="en-GB"/>
+              </w:rPr>
+            </w:pPr>
+            <w:r>
+              <w:rPr>
+                <w:rFonts w:eastAsia="Times New Roman" w:cstheme="minorHAnsi"/>
+                <w:color w:val="000000"/>
+                <w:lang w:eastAsia="en-GB"/>
+              </w:rPr>
+              <w:t xml:space="preserve">able to see an addition lighting </w:t>
+            </w:r>
+            <w:r>
+              <w:rPr>
+                <w:rFonts w:eastAsia="Times New Roman" w:cstheme="minorHAnsi"/>
+                <w:color w:val="000000"/>
+                <w:lang w:eastAsia="en-GB"/>
+              </w:rPr>
+              <w:t>highlight</w:t>
+            </w:r>
+            <w:r>
+              <w:rPr>
+                <w:rFonts w:eastAsia="Times New Roman" w:cstheme="minorHAnsi"/>
+                <w:color w:val="000000"/>
+                <w:lang w:eastAsia="en-GB"/>
+              </w:rPr>
+              <w:t xml:space="preserve"> coming from one direction</w:t>
+            </w:r>
+          </w:p>
+        </w:tc>
+        <w:tc>
+          <w:tcPr>
+            <w:tcW w:w="0" w:type="auto"/>
+            <w:tcBorders>
+              <w:top w:val="single" w:sz="8" w:space="0" w:color="000000"/>
+              <w:left w:val="single" w:sz="8" w:space="0" w:color="000000"/>
+              <w:bottom w:val="single" w:sz="8" w:space="0" w:color="000000"/>
+              <w:right w:val="single" w:sz="8" w:space="0" w:color="000000"/>
+            </w:tcBorders>
+            <w:tcMar>
+              <w:top w:w="100" w:type="dxa"/>
+              <w:left w:w="100" w:type="dxa"/>
+              <w:bottom w:w="100" w:type="dxa"/>
+              <w:right w:w="100" w:type="dxa"/>
+            </w:tcMar>
+          </w:tcPr>
+          <w:p>
+            <w:pPr>
+              <w:spacing w:after="0" w:line="240" w:lineRule="auto"/>
+              <w:ind w:left="100"/>
+              <w:rPr>
+                <w:rFonts w:eastAsia="Times New Roman" w:cstheme="minorHAnsi"/>
+                <w:color w:val="000000"/>
+                <w:lang w:eastAsia="en-GB"/>
+              </w:rPr>
+            </w:pPr>
+            <w:r>
+              <w:rPr>
+                <w:rFonts w:eastAsia="Times New Roman" w:cstheme="minorHAnsi"/>
+                <w:color w:val="000000"/>
+                <w:lang w:eastAsia="en-GB"/>
+              </w:rPr>
+              <w:t xml:space="preserve">See figure X </w:t>
+            </w:r>
+          </w:p>
+        </w:tc>
+        <w:tc>
+          <w:tcPr>
+            <w:tcW w:w="0" w:type="auto"/>
+            <w:tcBorders>
+              <w:top w:val="single" w:sz="8" w:space="0" w:color="000000"/>
+              <w:left w:val="single" w:sz="8" w:space="0" w:color="000000"/>
+              <w:bottom w:val="single" w:sz="8" w:space="0" w:color="000000"/>
+              <w:right w:val="single" w:sz="8" w:space="0" w:color="000000"/>
+            </w:tcBorders>
+            <w:tcMar>
+              <w:top w:w="100" w:type="dxa"/>
+              <w:left w:w="100" w:type="dxa"/>
+              <w:bottom w:w="100" w:type="dxa"/>
+              <w:right w:w="100" w:type="dxa"/>
+            </w:tcMar>
+          </w:tcPr>
+          <w:p>
+            <w:pPr>
+              <w:spacing w:after="0" w:line="240" w:lineRule="auto"/>
+              <w:ind w:left="100"/>
+              <w:rPr>
+                <w:rFonts w:eastAsia="Times New Roman" w:cstheme="minorHAnsi"/>
+                <w:color w:val="000000"/>
+                <w:lang w:eastAsia="en-GB"/>
+              </w:rPr>
+            </w:pPr>
+            <w:r>
+              <w:rPr>
+                <w:rFonts w:eastAsia="Times New Roman" w:cstheme="minorHAnsi"/>
+                <w:color w:val="000000"/>
+                <w:lang w:eastAsia="en-GB"/>
+              </w:rPr>
+              <w:t>Checked which colours and how they were being multiplied to affect the final colour.( See figure X)</w:t>
+            </w:r>
           </w:p>
         </w:tc>
       </w:tr>
@@ -3862,92 +3957,156 @@
                 <w:color w:val="000000"/>
                 <w:lang w:eastAsia="en-GB"/>
               </w:rPr>
-              <w:t>Level loading</w:t>
-            </w:r>
-          </w:p>
-        </w:tc>
-        <w:tc>
-          <w:tcPr>
-            <w:tcW w:w="0" w:type="auto"/>
-            <w:tcBorders>
-              <w:top w:val="single" w:sz="8" w:space="0" w:color="000000"/>
-              <w:left w:val="single" w:sz="8" w:space="0" w:color="000000"/>
-              <w:bottom w:val="single" w:sz="8" w:space="0" w:color="000000"/>
-              <w:right w:val="single" w:sz="8" w:space="0" w:color="000000"/>
-            </w:tcBorders>
-            <w:tcMar>
-              <w:top w:w="100" w:type="dxa"/>
-              <w:left w:w="100" w:type="dxa"/>
-              <w:bottom w:w="100" w:type="dxa"/>
-              <w:right w:w="100" w:type="dxa"/>
-            </w:tcMar>
-          </w:tcPr>
-          <w:p>
-            <w:pPr>
-              <w:spacing w:after="0" w:line="240" w:lineRule="auto"/>
-              <w:ind w:left="100"/>
-              <w:rPr>
-                <w:rFonts w:eastAsia="Times New Roman" w:cstheme="minorHAnsi"/>
-                <w:color w:val="000000"/>
-                <w:lang w:eastAsia="en-GB"/>
-              </w:rPr>
-            </w:pPr>
-          </w:p>
-        </w:tc>
-        <w:tc>
-          <w:tcPr>
-            <w:tcW w:w="0" w:type="auto"/>
-            <w:tcBorders>
-              <w:top w:val="single" w:sz="8" w:space="0" w:color="000000"/>
-              <w:left w:val="single" w:sz="8" w:space="0" w:color="000000"/>
-              <w:bottom w:val="single" w:sz="8" w:space="0" w:color="000000"/>
-              <w:right w:val="single" w:sz="8" w:space="0" w:color="000000"/>
-            </w:tcBorders>
-            <w:tcMar>
-              <w:top w:w="100" w:type="dxa"/>
-              <w:left w:w="100" w:type="dxa"/>
-              <w:bottom w:w="100" w:type="dxa"/>
-              <w:right w:w="100" w:type="dxa"/>
-            </w:tcMar>
-          </w:tcPr>
-          <w:p>
-            <w:pPr>
-              <w:spacing w:after="0" w:line="240" w:lineRule="auto"/>
-              <w:ind w:left="100"/>
-              <w:rPr>
-                <w:rFonts w:eastAsia="Times New Roman" w:cstheme="minorHAnsi"/>
-                <w:color w:val="000000"/>
-                <w:lang w:eastAsia="en-GB"/>
-              </w:rPr>
-            </w:pPr>
-          </w:p>
-        </w:tc>
-        <w:tc>
-          <w:tcPr>
-            <w:tcW w:w="0" w:type="auto"/>
-            <w:tcBorders>
-              <w:top w:val="single" w:sz="8" w:space="0" w:color="000000"/>
-              <w:left w:val="single" w:sz="8" w:space="0" w:color="000000"/>
-              <w:bottom w:val="single" w:sz="8" w:space="0" w:color="000000"/>
-              <w:right w:val="single" w:sz="8" w:space="0" w:color="000000"/>
-            </w:tcBorders>
-            <w:tcMar>
-              <w:top w:w="100" w:type="dxa"/>
-              <w:left w:w="100" w:type="dxa"/>
-              <w:bottom w:w="100" w:type="dxa"/>
-              <w:right w:w="100" w:type="dxa"/>
-            </w:tcMar>
-          </w:tcPr>
-          <w:p>
-            <w:pPr>
-              <w:spacing w:after="0" w:line="240" w:lineRule="auto"/>
-              <w:ind w:left="100"/>
-              <w:rPr>
-                <w:rFonts w:eastAsia="Times New Roman" w:cstheme="minorHAnsi"/>
-                <w:color w:val="000000"/>
-                <w:lang w:eastAsia="en-GB"/>
-              </w:rPr>
-            </w:pPr>
+              <w:t>Enemies</w:t>
+            </w:r>
+          </w:p>
+        </w:tc>
+        <w:tc>
+          <w:tcPr>
+            <w:tcW w:w="0" w:type="auto"/>
+            <w:tcBorders>
+              <w:top w:val="single" w:sz="8" w:space="0" w:color="000000"/>
+              <w:left w:val="single" w:sz="8" w:space="0" w:color="000000"/>
+              <w:bottom w:val="single" w:sz="8" w:space="0" w:color="000000"/>
+              <w:right w:val="single" w:sz="8" w:space="0" w:color="000000"/>
+            </w:tcBorders>
+            <w:tcMar>
+              <w:top w:w="100" w:type="dxa"/>
+              <w:left w:w="100" w:type="dxa"/>
+              <w:bottom w:w="100" w:type="dxa"/>
+              <w:right w:w="100" w:type="dxa"/>
+            </w:tcMar>
+          </w:tcPr>
+          <w:p>
+            <w:pPr>
+              <w:spacing w:after="0" w:line="240" w:lineRule="auto"/>
+              <w:ind w:left="100"/>
+              <w:rPr>
+                <w:rFonts w:eastAsia="Times New Roman" w:cstheme="minorHAnsi"/>
+                <w:color w:val="000000"/>
+                <w:lang w:eastAsia="en-GB"/>
+              </w:rPr>
+            </w:pPr>
+            <w:r>
+              <w:rPr>
+                <w:rFonts w:eastAsia="Times New Roman" w:cstheme="minorHAnsi"/>
+                <w:color w:val="000000"/>
+                <w:lang w:eastAsia="en-GB"/>
+              </w:rPr>
+              <w:t xml:space="preserve">Stand still, </w:t>
+            </w:r>
+          </w:p>
+          <w:p>
+            <w:pPr>
+              <w:spacing w:after="0" w:line="240" w:lineRule="auto"/>
+              <w:ind w:left="100"/>
+              <w:rPr>
+                <w:rFonts w:eastAsia="Times New Roman" w:cstheme="minorHAnsi"/>
+                <w:color w:val="000000"/>
+                <w:lang w:eastAsia="en-GB"/>
+              </w:rPr>
+            </w:pPr>
+            <w:r>
+              <w:rPr>
+                <w:rFonts w:eastAsia="Times New Roman" w:cstheme="minorHAnsi"/>
+                <w:color w:val="000000"/>
+                <w:lang w:eastAsia="en-GB"/>
+              </w:rPr>
+              <w:lastRenderedPageBreak/>
+              <w:t xml:space="preserve">Do they walk towards the player </w:t>
+            </w:r>
+          </w:p>
+        </w:tc>
+        <w:tc>
+          <w:tcPr>
+            <w:tcW w:w="0" w:type="auto"/>
+            <w:tcBorders>
+              <w:top w:val="single" w:sz="8" w:space="0" w:color="000000"/>
+              <w:left w:val="single" w:sz="8" w:space="0" w:color="000000"/>
+              <w:bottom w:val="single" w:sz="8" w:space="0" w:color="000000"/>
+              <w:right w:val="single" w:sz="8" w:space="0" w:color="000000"/>
+            </w:tcBorders>
+            <w:tcMar>
+              <w:top w:w="100" w:type="dxa"/>
+              <w:left w:w="100" w:type="dxa"/>
+              <w:bottom w:w="100" w:type="dxa"/>
+              <w:right w:w="100" w:type="dxa"/>
+            </w:tcMar>
+          </w:tcPr>
+          <w:p>
+            <w:pPr>
+              <w:spacing w:after="0" w:line="240" w:lineRule="auto"/>
+              <w:ind w:left="100"/>
+              <w:rPr>
+                <w:rFonts w:eastAsia="Times New Roman" w:cstheme="minorHAnsi"/>
+                <w:color w:val="000000"/>
+                <w:lang w:eastAsia="en-GB"/>
+              </w:rPr>
+            </w:pPr>
+            <w:r>
+              <w:rPr>
+                <w:rFonts w:eastAsia="Times New Roman" w:cstheme="minorHAnsi"/>
+                <w:color w:val="000000"/>
+                <w:lang w:eastAsia="en-GB"/>
+              </w:rPr>
+              <w:lastRenderedPageBreak/>
+              <w:t xml:space="preserve">They move towards the </w:t>
+            </w:r>
+            <w:r>
+              <w:rPr>
+                <w:rFonts w:eastAsia="Times New Roman" w:cstheme="minorHAnsi"/>
+                <w:color w:val="000000"/>
+                <w:lang w:eastAsia="en-GB"/>
+              </w:rPr>
+              <w:lastRenderedPageBreak/>
+              <w:t>player and collide with them</w:t>
+            </w:r>
+          </w:p>
+        </w:tc>
+        <w:tc>
+          <w:tcPr>
+            <w:tcW w:w="0" w:type="auto"/>
+            <w:tcBorders>
+              <w:top w:val="single" w:sz="8" w:space="0" w:color="000000"/>
+              <w:left w:val="single" w:sz="8" w:space="0" w:color="000000"/>
+              <w:bottom w:val="single" w:sz="8" w:space="0" w:color="000000"/>
+              <w:right w:val="single" w:sz="8" w:space="0" w:color="000000"/>
+            </w:tcBorders>
+            <w:tcMar>
+              <w:top w:w="100" w:type="dxa"/>
+              <w:left w:w="100" w:type="dxa"/>
+              <w:bottom w:w="100" w:type="dxa"/>
+              <w:right w:w="100" w:type="dxa"/>
+            </w:tcMar>
+          </w:tcPr>
+          <w:p>
+            <w:pPr>
+              <w:spacing w:after="0" w:line="240" w:lineRule="auto"/>
+              <w:ind w:left="100"/>
+              <w:rPr>
+                <w:rFonts w:eastAsia="Times New Roman" w:cstheme="minorHAnsi"/>
+                <w:color w:val="000000"/>
+                <w:lang w:eastAsia="en-GB"/>
+              </w:rPr>
+            </w:pPr>
+            <w:r>
+              <w:rPr>
+                <w:rFonts w:eastAsia="Times New Roman" w:cstheme="minorHAnsi"/>
+                <w:color w:val="000000"/>
+                <w:lang w:eastAsia="en-GB"/>
+              </w:rPr>
+              <w:lastRenderedPageBreak/>
+              <w:t xml:space="preserve">They move towards the </w:t>
+            </w:r>
+            <w:r>
+              <w:rPr>
+                <w:rFonts w:eastAsia="Times New Roman" w:cstheme="minorHAnsi"/>
+                <w:color w:val="000000"/>
+                <w:lang w:eastAsia="en-GB"/>
+              </w:rPr>
+              <w:lastRenderedPageBreak/>
+              <w:t>player and collide with them</w:t>
+            </w:r>
           </w:p>
         </w:tc>
         <w:tc>
@@ -4043,6 +4202,636 @@
                 <w:color w:val="000000"/>
                 <w:lang w:eastAsia="en-GB"/>
               </w:rPr>
+              <w:t>textures</w:t>
+            </w:r>
+          </w:p>
+        </w:tc>
+        <w:tc>
+          <w:tcPr>
+            <w:tcW w:w="0" w:type="auto"/>
+            <w:tcBorders>
+              <w:top w:val="single" w:sz="8" w:space="0" w:color="000000"/>
+              <w:left w:val="single" w:sz="8" w:space="0" w:color="000000"/>
+              <w:bottom w:val="single" w:sz="8" w:space="0" w:color="000000"/>
+              <w:right w:val="single" w:sz="8" w:space="0" w:color="000000"/>
+            </w:tcBorders>
+            <w:tcMar>
+              <w:top w:w="100" w:type="dxa"/>
+              <w:left w:w="100" w:type="dxa"/>
+              <w:bottom w:w="100" w:type="dxa"/>
+              <w:right w:w="100" w:type="dxa"/>
+            </w:tcMar>
+          </w:tcPr>
+          <w:p>
+            <w:pPr>
+              <w:spacing w:after="0" w:line="240" w:lineRule="auto"/>
+              <w:ind w:left="100"/>
+              <w:rPr>
+                <w:rFonts w:eastAsia="Times New Roman" w:cstheme="minorHAnsi"/>
+                <w:color w:val="000000"/>
+                <w:lang w:eastAsia="en-GB"/>
+              </w:rPr>
+            </w:pPr>
+            <w:r>
+              <w:rPr>
+                <w:rFonts w:eastAsia="Times New Roman" w:cstheme="minorHAnsi"/>
+                <w:color w:val="000000"/>
+                <w:lang w:eastAsia="en-GB"/>
+              </w:rPr>
+              <w:t>Run game with objects with a texture</w:t>
+            </w:r>
+          </w:p>
+        </w:tc>
+        <w:tc>
+          <w:tcPr>
+            <w:tcW w:w="0" w:type="auto"/>
+            <w:tcBorders>
+              <w:top w:val="single" w:sz="8" w:space="0" w:color="000000"/>
+              <w:left w:val="single" w:sz="8" w:space="0" w:color="000000"/>
+              <w:bottom w:val="single" w:sz="8" w:space="0" w:color="000000"/>
+              <w:right w:val="single" w:sz="8" w:space="0" w:color="000000"/>
+            </w:tcBorders>
+            <w:tcMar>
+              <w:top w:w="100" w:type="dxa"/>
+              <w:left w:w="100" w:type="dxa"/>
+              <w:bottom w:w="100" w:type="dxa"/>
+              <w:right w:w="100" w:type="dxa"/>
+            </w:tcMar>
+          </w:tcPr>
+          <w:p>
+            <w:pPr>
+              <w:spacing w:after="0" w:line="240" w:lineRule="auto"/>
+              <w:ind w:left="100"/>
+              <w:rPr>
+                <w:rFonts w:eastAsia="Times New Roman" w:cstheme="minorHAnsi"/>
+                <w:color w:val="000000"/>
+                <w:lang w:eastAsia="en-GB"/>
+              </w:rPr>
+            </w:pPr>
+            <w:r>
+              <w:rPr>
+                <w:rFonts w:eastAsia="Times New Roman" w:cstheme="minorHAnsi"/>
+                <w:color w:val="000000"/>
+                <w:lang w:eastAsia="en-GB"/>
+              </w:rPr>
+              <w:t xml:space="preserve">See textures on models </w:t>
+            </w:r>
+          </w:p>
+        </w:tc>
+        <w:tc>
+          <w:tcPr>
+            <w:tcW w:w="0" w:type="auto"/>
+            <w:tcBorders>
+              <w:top w:val="single" w:sz="8" w:space="0" w:color="000000"/>
+              <w:left w:val="single" w:sz="8" w:space="0" w:color="000000"/>
+              <w:bottom w:val="single" w:sz="8" w:space="0" w:color="000000"/>
+              <w:right w:val="single" w:sz="8" w:space="0" w:color="000000"/>
+            </w:tcBorders>
+            <w:tcMar>
+              <w:top w:w="100" w:type="dxa"/>
+              <w:left w:w="100" w:type="dxa"/>
+              <w:bottom w:w="100" w:type="dxa"/>
+              <w:right w:w="100" w:type="dxa"/>
+            </w:tcMar>
+          </w:tcPr>
+          <w:p>
+            <w:pPr>
+              <w:spacing w:after="0" w:line="240" w:lineRule="auto"/>
+              <w:ind w:left="100"/>
+              <w:rPr>
+                <w:rFonts w:eastAsia="Times New Roman" w:cstheme="minorHAnsi"/>
+                <w:color w:val="000000"/>
+                <w:lang w:eastAsia="en-GB"/>
+              </w:rPr>
+            </w:pPr>
+            <w:r>
+              <w:rPr>
+                <w:rFonts w:eastAsia="Times New Roman" w:cstheme="minorHAnsi"/>
+                <w:color w:val="000000"/>
+                <w:lang w:eastAsia="en-GB"/>
+              </w:rPr>
+              <w:t>Able to see textures on models</w:t>
+            </w:r>
+          </w:p>
+        </w:tc>
+        <w:tc>
+          <w:tcPr>
+            <w:tcW w:w="0" w:type="auto"/>
+            <w:tcBorders>
+              <w:top w:val="single" w:sz="8" w:space="0" w:color="000000"/>
+              <w:left w:val="single" w:sz="8" w:space="0" w:color="000000"/>
+              <w:bottom w:val="single" w:sz="8" w:space="0" w:color="000000"/>
+              <w:right w:val="single" w:sz="8" w:space="0" w:color="000000"/>
+            </w:tcBorders>
+            <w:tcMar>
+              <w:top w:w="100" w:type="dxa"/>
+              <w:left w:w="100" w:type="dxa"/>
+              <w:bottom w:w="100" w:type="dxa"/>
+              <w:right w:w="100" w:type="dxa"/>
+            </w:tcMar>
+          </w:tcPr>
+          <w:p>
+            <w:pPr>
+              <w:spacing w:after="0" w:line="240" w:lineRule="auto"/>
+              <w:ind w:left="100"/>
+              <w:rPr>
+                <w:rFonts w:eastAsia="Times New Roman" w:cstheme="minorHAnsi"/>
+                <w:color w:val="000000"/>
+                <w:lang w:eastAsia="en-GB"/>
+              </w:rPr>
+            </w:pPr>
+          </w:p>
+        </w:tc>
+      </w:tr>
+      <w:tr>
+        <w:trPr>
+          <w:trHeight w:val="460"/>
+        </w:trPr>
+        <w:tc>
+          <w:tcPr>
+            <w:tcW w:w="0" w:type="auto"/>
+            <w:tcBorders>
+              <w:top w:val="single" w:sz="8" w:space="0" w:color="000000"/>
+              <w:left w:val="single" w:sz="8" w:space="0" w:color="000000"/>
+              <w:bottom w:val="single" w:sz="8" w:space="0" w:color="000000"/>
+              <w:right w:val="single" w:sz="8" w:space="0" w:color="000000"/>
+            </w:tcBorders>
+            <w:tcMar>
+              <w:top w:w="100" w:type="dxa"/>
+              <w:left w:w="100" w:type="dxa"/>
+              <w:bottom w:w="100" w:type="dxa"/>
+              <w:right w:w="100" w:type="dxa"/>
+            </w:tcMar>
+          </w:tcPr>
+          <w:p>
+            <w:pPr>
+              <w:spacing w:after="0" w:line="240" w:lineRule="auto"/>
+              <w:ind w:left="100"/>
+              <w:rPr>
+                <w:rFonts w:eastAsia="Times New Roman" w:cstheme="minorHAnsi"/>
+                <w:color w:val="000000"/>
+                <w:lang w:eastAsia="en-GB"/>
+              </w:rPr>
+            </w:pPr>
+          </w:p>
+        </w:tc>
+        <w:tc>
+          <w:tcPr>
+            <w:tcW w:w="0" w:type="auto"/>
+            <w:tcBorders>
+              <w:top w:val="single" w:sz="8" w:space="0" w:color="000000"/>
+              <w:left w:val="single" w:sz="8" w:space="0" w:color="000000"/>
+              <w:bottom w:val="single" w:sz="8" w:space="0" w:color="000000"/>
+              <w:right w:val="single" w:sz="8" w:space="0" w:color="000000"/>
+            </w:tcBorders>
+            <w:tcMar>
+              <w:top w:w="100" w:type="dxa"/>
+              <w:left w:w="100" w:type="dxa"/>
+              <w:bottom w:w="100" w:type="dxa"/>
+              <w:right w:w="100" w:type="dxa"/>
+            </w:tcMar>
+          </w:tcPr>
+          <w:p>
+            <w:pPr>
+              <w:spacing w:after="0" w:line="240" w:lineRule="auto"/>
+              <w:ind w:left="100"/>
+              <w:rPr>
+                <w:rFonts w:eastAsia="Times New Roman" w:cstheme="minorHAnsi"/>
+                <w:color w:val="000000"/>
+                <w:lang w:eastAsia="en-GB"/>
+              </w:rPr>
+            </w:pPr>
+            <w:r>
+              <w:rPr>
+                <w:rFonts w:eastAsia="Times New Roman" w:cstheme="minorHAnsi"/>
+                <w:color w:val="000000"/>
+                <w:lang w:eastAsia="en-GB"/>
+              </w:rPr>
+              <w:t>Two textures</w:t>
+            </w:r>
+          </w:p>
+        </w:tc>
+        <w:tc>
+          <w:tcPr>
+            <w:tcW w:w="0" w:type="auto"/>
+            <w:tcBorders>
+              <w:top w:val="single" w:sz="8" w:space="0" w:color="000000"/>
+              <w:left w:val="single" w:sz="8" w:space="0" w:color="000000"/>
+              <w:bottom w:val="single" w:sz="8" w:space="0" w:color="000000"/>
+              <w:right w:val="single" w:sz="8" w:space="0" w:color="000000"/>
+            </w:tcBorders>
+            <w:tcMar>
+              <w:top w:w="100" w:type="dxa"/>
+              <w:left w:w="100" w:type="dxa"/>
+              <w:bottom w:w="100" w:type="dxa"/>
+              <w:right w:w="100" w:type="dxa"/>
+            </w:tcMar>
+          </w:tcPr>
+          <w:p>
+            <w:pPr>
+              <w:spacing w:after="0" w:line="240" w:lineRule="auto"/>
+              <w:ind w:left="100"/>
+              <w:rPr>
+                <w:rFonts w:eastAsia="Times New Roman" w:cstheme="minorHAnsi"/>
+                <w:color w:val="000000"/>
+                <w:lang w:eastAsia="en-GB"/>
+              </w:rPr>
+            </w:pPr>
+            <w:r>
+              <w:rPr>
+                <w:rFonts w:eastAsia="Times New Roman" w:cstheme="minorHAnsi"/>
+                <w:color w:val="000000"/>
+                <w:lang w:eastAsia="en-GB"/>
+              </w:rPr>
+              <w:t>Run the game with an object that has two textures</w:t>
+            </w:r>
+          </w:p>
+        </w:tc>
+        <w:tc>
+          <w:tcPr>
+            <w:tcW w:w="0" w:type="auto"/>
+            <w:tcBorders>
+              <w:top w:val="single" w:sz="8" w:space="0" w:color="000000"/>
+              <w:left w:val="single" w:sz="8" w:space="0" w:color="000000"/>
+              <w:bottom w:val="single" w:sz="8" w:space="0" w:color="000000"/>
+              <w:right w:val="single" w:sz="8" w:space="0" w:color="000000"/>
+            </w:tcBorders>
+            <w:tcMar>
+              <w:top w:w="100" w:type="dxa"/>
+              <w:left w:w="100" w:type="dxa"/>
+              <w:bottom w:w="100" w:type="dxa"/>
+              <w:right w:w="100" w:type="dxa"/>
+            </w:tcMar>
+          </w:tcPr>
+          <w:p>
+            <w:pPr>
+              <w:spacing w:after="0" w:line="240" w:lineRule="auto"/>
+              <w:rPr>
+                <w:rFonts w:eastAsia="Times New Roman" w:cstheme="minorHAnsi"/>
+                <w:color w:val="000000"/>
+                <w:lang w:eastAsia="en-GB"/>
+              </w:rPr>
+            </w:pPr>
+            <w:r>
+              <w:rPr>
+                <w:rFonts w:eastAsia="Times New Roman" w:cstheme="minorHAnsi"/>
+                <w:color w:val="000000"/>
+                <w:lang w:eastAsia="en-GB"/>
+              </w:rPr>
+              <w:t xml:space="preserve">See two textures exclusively on the models that should only have two textures </w:t>
+            </w:r>
+          </w:p>
+        </w:tc>
+        <w:tc>
+          <w:tcPr>
+            <w:tcW w:w="0" w:type="auto"/>
+            <w:tcBorders>
+              <w:top w:val="single" w:sz="8" w:space="0" w:color="000000"/>
+              <w:left w:val="single" w:sz="8" w:space="0" w:color="000000"/>
+              <w:bottom w:val="single" w:sz="8" w:space="0" w:color="000000"/>
+              <w:right w:val="single" w:sz="8" w:space="0" w:color="000000"/>
+            </w:tcBorders>
+            <w:tcMar>
+              <w:top w:w="100" w:type="dxa"/>
+              <w:left w:w="100" w:type="dxa"/>
+              <w:bottom w:w="100" w:type="dxa"/>
+              <w:right w:w="100" w:type="dxa"/>
+            </w:tcMar>
+          </w:tcPr>
+          <w:p>
+            <w:pPr>
+              <w:spacing w:after="0" w:line="240" w:lineRule="auto"/>
+              <w:rPr>
+                <w:rFonts w:eastAsia="Times New Roman" w:cstheme="minorHAnsi"/>
+                <w:color w:val="000000"/>
+                <w:lang w:eastAsia="en-GB"/>
+              </w:rPr>
+            </w:pPr>
+            <w:r>
+              <w:rPr>
+                <w:rFonts w:eastAsia="Times New Roman" w:cstheme="minorHAnsi"/>
+                <w:color w:val="000000"/>
+                <w:lang w:eastAsia="en-GB"/>
+              </w:rPr>
+              <w:t>The second texture appeared on all of the models regardless of if they should have them or not.</w:t>
+            </w:r>
+          </w:p>
+        </w:tc>
+        <w:tc>
+          <w:tcPr>
+            <w:tcW w:w="0" w:type="auto"/>
+            <w:tcBorders>
+              <w:top w:val="single" w:sz="8" w:space="0" w:color="000000"/>
+              <w:left w:val="single" w:sz="8" w:space="0" w:color="000000"/>
+              <w:bottom w:val="single" w:sz="8" w:space="0" w:color="000000"/>
+              <w:right w:val="single" w:sz="8" w:space="0" w:color="000000"/>
+            </w:tcBorders>
+            <w:tcMar>
+              <w:top w:w="100" w:type="dxa"/>
+              <w:left w:w="100" w:type="dxa"/>
+              <w:bottom w:w="100" w:type="dxa"/>
+              <w:right w:w="100" w:type="dxa"/>
+            </w:tcMar>
+          </w:tcPr>
+          <w:p>
+            <w:pPr>
+              <w:spacing w:after="0" w:line="240" w:lineRule="auto"/>
+              <w:ind w:left="100"/>
+              <w:rPr>
+                <w:rFonts w:eastAsia="Times New Roman" w:cstheme="minorHAnsi"/>
+                <w:color w:val="000000"/>
+                <w:lang w:eastAsia="en-GB"/>
+              </w:rPr>
+            </w:pPr>
+            <w:r>
+              <w:rPr>
+                <w:rFonts w:eastAsia="Times New Roman" w:cstheme="minorHAnsi"/>
+                <w:color w:val="000000"/>
+                <w:lang w:eastAsia="en-GB"/>
+              </w:rPr>
+              <w:t>To fix this I had to create a second shader which would be used if a model had two textures.</w:t>
+            </w:r>
+            <w:r>
+              <w:rPr>
+                <w:rFonts w:eastAsia="Times New Roman" w:cstheme="minorHAnsi"/>
+                <w:color w:val="000000"/>
+                <w:lang w:eastAsia="en-GB"/>
+              </w:rPr>
+              <w:br/>
+              <w:t>this allowed all models to only display the correct amount of textures</w:t>
+            </w:r>
+          </w:p>
+        </w:tc>
+      </w:tr>
+      <w:tr>
+        <w:trPr>
+          <w:trHeight w:val="460"/>
+        </w:trPr>
+        <w:tc>
+          <w:tcPr>
+            <w:tcW w:w="0" w:type="auto"/>
+            <w:tcBorders>
+              <w:top w:val="single" w:sz="8" w:space="0" w:color="000000"/>
+              <w:left w:val="single" w:sz="8" w:space="0" w:color="000000"/>
+              <w:bottom w:val="single" w:sz="8" w:space="0" w:color="000000"/>
+              <w:right w:val="single" w:sz="8" w:space="0" w:color="000000"/>
+            </w:tcBorders>
+            <w:tcMar>
+              <w:top w:w="100" w:type="dxa"/>
+              <w:left w:w="100" w:type="dxa"/>
+              <w:bottom w:w="100" w:type="dxa"/>
+              <w:right w:w="100" w:type="dxa"/>
+            </w:tcMar>
+          </w:tcPr>
+          <w:p>
+            <w:pPr>
+              <w:spacing w:after="0" w:line="240" w:lineRule="auto"/>
+              <w:ind w:left="100"/>
+              <w:rPr>
+                <w:rFonts w:eastAsia="Times New Roman" w:cstheme="minorHAnsi"/>
+                <w:color w:val="000000"/>
+                <w:lang w:eastAsia="en-GB"/>
+              </w:rPr>
+            </w:pPr>
+          </w:p>
+        </w:tc>
+        <w:tc>
+          <w:tcPr>
+            <w:tcW w:w="0" w:type="auto"/>
+            <w:tcBorders>
+              <w:top w:val="single" w:sz="8" w:space="0" w:color="000000"/>
+              <w:left w:val="single" w:sz="8" w:space="0" w:color="000000"/>
+              <w:bottom w:val="single" w:sz="8" w:space="0" w:color="000000"/>
+              <w:right w:val="single" w:sz="8" w:space="0" w:color="000000"/>
+            </w:tcBorders>
+            <w:tcMar>
+              <w:top w:w="100" w:type="dxa"/>
+              <w:left w:w="100" w:type="dxa"/>
+              <w:bottom w:w="100" w:type="dxa"/>
+              <w:right w:w="100" w:type="dxa"/>
+            </w:tcMar>
+          </w:tcPr>
+          <w:p>
+            <w:pPr>
+              <w:spacing w:after="0" w:line="240" w:lineRule="auto"/>
+              <w:ind w:left="100"/>
+              <w:rPr>
+                <w:rFonts w:eastAsia="Times New Roman" w:cstheme="minorHAnsi"/>
+                <w:color w:val="000000"/>
+                <w:lang w:eastAsia="en-GB"/>
+              </w:rPr>
+            </w:pPr>
+            <w:r>
+              <w:rPr>
+                <w:rFonts w:eastAsia="Times New Roman" w:cstheme="minorHAnsi"/>
+                <w:color w:val="000000"/>
+                <w:lang w:eastAsia="en-GB"/>
+              </w:rPr>
+              <w:t>Level loading</w:t>
+            </w:r>
+          </w:p>
+        </w:tc>
+        <w:tc>
+          <w:tcPr>
+            <w:tcW w:w="0" w:type="auto"/>
+            <w:tcBorders>
+              <w:top w:val="single" w:sz="8" w:space="0" w:color="000000"/>
+              <w:left w:val="single" w:sz="8" w:space="0" w:color="000000"/>
+              <w:bottom w:val="single" w:sz="8" w:space="0" w:color="000000"/>
+              <w:right w:val="single" w:sz="8" w:space="0" w:color="000000"/>
+            </w:tcBorders>
+            <w:tcMar>
+              <w:top w:w="100" w:type="dxa"/>
+              <w:left w:w="100" w:type="dxa"/>
+              <w:bottom w:w="100" w:type="dxa"/>
+              <w:right w:w="100" w:type="dxa"/>
+            </w:tcMar>
+          </w:tcPr>
+          <w:p>
+            <w:pPr>
+              <w:spacing w:after="0" w:line="240" w:lineRule="auto"/>
+              <w:ind w:left="100"/>
+              <w:rPr>
+                <w:rFonts w:eastAsia="Times New Roman" w:cstheme="minorHAnsi"/>
+                <w:color w:val="000000"/>
+                <w:lang w:eastAsia="en-GB"/>
+              </w:rPr>
+            </w:pPr>
+            <w:r>
+              <w:rPr>
+                <w:rFonts w:eastAsia="Times New Roman" w:cstheme="minorHAnsi"/>
+                <w:color w:val="000000"/>
+                <w:lang w:eastAsia="en-GB"/>
+              </w:rPr>
+              <w:t>Run the game with a setup text document with approate values</w:t>
+            </w:r>
+          </w:p>
+        </w:tc>
+        <w:tc>
+          <w:tcPr>
+            <w:tcW w:w="0" w:type="auto"/>
+            <w:tcBorders>
+              <w:top w:val="single" w:sz="8" w:space="0" w:color="000000"/>
+              <w:left w:val="single" w:sz="8" w:space="0" w:color="000000"/>
+              <w:bottom w:val="single" w:sz="8" w:space="0" w:color="000000"/>
+              <w:right w:val="single" w:sz="8" w:space="0" w:color="000000"/>
+            </w:tcBorders>
+            <w:tcMar>
+              <w:top w:w="100" w:type="dxa"/>
+              <w:left w:w="100" w:type="dxa"/>
+              <w:bottom w:w="100" w:type="dxa"/>
+              <w:right w:w="100" w:type="dxa"/>
+            </w:tcMar>
+          </w:tcPr>
+          <w:p>
+            <w:pPr>
+              <w:spacing w:after="0" w:line="240" w:lineRule="auto"/>
+              <w:ind w:left="100"/>
+              <w:rPr>
+                <w:rFonts w:eastAsia="Times New Roman" w:cstheme="minorHAnsi"/>
+                <w:color w:val="000000"/>
+                <w:lang w:eastAsia="en-GB"/>
+              </w:rPr>
+            </w:pPr>
+            <w:r>
+              <w:rPr>
+                <w:rFonts w:eastAsia="Times New Roman" w:cstheme="minorHAnsi"/>
+                <w:color w:val="000000"/>
+                <w:lang w:eastAsia="en-GB"/>
+              </w:rPr>
+              <w:t>To see a level in which the specified objects are spawned accurate to the text file</w:t>
+            </w:r>
+          </w:p>
+        </w:tc>
+        <w:tc>
+          <w:tcPr>
+            <w:tcW w:w="0" w:type="auto"/>
+            <w:tcBorders>
+              <w:top w:val="single" w:sz="8" w:space="0" w:color="000000"/>
+              <w:left w:val="single" w:sz="8" w:space="0" w:color="000000"/>
+              <w:bottom w:val="single" w:sz="8" w:space="0" w:color="000000"/>
+              <w:right w:val="single" w:sz="8" w:space="0" w:color="000000"/>
+            </w:tcBorders>
+            <w:tcMar>
+              <w:top w:w="100" w:type="dxa"/>
+              <w:left w:w="100" w:type="dxa"/>
+              <w:bottom w:w="100" w:type="dxa"/>
+              <w:right w:w="100" w:type="dxa"/>
+            </w:tcMar>
+          </w:tcPr>
+          <w:p>
+            <w:pPr>
+              <w:spacing w:after="0" w:line="240" w:lineRule="auto"/>
+              <w:ind w:left="100"/>
+              <w:rPr>
+                <w:rFonts w:eastAsia="Times New Roman" w:cstheme="minorHAnsi"/>
+                <w:color w:val="000000"/>
+                <w:lang w:eastAsia="en-GB"/>
+              </w:rPr>
+            </w:pPr>
+            <w:r>
+              <w:rPr>
+                <w:rFonts w:eastAsia="Times New Roman" w:cstheme="minorHAnsi"/>
+                <w:color w:val="000000"/>
+                <w:lang w:eastAsia="en-GB"/>
+              </w:rPr>
+              <w:t>Level appears as expected</w:t>
+            </w:r>
+          </w:p>
+        </w:tc>
+        <w:tc>
+          <w:tcPr>
+            <w:tcW w:w="0" w:type="auto"/>
+            <w:tcBorders>
+              <w:top w:val="single" w:sz="8" w:space="0" w:color="000000"/>
+              <w:left w:val="single" w:sz="8" w:space="0" w:color="000000"/>
+              <w:bottom w:val="single" w:sz="8" w:space="0" w:color="000000"/>
+              <w:right w:val="single" w:sz="8" w:space="0" w:color="000000"/>
+            </w:tcBorders>
+            <w:tcMar>
+              <w:top w:w="100" w:type="dxa"/>
+              <w:left w:w="100" w:type="dxa"/>
+              <w:bottom w:w="100" w:type="dxa"/>
+              <w:right w:w="100" w:type="dxa"/>
+            </w:tcMar>
+          </w:tcPr>
+          <w:p>
+            <w:pPr>
+              <w:spacing w:after="0" w:line="240" w:lineRule="auto"/>
+              <w:ind w:left="100"/>
+              <w:rPr>
+                <w:rFonts w:eastAsia="Times New Roman" w:cstheme="minorHAnsi"/>
+                <w:color w:val="000000"/>
+                <w:lang w:eastAsia="en-GB"/>
+              </w:rPr>
+            </w:pPr>
+          </w:p>
+        </w:tc>
+      </w:tr>
+      <w:tr>
+        <w:trPr>
+          <w:trHeight w:val="460"/>
+        </w:trPr>
+        <w:tc>
+          <w:tcPr>
+            <w:tcW w:w="0" w:type="auto"/>
+            <w:tcBorders>
+              <w:top w:val="single" w:sz="8" w:space="0" w:color="000000"/>
+              <w:left w:val="single" w:sz="8" w:space="0" w:color="000000"/>
+              <w:bottom w:val="single" w:sz="8" w:space="0" w:color="000000"/>
+              <w:right w:val="single" w:sz="8" w:space="0" w:color="000000"/>
+            </w:tcBorders>
+            <w:tcMar>
+              <w:top w:w="100" w:type="dxa"/>
+              <w:left w:w="100" w:type="dxa"/>
+              <w:bottom w:w="100" w:type="dxa"/>
+              <w:right w:w="100" w:type="dxa"/>
+            </w:tcMar>
+          </w:tcPr>
+          <w:p>
+            <w:pPr>
+              <w:spacing w:after="0" w:line="240" w:lineRule="auto"/>
+              <w:ind w:left="100"/>
+              <w:rPr>
+                <w:rFonts w:eastAsia="Times New Roman" w:cstheme="minorHAnsi"/>
+                <w:color w:val="000000"/>
+                <w:lang w:eastAsia="en-GB"/>
+              </w:rPr>
+            </w:pPr>
+          </w:p>
+        </w:tc>
+        <w:tc>
+          <w:tcPr>
+            <w:tcW w:w="0" w:type="auto"/>
+            <w:tcBorders>
+              <w:top w:val="single" w:sz="8" w:space="0" w:color="000000"/>
+              <w:left w:val="single" w:sz="8" w:space="0" w:color="000000"/>
+              <w:bottom w:val="single" w:sz="8" w:space="0" w:color="000000"/>
+              <w:right w:val="single" w:sz="8" w:space="0" w:color="000000"/>
+            </w:tcBorders>
+            <w:tcMar>
+              <w:top w:w="100" w:type="dxa"/>
+              <w:left w:w="100" w:type="dxa"/>
+              <w:bottom w:w="100" w:type="dxa"/>
+              <w:right w:w="100" w:type="dxa"/>
+            </w:tcMar>
+          </w:tcPr>
+          <w:p>
+            <w:pPr>
+              <w:spacing w:after="0" w:line="240" w:lineRule="auto"/>
+              <w:ind w:left="100"/>
+              <w:rPr>
+                <w:rFonts w:eastAsia="Times New Roman" w:cstheme="minorHAnsi"/>
+                <w:color w:val="000000"/>
+                <w:lang w:eastAsia="en-GB"/>
+              </w:rPr>
+            </w:pPr>
+            <w:r>
+              <w:rPr>
+                <w:rFonts w:eastAsia="Times New Roman" w:cstheme="minorHAnsi"/>
+                <w:color w:val="000000"/>
+                <w:lang w:eastAsia="en-GB"/>
+              </w:rPr>
               <w:t>jumping</w:t>
             </w:r>
           </w:p>
@@ -4073,62 +4862,86 @@
                 <w:lang w:eastAsia="en-GB"/>
               </w:rPr>
             </w:pPr>
-          </w:p>
-        </w:tc>
-        <w:tc>
-          <w:tcPr>
-            <w:tcW w:w="0" w:type="auto"/>
-            <w:tcBorders>
-              <w:top w:val="single" w:sz="8" w:space="0" w:color="000000"/>
-              <w:left w:val="single" w:sz="8" w:space="0" w:color="000000"/>
-              <w:bottom w:val="single" w:sz="8" w:space="0" w:color="000000"/>
-              <w:right w:val="single" w:sz="8" w:space="0" w:color="000000"/>
-            </w:tcBorders>
-            <w:tcMar>
-              <w:top w:w="100" w:type="dxa"/>
-              <w:left w:w="100" w:type="dxa"/>
-              <w:bottom w:w="100" w:type="dxa"/>
-              <w:right w:w="100" w:type="dxa"/>
-            </w:tcMar>
-          </w:tcPr>
-          <w:p>
-            <w:pPr>
-              <w:spacing w:after="0" w:line="240" w:lineRule="auto"/>
-              <w:ind w:left="100"/>
-              <w:rPr>
-                <w:rFonts w:eastAsia="Times New Roman" w:cstheme="minorHAnsi"/>
-                <w:color w:val="000000"/>
-                <w:lang w:eastAsia="en-GB"/>
-              </w:rPr>
-            </w:pPr>
-          </w:p>
-        </w:tc>
-        <w:tc>
-          <w:tcPr>
-            <w:tcW w:w="0" w:type="auto"/>
-            <w:tcBorders>
-              <w:top w:val="single" w:sz="8" w:space="0" w:color="000000"/>
-              <w:left w:val="single" w:sz="8" w:space="0" w:color="000000"/>
-              <w:bottom w:val="single" w:sz="8" w:space="0" w:color="000000"/>
-              <w:right w:val="single" w:sz="8" w:space="0" w:color="000000"/>
-            </w:tcBorders>
-            <w:tcMar>
-              <w:top w:w="100" w:type="dxa"/>
-              <w:left w:w="100" w:type="dxa"/>
-              <w:bottom w:w="100" w:type="dxa"/>
-              <w:right w:w="100" w:type="dxa"/>
-            </w:tcMar>
-          </w:tcPr>
-          <w:p>
-            <w:pPr>
-              <w:spacing w:after="0" w:line="240" w:lineRule="auto"/>
-              <w:ind w:left="100"/>
-              <w:rPr>
-                <w:rFonts w:eastAsia="Times New Roman" w:cstheme="minorHAnsi"/>
-                <w:color w:val="000000"/>
-                <w:lang w:eastAsia="en-GB"/>
-              </w:rPr>
-            </w:pPr>
+            <w:r>
+              <w:rPr>
+                <w:rFonts w:eastAsia="Times New Roman" w:cstheme="minorHAnsi"/>
+                <w:color w:val="000000"/>
+                <w:lang w:eastAsia="en-GB"/>
+              </w:rPr>
+              <w:t>Press space</w:t>
+            </w:r>
+          </w:p>
+        </w:tc>
+        <w:tc>
+          <w:tcPr>
+            <w:tcW w:w="0" w:type="auto"/>
+            <w:tcBorders>
+              <w:top w:val="single" w:sz="8" w:space="0" w:color="000000"/>
+              <w:left w:val="single" w:sz="8" w:space="0" w:color="000000"/>
+              <w:bottom w:val="single" w:sz="8" w:space="0" w:color="000000"/>
+              <w:right w:val="single" w:sz="8" w:space="0" w:color="000000"/>
+            </w:tcBorders>
+            <w:tcMar>
+              <w:top w:w="100" w:type="dxa"/>
+              <w:left w:w="100" w:type="dxa"/>
+              <w:bottom w:w="100" w:type="dxa"/>
+              <w:right w:w="100" w:type="dxa"/>
+            </w:tcMar>
+          </w:tcPr>
+          <w:p>
+            <w:pPr>
+              <w:spacing w:after="0" w:line="240" w:lineRule="auto"/>
+              <w:ind w:left="100"/>
+              <w:rPr>
+                <w:rFonts w:eastAsia="Times New Roman" w:cstheme="minorHAnsi"/>
+                <w:color w:val="000000"/>
+                <w:lang w:eastAsia="en-GB"/>
+              </w:rPr>
+            </w:pPr>
+            <w:r>
+              <w:rPr>
+                <w:rFonts w:eastAsia="Times New Roman" w:cstheme="minorHAnsi"/>
+                <w:color w:val="000000"/>
+                <w:lang w:eastAsia="en-GB"/>
+              </w:rPr>
+              <w:t xml:space="preserve">Player jumps and particles spawn </w:t>
+            </w:r>
+          </w:p>
+        </w:tc>
+        <w:tc>
+          <w:tcPr>
+            <w:tcW w:w="0" w:type="auto"/>
+            <w:tcBorders>
+              <w:top w:val="single" w:sz="8" w:space="0" w:color="000000"/>
+              <w:left w:val="single" w:sz="8" w:space="0" w:color="000000"/>
+              <w:bottom w:val="single" w:sz="8" w:space="0" w:color="000000"/>
+              <w:right w:val="single" w:sz="8" w:space="0" w:color="000000"/>
+            </w:tcBorders>
+            <w:tcMar>
+              <w:top w:w="100" w:type="dxa"/>
+              <w:left w:w="100" w:type="dxa"/>
+              <w:bottom w:w="100" w:type="dxa"/>
+              <w:right w:w="100" w:type="dxa"/>
+            </w:tcMar>
+          </w:tcPr>
+          <w:p>
+            <w:pPr>
+              <w:spacing w:after="0" w:line="240" w:lineRule="auto"/>
+              <w:ind w:left="100"/>
+              <w:rPr>
+                <w:rFonts w:eastAsia="Times New Roman" w:cstheme="minorHAnsi"/>
+                <w:color w:val="000000"/>
+                <w:lang w:eastAsia="en-GB"/>
+              </w:rPr>
+            </w:pPr>
+            <w:r>
+              <w:rPr>
+                <w:rFonts w:eastAsia="Times New Roman" w:cstheme="minorHAnsi"/>
+                <w:color w:val="000000"/>
+                <w:lang w:eastAsia="en-GB"/>
+              </w:rPr>
+              <w:t>Player jumps and particles spawn</w:t>
+            </w:r>
           </w:p>
         </w:tc>
         <w:tc>
@@ -4201,856 +5014,27 @@
     </w:p>
     <w:p>
       <w:pPr>
-        <w:spacing w:after="0" w:line="240" w:lineRule="auto"/>
-        <w:rPr>
-          <w:rFonts w:eastAsia="Times New Roman" w:cstheme="minorHAnsi"/>
-          <w:sz w:val="24"/>
-          <w:szCs w:val="24"/>
-          <w:lang w:eastAsia="en-GB"/>
-        </w:rPr>
+        <w:pStyle w:val="Basic"/>
       </w:pPr>
-      <w:r>
-        <w:rPr>
-          <w:rFonts w:eastAsia="Times New Roman" w:cstheme="minorHAnsi"/>
-          <w:color w:val="000000"/>
-          <w:lang w:eastAsia="en-GB"/>
-        </w:rPr>
-        <w:t>White box</w:t>
-      </w:r>
-      <w:r>
-        <w:rPr>
-          <w:rFonts w:eastAsia="Times New Roman" w:cstheme="minorHAnsi"/>
-          <w:color w:val="000000"/>
-          <w:lang w:eastAsia="en-GB"/>
-        </w:rPr>
-        <w:t xml:space="preserve"> Test Plan</w:t>
-      </w:r>
-      <w:r>
-        <w:rPr>
-          <w:rFonts w:eastAsia="Times New Roman" w:cstheme="minorHAnsi"/>
-          <w:color w:val="000000"/>
-          <w:lang w:eastAsia="en-GB"/>
-        </w:rPr>
-        <w:t xml:space="preserve"> </w:t>
-      </w:r>
     </w:p>
-    <w:tbl>
-      <w:tblPr>
-        <w:tblW w:w="0" w:type="auto"/>
-        <w:tblCellMar>
-          <w:top w:w="15" w:type="dxa"/>
-          <w:left w:w="15" w:type="dxa"/>
-          <w:bottom w:w="15" w:type="dxa"/>
-          <w:right w:w="15" w:type="dxa"/>
-        </w:tblCellMar>
-        <w:tblLook w:val="04A0" w:firstRow="1" w:lastRow="0" w:firstColumn="1" w:lastColumn="0" w:noHBand="0" w:noVBand="1"/>
-      </w:tblPr>
-      <w:tblGrid>
-        <w:gridCol w:w="1347"/>
-        <w:gridCol w:w="2222"/>
-        <w:gridCol w:w="2049"/>
-        <w:gridCol w:w="1839"/>
-        <w:gridCol w:w="1549"/>
-      </w:tblGrid>
-      <w:tr>
-        <w:trPr>
-          <w:trHeight w:val="720"/>
-        </w:trPr>
-        <w:tc>
-          <w:tcPr>
-            <w:tcW w:w="0" w:type="auto"/>
-            <w:tcBorders>
-              <w:top w:val="single" w:sz="8" w:space="0" w:color="000000"/>
-              <w:left w:val="single" w:sz="8" w:space="0" w:color="000000"/>
-              <w:bottom w:val="single" w:sz="8" w:space="0" w:color="000000"/>
-              <w:right w:val="single" w:sz="8" w:space="0" w:color="000000"/>
-            </w:tcBorders>
-            <w:tcMar>
-              <w:top w:w="100" w:type="dxa"/>
-              <w:left w:w="100" w:type="dxa"/>
-              <w:bottom w:w="100" w:type="dxa"/>
-              <w:right w:w="100" w:type="dxa"/>
-            </w:tcMar>
-            <w:hideMark/>
-          </w:tcPr>
-          <w:p>
-            <w:pPr>
-              <w:spacing w:after="0" w:line="240" w:lineRule="auto"/>
-              <w:ind w:left="100"/>
-              <w:rPr>
-                <w:rFonts w:eastAsia="Times New Roman" w:cstheme="minorHAnsi"/>
-                <w:sz w:val="24"/>
-                <w:szCs w:val="24"/>
-                <w:lang w:eastAsia="en-GB"/>
-              </w:rPr>
-            </w:pPr>
-            <w:r>
-              <w:rPr>
-                <w:rFonts w:eastAsia="Times New Roman" w:cstheme="minorHAnsi"/>
-                <w:color w:val="000000"/>
-                <w:lang w:eastAsia="en-GB"/>
-              </w:rPr>
-              <w:t>Function Name</w:t>
-            </w:r>
-          </w:p>
-        </w:tc>
-        <w:tc>
-          <w:tcPr>
-            <w:tcW w:w="0" w:type="auto"/>
-            <w:tcBorders>
-              <w:top w:val="single" w:sz="8" w:space="0" w:color="000000"/>
-              <w:left w:val="single" w:sz="8" w:space="0" w:color="000000"/>
-              <w:bottom w:val="single" w:sz="8" w:space="0" w:color="000000"/>
-              <w:right w:val="single" w:sz="8" w:space="0" w:color="000000"/>
-            </w:tcBorders>
-            <w:tcMar>
-              <w:top w:w="100" w:type="dxa"/>
-              <w:left w:w="100" w:type="dxa"/>
-              <w:bottom w:w="100" w:type="dxa"/>
-              <w:right w:w="100" w:type="dxa"/>
-            </w:tcMar>
-            <w:hideMark/>
-          </w:tcPr>
-          <w:p>
-            <w:pPr>
-              <w:spacing w:after="0" w:line="240" w:lineRule="auto"/>
-              <w:ind w:left="100"/>
-              <w:rPr>
-                <w:rFonts w:eastAsia="Times New Roman" w:cstheme="minorHAnsi"/>
-                <w:sz w:val="24"/>
-                <w:szCs w:val="24"/>
-                <w:lang w:eastAsia="en-GB"/>
-              </w:rPr>
-            </w:pPr>
-            <w:r>
-              <w:rPr>
-                <w:rFonts w:eastAsia="Times New Roman" w:cstheme="minorHAnsi"/>
-                <w:color w:val="000000"/>
-                <w:lang w:eastAsia="en-GB"/>
-              </w:rPr>
-              <w:t>Syntax &amp; form</w:t>
-            </w:r>
-          </w:p>
-        </w:tc>
-        <w:tc>
-          <w:tcPr>
-            <w:tcW w:w="0" w:type="auto"/>
-            <w:tcBorders>
-              <w:top w:val="single" w:sz="8" w:space="0" w:color="000000"/>
-              <w:left w:val="single" w:sz="8" w:space="0" w:color="000000"/>
-              <w:bottom w:val="single" w:sz="8" w:space="0" w:color="000000"/>
-              <w:right w:val="single" w:sz="8" w:space="0" w:color="000000"/>
-            </w:tcBorders>
-            <w:tcMar>
-              <w:top w:w="100" w:type="dxa"/>
-              <w:left w:w="100" w:type="dxa"/>
-              <w:bottom w:w="100" w:type="dxa"/>
-              <w:right w:w="100" w:type="dxa"/>
-            </w:tcMar>
-            <w:hideMark/>
-          </w:tcPr>
-          <w:p>
-            <w:pPr>
-              <w:spacing w:after="0" w:line="240" w:lineRule="auto"/>
-              <w:ind w:left="100"/>
-              <w:rPr>
-                <w:rFonts w:eastAsia="Times New Roman" w:cstheme="minorHAnsi"/>
-                <w:sz w:val="24"/>
-                <w:szCs w:val="24"/>
-                <w:lang w:eastAsia="en-GB"/>
-              </w:rPr>
-            </w:pPr>
-            <w:r>
-              <w:rPr>
-                <w:rFonts w:eastAsia="Times New Roman" w:cstheme="minorHAnsi"/>
-                <w:color w:val="000000"/>
-                <w:lang w:eastAsia="en-GB"/>
-              </w:rPr>
-              <w:t>logic</w:t>
-            </w:r>
-          </w:p>
-        </w:tc>
-        <w:tc>
-          <w:tcPr>
-            <w:tcW w:w="0" w:type="auto"/>
-            <w:tcBorders>
-              <w:top w:val="single" w:sz="8" w:space="0" w:color="000000"/>
-              <w:left w:val="single" w:sz="8" w:space="0" w:color="000000"/>
-              <w:bottom w:val="single" w:sz="8" w:space="0" w:color="000000"/>
-              <w:right w:val="single" w:sz="8" w:space="0" w:color="000000"/>
-            </w:tcBorders>
-            <w:tcMar>
-              <w:top w:w="100" w:type="dxa"/>
-              <w:left w:w="100" w:type="dxa"/>
-              <w:bottom w:w="100" w:type="dxa"/>
-              <w:right w:w="100" w:type="dxa"/>
-            </w:tcMar>
-            <w:hideMark/>
-          </w:tcPr>
-          <w:p>
-            <w:pPr>
-              <w:spacing w:after="0" w:line="240" w:lineRule="auto"/>
-              <w:ind w:left="100"/>
-              <w:rPr>
-                <w:rFonts w:eastAsia="Times New Roman" w:cstheme="minorHAnsi"/>
-                <w:sz w:val="24"/>
-                <w:szCs w:val="24"/>
-                <w:lang w:eastAsia="en-GB"/>
-              </w:rPr>
-            </w:pPr>
-            <w:r>
-              <w:rPr>
-                <w:rFonts w:eastAsia="Times New Roman" w:cstheme="minorHAnsi"/>
-                <w:color w:val="000000"/>
-                <w:lang w:eastAsia="en-GB"/>
-              </w:rPr>
-              <w:t>outcome</w:t>
-            </w:r>
-          </w:p>
-        </w:tc>
-        <w:tc>
-          <w:tcPr>
-            <w:tcW w:w="0" w:type="auto"/>
-            <w:tcBorders>
-              <w:top w:val="single" w:sz="8" w:space="0" w:color="000000"/>
-              <w:left w:val="single" w:sz="8" w:space="0" w:color="000000"/>
-              <w:bottom w:val="single" w:sz="8" w:space="0" w:color="000000"/>
-              <w:right w:val="single" w:sz="8" w:space="0" w:color="000000"/>
-            </w:tcBorders>
-            <w:tcMar>
-              <w:top w:w="100" w:type="dxa"/>
-              <w:left w:w="100" w:type="dxa"/>
-              <w:bottom w:w="100" w:type="dxa"/>
-              <w:right w:w="100" w:type="dxa"/>
-            </w:tcMar>
-            <w:hideMark/>
-          </w:tcPr>
-          <w:p>
-            <w:pPr>
-              <w:spacing w:after="0" w:line="240" w:lineRule="auto"/>
-              <w:ind w:left="100"/>
-              <w:rPr>
-                <w:rFonts w:eastAsia="Times New Roman" w:cstheme="minorHAnsi"/>
-                <w:sz w:val="24"/>
-                <w:szCs w:val="24"/>
-                <w:lang w:eastAsia="en-GB"/>
-              </w:rPr>
-            </w:pPr>
-            <w:r>
-              <w:rPr>
-                <w:rFonts w:eastAsia="Times New Roman" w:cstheme="minorHAnsi"/>
-                <w:color w:val="000000"/>
-                <w:lang w:eastAsia="en-GB"/>
-              </w:rPr>
-              <w:t>Actions to be taken</w:t>
-            </w:r>
-          </w:p>
-        </w:tc>
-      </w:tr>
-      <w:tr>
-        <w:trPr>
-          <w:trHeight w:val="1000"/>
-        </w:trPr>
-        <w:tc>
-          <w:tcPr>
-            <w:tcW w:w="0" w:type="auto"/>
-            <w:tcBorders>
-              <w:top w:val="single" w:sz="8" w:space="0" w:color="000000"/>
-              <w:left w:val="single" w:sz="8" w:space="0" w:color="000000"/>
-              <w:bottom w:val="single" w:sz="8" w:space="0" w:color="000000"/>
-              <w:right w:val="single" w:sz="8" w:space="0" w:color="000000"/>
-            </w:tcBorders>
-            <w:tcMar>
-              <w:top w:w="100" w:type="dxa"/>
-              <w:left w:w="100" w:type="dxa"/>
-              <w:bottom w:w="100" w:type="dxa"/>
-              <w:right w:w="100" w:type="dxa"/>
-            </w:tcMar>
-            <w:hideMark/>
-          </w:tcPr>
-          <w:p>
-            <w:pPr>
-              <w:spacing w:after="0" w:line="240" w:lineRule="auto"/>
-              <w:ind w:left="100"/>
-              <w:rPr>
-                <w:rFonts w:eastAsia="Times New Roman" w:cstheme="minorHAnsi"/>
-                <w:sz w:val="24"/>
-                <w:szCs w:val="24"/>
-                <w:lang w:eastAsia="en-GB"/>
-              </w:rPr>
-            </w:pPr>
-            <w:r>
-              <w:rPr>
-                <w:rFonts w:eastAsia="Times New Roman" w:cstheme="minorHAnsi"/>
-                <w:color w:val="000000"/>
-                <w:lang w:eastAsia="en-GB"/>
-              </w:rPr>
-              <w:t xml:space="preserve"> </w:t>
-            </w:r>
-          </w:p>
-        </w:tc>
-        <w:tc>
-          <w:tcPr>
-            <w:tcW w:w="0" w:type="auto"/>
-            <w:tcBorders>
-              <w:top w:val="single" w:sz="8" w:space="0" w:color="000000"/>
-              <w:left w:val="single" w:sz="8" w:space="0" w:color="000000"/>
-              <w:bottom w:val="single" w:sz="8" w:space="0" w:color="000000"/>
-              <w:right w:val="single" w:sz="8" w:space="0" w:color="000000"/>
-            </w:tcBorders>
-            <w:tcMar>
-              <w:top w:w="100" w:type="dxa"/>
-              <w:left w:w="100" w:type="dxa"/>
-              <w:bottom w:w="100" w:type="dxa"/>
-              <w:right w:w="100" w:type="dxa"/>
-            </w:tcMar>
-            <w:hideMark/>
-          </w:tcPr>
-          <w:p>
-            <w:pPr>
-              <w:spacing w:after="0" w:line="240" w:lineRule="auto"/>
-              <w:ind w:left="100"/>
-              <w:rPr>
-                <w:rFonts w:eastAsia="Times New Roman" w:cstheme="minorHAnsi"/>
-                <w:sz w:val="24"/>
-                <w:szCs w:val="24"/>
-                <w:lang w:eastAsia="en-GB"/>
-              </w:rPr>
-            </w:pPr>
-            <w:r>
-              <w:rPr>
-                <w:rFonts w:eastAsia="Times New Roman" w:cstheme="minorHAnsi"/>
-                <w:color w:val="000000"/>
-                <w:lang w:eastAsia="en-GB"/>
-              </w:rPr>
-              <w:t>Is it good? does it need to be clearer?</w:t>
-            </w:r>
-          </w:p>
-        </w:tc>
-        <w:tc>
-          <w:tcPr>
-            <w:tcW w:w="0" w:type="auto"/>
-            <w:tcBorders>
-              <w:top w:val="single" w:sz="8" w:space="0" w:color="000000"/>
-              <w:left w:val="single" w:sz="8" w:space="0" w:color="000000"/>
-              <w:bottom w:val="single" w:sz="8" w:space="0" w:color="000000"/>
-              <w:right w:val="single" w:sz="8" w:space="0" w:color="000000"/>
-            </w:tcBorders>
-            <w:tcMar>
-              <w:top w:w="100" w:type="dxa"/>
-              <w:left w:w="100" w:type="dxa"/>
-              <w:bottom w:w="100" w:type="dxa"/>
-              <w:right w:w="100" w:type="dxa"/>
-            </w:tcMar>
-            <w:hideMark/>
-          </w:tcPr>
-          <w:p>
-            <w:pPr>
-              <w:spacing w:after="0" w:line="240" w:lineRule="auto"/>
-              <w:ind w:left="100"/>
-              <w:rPr>
-                <w:rFonts w:eastAsia="Times New Roman" w:cstheme="minorHAnsi"/>
-                <w:sz w:val="24"/>
-                <w:szCs w:val="24"/>
-                <w:lang w:eastAsia="en-GB"/>
-              </w:rPr>
-            </w:pPr>
-            <w:r>
-              <w:rPr>
-                <w:rFonts w:eastAsia="Times New Roman" w:cstheme="minorHAnsi"/>
-                <w:color w:val="000000"/>
-                <w:lang w:eastAsia="en-GB"/>
-              </w:rPr>
-              <w:t xml:space="preserve">Does it provide the </w:t>
-            </w:r>
-            <w:r>
-              <w:rPr>
-                <w:rFonts w:eastAsia="Times New Roman" w:cstheme="minorHAnsi"/>
-                <w:color w:val="000000"/>
-                <w:lang w:eastAsia="en-GB"/>
-              </w:rPr>
-              <w:t>right</w:t>
-            </w:r>
-            <w:r>
-              <w:rPr>
-                <w:rFonts w:eastAsia="Times New Roman" w:cstheme="minorHAnsi"/>
-                <w:color w:val="000000"/>
-                <w:lang w:eastAsia="en-GB"/>
-              </w:rPr>
-              <w:t xml:space="preserve"> answers</w:t>
-            </w:r>
-          </w:p>
-        </w:tc>
-        <w:tc>
-          <w:tcPr>
-            <w:tcW w:w="0" w:type="auto"/>
-            <w:tcBorders>
-              <w:top w:val="single" w:sz="8" w:space="0" w:color="000000"/>
-              <w:left w:val="single" w:sz="8" w:space="0" w:color="000000"/>
-              <w:bottom w:val="single" w:sz="8" w:space="0" w:color="000000"/>
-              <w:right w:val="single" w:sz="8" w:space="0" w:color="000000"/>
-            </w:tcBorders>
-            <w:tcMar>
-              <w:top w:w="100" w:type="dxa"/>
-              <w:left w:w="100" w:type="dxa"/>
-              <w:bottom w:w="100" w:type="dxa"/>
-              <w:right w:w="100" w:type="dxa"/>
-            </w:tcMar>
-            <w:hideMark/>
-          </w:tcPr>
-          <w:p>
-            <w:pPr>
-              <w:spacing w:after="0" w:line="240" w:lineRule="auto"/>
-              <w:ind w:left="100"/>
-              <w:rPr>
-                <w:rFonts w:eastAsia="Times New Roman" w:cstheme="minorHAnsi"/>
-                <w:sz w:val="24"/>
-                <w:szCs w:val="24"/>
-                <w:lang w:eastAsia="en-GB"/>
-              </w:rPr>
-            </w:pPr>
-            <w:r>
-              <w:rPr>
-                <w:rFonts w:eastAsia="Times New Roman" w:cstheme="minorHAnsi"/>
-                <w:color w:val="000000"/>
-                <w:lang w:eastAsia="en-GB"/>
-              </w:rPr>
-              <w:t>Does it need improving?</w:t>
-            </w:r>
-          </w:p>
-        </w:tc>
-        <w:tc>
-          <w:tcPr>
-            <w:tcW w:w="0" w:type="auto"/>
-            <w:tcBorders>
-              <w:top w:val="single" w:sz="8" w:space="0" w:color="000000"/>
-              <w:left w:val="single" w:sz="8" w:space="0" w:color="000000"/>
-              <w:bottom w:val="single" w:sz="8" w:space="0" w:color="000000"/>
-              <w:right w:val="single" w:sz="8" w:space="0" w:color="000000"/>
-            </w:tcBorders>
-            <w:tcMar>
-              <w:top w:w="100" w:type="dxa"/>
-              <w:left w:w="100" w:type="dxa"/>
-              <w:bottom w:w="100" w:type="dxa"/>
-              <w:right w:w="100" w:type="dxa"/>
-            </w:tcMar>
-            <w:hideMark/>
-          </w:tcPr>
-          <w:p>
-            <w:pPr>
-              <w:spacing w:after="0" w:line="240" w:lineRule="auto"/>
-              <w:ind w:left="100"/>
-              <w:rPr>
-                <w:rFonts w:eastAsia="Times New Roman" w:cstheme="minorHAnsi"/>
-                <w:sz w:val="24"/>
-                <w:szCs w:val="24"/>
-                <w:lang w:eastAsia="en-GB"/>
-              </w:rPr>
-            </w:pPr>
-            <w:r>
-              <w:rPr>
-                <w:rFonts w:eastAsia="Times New Roman" w:cstheme="minorHAnsi"/>
-                <w:color w:val="000000"/>
-                <w:lang w:eastAsia="en-GB"/>
-              </w:rPr>
-              <w:t>What to improve?</w:t>
-            </w:r>
-          </w:p>
-        </w:tc>
-      </w:tr>
-      <w:tr>
-        <w:trPr>
-          <w:trHeight w:val="460"/>
-        </w:trPr>
-        <w:tc>
-          <w:tcPr>
-            <w:tcW w:w="0" w:type="auto"/>
-            <w:tcBorders>
-              <w:top w:val="single" w:sz="8" w:space="0" w:color="000000"/>
-              <w:left w:val="single" w:sz="8" w:space="0" w:color="000000"/>
-              <w:bottom w:val="single" w:sz="8" w:space="0" w:color="000000"/>
-              <w:right w:val="single" w:sz="8" w:space="0" w:color="000000"/>
-            </w:tcBorders>
-            <w:tcMar>
-              <w:top w:w="100" w:type="dxa"/>
-              <w:left w:w="100" w:type="dxa"/>
-              <w:bottom w:w="100" w:type="dxa"/>
-              <w:right w:w="100" w:type="dxa"/>
-            </w:tcMar>
-            <w:hideMark/>
-          </w:tcPr>
-          <w:p>
-            <w:pPr>
-              <w:spacing w:after="0" w:line="240" w:lineRule="auto"/>
-              <w:ind w:left="100"/>
-              <w:rPr>
-                <w:rFonts w:eastAsia="Times New Roman" w:cstheme="minorHAnsi"/>
-                <w:sz w:val="24"/>
-                <w:szCs w:val="24"/>
-                <w:lang w:eastAsia="en-GB"/>
-              </w:rPr>
-            </w:pPr>
-            <w:r>
-              <w:rPr>
-                <w:rFonts w:eastAsia="Times New Roman" w:cstheme="minorHAnsi"/>
-                <w:color w:val="000000"/>
-                <w:lang w:eastAsia="en-GB"/>
-              </w:rPr>
-              <w:lastRenderedPageBreak/>
-              <w:t xml:space="preserve"> </w:t>
-            </w:r>
-          </w:p>
-        </w:tc>
-        <w:tc>
-          <w:tcPr>
-            <w:tcW w:w="0" w:type="auto"/>
-            <w:tcBorders>
-              <w:top w:val="single" w:sz="8" w:space="0" w:color="000000"/>
-              <w:left w:val="single" w:sz="8" w:space="0" w:color="000000"/>
-              <w:bottom w:val="single" w:sz="8" w:space="0" w:color="000000"/>
-              <w:right w:val="single" w:sz="8" w:space="0" w:color="000000"/>
-            </w:tcBorders>
-            <w:tcMar>
-              <w:top w:w="100" w:type="dxa"/>
-              <w:left w:w="100" w:type="dxa"/>
-              <w:bottom w:w="100" w:type="dxa"/>
-              <w:right w:w="100" w:type="dxa"/>
-            </w:tcMar>
-            <w:hideMark/>
-          </w:tcPr>
-          <w:p>
-            <w:pPr>
-              <w:spacing w:after="0" w:line="240" w:lineRule="auto"/>
-              <w:ind w:left="100"/>
-              <w:rPr>
-                <w:rFonts w:eastAsia="Times New Roman" w:cstheme="minorHAnsi"/>
-                <w:sz w:val="24"/>
-                <w:szCs w:val="24"/>
-                <w:lang w:eastAsia="en-GB"/>
-              </w:rPr>
-            </w:pPr>
-            <w:r>
-              <w:rPr>
-                <w:rFonts w:eastAsia="Times New Roman" w:cstheme="minorHAnsi"/>
-                <w:color w:val="000000"/>
-                <w:lang w:eastAsia="en-GB"/>
-              </w:rPr>
-              <w:t xml:space="preserve"> </w:t>
-            </w:r>
-          </w:p>
-        </w:tc>
-        <w:tc>
-          <w:tcPr>
-            <w:tcW w:w="0" w:type="auto"/>
-            <w:tcBorders>
-              <w:top w:val="single" w:sz="8" w:space="0" w:color="000000"/>
-              <w:left w:val="single" w:sz="8" w:space="0" w:color="000000"/>
-              <w:bottom w:val="single" w:sz="8" w:space="0" w:color="000000"/>
-              <w:right w:val="single" w:sz="8" w:space="0" w:color="000000"/>
-            </w:tcBorders>
-            <w:tcMar>
-              <w:top w:w="100" w:type="dxa"/>
-              <w:left w:w="100" w:type="dxa"/>
-              <w:bottom w:w="100" w:type="dxa"/>
-              <w:right w:w="100" w:type="dxa"/>
-            </w:tcMar>
-            <w:hideMark/>
-          </w:tcPr>
-          <w:p>
-            <w:pPr>
-              <w:spacing w:after="0" w:line="240" w:lineRule="auto"/>
-              <w:ind w:left="100"/>
-              <w:rPr>
-                <w:rFonts w:eastAsia="Times New Roman" w:cstheme="minorHAnsi"/>
-                <w:sz w:val="24"/>
-                <w:szCs w:val="24"/>
-                <w:lang w:eastAsia="en-GB"/>
-              </w:rPr>
-            </w:pPr>
-            <w:r>
-              <w:rPr>
-                <w:rFonts w:eastAsia="Times New Roman" w:cstheme="minorHAnsi"/>
-                <w:color w:val="000000"/>
-                <w:lang w:eastAsia="en-GB"/>
-              </w:rPr>
-              <w:t xml:space="preserve"> </w:t>
-            </w:r>
-          </w:p>
-        </w:tc>
-        <w:tc>
-          <w:tcPr>
-            <w:tcW w:w="0" w:type="auto"/>
-            <w:tcBorders>
-              <w:top w:val="single" w:sz="8" w:space="0" w:color="000000"/>
-              <w:left w:val="single" w:sz="8" w:space="0" w:color="000000"/>
-              <w:bottom w:val="single" w:sz="8" w:space="0" w:color="000000"/>
-              <w:right w:val="single" w:sz="8" w:space="0" w:color="000000"/>
-            </w:tcBorders>
-            <w:tcMar>
-              <w:top w:w="100" w:type="dxa"/>
-              <w:left w:w="100" w:type="dxa"/>
-              <w:bottom w:w="100" w:type="dxa"/>
-              <w:right w:w="100" w:type="dxa"/>
-            </w:tcMar>
-            <w:hideMark/>
-          </w:tcPr>
-          <w:p>
-            <w:pPr>
-              <w:spacing w:after="0" w:line="240" w:lineRule="auto"/>
-              <w:ind w:left="100"/>
-              <w:rPr>
-                <w:rFonts w:eastAsia="Times New Roman" w:cstheme="minorHAnsi"/>
-                <w:sz w:val="24"/>
-                <w:szCs w:val="24"/>
-                <w:lang w:eastAsia="en-GB"/>
-              </w:rPr>
-            </w:pPr>
-            <w:r>
-              <w:rPr>
-                <w:rFonts w:eastAsia="Times New Roman" w:cstheme="minorHAnsi"/>
-                <w:color w:val="000000"/>
-                <w:lang w:eastAsia="en-GB"/>
-              </w:rPr>
-              <w:t xml:space="preserve"> </w:t>
-            </w:r>
-          </w:p>
-        </w:tc>
-        <w:tc>
-          <w:tcPr>
-            <w:tcW w:w="0" w:type="auto"/>
-            <w:tcBorders>
-              <w:top w:val="single" w:sz="8" w:space="0" w:color="000000"/>
-              <w:left w:val="single" w:sz="8" w:space="0" w:color="000000"/>
-              <w:bottom w:val="single" w:sz="8" w:space="0" w:color="000000"/>
-              <w:right w:val="single" w:sz="8" w:space="0" w:color="000000"/>
-            </w:tcBorders>
-            <w:tcMar>
-              <w:top w:w="100" w:type="dxa"/>
-              <w:left w:w="100" w:type="dxa"/>
-              <w:bottom w:w="100" w:type="dxa"/>
-              <w:right w:w="100" w:type="dxa"/>
-            </w:tcMar>
-            <w:hideMark/>
-          </w:tcPr>
-          <w:p>
-            <w:pPr>
-              <w:spacing w:after="0" w:line="240" w:lineRule="auto"/>
-              <w:ind w:left="100"/>
-              <w:rPr>
-                <w:rFonts w:eastAsia="Times New Roman" w:cstheme="minorHAnsi"/>
-                <w:sz w:val="24"/>
-                <w:szCs w:val="24"/>
-                <w:lang w:eastAsia="en-GB"/>
-              </w:rPr>
-            </w:pPr>
-            <w:r>
-              <w:rPr>
-                <w:rFonts w:eastAsia="Times New Roman" w:cstheme="minorHAnsi"/>
-                <w:color w:val="000000"/>
-                <w:lang w:eastAsia="en-GB"/>
-              </w:rPr>
-              <w:t xml:space="preserve"> </w:t>
-            </w:r>
-          </w:p>
-        </w:tc>
-      </w:tr>
-      <w:tr>
-        <w:trPr>
-          <w:trHeight w:val="460"/>
-        </w:trPr>
-        <w:tc>
-          <w:tcPr>
-            <w:tcW w:w="0" w:type="auto"/>
-            <w:tcBorders>
-              <w:top w:val="single" w:sz="8" w:space="0" w:color="000000"/>
-              <w:left w:val="single" w:sz="8" w:space="0" w:color="000000"/>
-              <w:bottom w:val="single" w:sz="8" w:space="0" w:color="000000"/>
-              <w:right w:val="single" w:sz="8" w:space="0" w:color="000000"/>
-            </w:tcBorders>
-            <w:tcMar>
-              <w:top w:w="100" w:type="dxa"/>
-              <w:left w:w="100" w:type="dxa"/>
-              <w:bottom w:w="100" w:type="dxa"/>
-              <w:right w:w="100" w:type="dxa"/>
-            </w:tcMar>
-            <w:hideMark/>
-          </w:tcPr>
-          <w:p>
-            <w:pPr>
-              <w:spacing w:after="0" w:line="240" w:lineRule="auto"/>
-              <w:ind w:left="100"/>
-              <w:rPr>
-                <w:rFonts w:eastAsia="Times New Roman" w:cstheme="minorHAnsi"/>
-                <w:sz w:val="24"/>
-                <w:szCs w:val="24"/>
-                <w:lang w:eastAsia="en-GB"/>
-              </w:rPr>
-            </w:pPr>
-            <w:r>
-              <w:rPr>
-                <w:rFonts w:eastAsia="Times New Roman" w:cstheme="minorHAnsi"/>
-                <w:color w:val="000000"/>
-                <w:lang w:eastAsia="en-GB"/>
-              </w:rPr>
-              <w:t xml:space="preserve"> </w:t>
-            </w:r>
-          </w:p>
-        </w:tc>
-        <w:tc>
-          <w:tcPr>
-            <w:tcW w:w="0" w:type="auto"/>
-            <w:tcBorders>
-              <w:top w:val="single" w:sz="8" w:space="0" w:color="000000"/>
-              <w:left w:val="single" w:sz="8" w:space="0" w:color="000000"/>
-              <w:bottom w:val="single" w:sz="8" w:space="0" w:color="000000"/>
-              <w:right w:val="single" w:sz="8" w:space="0" w:color="000000"/>
-            </w:tcBorders>
-            <w:tcMar>
-              <w:top w:w="100" w:type="dxa"/>
-              <w:left w:w="100" w:type="dxa"/>
-              <w:bottom w:w="100" w:type="dxa"/>
-              <w:right w:w="100" w:type="dxa"/>
-            </w:tcMar>
-            <w:hideMark/>
-          </w:tcPr>
-          <w:p>
-            <w:pPr>
-              <w:spacing w:after="0" w:line="240" w:lineRule="auto"/>
-              <w:ind w:left="100"/>
-              <w:rPr>
-                <w:rFonts w:eastAsia="Times New Roman" w:cstheme="minorHAnsi"/>
-                <w:sz w:val="24"/>
-                <w:szCs w:val="24"/>
-                <w:lang w:eastAsia="en-GB"/>
-              </w:rPr>
-            </w:pPr>
-            <w:r>
-              <w:rPr>
-                <w:rFonts w:eastAsia="Times New Roman" w:cstheme="minorHAnsi"/>
-                <w:color w:val="000000"/>
-                <w:lang w:eastAsia="en-GB"/>
-              </w:rPr>
-              <w:t xml:space="preserve"> </w:t>
-            </w:r>
-          </w:p>
-        </w:tc>
-        <w:tc>
-          <w:tcPr>
-            <w:tcW w:w="0" w:type="auto"/>
-            <w:tcBorders>
-              <w:top w:val="single" w:sz="8" w:space="0" w:color="000000"/>
-              <w:left w:val="single" w:sz="8" w:space="0" w:color="000000"/>
-              <w:bottom w:val="single" w:sz="8" w:space="0" w:color="000000"/>
-              <w:right w:val="single" w:sz="8" w:space="0" w:color="000000"/>
-            </w:tcBorders>
-            <w:tcMar>
-              <w:top w:w="100" w:type="dxa"/>
-              <w:left w:w="100" w:type="dxa"/>
-              <w:bottom w:w="100" w:type="dxa"/>
-              <w:right w:w="100" w:type="dxa"/>
-            </w:tcMar>
-            <w:hideMark/>
-          </w:tcPr>
-          <w:p>
-            <w:pPr>
-              <w:spacing w:after="0" w:line="240" w:lineRule="auto"/>
-              <w:ind w:left="100"/>
-              <w:rPr>
-                <w:rFonts w:eastAsia="Times New Roman" w:cstheme="minorHAnsi"/>
-                <w:sz w:val="24"/>
-                <w:szCs w:val="24"/>
-                <w:lang w:eastAsia="en-GB"/>
-              </w:rPr>
-            </w:pPr>
-            <w:r>
-              <w:rPr>
-                <w:rFonts w:eastAsia="Times New Roman" w:cstheme="minorHAnsi"/>
-                <w:color w:val="000000"/>
-                <w:lang w:eastAsia="en-GB"/>
-              </w:rPr>
-              <w:t xml:space="preserve"> </w:t>
-            </w:r>
-          </w:p>
-        </w:tc>
-        <w:tc>
-          <w:tcPr>
-            <w:tcW w:w="0" w:type="auto"/>
-            <w:tcBorders>
-              <w:top w:val="single" w:sz="8" w:space="0" w:color="000000"/>
-              <w:left w:val="single" w:sz="8" w:space="0" w:color="000000"/>
-              <w:bottom w:val="single" w:sz="8" w:space="0" w:color="000000"/>
-              <w:right w:val="single" w:sz="8" w:space="0" w:color="000000"/>
-            </w:tcBorders>
-            <w:tcMar>
-              <w:top w:w="100" w:type="dxa"/>
-              <w:left w:w="100" w:type="dxa"/>
-              <w:bottom w:w="100" w:type="dxa"/>
-              <w:right w:w="100" w:type="dxa"/>
-            </w:tcMar>
-            <w:hideMark/>
-          </w:tcPr>
-          <w:p>
-            <w:pPr>
-              <w:spacing w:after="0" w:line="240" w:lineRule="auto"/>
-              <w:ind w:left="100"/>
-              <w:rPr>
-                <w:rFonts w:eastAsia="Times New Roman" w:cstheme="minorHAnsi"/>
-                <w:sz w:val="24"/>
-                <w:szCs w:val="24"/>
-                <w:lang w:eastAsia="en-GB"/>
-              </w:rPr>
-            </w:pPr>
-            <w:r>
-              <w:rPr>
-                <w:rFonts w:eastAsia="Times New Roman" w:cstheme="minorHAnsi"/>
-                <w:color w:val="000000"/>
-                <w:lang w:eastAsia="en-GB"/>
-              </w:rPr>
-              <w:t xml:space="preserve"> </w:t>
-            </w:r>
-          </w:p>
-        </w:tc>
-        <w:tc>
-          <w:tcPr>
-            <w:tcW w:w="0" w:type="auto"/>
-            <w:tcBorders>
-              <w:top w:val="single" w:sz="8" w:space="0" w:color="000000"/>
-              <w:left w:val="single" w:sz="8" w:space="0" w:color="000000"/>
-              <w:bottom w:val="single" w:sz="8" w:space="0" w:color="000000"/>
-              <w:right w:val="single" w:sz="8" w:space="0" w:color="000000"/>
-            </w:tcBorders>
-            <w:tcMar>
-              <w:top w:w="100" w:type="dxa"/>
-              <w:left w:w="100" w:type="dxa"/>
-              <w:bottom w:w="100" w:type="dxa"/>
-              <w:right w:w="100" w:type="dxa"/>
-            </w:tcMar>
-            <w:hideMark/>
-          </w:tcPr>
-          <w:p>
-            <w:pPr>
-              <w:spacing w:after="0" w:line="240" w:lineRule="auto"/>
-              <w:ind w:left="100"/>
-              <w:rPr>
-                <w:rFonts w:eastAsia="Times New Roman" w:cstheme="minorHAnsi"/>
-                <w:sz w:val="24"/>
-                <w:szCs w:val="24"/>
-                <w:lang w:eastAsia="en-GB"/>
-              </w:rPr>
-            </w:pPr>
-            <w:r>
-              <w:rPr>
-                <w:rFonts w:eastAsia="Times New Roman" w:cstheme="minorHAnsi"/>
-                <w:color w:val="000000"/>
-                <w:lang w:eastAsia="en-GB"/>
-              </w:rPr>
-              <w:t xml:space="preserve"> </w:t>
-            </w:r>
-          </w:p>
-        </w:tc>
-      </w:tr>
-    </w:tbl>
-    <w:p/>
+    <w:p>
+      <w:pPr>
+        <w:pStyle w:val="personalHeading"/>
+      </w:pPr>
+      <w:bookmarkStart w:id="6" w:name="_Toc535321713"/>
+      <w:r>
+        <w:t>Conclusion</w:t>
+      </w:r>
+      <w:bookmarkEnd w:id="6"/>
+    </w:p>
+    <w:p>
+      <w:pPr>
+        <w:pStyle w:val="Basic"/>
+      </w:pPr>
+      <w:r>
+        <w:t xml:space="preserve">Discussion on problems and how they were solved </w:t>
+      </w:r>
+    </w:p>
     <w:p>
       <w:pPr>
         <w:pStyle w:val="Basic"/>
@@ -5065,27 +5049,187 @@
       <w:pPr>
         <w:pStyle w:val="personalHeading"/>
       </w:pPr>
-      <w:bookmarkStart w:id="6" w:name="_Toc535321713"/>
-      <w:r>
-        <w:t>Conclusion</w:t>
-      </w:r>
-      <w:bookmarkEnd w:id="6"/>
+      <w:r>
+        <w:t>References</w:t>
+      </w:r>
+      <w:r>
+        <w:t xml:space="preserve"> </w:t>
+      </w:r>
     </w:p>
     <w:p>
       <w:pPr>
         <w:pStyle w:val="Basic"/>
       </w:pPr>
       <w:r>
-        <w:t xml:space="preserve">Discussion on problems and how they were solved </w:t>
+        <w:t>LUNA, F.D., n.d. Introduction to 3d Game Programming with Directx® 11. Dulles, VA: Mercury Learning and Information</w:t>
       </w:r>
     </w:p>
     <w:p>
       <w:pPr>
         <w:pStyle w:val="Basic"/>
       </w:pPr>
+      <w:r>
+        <w:t>FEINSTEIN, D., 2013. HLSL Development Cookbook: Implement Stunning 3D Rendering Techniques Using the Power of HLSL and DirectX 11. Birmingham: Packt Pub.</w:t>
+      </w:r>
+    </w:p>
+    <w:p>
+      <w:pPr>
+        <w:pStyle w:val="personalHeading"/>
+      </w:pPr>
+      <w:r>
+        <w:lastRenderedPageBreak/>
+        <w:t>Appendix</w:t>
+      </w:r>
+    </w:p>
+    <w:p>
+      <w:pPr>
+        <w:pStyle w:val="Basic"/>
+      </w:pPr>
+      <w:r>
+        <w:rPr>
+          <w:noProof/>
+          <w:lang w:eastAsia="en-GB"/>
+        </w:rPr>
+        <w:drawing>
+          <wp:inline distT="0" distB="0" distL="0" distR="0">
+            <wp:extent cx="5731510" cy="3354546"/>
+            <wp:effectExtent l="0" t="0" r="2540" b="0"/>
+            <wp:docPr id="1" name="Picture 1" descr="https://media.discordapp.net/attachments/273637235348340746/534191850118971412/unknown.png?width=1155&amp;height=676"/>
+            <wp:cNvGraphicFramePr>
+              <a:graphicFrameLocks xmlns:a="http://schemas.openxmlformats.org/drawingml/2006/main" noChangeAspect="1"/>
+            </wp:cNvGraphicFramePr>
+            <a:graphic xmlns:a="http://schemas.openxmlformats.org/drawingml/2006/main">
+              <a:graphicData uri="http://schemas.openxmlformats.org/drawingml/2006/picture">
+                <pic:pic xmlns:pic="http://schemas.openxmlformats.org/drawingml/2006/picture">
+                  <pic:nvPicPr>
+                    <pic:cNvPr id="0" name="Picture 1" descr="https://media.discordapp.net/attachments/273637235348340746/534191850118971412/unknown.png?width=1155&amp;height=676"/>
+                    <pic:cNvPicPr>
+                      <a:picLocks noChangeAspect="1" noChangeArrowheads="1"/>
+                    </pic:cNvPicPr>
+                  </pic:nvPicPr>
+                  <pic:blipFill>
+                    <a:blip r:embed="rId8">
+                      <a:extLst>
+                        <a:ext uri="{28A0092B-C50C-407E-A947-70E740481C1C}">
+                          <a14:useLocalDpi xmlns:a14="http://schemas.microsoft.com/office/drawing/2010/main" val="0"/>
+                        </a:ext>
+                      </a:extLst>
+                    </a:blip>
+                    <a:srcRect/>
+                    <a:stretch>
+                      <a:fillRect/>
+                    </a:stretch>
+                  </pic:blipFill>
+                  <pic:spPr bwMode="auto">
+                    <a:xfrm>
+                      <a:off x="0" y="0"/>
+                      <a:ext cx="5731510" cy="3354546"/>
+                    </a:xfrm>
+                    <a:prstGeom prst="rect">
+                      <a:avLst/>
+                    </a:prstGeom>
+                    <a:noFill/>
+                    <a:ln>
+                      <a:noFill/>
+                    </a:ln>
+                  </pic:spPr>
+                </pic:pic>
+              </a:graphicData>
+            </a:graphic>
+          </wp:inline>
+        </w:drawing>
+      </w:r>
+    </w:p>
+    <w:p>
+      <w:pPr>
+        <w:pStyle w:val="Basic"/>
+      </w:pPr>
+      <w:r>
+        <w:t xml:space="preserve">Figure X – before fixed. </w:t>
+      </w:r>
+      <w:r>
+        <w:t>The c</w:t>
+      </w:r>
+      <w:r>
+        <w:t>olours</w:t>
+      </w:r>
+      <w:r>
+        <w:t xml:space="preserve"> were</w:t>
+      </w:r>
+      <w:r>
+        <w:t xml:space="preserve"> being multiplied </w:t>
+      </w:r>
+      <w:r>
+        <w:t>incorrectly, direction</w:t>
+      </w:r>
+      <w:r>
+        <w:t xml:space="preserve"> light colour was being used for the specular highlight </w:t>
+      </w:r>
+      <w:r>
+        <w:t xml:space="preserve">causing a further red hue. To fix this I created a local colour value set to pure white, once that was being using for the multiplication the colour was being displayed as desired. </w:t>
+      </w:r>
+    </w:p>
+    <w:p>
+      <w:pPr>
+        <w:pStyle w:val="Basic"/>
+      </w:pPr>
+      <w:r>
+        <w:rPr>
+          <w:noProof/>
+          <w:lang w:eastAsia="en-GB"/>
+        </w:rPr>
+        <w:drawing>
+          <wp:inline distT="0" distB="0" distL="0" distR="0">
+            <wp:extent cx="5731510" cy="3348747"/>
+            <wp:effectExtent l="0" t="0" r="2540" b="4445"/>
+            <wp:docPr id="2" name="Picture 2" descr="https://media.discordapp.net/attachments/273637235348340746/534192158270423041/unknown.png?width=1157&amp;height=676"/>
+            <wp:cNvGraphicFramePr>
+              <a:graphicFrameLocks xmlns:a="http://schemas.openxmlformats.org/drawingml/2006/main" noChangeAspect="1"/>
+            </wp:cNvGraphicFramePr>
+            <a:graphic xmlns:a="http://schemas.openxmlformats.org/drawingml/2006/main">
+              <a:graphicData uri="http://schemas.openxmlformats.org/drawingml/2006/picture">
+                <pic:pic xmlns:pic="http://schemas.openxmlformats.org/drawingml/2006/picture">
+                  <pic:nvPicPr>
+                    <pic:cNvPr id="0" name="Picture 3" descr="https://media.discordapp.net/attachments/273637235348340746/534192158270423041/unknown.png?width=1157&amp;height=676"/>
+                    <pic:cNvPicPr>
+                      <a:picLocks noChangeAspect="1" noChangeArrowheads="1"/>
+                    </pic:cNvPicPr>
+                  </pic:nvPicPr>
+                  <pic:blipFill>
+                    <a:blip r:embed="rId9">
+                      <a:extLst>
+                        <a:ext uri="{28A0092B-C50C-407E-A947-70E740481C1C}">
+                          <a14:useLocalDpi xmlns:a14="http://schemas.microsoft.com/office/drawing/2010/main" val="0"/>
+                        </a:ext>
+                      </a:extLst>
+                    </a:blip>
+                    <a:srcRect/>
+                    <a:stretch>
+                      <a:fillRect/>
+                    </a:stretch>
+                  </pic:blipFill>
+                  <pic:spPr bwMode="auto">
+                    <a:xfrm>
+                      <a:off x="0" y="0"/>
+                      <a:ext cx="5731510" cy="3348747"/>
+                    </a:xfrm>
+                    <a:prstGeom prst="rect">
+                      <a:avLst/>
+                    </a:prstGeom>
+                    <a:noFill/>
+                    <a:ln>
+                      <a:noFill/>
+                    </a:ln>
+                  </pic:spPr>
+                </pic:pic>
+              </a:graphicData>
+            </a:graphic>
+          </wp:inline>
+        </w:drawing>
+      </w:r>
     </w:p>
     <w:sectPr>
-      <w:headerReference w:type="default" r:id="rId8"/>
+      <w:headerReference w:type="default" r:id="rId10"/>
       <w:pgSz w:w="11906" w:h="16838"/>
       <w:pgMar w:top="1440" w:right="1440" w:bottom="1440" w:left="1440" w:header="708" w:footer="708" w:gutter="0"/>
       <w:pgNumType w:start="0"/>
@@ -6389,7 +6533,7 @@
 </file>
 
 <file path=customXml/itemProps2.xml><?xml version="1.0" encoding="utf-8"?>
-<ds:datastoreItem xmlns:ds="http://schemas.openxmlformats.org/officeDocument/2006/customXml" ds:itemID="{DF5A250A-67A6-4552-A37A-263A53C81F4E}">
+<ds:datastoreItem xmlns:ds="http://schemas.openxmlformats.org/officeDocument/2006/customXml" ds:itemID="{34B6F903-3E9F-475D-BAD4-97ADF0534424}">
   <ds:schemaRefs>
     <ds:schemaRef ds:uri="http://schemas.openxmlformats.org/officeDocument/2006/bibliography"/>
   </ds:schemaRefs>

</xml_diff>

<commit_message>
mostly done on the report
</commit_message>
<xml_diff>
--- a/Advanced Games Programing Report.docx
+++ b/Advanced Games Programing Report.docx
@@ -933,7 +933,7 @@
           <w:r>
             <w:fldChar w:fldCharType="separate"/>
           </w:r>
-          <w:hyperlink w:anchor="_Toc535321703" w:history="1">
+          <w:hyperlink w:anchor="_Toc535331415" w:history="1">
             <w:r>
               <w:rPr>
                 <w:rStyle w:val="Hyperlink"/>
@@ -960,7 +960,7 @@
                 <w:noProof/>
                 <w:webHidden/>
               </w:rPr>
-              <w:instrText xml:space="preserve"> PAGEREF _Toc535321703 \h </w:instrText>
+              <w:instrText xml:space="preserve"> PAGEREF _Toc535331415 \h </w:instrText>
             </w:r>
             <w:r>
               <w:rPr>
@@ -980,7 +980,147 @@
                 <w:noProof/>
                 <w:webHidden/>
               </w:rPr>
-              <w:t>1</w:t>
+              <w:t>2</w:t>
+            </w:r>
+            <w:r>
+              <w:rPr>
+                <w:noProof/>
+                <w:webHidden/>
+              </w:rPr>
+              <w:fldChar w:fldCharType="end"/>
+            </w:r>
+          </w:hyperlink>
+        </w:p>
+        <w:p>
+          <w:pPr>
+            <w:pStyle w:val="TOC2"/>
+            <w:tabs>
+              <w:tab w:val="right" w:leader="dot" w:pos="9016"/>
+            </w:tabs>
+            <w:rPr>
+              <w:rFonts w:eastAsiaTheme="minorEastAsia"/>
+              <w:noProof/>
+              <w:lang w:eastAsia="en-GB"/>
+            </w:rPr>
+          </w:pPr>
+          <w:hyperlink w:anchor="_Toc535331416" w:history="1">
+            <w:r>
+              <w:rPr>
+                <w:rStyle w:val="Hyperlink"/>
+                <w:noProof/>
+              </w:rPr>
+              <w:t>Movement</w:t>
+            </w:r>
+            <w:r>
+              <w:rPr>
+                <w:noProof/>
+                <w:webHidden/>
+              </w:rPr>
+              <w:tab/>
+            </w:r>
+            <w:r>
+              <w:rPr>
+                <w:noProof/>
+                <w:webHidden/>
+              </w:rPr>
+              <w:fldChar w:fldCharType="begin"/>
+            </w:r>
+            <w:r>
+              <w:rPr>
+                <w:noProof/>
+                <w:webHidden/>
+              </w:rPr>
+              <w:instrText xml:space="preserve"> PAGEREF _Toc535331416 \h </w:instrText>
+            </w:r>
+            <w:r>
+              <w:rPr>
+                <w:noProof/>
+                <w:webHidden/>
+              </w:rPr>
+            </w:r>
+            <w:r>
+              <w:rPr>
+                <w:noProof/>
+                <w:webHidden/>
+              </w:rPr>
+              <w:fldChar w:fldCharType="separate"/>
+            </w:r>
+            <w:r>
+              <w:rPr>
+                <w:noProof/>
+                <w:webHidden/>
+              </w:rPr>
+              <w:t>2</w:t>
+            </w:r>
+            <w:r>
+              <w:rPr>
+                <w:noProof/>
+                <w:webHidden/>
+              </w:rPr>
+              <w:fldChar w:fldCharType="end"/>
+            </w:r>
+          </w:hyperlink>
+        </w:p>
+        <w:p>
+          <w:pPr>
+            <w:pStyle w:val="TOC2"/>
+            <w:tabs>
+              <w:tab w:val="right" w:leader="dot" w:pos="9016"/>
+            </w:tabs>
+            <w:rPr>
+              <w:rFonts w:eastAsiaTheme="minorEastAsia"/>
+              <w:noProof/>
+              <w:lang w:eastAsia="en-GB"/>
+            </w:rPr>
+          </w:pPr>
+          <w:hyperlink w:anchor="_Toc535331417" w:history="1">
+            <w:r>
+              <w:rPr>
+                <w:rStyle w:val="Hyperlink"/>
+                <w:noProof/>
+              </w:rPr>
+              <w:t>Enemies</w:t>
+            </w:r>
+            <w:r>
+              <w:rPr>
+                <w:noProof/>
+                <w:webHidden/>
+              </w:rPr>
+              <w:tab/>
+            </w:r>
+            <w:r>
+              <w:rPr>
+                <w:noProof/>
+                <w:webHidden/>
+              </w:rPr>
+              <w:fldChar w:fldCharType="begin"/>
+            </w:r>
+            <w:r>
+              <w:rPr>
+                <w:noProof/>
+                <w:webHidden/>
+              </w:rPr>
+              <w:instrText xml:space="preserve"> PAGEREF _Toc535331417 \h </w:instrText>
+            </w:r>
+            <w:r>
+              <w:rPr>
+                <w:noProof/>
+                <w:webHidden/>
+              </w:rPr>
+            </w:r>
+            <w:r>
+              <w:rPr>
+                <w:noProof/>
+                <w:webHidden/>
+              </w:rPr>
+              <w:fldChar w:fldCharType="separate"/>
+            </w:r>
+            <w:r>
+              <w:rPr>
+                <w:noProof/>
+                <w:webHidden/>
+              </w:rPr>
+              <w:t>2</w:t>
             </w:r>
             <w:r>
               <w:rPr>
@@ -1003,7 +1143,7 @@
               <w:lang w:eastAsia="en-GB"/>
             </w:rPr>
           </w:pPr>
-          <w:hyperlink w:anchor="_Toc535321704" w:history="1">
+          <w:hyperlink w:anchor="_Toc535331418" w:history="1">
             <w:r>
               <w:rPr>
                 <w:rStyle w:val="Hyperlink"/>
@@ -1030,7 +1170,7 @@
                 <w:noProof/>
                 <w:webHidden/>
               </w:rPr>
-              <w:instrText xml:space="preserve"> PAGEREF _Toc535321704 \h </w:instrText>
+              <w:instrText xml:space="preserve"> PAGEREF _Toc535331418 \h </w:instrText>
             </w:r>
             <w:r>
               <w:rPr>
@@ -1050,7 +1190,357 @@
                 <w:noProof/>
                 <w:webHidden/>
               </w:rPr>
-              <w:t>1</w:t>
+              <w:t>2</w:t>
+            </w:r>
+            <w:r>
+              <w:rPr>
+                <w:noProof/>
+                <w:webHidden/>
+              </w:rPr>
+              <w:fldChar w:fldCharType="end"/>
+            </w:r>
+          </w:hyperlink>
+        </w:p>
+        <w:p>
+          <w:pPr>
+            <w:pStyle w:val="TOC2"/>
+            <w:tabs>
+              <w:tab w:val="right" w:leader="dot" w:pos="9016"/>
+            </w:tabs>
+            <w:rPr>
+              <w:rFonts w:eastAsiaTheme="minorEastAsia"/>
+              <w:noProof/>
+              <w:lang w:eastAsia="en-GB"/>
+            </w:rPr>
+          </w:pPr>
+          <w:hyperlink w:anchor="_Toc535331419" w:history="1">
+            <w:r>
+              <w:rPr>
+                <w:rStyle w:val="Hyperlink"/>
+                <w:noProof/>
+              </w:rPr>
+              <w:t>Textures</w:t>
+            </w:r>
+            <w:r>
+              <w:rPr>
+                <w:noProof/>
+                <w:webHidden/>
+              </w:rPr>
+              <w:tab/>
+            </w:r>
+            <w:r>
+              <w:rPr>
+                <w:noProof/>
+                <w:webHidden/>
+              </w:rPr>
+              <w:fldChar w:fldCharType="begin"/>
+            </w:r>
+            <w:r>
+              <w:rPr>
+                <w:noProof/>
+                <w:webHidden/>
+              </w:rPr>
+              <w:instrText xml:space="preserve"> PAGEREF _Toc535331419 \h </w:instrText>
+            </w:r>
+            <w:r>
+              <w:rPr>
+                <w:noProof/>
+                <w:webHidden/>
+              </w:rPr>
+            </w:r>
+            <w:r>
+              <w:rPr>
+                <w:noProof/>
+                <w:webHidden/>
+              </w:rPr>
+              <w:fldChar w:fldCharType="separate"/>
+            </w:r>
+            <w:r>
+              <w:rPr>
+                <w:noProof/>
+                <w:webHidden/>
+              </w:rPr>
+              <w:t>2</w:t>
+            </w:r>
+            <w:r>
+              <w:rPr>
+                <w:noProof/>
+                <w:webHidden/>
+              </w:rPr>
+              <w:fldChar w:fldCharType="end"/>
+            </w:r>
+          </w:hyperlink>
+        </w:p>
+        <w:p>
+          <w:pPr>
+            <w:pStyle w:val="TOC2"/>
+            <w:tabs>
+              <w:tab w:val="right" w:leader="dot" w:pos="9016"/>
+            </w:tabs>
+            <w:rPr>
+              <w:rFonts w:eastAsiaTheme="minorEastAsia"/>
+              <w:noProof/>
+              <w:lang w:eastAsia="en-GB"/>
+            </w:rPr>
+          </w:pPr>
+          <w:hyperlink w:anchor="_Toc535331420" w:history="1">
+            <w:r>
+              <w:rPr>
+                <w:rStyle w:val="Hyperlink"/>
+                <w:noProof/>
+              </w:rPr>
+              <w:t>Model and texture mangers</w:t>
+            </w:r>
+            <w:r>
+              <w:rPr>
+                <w:noProof/>
+                <w:webHidden/>
+              </w:rPr>
+              <w:tab/>
+            </w:r>
+            <w:r>
+              <w:rPr>
+                <w:noProof/>
+                <w:webHidden/>
+              </w:rPr>
+              <w:fldChar w:fldCharType="begin"/>
+            </w:r>
+            <w:r>
+              <w:rPr>
+                <w:noProof/>
+                <w:webHidden/>
+              </w:rPr>
+              <w:instrText xml:space="preserve"> PAGEREF _Toc535331420 \h </w:instrText>
+            </w:r>
+            <w:r>
+              <w:rPr>
+                <w:noProof/>
+                <w:webHidden/>
+              </w:rPr>
+            </w:r>
+            <w:r>
+              <w:rPr>
+                <w:noProof/>
+                <w:webHidden/>
+              </w:rPr>
+              <w:fldChar w:fldCharType="separate"/>
+            </w:r>
+            <w:r>
+              <w:rPr>
+                <w:noProof/>
+                <w:webHidden/>
+              </w:rPr>
+              <w:t>2</w:t>
+            </w:r>
+            <w:r>
+              <w:rPr>
+                <w:noProof/>
+                <w:webHidden/>
+              </w:rPr>
+              <w:fldChar w:fldCharType="end"/>
+            </w:r>
+          </w:hyperlink>
+        </w:p>
+        <w:p>
+          <w:pPr>
+            <w:pStyle w:val="TOC2"/>
+            <w:tabs>
+              <w:tab w:val="right" w:leader="dot" w:pos="9016"/>
+            </w:tabs>
+            <w:rPr>
+              <w:rFonts w:eastAsiaTheme="minorEastAsia"/>
+              <w:noProof/>
+              <w:lang w:eastAsia="en-GB"/>
+            </w:rPr>
+          </w:pPr>
+          <w:hyperlink w:anchor="_Toc535331421" w:history="1">
+            <w:r>
+              <w:rPr>
+                <w:rStyle w:val="Hyperlink"/>
+                <w:noProof/>
+              </w:rPr>
+              <w:t>Lighting</w:t>
+            </w:r>
+            <w:r>
+              <w:rPr>
+                <w:noProof/>
+                <w:webHidden/>
+              </w:rPr>
+              <w:tab/>
+            </w:r>
+            <w:r>
+              <w:rPr>
+                <w:noProof/>
+                <w:webHidden/>
+              </w:rPr>
+              <w:fldChar w:fldCharType="begin"/>
+            </w:r>
+            <w:r>
+              <w:rPr>
+                <w:noProof/>
+                <w:webHidden/>
+              </w:rPr>
+              <w:instrText xml:space="preserve"> PAGEREF _Toc535331421 \h </w:instrText>
+            </w:r>
+            <w:r>
+              <w:rPr>
+                <w:noProof/>
+                <w:webHidden/>
+              </w:rPr>
+            </w:r>
+            <w:r>
+              <w:rPr>
+                <w:noProof/>
+                <w:webHidden/>
+              </w:rPr>
+              <w:fldChar w:fldCharType="separate"/>
+            </w:r>
+            <w:r>
+              <w:rPr>
+                <w:noProof/>
+                <w:webHidden/>
+              </w:rPr>
+              <w:t>2</w:t>
+            </w:r>
+            <w:r>
+              <w:rPr>
+                <w:noProof/>
+                <w:webHidden/>
+              </w:rPr>
+              <w:fldChar w:fldCharType="end"/>
+            </w:r>
+          </w:hyperlink>
+        </w:p>
+        <w:p>
+          <w:pPr>
+            <w:pStyle w:val="TOC2"/>
+            <w:tabs>
+              <w:tab w:val="right" w:leader="dot" w:pos="9016"/>
+            </w:tabs>
+            <w:rPr>
+              <w:rFonts w:eastAsiaTheme="minorEastAsia"/>
+              <w:noProof/>
+              <w:lang w:eastAsia="en-GB"/>
+            </w:rPr>
+          </w:pPr>
+          <w:hyperlink w:anchor="_Toc535331422" w:history="1">
+            <w:r>
+              <w:rPr>
+                <w:rStyle w:val="Hyperlink"/>
+                <w:noProof/>
+              </w:rPr>
+              <w:t>Text</w:t>
+            </w:r>
+            <w:r>
+              <w:rPr>
+                <w:noProof/>
+                <w:webHidden/>
+              </w:rPr>
+              <w:tab/>
+            </w:r>
+            <w:r>
+              <w:rPr>
+                <w:noProof/>
+                <w:webHidden/>
+              </w:rPr>
+              <w:fldChar w:fldCharType="begin"/>
+            </w:r>
+            <w:r>
+              <w:rPr>
+                <w:noProof/>
+                <w:webHidden/>
+              </w:rPr>
+              <w:instrText xml:space="preserve"> PAGEREF _Toc535331422 \h </w:instrText>
+            </w:r>
+            <w:r>
+              <w:rPr>
+                <w:noProof/>
+                <w:webHidden/>
+              </w:rPr>
+            </w:r>
+            <w:r>
+              <w:rPr>
+                <w:noProof/>
+                <w:webHidden/>
+              </w:rPr>
+              <w:fldChar w:fldCharType="separate"/>
+            </w:r>
+            <w:r>
+              <w:rPr>
+                <w:noProof/>
+                <w:webHidden/>
+              </w:rPr>
+              <w:t>2</w:t>
+            </w:r>
+            <w:r>
+              <w:rPr>
+                <w:noProof/>
+                <w:webHidden/>
+              </w:rPr>
+              <w:fldChar w:fldCharType="end"/>
+            </w:r>
+          </w:hyperlink>
+        </w:p>
+        <w:p>
+          <w:pPr>
+            <w:pStyle w:val="TOC2"/>
+            <w:tabs>
+              <w:tab w:val="right" w:leader="dot" w:pos="9016"/>
+            </w:tabs>
+            <w:rPr>
+              <w:rFonts w:eastAsiaTheme="minorEastAsia"/>
+              <w:noProof/>
+              <w:lang w:eastAsia="en-GB"/>
+            </w:rPr>
+          </w:pPr>
+          <w:hyperlink w:anchor="_Toc535331423" w:history="1">
+            <w:r>
+              <w:rPr>
+                <w:rStyle w:val="Hyperlink"/>
+                <w:noProof/>
+              </w:rPr>
+              <w:t>Particles</w:t>
+            </w:r>
+            <w:r>
+              <w:rPr>
+                <w:noProof/>
+                <w:webHidden/>
+              </w:rPr>
+              <w:tab/>
+            </w:r>
+            <w:r>
+              <w:rPr>
+                <w:noProof/>
+                <w:webHidden/>
+              </w:rPr>
+              <w:fldChar w:fldCharType="begin"/>
+            </w:r>
+            <w:r>
+              <w:rPr>
+                <w:noProof/>
+                <w:webHidden/>
+              </w:rPr>
+              <w:instrText xml:space="preserve"> PAGEREF _Toc535331423 \h </w:instrText>
+            </w:r>
+            <w:r>
+              <w:rPr>
+                <w:noProof/>
+                <w:webHidden/>
+              </w:rPr>
+            </w:r>
+            <w:r>
+              <w:rPr>
+                <w:noProof/>
+                <w:webHidden/>
+              </w:rPr>
+              <w:fldChar w:fldCharType="separate"/>
+            </w:r>
+            <w:r>
+              <w:rPr>
+                <w:noProof/>
+                <w:webHidden/>
+              </w:rPr>
+              <w:t>2</w:t>
             </w:r>
             <w:r>
               <w:rPr>
@@ -1073,7 +1563,7 @@
               <w:lang w:eastAsia="en-GB"/>
             </w:rPr>
           </w:pPr>
-          <w:hyperlink w:anchor="_Toc535321705" w:history="1">
+          <w:hyperlink w:anchor="_Toc535331424" w:history="1">
             <w:r>
               <w:rPr>
                 <w:rStyle w:val="Hyperlink"/>
@@ -1100,7 +1590,7 @@
                 <w:noProof/>
                 <w:webHidden/>
               </w:rPr>
-              <w:instrText xml:space="preserve"> PAGEREF _Toc535321705 \h </w:instrText>
+              <w:instrText xml:space="preserve"> PAGEREF _Toc535331424 \h </w:instrText>
             </w:r>
             <w:r>
               <w:rPr>
@@ -1120,7 +1610,217 @@
                 <w:noProof/>
                 <w:webHidden/>
               </w:rPr>
-              <w:t>2</w:t>
+              <w:t>3</w:t>
+            </w:r>
+            <w:r>
+              <w:rPr>
+                <w:noProof/>
+                <w:webHidden/>
+              </w:rPr>
+              <w:fldChar w:fldCharType="end"/>
+            </w:r>
+          </w:hyperlink>
+        </w:p>
+        <w:p>
+          <w:pPr>
+            <w:pStyle w:val="TOC2"/>
+            <w:tabs>
+              <w:tab w:val="right" w:leader="dot" w:pos="9016"/>
+            </w:tabs>
+            <w:rPr>
+              <w:rFonts w:eastAsiaTheme="minorEastAsia"/>
+              <w:noProof/>
+              <w:lang w:eastAsia="en-GB"/>
+            </w:rPr>
+          </w:pPr>
+          <w:hyperlink w:anchor="_Toc535331425" w:history="1">
+            <w:r>
+              <w:rPr>
+                <w:rStyle w:val="Hyperlink"/>
+                <w:noProof/>
+              </w:rPr>
+              <w:t>Classes</w:t>
+            </w:r>
+            <w:r>
+              <w:rPr>
+                <w:noProof/>
+                <w:webHidden/>
+              </w:rPr>
+              <w:tab/>
+            </w:r>
+            <w:r>
+              <w:rPr>
+                <w:noProof/>
+                <w:webHidden/>
+              </w:rPr>
+              <w:fldChar w:fldCharType="begin"/>
+            </w:r>
+            <w:r>
+              <w:rPr>
+                <w:noProof/>
+                <w:webHidden/>
+              </w:rPr>
+              <w:instrText xml:space="preserve"> PAGEREF _Toc535331425 \h </w:instrText>
+            </w:r>
+            <w:r>
+              <w:rPr>
+                <w:noProof/>
+                <w:webHidden/>
+              </w:rPr>
+            </w:r>
+            <w:r>
+              <w:rPr>
+                <w:noProof/>
+                <w:webHidden/>
+              </w:rPr>
+              <w:fldChar w:fldCharType="separate"/>
+            </w:r>
+            <w:r>
+              <w:rPr>
+                <w:noProof/>
+                <w:webHidden/>
+              </w:rPr>
+              <w:t>3</w:t>
+            </w:r>
+            <w:r>
+              <w:rPr>
+                <w:noProof/>
+                <w:webHidden/>
+              </w:rPr>
+              <w:fldChar w:fldCharType="end"/>
+            </w:r>
+          </w:hyperlink>
+        </w:p>
+        <w:p>
+          <w:pPr>
+            <w:pStyle w:val="TOC2"/>
+            <w:tabs>
+              <w:tab w:val="right" w:leader="dot" w:pos="9016"/>
+            </w:tabs>
+            <w:rPr>
+              <w:rFonts w:eastAsiaTheme="minorEastAsia"/>
+              <w:noProof/>
+              <w:lang w:eastAsia="en-GB"/>
+            </w:rPr>
+          </w:pPr>
+          <w:hyperlink w:anchor="_Toc535331426" w:history="1">
+            <w:r>
+              <w:rPr>
+                <w:rStyle w:val="Hyperlink"/>
+                <w:noProof/>
+              </w:rPr>
+              <w:t>Game loop and timer</w:t>
+            </w:r>
+            <w:r>
+              <w:rPr>
+                <w:noProof/>
+                <w:webHidden/>
+              </w:rPr>
+              <w:tab/>
+            </w:r>
+            <w:r>
+              <w:rPr>
+                <w:noProof/>
+                <w:webHidden/>
+              </w:rPr>
+              <w:fldChar w:fldCharType="begin"/>
+            </w:r>
+            <w:r>
+              <w:rPr>
+                <w:noProof/>
+                <w:webHidden/>
+              </w:rPr>
+              <w:instrText xml:space="preserve"> PAGEREF _Toc535331426 \h </w:instrText>
+            </w:r>
+            <w:r>
+              <w:rPr>
+                <w:noProof/>
+                <w:webHidden/>
+              </w:rPr>
+            </w:r>
+            <w:r>
+              <w:rPr>
+                <w:noProof/>
+                <w:webHidden/>
+              </w:rPr>
+              <w:fldChar w:fldCharType="separate"/>
+            </w:r>
+            <w:r>
+              <w:rPr>
+                <w:noProof/>
+                <w:webHidden/>
+              </w:rPr>
+              <w:t>3</w:t>
+            </w:r>
+            <w:r>
+              <w:rPr>
+                <w:noProof/>
+                <w:webHidden/>
+              </w:rPr>
+              <w:fldChar w:fldCharType="end"/>
+            </w:r>
+          </w:hyperlink>
+        </w:p>
+        <w:p>
+          <w:pPr>
+            <w:pStyle w:val="TOC2"/>
+            <w:tabs>
+              <w:tab w:val="right" w:leader="dot" w:pos="9016"/>
+            </w:tabs>
+            <w:rPr>
+              <w:rFonts w:eastAsiaTheme="minorEastAsia"/>
+              <w:noProof/>
+              <w:lang w:eastAsia="en-GB"/>
+            </w:rPr>
+          </w:pPr>
+          <w:hyperlink w:anchor="_Toc535331427" w:history="1">
+            <w:r>
+              <w:rPr>
+                <w:rStyle w:val="Hyperlink"/>
+                <w:noProof/>
+              </w:rPr>
+              <w:t>Singleton</w:t>
+            </w:r>
+            <w:r>
+              <w:rPr>
+                <w:noProof/>
+                <w:webHidden/>
+              </w:rPr>
+              <w:tab/>
+            </w:r>
+            <w:r>
+              <w:rPr>
+                <w:noProof/>
+                <w:webHidden/>
+              </w:rPr>
+              <w:fldChar w:fldCharType="begin"/>
+            </w:r>
+            <w:r>
+              <w:rPr>
+                <w:noProof/>
+                <w:webHidden/>
+              </w:rPr>
+              <w:instrText xml:space="preserve"> PAGEREF _Toc535331427 \h </w:instrText>
+            </w:r>
+            <w:r>
+              <w:rPr>
+                <w:noProof/>
+                <w:webHidden/>
+              </w:rPr>
+            </w:r>
+            <w:r>
+              <w:rPr>
+                <w:noProof/>
+                <w:webHidden/>
+              </w:rPr>
+              <w:fldChar w:fldCharType="separate"/>
+            </w:r>
+            <w:r>
+              <w:rPr>
+                <w:noProof/>
+                <w:webHidden/>
+              </w:rPr>
+              <w:t>3</w:t>
             </w:r>
             <w:r>
               <w:rPr>
@@ -1143,7 +1843,7 @@
               <w:lang w:eastAsia="en-GB"/>
             </w:rPr>
           </w:pPr>
-          <w:hyperlink w:anchor="_Toc535321706" w:history="1">
+          <w:hyperlink w:anchor="_Toc535331428" w:history="1">
             <w:r>
               <w:rPr>
                 <w:rStyle w:val="Hyperlink"/>
@@ -1170,7 +1870,7 @@
                 <w:noProof/>
                 <w:webHidden/>
               </w:rPr>
-              <w:instrText xml:space="preserve"> PAGEREF _Toc535321706 \h </w:instrText>
+              <w:instrText xml:space="preserve"> PAGEREF _Toc535331428 \h </w:instrText>
             </w:r>
             <w:r>
               <w:rPr>
@@ -1190,7 +1890,147 @@
                 <w:noProof/>
                 <w:webHidden/>
               </w:rPr>
-              <w:t>2</w:t>
+              <w:t>3</w:t>
+            </w:r>
+            <w:r>
+              <w:rPr>
+                <w:noProof/>
+                <w:webHidden/>
+              </w:rPr>
+              <w:fldChar w:fldCharType="end"/>
+            </w:r>
+          </w:hyperlink>
+        </w:p>
+        <w:p>
+          <w:pPr>
+            <w:pStyle w:val="TOC2"/>
+            <w:tabs>
+              <w:tab w:val="right" w:leader="dot" w:pos="9016"/>
+            </w:tabs>
+            <w:rPr>
+              <w:rFonts w:eastAsiaTheme="minorEastAsia"/>
+              <w:noProof/>
+              <w:lang w:eastAsia="en-GB"/>
+            </w:rPr>
+          </w:pPr>
+          <w:hyperlink w:anchor="_Toc535331429" w:history="1">
+            <w:r>
+              <w:rPr>
+                <w:rStyle w:val="Hyperlink"/>
+                <w:noProof/>
+              </w:rPr>
+              <w:t>Loading a level with a text file</w:t>
+            </w:r>
+            <w:r>
+              <w:rPr>
+                <w:noProof/>
+                <w:webHidden/>
+              </w:rPr>
+              <w:tab/>
+            </w:r>
+            <w:r>
+              <w:rPr>
+                <w:noProof/>
+                <w:webHidden/>
+              </w:rPr>
+              <w:fldChar w:fldCharType="begin"/>
+            </w:r>
+            <w:r>
+              <w:rPr>
+                <w:noProof/>
+                <w:webHidden/>
+              </w:rPr>
+              <w:instrText xml:space="preserve"> PAGEREF _Toc535331429 \h </w:instrText>
+            </w:r>
+            <w:r>
+              <w:rPr>
+                <w:noProof/>
+                <w:webHidden/>
+              </w:rPr>
+            </w:r>
+            <w:r>
+              <w:rPr>
+                <w:noProof/>
+                <w:webHidden/>
+              </w:rPr>
+              <w:fldChar w:fldCharType="separate"/>
+            </w:r>
+            <w:r>
+              <w:rPr>
+                <w:noProof/>
+                <w:webHidden/>
+              </w:rPr>
+              <w:t>3</w:t>
+            </w:r>
+            <w:r>
+              <w:rPr>
+                <w:noProof/>
+                <w:webHidden/>
+              </w:rPr>
+              <w:fldChar w:fldCharType="end"/>
+            </w:r>
+          </w:hyperlink>
+        </w:p>
+        <w:p>
+          <w:pPr>
+            <w:pStyle w:val="TOC2"/>
+            <w:tabs>
+              <w:tab w:val="right" w:leader="dot" w:pos="9016"/>
+            </w:tabs>
+            <w:rPr>
+              <w:rFonts w:eastAsiaTheme="minorEastAsia"/>
+              <w:noProof/>
+              <w:lang w:eastAsia="en-GB"/>
+            </w:rPr>
+          </w:pPr>
+          <w:hyperlink w:anchor="_Toc535331430" w:history="1">
+            <w:r>
+              <w:rPr>
+                <w:rStyle w:val="Hyperlink"/>
+                <w:noProof/>
+              </w:rPr>
+              <w:t>Collision</w:t>
+            </w:r>
+            <w:r>
+              <w:rPr>
+                <w:noProof/>
+                <w:webHidden/>
+              </w:rPr>
+              <w:tab/>
+            </w:r>
+            <w:r>
+              <w:rPr>
+                <w:noProof/>
+                <w:webHidden/>
+              </w:rPr>
+              <w:fldChar w:fldCharType="begin"/>
+            </w:r>
+            <w:r>
+              <w:rPr>
+                <w:noProof/>
+                <w:webHidden/>
+              </w:rPr>
+              <w:instrText xml:space="preserve"> PAGEREF _Toc535331430 \h </w:instrText>
+            </w:r>
+            <w:r>
+              <w:rPr>
+                <w:noProof/>
+                <w:webHidden/>
+              </w:rPr>
+            </w:r>
+            <w:r>
+              <w:rPr>
+                <w:noProof/>
+                <w:webHidden/>
+              </w:rPr>
+              <w:fldChar w:fldCharType="separate"/>
+            </w:r>
+            <w:r>
+              <w:rPr>
+                <w:noProof/>
+                <w:webHidden/>
+              </w:rPr>
+              <w:t>3</w:t>
             </w:r>
             <w:r>
               <w:rPr>
@@ -1213,13 +2053,13 @@
               <w:lang w:eastAsia="en-GB"/>
             </w:rPr>
           </w:pPr>
-          <w:hyperlink w:anchor="_Toc535321707" w:history="1">
+          <w:hyperlink w:anchor="_Toc535331431" w:history="1">
             <w:r>
               <w:rPr>
                 <w:rStyle w:val="Hyperlink"/>
                 <w:noProof/>
               </w:rPr>
-              <w:t>Design Changes</w:t>
+              <w:t>Testing</w:t>
             </w:r>
             <w:r>
               <w:rPr>
@@ -1240,7 +2080,7 @@
                 <w:noProof/>
                 <w:webHidden/>
               </w:rPr>
-              <w:instrText xml:space="preserve"> PAGEREF _Toc535321707 \h </w:instrText>
+              <w:instrText xml:space="preserve"> PAGEREF _Toc535331431 \h </w:instrText>
             </w:r>
             <w:r>
               <w:rPr>
@@ -1260,7 +2100,7 @@
                 <w:noProof/>
                 <w:webHidden/>
               </w:rPr>
-              <w:t>2</w:t>
+              <w:t>3</w:t>
             </w:r>
             <w:r>
               <w:rPr>
@@ -1283,13 +2123,15 @@
               <w:lang w:eastAsia="en-GB"/>
             </w:rPr>
           </w:pPr>
-          <w:hyperlink w:anchor="_Toc535321708" w:history="1">
+          <w:hyperlink w:anchor="_Toc535331432" w:history="1">
             <w:r>
               <w:rPr>
                 <w:rStyle w:val="Hyperlink"/>
-                <w:noProof/>
-              </w:rPr>
-              <w:t>New Things that weren’t planned</w:t>
+                <w:rFonts w:eastAsia="Times New Roman"/>
+                <w:noProof/>
+                <w:lang w:eastAsia="en-GB"/>
+              </w:rPr>
+              <w:t>Black Box Testing</w:t>
             </w:r>
             <w:r>
               <w:rPr>
@@ -1310,217 +2152,7 @@
                 <w:noProof/>
                 <w:webHidden/>
               </w:rPr>
-              <w:instrText xml:space="preserve"> PAGEREF _Toc535321708 \h </w:instrText>
-            </w:r>
-            <w:r>
-              <w:rPr>
-                <w:noProof/>
-                <w:webHidden/>
-              </w:rPr>
-            </w:r>
-            <w:r>
-              <w:rPr>
-                <w:noProof/>
-                <w:webHidden/>
-              </w:rPr>
-              <w:fldChar w:fldCharType="separate"/>
-            </w:r>
-            <w:r>
-              <w:rPr>
-                <w:noProof/>
-                <w:webHidden/>
-              </w:rPr>
-              <w:t>2</w:t>
-            </w:r>
-            <w:r>
-              <w:rPr>
-                <w:noProof/>
-                <w:webHidden/>
-              </w:rPr>
-              <w:fldChar w:fldCharType="end"/>
-            </w:r>
-          </w:hyperlink>
-        </w:p>
-        <w:p>
-          <w:pPr>
-            <w:pStyle w:val="TOC2"/>
-            <w:tabs>
-              <w:tab w:val="right" w:leader="dot" w:pos="9016"/>
-            </w:tabs>
-            <w:rPr>
-              <w:rFonts w:eastAsiaTheme="minorEastAsia"/>
-              <w:noProof/>
-              <w:lang w:eastAsia="en-GB"/>
-            </w:rPr>
-          </w:pPr>
-          <w:hyperlink w:anchor="_Toc535321709" w:history="1">
-            <w:r>
-              <w:rPr>
-                <w:rStyle w:val="Hyperlink"/>
-                <w:noProof/>
-              </w:rPr>
-              <w:t>Things that changed</w:t>
-            </w:r>
-            <w:r>
-              <w:rPr>
-                <w:noProof/>
-                <w:webHidden/>
-              </w:rPr>
-              <w:tab/>
-            </w:r>
-            <w:r>
-              <w:rPr>
-                <w:noProof/>
-                <w:webHidden/>
-              </w:rPr>
-              <w:fldChar w:fldCharType="begin"/>
-            </w:r>
-            <w:r>
-              <w:rPr>
-                <w:noProof/>
-                <w:webHidden/>
-              </w:rPr>
-              <w:instrText xml:space="preserve"> PAGEREF _Toc535321709 \h </w:instrText>
-            </w:r>
-            <w:r>
-              <w:rPr>
-                <w:noProof/>
-                <w:webHidden/>
-              </w:rPr>
-            </w:r>
-            <w:r>
-              <w:rPr>
-                <w:noProof/>
-                <w:webHidden/>
-              </w:rPr>
-              <w:fldChar w:fldCharType="separate"/>
-            </w:r>
-            <w:r>
-              <w:rPr>
-                <w:noProof/>
-                <w:webHidden/>
-              </w:rPr>
-              <w:t>2</w:t>
-            </w:r>
-            <w:r>
-              <w:rPr>
-                <w:noProof/>
-                <w:webHidden/>
-              </w:rPr>
-              <w:fldChar w:fldCharType="end"/>
-            </w:r>
-          </w:hyperlink>
-        </w:p>
-        <w:p>
-          <w:pPr>
-            <w:pStyle w:val="TOC2"/>
-            <w:tabs>
-              <w:tab w:val="right" w:leader="dot" w:pos="9016"/>
-            </w:tabs>
-            <w:rPr>
-              <w:rFonts w:eastAsiaTheme="minorEastAsia"/>
-              <w:noProof/>
-              <w:lang w:eastAsia="en-GB"/>
-            </w:rPr>
-          </w:pPr>
-          <w:hyperlink w:anchor="_Toc535321710" w:history="1">
-            <w:r>
-              <w:rPr>
-                <w:rStyle w:val="Hyperlink"/>
-                <w:noProof/>
-              </w:rPr>
-              <w:t>Things That weren’t implemented</w:t>
-            </w:r>
-            <w:r>
-              <w:rPr>
-                <w:noProof/>
-                <w:webHidden/>
-              </w:rPr>
-              <w:tab/>
-            </w:r>
-            <w:r>
-              <w:rPr>
-                <w:noProof/>
-                <w:webHidden/>
-              </w:rPr>
-              <w:fldChar w:fldCharType="begin"/>
-            </w:r>
-            <w:r>
-              <w:rPr>
-                <w:noProof/>
-                <w:webHidden/>
-              </w:rPr>
-              <w:instrText xml:space="preserve"> PAGEREF _Toc535321710 \h </w:instrText>
-            </w:r>
-            <w:r>
-              <w:rPr>
-                <w:noProof/>
-                <w:webHidden/>
-              </w:rPr>
-            </w:r>
-            <w:r>
-              <w:rPr>
-                <w:noProof/>
-                <w:webHidden/>
-              </w:rPr>
-              <w:fldChar w:fldCharType="separate"/>
-            </w:r>
-            <w:r>
-              <w:rPr>
-                <w:noProof/>
-                <w:webHidden/>
-              </w:rPr>
-              <w:t>3</w:t>
-            </w:r>
-            <w:r>
-              <w:rPr>
-                <w:noProof/>
-                <w:webHidden/>
-              </w:rPr>
-              <w:fldChar w:fldCharType="end"/>
-            </w:r>
-          </w:hyperlink>
-        </w:p>
-        <w:p>
-          <w:pPr>
-            <w:pStyle w:val="TOC2"/>
-            <w:tabs>
-              <w:tab w:val="right" w:leader="dot" w:pos="9016"/>
-            </w:tabs>
-            <w:rPr>
-              <w:rFonts w:eastAsiaTheme="minorEastAsia"/>
-              <w:noProof/>
-              <w:lang w:eastAsia="en-GB"/>
-            </w:rPr>
-          </w:pPr>
-          <w:hyperlink w:anchor="_Toc535321711" w:history="1">
-            <w:r>
-              <w:rPr>
-                <w:rStyle w:val="Hyperlink"/>
-                <w:noProof/>
-              </w:rPr>
-              <w:t>Things that stayed the same</w:t>
-            </w:r>
-            <w:r>
-              <w:rPr>
-                <w:noProof/>
-                <w:webHidden/>
-              </w:rPr>
-              <w:tab/>
-            </w:r>
-            <w:r>
-              <w:rPr>
-                <w:noProof/>
-                <w:webHidden/>
-              </w:rPr>
-              <w:fldChar w:fldCharType="begin"/>
-            </w:r>
-            <w:r>
-              <w:rPr>
-                <w:noProof/>
-                <w:webHidden/>
-              </w:rPr>
-              <w:instrText xml:space="preserve"> PAGEREF _Toc535321711 \h </w:instrText>
+              <w:instrText xml:space="preserve"> PAGEREF _Toc535331432 \h </w:instrText>
             </w:r>
             <w:r>
               <w:rPr>
@@ -1563,13 +2195,13 @@
               <w:lang w:eastAsia="en-GB"/>
             </w:rPr>
           </w:pPr>
-          <w:hyperlink w:anchor="_Toc535321712" w:history="1">
+          <w:hyperlink w:anchor="_Toc535331433" w:history="1">
             <w:r>
               <w:rPr>
                 <w:rStyle w:val="Hyperlink"/>
                 <w:noProof/>
               </w:rPr>
-              <w:t>Testing</w:t>
+              <w:t>Conclusion</w:t>
             </w:r>
             <w:r>
               <w:rPr>
@@ -1590,7 +2222,7 @@
                 <w:noProof/>
                 <w:webHidden/>
               </w:rPr>
-              <w:instrText xml:space="preserve"> PAGEREF _Toc535321712 \h </w:instrText>
+              <w:instrText xml:space="preserve"> PAGEREF _Toc535331433 \h </w:instrText>
             </w:r>
             <w:r>
               <w:rPr>
@@ -1610,7 +2242,7 @@
                 <w:noProof/>
                 <w:webHidden/>
               </w:rPr>
-              <w:t>3</w:t>
+              <w:t>5</w:t>
             </w:r>
             <w:r>
               <w:rPr>
@@ -1633,13 +2265,13 @@
               <w:lang w:eastAsia="en-GB"/>
             </w:rPr>
           </w:pPr>
-          <w:hyperlink w:anchor="_Toc535321713" w:history="1">
+          <w:hyperlink w:anchor="_Toc535331434" w:history="1">
             <w:r>
               <w:rPr>
                 <w:rStyle w:val="Hyperlink"/>
                 <w:noProof/>
               </w:rPr>
-              <w:t>Conclusion</w:t>
+              <w:t>References</w:t>
             </w:r>
             <w:r>
               <w:rPr>
@@ -1660,7 +2292,7 @@
                 <w:noProof/>
                 <w:webHidden/>
               </w:rPr>
-              <w:instrText xml:space="preserve"> PAGEREF _Toc535321713 \h </w:instrText>
+              <w:instrText xml:space="preserve"> PAGEREF _Toc535331434 \h </w:instrText>
             </w:r>
             <w:r>
               <w:rPr>
@@ -1680,7 +2312,77 @@
                 <w:noProof/>
                 <w:webHidden/>
               </w:rPr>
-              <w:t>4</w:t>
+              <w:t>5</w:t>
+            </w:r>
+            <w:r>
+              <w:rPr>
+                <w:noProof/>
+                <w:webHidden/>
+              </w:rPr>
+              <w:fldChar w:fldCharType="end"/>
+            </w:r>
+          </w:hyperlink>
+        </w:p>
+        <w:p>
+          <w:pPr>
+            <w:pStyle w:val="TOC1"/>
+            <w:tabs>
+              <w:tab w:val="right" w:leader="dot" w:pos="9016"/>
+            </w:tabs>
+            <w:rPr>
+              <w:rFonts w:eastAsiaTheme="minorEastAsia"/>
+              <w:noProof/>
+              <w:lang w:eastAsia="en-GB"/>
+            </w:rPr>
+          </w:pPr>
+          <w:hyperlink w:anchor="_Toc535331435" w:history="1">
+            <w:r>
+              <w:rPr>
+                <w:rStyle w:val="Hyperlink"/>
+                <w:noProof/>
+              </w:rPr>
+              <w:t>Appendix</w:t>
+            </w:r>
+            <w:r>
+              <w:rPr>
+                <w:noProof/>
+                <w:webHidden/>
+              </w:rPr>
+              <w:tab/>
+            </w:r>
+            <w:r>
+              <w:rPr>
+                <w:noProof/>
+                <w:webHidden/>
+              </w:rPr>
+              <w:fldChar w:fldCharType="begin"/>
+            </w:r>
+            <w:r>
+              <w:rPr>
+                <w:noProof/>
+                <w:webHidden/>
+              </w:rPr>
+              <w:instrText xml:space="preserve"> PAGEREF _Toc535331435 \h </w:instrText>
+            </w:r>
+            <w:r>
+              <w:rPr>
+                <w:noProof/>
+                <w:webHidden/>
+              </w:rPr>
+            </w:r>
+            <w:r>
+              <w:rPr>
+                <w:noProof/>
+                <w:webHidden/>
+              </w:rPr>
+              <w:fldChar w:fldCharType="separate"/>
+            </w:r>
+            <w:r>
+              <w:rPr>
+                <w:noProof/>
+                <w:webHidden/>
+              </w:rPr>
+              <w:t>6</w:t>
             </w:r>
             <w:r>
               <w:rPr>
@@ -1705,45 +2407,75 @@
     </w:sdt>
     <w:p>
       <w:pPr>
-        <w:pStyle w:val="personalHeading"/>
+        <w:rPr>
+          <w:rFonts w:asciiTheme="majorHAnsi" w:eastAsiaTheme="majorEastAsia" w:hAnsiTheme="majorHAnsi" w:cstheme="majorBidi"/>
+          <w:color w:val="C45911" w:themeColor="accent2" w:themeShade="BF"/>
+          <w:sz w:val="32"/>
+          <w:szCs w:val="32"/>
+        </w:rPr>
       </w:pPr>
+      <w:r>
+        <w:br w:type="page"/>
+      </w:r>
     </w:p>
     <w:p>
       <w:pPr>
         <w:pStyle w:val="personalHeading"/>
       </w:pPr>
-      <w:bookmarkStart w:id="0" w:name="_Toc535321703"/>
-      <w:r>
+      <w:bookmarkStart w:id="0" w:name="_Toc535331415"/>
+      <w:r>
+        <w:lastRenderedPageBreak/>
         <w:t>M</w:t>
       </w:r>
       <w:r>
         <w:t>echanics</w:t>
       </w:r>
       <w:bookmarkEnd w:id="0"/>
+    </w:p>
+    <w:p>
+      <w:pPr>
+        <w:pStyle w:val="personalHeading2"/>
+      </w:pPr>
+      <w:bookmarkStart w:id="1" w:name="_Toc535331416"/>
+      <w:r>
+        <w:t>Movement</w:t>
+      </w:r>
+      <w:bookmarkEnd w:id="1"/>
+      <w:r>
+        <w:t xml:space="preserve"> </w:t>
+      </w:r>
     </w:p>
     <w:p>
       <w:pPr>
         <w:pStyle w:val="Basic"/>
       </w:pPr>
       <w:r>
-        <w:t xml:space="preserve">Movement </w:t>
+        <w:t>Simple movement with WASD</w:t>
+      </w:r>
+      <w:r>
+        <w:t xml:space="preserve"> and space, for activating the jetpack</w:t>
+      </w:r>
+      <w:r>
+        <w:t xml:space="preserve"> and mouse input for looking around and activating rainbow particles. </w:t>
+      </w:r>
+      <w:r>
+        <w:t xml:space="preserve">Only movement with WASD was planned. I implemented the others to better show off features. </w:t>
       </w:r>
     </w:p>
     <w:p>
       <w:pPr>
         <w:pStyle w:val="Basic"/>
       </w:pPr>
-      <w:r>
-        <w:t>Simple movement with WASD</w:t>
-      </w:r>
-      <w:r>
-        <w:t xml:space="preserve"> and space, for activating the jetpack</w:t>
-      </w:r>
-      <w:r>
-        <w:t xml:space="preserve"> and mouse input for looking around and activating rainbow particles. </w:t>
-      </w:r>
-      <w:r>
-        <w:t xml:space="preserve">Only movement with WASD was planned. I implemented the others to better show off features. </w:t>
+      <w:bookmarkStart w:id="2" w:name="_Toc535331417"/>
+      <w:r>
+        <w:rPr>
+          <w:rStyle w:val="personalHeading2Char"/>
+        </w:rPr>
+        <w:t>Enemies</w:t>
+      </w:r>
+      <w:bookmarkEnd w:id="2"/>
+      <w:r>
+        <w:t xml:space="preserve"> </w:t>
       </w:r>
     </w:p>
     <w:p>
@@ -1751,10 +2483,42 @@
         <w:pStyle w:val="Basic"/>
       </w:pPr>
       <w:r>
-        <w:t>Enemies -</w:t>
-      </w:r>
-      <w:r>
-        <w:t xml:space="preserve"> they terrible </w:t>
+        <w:t>Enemies ended up much simpler than I had originally planned due to not implementing my array based BSP system the enemies ended up with only simple chase features and being able to collide with objects in the scene.</w:t>
+      </w:r>
+    </w:p>
+    <w:p>
+      <w:pPr>
+        <w:pStyle w:val="personalHeading"/>
+      </w:pPr>
+      <w:bookmarkStart w:id="3" w:name="_Toc535331418"/>
+      <w:r>
+        <w:t>G</w:t>
+      </w:r>
+      <w:r>
+        <w:t>raphics</w:t>
+      </w:r>
+      <w:bookmarkEnd w:id="3"/>
+    </w:p>
+    <w:p>
+      <w:pPr>
+        <w:pStyle w:val="Basic"/>
+        <w:rPr>
+          <w:rStyle w:val="personalHeading2Char"/>
+        </w:rPr>
+      </w:pPr>
+      <w:bookmarkStart w:id="4" w:name="_Toc535331419"/>
+      <w:r>
+        <w:rPr>
+          <w:rStyle w:val="personalHeading2Char"/>
+        </w:rPr>
+        <w:t>Textures</w:t>
+      </w:r>
+      <w:bookmarkEnd w:id="4"/>
+      <w:r>
+        <w:rPr>
+          <w:rStyle w:val="personalHeading2Char"/>
+        </w:rPr>
+        <w:t xml:space="preserve"> </w:t>
       </w:r>
     </w:p>
     <w:p>
@@ -1762,28 +2526,55 @@
         <w:pStyle w:val="Basic"/>
       </w:pPr>
       <w:r>
-        <w:t>Enemies ended up much simpler than I had originally planned due to not implementing my array based BSP system the enemies ended up with only simple chase features and being able to collide with objects in the scene.</w:t>
+        <w:t xml:space="preserve">I developed a system to allow models to have either one or two textures where the second texture will appear on top of the primary texture. </w:t>
+      </w:r>
+      <w:r>
+        <w:t xml:space="preserve">Which is what was </w:t>
+      </w:r>
+      <w:r>
+        <w:t>planned, this works by multiplying the two textures together.</w:t>
       </w:r>
     </w:p>
     <w:p>
       <w:pPr>
-        <w:pStyle w:val="personalHeading"/>
+        <w:pStyle w:val="personalHeading2"/>
       </w:pPr>
-      <w:bookmarkStart w:id="1" w:name="_Toc535321704"/>
-      <w:r>
-        <w:t>G</w:t>
-      </w:r>
-      <w:r>
-        <w:t>raphics</w:t>
-      </w:r>
-      <w:bookmarkEnd w:id="1"/>
+      <w:bookmarkStart w:id="5" w:name="_Toc535331420"/>
+      <w:r>
+        <w:t>Model and texture mangers</w:t>
+      </w:r>
+      <w:bookmarkEnd w:id="5"/>
     </w:p>
     <w:p>
       <w:pPr>
         <w:pStyle w:val="Basic"/>
       </w:pPr>
       <w:r>
-        <w:t>Textures – multi</w:t>
+        <w:t>This worked together with the texture manager which would store all the texture</w:t>
+      </w:r>
+      <w:r>
+        <w:t>s to prevent loading duplicates, w</w:t>
+      </w:r>
+      <w:r>
+        <w:t>hich makes use of a map to store both a texture and a sampler using the file name</w:t>
+      </w:r>
+      <w:r>
+        <w:t xml:space="preserve"> as a key. T</w:t>
+      </w:r>
+      <w:r>
+        <w:t>his was more complicated when it came to handle two textures on the same mo</w:t>
+      </w:r>
+      <w:r>
+        <w:t>del. I did this by passing in two</w:t>
+      </w:r>
+      <w:r>
+        <w:t xml:space="preserve"> file names and concatenating them together </w:t>
+      </w:r>
+      <w:r>
+        <w:t>to form the key for the map, w</w:t>
+      </w:r>
+      <w:r>
+        <w:t xml:space="preserve">hich involved using the string stream to concatenate them. </w:t>
       </w:r>
     </w:p>
     <w:p>
@@ -1791,13 +2582,40 @@
         <w:pStyle w:val="Basic"/>
       </w:pPr>
       <w:r>
-        <w:t xml:space="preserve">I developed a system to allow models to have either one or two textures where the second texture will appear on top of the primary texture. </w:t>
-      </w:r>
-      <w:r>
-        <w:t xml:space="preserve">Which is what was </w:t>
-      </w:r>
-      <w:r>
-        <w:t>planned, this works by multiplying the two textures together.</w:t>
+        <w:t xml:space="preserve">The model </w:t>
+      </w:r>
+      <w:r>
+        <w:t>manager</w:t>
+      </w:r>
+      <w:r>
+        <w:t xml:space="preserve"> was much easier to </w:t>
+      </w:r>
+      <w:r>
+        <w:t xml:space="preserve">implement as all that needed to be stored was the </w:t>
+      </w:r>
+      <w:proofErr w:type="spellStart"/>
+      <w:r>
+        <w:t>objFileModel</w:t>
+      </w:r>
+      <w:proofErr w:type="spellEnd"/>
+      <w:r>
+        <w:t xml:space="preserve"> class and the file name it was </w:t>
+      </w:r>
+      <w:r>
+        <w:t xml:space="preserve">the key. </w:t>
+      </w:r>
+    </w:p>
+    <w:p>
+      <w:pPr>
+        <w:pStyle w:val="personalHeading2"/>
+      </w:pPr>
+      <w:bookmarkStart w:id="6" w:name="_Toc535331421"/>
+      <w:r>
+        <w:t>Lighting</w:t>
+      </w:r>
+      <w:bookmarkEnd w:id="6"/>
+      <w:r>
+        <w:t xml:space="preserve"> </w:t>
       </w:r>
     </w:p>
     <w:p>
@@ -1805,51 +2623,125 @@
         <w:pStyle w:val="Basic"/>
       </w:pPr>
       <w:r>
-        <w:t>This worked together with the texture manager which would store all the texture</w:t>
-      </w:r>
-      <w:r>
-        <w:t>s to prevent loading duplicates, w</w:t>
-      </w:r>
-      <w:r>
-        <w:t>hich makes use of a map to store both a texture and a sampler using the file name</w:t>
-      </w:r>
-      <w:r>
-        <w:t xml:space="preserve"> as a key. T</w:t>
-      </w:r>
-      <w:r>
-        <w:t>his was more complicated when it came to handle two textures on the same mo</w:t>
-      </w:r>
-      <w:r>
-        <w:t>del. I did this by passing in two</w:t>
-      </w:r>
-      <w:r>
-        <w:t xml:space="preserve"> file names and concatenating them together </w:t>
-      </w:r>
-      <w:r>
-        <w:t>to form the key for the map, w</w:t>
-      </w:r>
-      <w:r>
-        <w:t xml:space="preserve">hich involved using the string stream to concatenate them. </w:t>
+        <w:t>I impleme</w:t>
+      </w:r>
+      <w:r>
+        <w:t>nted diffuse, ambient and specular</w:t>
+      </w:r>
+      <w:r>
+        <w:t xml:space="preserve"> lighting following </w:t>
+      </w:r>
+      <w:proofErr w:type="spellStart"/>
+      <w:r>
+        <w:t>phong</w:t>
+      </w:r>
+      <w:proofErr w:type="spellEnd"/>
+      <w:r>
+        <w:t xml:space="preserve"> princi</w:t>
+      </w:r>
+      <w:r>
+        <w:t>pl</w:t>
+      </w:r>
+      <w:r>
+        <w:t xml:space="preserve">es to calculate colours based on the pixel </w:t>
+      </w:r>
+      <w:proofErr w:type="spellStart"/>
+      <w:r>
+        <w:t>shader</w:t>
+      </w:r>
+      <w:proofErr w:type="spellEnd"/>
+      <w:r>
+        <w:t>.</w:t>
+      </w:r>
+      <w:r>
+        <w:t xml:space="preserve"> The formula for </w:t>
+      </w:r>
+      <w:proofErr w:type="spellStart"/>
+      <w:r>
+        <w:t>phong</w:t>
+      </w:r>
+      <w:proofErr w:type="spellEnd"/>
+      <w:r>
+        <w:t xml:space="preserve"> lighting</w:t>
+      </w:r>
+      <w:r>
+        <w:t>.</w:t>
+      </w:r>
+      <w:r>
+        <w:t xml:space="preserve"> </w:t>
+      </w:r>
+      <w:proofErr w:type="gramStart"/>
+      <w:r>
+        <w:rPr>
+          <w:rFonts w:cs="Franklin Gothic Book"/>
+          <w:i/>
+          <w:iCs/>
+          <w:color w:val="000000"/>
+          <w:sz w:val="20"/>
+          <w:szCs w:val="20"/>
+        </w:rPr>
+        <w:t>Dot</w:t>
+      </w:r>
+      <w:proofErr w:type="gramEnd"/>
+      <w:r>
+        <w:rPr>
+          <w:rFonts w:cs="Franklin Gothic Book"/>
+          <w:i/>
+          <w:iCs/>
+          <w:color w:val="000000"/>
+          <w:sz w:val="20"/>
+          <w:szCs w:val="20"/>
+        </w:rPr>
+        <w:t>(N, L) = |N||</w:t>
+      </w:r>
+      <w:proofErr w:type="spellStart"/>
+      <w:r>
+        <w:rPr>
+          <w:rFonts w:cs="Franklin Gothic Book"/>
+          <w:i/>
+          <w:iCs/>
+          <w:color w:val="000000"/>
+          <w:sz w:val="20"/>
+          <w:szCs w:val="20"/>
+        </w:rPr>
+        <w:t>L|cos</w:t>
+      </w:r>
+      <w:proofErr w:type="spellEnd"/>
+      <w:r>
+        <w:rPr>
+          <w:rFonts w:cs="Franklin Gothic Book"/>
+          <w:i/>
+          <w:iCs/>
+          <w:color w:val="000000"/>
+          <w:sz w:val="20"/>
+          <w:szCs w:val="20"/>
+        </w:rPr>
+        <w:t xml:space="preserve">(α) </w:t>
+      </w:r>
+      <w:r>
+        <w:t xml:space="preserve">(Feinstein, </w:t>
+      </w:r>
+      <w:r>
+        <w:t xml:space="preserve"> 2013</w:t>
+      </w:r>
+      <w:r>
+        <w:t>)</w:t>
       </w:r>
     </w:p>
     <w:p>
       <w:pPr>
         <w:pStyle w:val="Basic"/>
       </w:pPr>
-      <w:r>
-        <w:t xml:space="preserve">The model </w:t>
-      </w:r>
-      <w:r>
-        <w:t>manager</w:t>
-      </w:r>
-      <w:r>
-        <w:t xml:space="preserve"> was much easier to </w:t>
-      </w:r>
-      <w:r>
-        <w:t xml:space="preserve">implement as all that needed to be stored was the objFileModel class and the file name it was </w:t>
-      </w:r>
-      <w:r>
-        <w:t xml:space="preserve">the key. </w:t>
+      <w:bookmarkStart w:id="7" w:name="_Toc535331422"/>
+      <w:r>
+        <w:rPr>
+          <w:rStyle w:val="personalHeading2Char"/>
+        </w:rPr>
+        <w:t>Text</w:t>
+      </w:r>
+      <w:bookmarkEnd w:id="7"/>
+      <w:r>
+        <w:t xml:space="preserve"> </w:t>
       </w:r>
     </w:p>
     <w:p>
@@ -1857,92 +2749,33 @@
         <w:pStyle w:val="Basic"/>
       </w:pPr>
       <w:r>
-        <w:lastRenderedPageBreak/>
-        <w:t xml:space="preserve">Lighting :’( </w:t>
-      </w:r>
-      <w:r>
-        <w:t xml:space="preserve">  #hlsl cookbook pg15 </w:t>
-      </w:r>
-      <w:r>
-        <w:t>– phong equati</w:t>
-      </w:r>
-      <w:r>
-        <w:t xml:space="preserve">on </w:t>
+        <w:t>I use text to display the FPS using a custom font I created which is intended for use with alpha blending which I also implemented</w:t>
+      </w:r>
+      <w:r>
+        <w:t>.</w:t>
+      </w:r>
+      <w:r>
+        <w:t xml:space="preserve"> This</w:t>
+      </w:r>
+      <w:r>
+        <w:t xml:space="preserve"> is simply implemented by changing the blend state for when then the text is draw</w:t>
+      </w:r>
+      <w:r>
+        <w:t>n</w:t>
+      </w:r>
+      <w:r>
+        <w:t>.</w:t>
       </w:r>
     </w:p>
     <w:p>
       <w:pPr>
-        <w:pStyle w:val="Basic"/>
+        <w:pStyle w:val="personalHeading2"/>
       </w:pPr>
-      <w:r>
-        <w:t>I impleme</w:t>
-      </w:r>
-      <w:r>
-        <w:t>nted diffuse, ambient and specular</w:t>
-      </w:r>
-      <w:r>
-        <w:t xml:space="preserve"> lighting following phong princi</w:t>
-      </w:r>
-      <w:r>
-        <w:t>pl</w:t>
-      </w:r>
-      <w:r>
-        <w:t xml:space="preserve">es to calculate colours based on the pixel shader. </w:t>
-      </w:r>
-      <w:r>
-        <w:t xml:space="preserve"> (</w:t>
-      </w:r>
-      <w:r>
-        <w:t xml:space="preserve">insert PHONG here ) </w:t>
-      </w:r>
-      <w:r>
-        <w:t xml:space="preserve"> (Feinstein, </w:t>
-      </w:r>
-      <w:r>
-        <w:t xml:space="preserve"> 2013</w:t>
-      </w:r>
-      <w:r>
-        <w:t>)</w:t>
-      </w:r>
-    </w:p>
-    <w:p>
-      <w:pPr>
-        <w:pStyle w:val="Basic"/>
-      </w:pPr>
-      <w:r>
-        <w:t xml:space="preserve">Text – alpha blending </w:t>
-      </w:r>
-    </w:p>
-    <w:p>
-      <w:pPr>
-        <w:pStyle w:val="Basic"/>
-      </w:pPr>
-      <w:r>
-        <w:t>I use text to display the FPS using a custom font I created which is intended for use with alpha blending which I also implemented</w:t>
-      </w:r>
-      <w:r>
-        <w:t>.</w:t>
-      </w:r>
-      <w:r>
-        <w:t xml:space="preserve"> This</w:t>
-      </w:r>
-      <w:r>
-        <w:t xml:space="preserve"> is simply implemented by changing the blend state for when then the text is draw</w:t>
-      </w:r>
-      <w:r>
-        <w:t>n</w:t>
-      </w:r>
-      <w:r>
-        <w:t>.</w:t>
-      </w:r>
-    </w:p>
-    <w:p>
-      <w:pPr>
-        <w:pStyle w:val="Basic"/>
-      </w:pPr>
+      <w:bookmarkStart w:id="8" w:name="_Toc535331423"/>
       <w:r>
         <w:t>Particles</w:t>
       </w:r>
+      <w:bookmarkEnd w:id="8"/>
     </w:p>
     <w:p>
       <w:pPr>
@@ -1967,41 +2800,95 @@
       <w:pPr>
         <w:pStyle w:val="personalHeading"/>
       </w:pPr>
-      <w:bookmarkStart w:id="2" w:name="_Toc535321705"/>
-      <w:r>
+      <w:bookmarkStart w:id="9" w:name="_Toc535331424"/>
+      <w:r>
+        <w:lastRenderedPageBreak/>
         <w:t>D</w:t>
       </w:r>
       <w:r>
         <w:t>esign patterns</w:t>
       </w:r>
-      <w:bookmarkEnd w:id="2"/>
+      <w:bookmarkEnd w:id="9"/>
+    </w:p>
+    <w:p>
+      <w:pPr>
+        <w:pStyle w:val="personalHeading2"/>
+      </w:pPr>
+      <w:bookmarkStart w:id="10" w:name="_Toc535331425"/>
+      <w:r>
+        <w:t>Classes</w:t>
+      </w:r>
+      <w:bookmarkEnd w:id="10"/>
+      <w:r>
+        <w:t xml:space="preserve"> </w:t>
+      </w:r>
     </w:p>
     <w:p>
       <w:pPr>
         <w:pStyle w:val="Basic"/>
       </w:pPr>
       <w:r>
-        <w:t xml:space="preserve">OOD  </w:t>
-      </w:r>
-      <w:r>
-        <w:t xml:space="preserve"> </w:t>
-      </w:r>
+        <w:t xml:space="preserve">The previous </w:t>
+      </w:r>
+      <w:r>
+        <w:t>class design that I did for AE1 ended up being completely ignored, as once I had done most of the tutorials the structure of my project wa</w:t>
+      </w:r>
+      <w:r>
+        <w:t>s vastly different from what I had</w:t>
+      </w:r>
+      <w:r>
+        <w:t xml:space="preserve"> intended prior to learning Dx11 and I no longer felt this design would work without having to entirely redo everything to allow for it to partially match this naive design. </w:t>
+      </w:r>
+    </w:p>
+    <w:p>
+      <w:pPr>
+        <w:pStyle w:val="personalHeading2"/>
+      </w:pPr>
+      <w:bookmarkStart w:id="11" w:name="_Toc535331426"/>
+      <w:r>
+        <w:t>Game loop</w:t>
+      </w:r>
+      <w:r>
+        <w:t xml:space="preserve"> and timer</w:t>
+      </w:r>
+      <w:bookmarkEnd w:id="11"/>
     </w:p>
     <w:p>
       <w:pPr>
         <w:pStyle w:val="Basic"/>
       </w:pPr>
       <w:r>
-        <w:t xml:space="preserve">The previous </w:t>
-      </w:r>
-      <w:r>
-        <w:t>class design that I did for AE1 ended up being completely ignored, as once I had done most of the tutorials the structure of my project wa</w:t>
-      </w:r>
-      <w:r>
-        <w:t>s vastly different from what I had</w:t>
-      </w:r>
-      <w:r>
-        <w:t xml:space="preserve"> intended prior to learning Dx11 and I no longer felt this design would work without having to entirely redo everything to allow for it to partially match this naive design. </w:t>
+        <w:t xml:space="preserve">I created a time class to allow the game to run consistently even if frame rates are inconsistent. I found out how to do this by following the section in a DX11 book. </w:t>
+      </w:r>
+      <w:r>
+        <w:t>(</w:t>
+      </w:r>
+      <w:r>
+        <w:t xml:space="preserve">Luna, </w:t>
+      </w:r>
+      <w:proofErr w:type="spellStart"/>
+      <w:r>
+        <w:t>n.d.</w:t>
+      </w:r>
+      <w:proofErr w:type="spellEnd"/>
+      <w:r>
+        <w:t>)</w:t>
+      </w:r>
+      <w:r>
+        <w:t xml:space="preserve"> and in combination with a game loop which allows the timer to tick for each frame. </w:t>
+      </w:r>
+    </w:p>
+    <w:p>
+      <w:pPr>
+        <w:pStyle w:val="personalHeading2"/>
+      </w:pPr>
+      <w:bookmarkStart w:id="12" w:name="_Toc535331427"/>
+      <w:r>
+        <w:t>Singleton</w:t>
+      </w:r>
+      <w:bookmarkEnd w:id="12"/>
+      <w:r>
+        <w:t xml:space="preserve"> </w:t>
       </w:r>
     </w:p>
     <w:p>
@@ -2009,182 +2896,278 @@
         <w:pStyle w:val="Basic"/>
       </w:pPr>
       <w:r>
-        <w:t>Double buffering – we did do that right?</w:t>
-      </w:r>
+        <w:t xml:space="preserve">Both the model and texture manager follow the singleton design pattern along with the game timer class. </w:t>
+      </w:r>
+      <w:r>
+        <w:t xml:space="preserve">To allow them all to be accessible from anywhere, as the timer is required for delta time to make features like movement speed consistent regardless of framerate. While the model and texture managers need to be accessible to every game object as not to waste memory by loading duplicates. </w:t>
+      </w:r>
+    </w:p>
+    <w:p>
+      <w:pPr>
+        <w:pStyle w:val="personalHeading"/>
+      </w:pPr>
+      <w:bookmarkStart w:id="13" w:name="_Toc535331428"/>
+      <w:r>
+        <w:t>L</w:t>
+      </w:r>
+      <w:r>
+        <w:t>ogic</w:t>
+      </w:r>
+      <w:bookmarkEnd w:id="13"/>
     </w:p>
     <w:p>
       <w:pPr>
         <w:pStyle w:val="Basic"/>
       </w:pPr>
-      <w:r>
-        <w:t>Game loop</w:t>
-      </w:r>
+      <w:bookmarkStart w:id="14" w:name="_Toc535331429"/>
+      <w:r>
+        <w:rPr>
+          <w:rStyle w:val="personalHeading2Char"/>
+        </w:rPr>
+        <w:t>Loading a level with a text file</w:t>
+      </w:r>
+      <w:bookmarkEnd w:id="14"/>
     </w:p>
     <w:p>
       <w:pPr>
         <w:pStyle w:val="Basic"/>
       </w:pPr>
       <w:r>
-        <w:t xml:space="preserve">I created a time class to allow the game to run consistently even if frame rates are inconsistent. I found out how to do this by following the section in a DX11 book. </w:t>
-      </w:r>
-      <w:r>
-        <w:t>(</w:t>
-      </w:r>
-      <w:r>
-        <w:t>Luna, n.d.</w:t>
-      </w:r>
-      <w:r>
-        <w:t>)</w:t>
+        <w:t xml:space="preserve">A simple level creation system where strings are passed into a vector and looped through </w:t>
+      </w:r>
+      <w:r>
+        <w:t xml:space="preserve">one </w:t>
+      </w:r>
+      <w:r>
+        <w:t>character at a time, a</w:t>
+      </w:r>
+      <w:r>
+        <w:t>re then</w:t>
+      </w:r>
+      <w:r>
+        <w:t xml:space="preserve"> compared against cases o</w:t>
+      </w:r>
+      <w:r>
+        <w:t>f a switch which determines which model should be loaded and sets its location based on its position in the text file.</w:t>
       </w:r>
     </w:p>
     <w:p>
       <w:pPr>
         <w:pStyle w:val="Basic"/>
       </w:pPr>
-      <w:r>
-        <w:t xml:space="preserve">Both the model and texture manager follow the singleton design pattern along with the game timer class. </w:t>
-      </w:r>
-      <w:r>
-        <w:t xml:space="preserve">To allow them all to be accessible from anywhere, as the timer is required for delta time to make features like movement speed consistent regardless of framerate. While the model and texture managers need to be accessible to every game object as not to waste memory by loading duplicates. </w:t>
+      <w:bookmarkStart w:id="15" w:name="_Toc535331430"/>
+      <w:r>
+        <w:rPr>
+          <w:rStyle w:val="personalHeading2Char"/>
+        </w:rPr>
+        <w:t>Collision</w:t>
+      </w:r>
+      <w:bookmarkEnd w:id="15"/>
+      <w:r>
+        <w:rPr>
+          <w:rStyle w:val="personalHeading2Char"/>
+        </w:rPr>
+        <w:t xml:space="preserve"> </w:t>
+      </w:r>
+    </w:p>
+    <w:p>
+      <w:pPr>
+        <w:pStyle w:val="Basic"/>
+      </w:pPr>
+      <w:r>
+        <w:t>Collision changed a lot from how I intended to do it originally, as after looking at the assignment</w:t>
+      </w:r>
+      <w:r>
+        <w:t>’</w:t>
+      </w:r>
+      <w:r>
+        <w:t xml:space="preserve">s marking scheme I realised a lot of the marks were locked behind </w:t>
+      </w:r>
+      <w:r>
+        <w:t>implementing triangle collision. In attempting to im</w:t>
+      </w:r>
+      <w:r>
+        <w:t xml:space="preserve">plement it I spent a solid </w:t>
+      </w:r>
+      <w:r>
+        <w:t>four</w:t>
+      </w:r>
+      <w:r>
+        <w:t xml:space="preserve"> d</w:t>
+      </w:r>
+      <w:r>
+        <w:t>ays struggling to programme it, only t</w:t>
+      </w:r>
+      <w:r>
+        <w:t>o end up</w:t>
+      </w:r>
+      <w:r>
+        <w:t xml:space="preserve"> with it working inconsistently. Whilst</w:t>
+      </w:r>
+      <w:r>
+        <w:t xml:space="preserve"> arguab</w:t>
+      </w:r>
+      <w:r>
+        <w:t xml:space="preserve">ly it looks like sphere collision, it is not, as sphere </w:t>
+      </w:r>
+      <w:r>
+        <w:t xml:space="preserve">collision </w:t>
+      </w:r>
+      <w:r>
+        <w:t>is used to determine whether</w:t>
+      </w:r>
+      <w:r>
+        <w:t xml:space="preserve"> triangle collision </w:t>
+      </w:r>
+      <w:r>
+        <w:t>should</w:t>
+      </w:r>
+      <w:r>
+        <w:t xml:space="preserve"> be checked.</w:t>
+      </w:r>
+      <w:r>
+        <w:t xml:space="preserve"> </w:t>
+      </w:r>
+      <w:r>
+        <w:rPr>
+          <w:position w:val="-12"/>
+        </w:rPr>
+        <w:object w:dxaOrig="5240" w:dyaOrig="400">
+          <v:shapetype id="_x0000_t75" coordsize="21600,21600" o:spt="75" o:preferrelative="t" path="m@4@5l@4@11@9@11@9@5xe" filled="f" stroked="f">
+            <v:stroke joinstyle="miter"/>
+            <v:formulas>
+              <v:f eqn="if lineDrawn pixelLineWidth 0"/>
+              <v:f eqn="sum @0 1 0"/>
+              <v:f eqn="sum 0 0 @1"/>
+              <v:f eqn="prod @2 1 2"/>
+              <v:f eqn="prod @3 21600 pixelWidth"/>
+              <v:f eqn="prod @3 21600 pixelHeight"/>
+              <v:f eqn="sum @0 0 1"/>
+              <v:f eqn="prod @6 1 2"/>
+              <v:f eqn="prod @7 21600 pixelWidth"/>
+              <v:f eqn="sum @8 21600 0"/>
+              <v:f eqn="prod @7 21600 pixelHeight"/>
+              <v:f eqn="sum @10 21600 0"/>
+            </v:formulas>
+            <v:path o:extrusionok="f" gradientshapeok="t" o:connecttype="rect"/>
+            <o:lock v:ext="edit" aspectratio="t"/>
+          </v:shapetype>
+          <v:shape id="_x0000_i1029" type="#_x0000_t75" style="width:393.75pt;height:30.75pt" o:ole="">
+            <v:imagedata r:id="rId8" o:title=""/>
+          </v:shape>
+          <o:OLEObject Type="Embed" ProgID="Equation.3" ShapeID="_x0000_i1029" DrawAspect="Content" ObjectID="_1609075964" r:id="rId9"/>
+        </w:object>
+      </w:r>
+    </w:p>
+    <w:p>
+      <w:pPr>
+        <w:pStyle w:val="Basic"/>
+        <w:jc w:val="center"/>
+      </w:pPr>
+      <w:r>
+        <w:t xml:space="preserve">Sphere collision equation </w:t>
+      </w:r>
+      <w:r>
+        <w:t>(</w:t>
+      </w:r>
+      <w:proofErr w:type="spellStart"/>
+      <w:r>
+        <w:t>Alassad</w:t>
+      </w:r>
+      <w:proofErr w:type="spellEnd"/>
+      <w:r>
+        <w:t>, 2018</w:t>
+      </w:r>
+      <w:r>
+        <w:t>, A</w:t>
+      </w:r>
+      <w:r>
+        <w:t>)</w:t>
+      </w:r>
+    </w:p>
+    <w:p>
+      <w:pPr>
+        <w:pStyle w:val="Basic"/>
+        <w:jc w:val="center"/>
+      </w:pPr>
+      <w:r>
+        <w:rPr>
+          <w:noProof/>
+          <w:lang w:eastAsia="en-GB"/>
+        </w:rPr>
+        <w:drawing>
+          <wp:inline distT="0" distB="0" distL="0" distR="0" wp14:anchorId="5F7A5633" wp14:editId="00038ABB">
+            <wp:extent cx="5731510" cy="516890"/>
+            <wp:effectExtent l="0" t="0" r="2540" b="0"/>
+            <wp:docPr id="3" name="Picture 3"/>
+            <wp:cNvGraphicFramePr>
+              <a:graphicFrameLocks xmlns:a="http://schemas.openxmlformats.org/drawingml/2006/main" noChangeAspect="1"/>
+            </wp:cNvGraphicFramePr>
+            <a:graphic xmlns:a="http://schemas.openxmlformats.org/drawingml/2006/main">
+              <a:graphicData uri="http://schemas.openxmlformats.org/drawingml/2006/picture">
+                <pic:pic xmlns:pic="http://schemas.openxmlformats.org/drawingml/2006/picture">
+                  <pic:nvPicPr>
+                    <pic:cNvPr id="1" name=""/>
+                    <pic:cNvPicPr/>
+                  </pic:nvPicPr>
+                  <pic:blipFill>
+                    <a:blip r:embed="rId10"/>
+                    <a:stretch>
+                      <a:fillRect/>
+                    </a:stretch>
+                  </pic:blipFill>
+                  <pic:spPr>
+                    <a:xfrm>
+                      <a:off x="0" y="0"/>
+                      <a:ext cx="5731510" cy="516890"/>
+                    </a:xfrm>
+                    <a:prstGeom prst="rect">
+                      <a:avLst/>
+                    </a:prstGeom>
+                  </pic:spPr>
+                </pic:pic>
+              </a:graphicData>
+            </a:graphic>
+          </wp:inline>
+        </w:drawing>
+      </w:r>
+      <w:r>
+        <w:br/>
+        <w:t>The plane equation (</w:t>
+      </w:r>
+      <w:proofErr w:type="spellStart"/>
+      <w:r>
+        <w:t>Alassad</w:t>
+      </w:r>
+      <w:proofErr w:type="spellEnd"/>
+      <w:r>
+        <w:t>, 2018</w:t>
+      </w:r>
+      <w:r>
+        <w:t>, B</w:t>
+      </w:r>
+      <w:r>
+        <w:t>)</w:t>
+      </w:r>
+    </w:p>
+    <w:p>
+      <w:pPr>
+        <w:pStyle w:val="Basic"/>
+      </w:pPr>
+      <w:r>
+        <w:t xml:space="preserve">The inconsistences are when it comes to two low triangle count models collide, for example two cubes as they will just phase right through each other. While when using one higher triangle count model like the robot they will collide correctly and stop. </w:t>
       </w:r>
     </w:p>
     <w:p>
       <w:pPr>
         <w:pStyle w:val="personalHeading"/>
       </w:pPr>
-      <w:bookmarkStart w:id="3" w:name="_Toc535321706"/>
-      <w:r>
-        <w:t>L</w:t>
-      </w:r>
-      <w:r>
-        <w:t>ogic</w:t>
-      </w:r>
-      <w:bookmarkEnd w:id="3"/>
-    </w:p>
-    <w:p>
-      <w:pPr>
-        <w:pStyle w:val="Basic"/>
-      </w:pPr>
-      <w:r>
-        <w:rPr>
-          <w:rStyle w:val="personalHeading2Char"/>
-        </w:rPr>
-        <w:t>Loading a level with a text file</w:t>
-      </w:r>
-      <w:bookmarkStart w:id="4" w:name="_GoBack"/>
-      <w:bookmarkEnd w:id="4"/>
-    </w:p>
-    <w:p>
-      <w:pPr>
-        <w:pStyle w:val="Basic"/>
-      </w:pPr>
-      <w:r>
-        <w:t xml:space="preserve">A simple level creation system where strings are passed into a vector and looped through </w:t>
-      </w:r>
-      <w:r>
-        <w:t xml:space="preserve">one </w:t>
-      </w:r>
-      <w:r>
-        <w:t>character at a time, a</w:t>
-      </w:r>
-      <w:r>
-        <w:t>re then</w:t>
-      </w:r>
-      <w:r>
-        <w:t xml:space="preserve"> compared against cases o</w:t>
-      </w:r>
-      <w:r>
-        <w:t>f a switch which determines which model should be loaded and sets its location based on its position in the text file.</w:t>
-      </w:r>
-    </w:p>
-    <w:p>
-      <w:pPr>
-        <w:pStyle w:val="Basic"/>
-      </w:pPr>
-      <w:r>
-        <w:rPr>
-          <w:rStyle w:val="personalHeading2Char"/>
-        </w:rPr>
-        <w:t xml:space="preserve">Collision </w:t>
-      </w:r>
-    </w:p>
-    <w:p>
-      <w:pPr>
-        <w:pStyle w:val="Basic"/>
-      </w:pPr>
-      <w:r>
-        <w:t>Collision changed a lot from how I intended to do it originally, as after looking at the assignment</w:t>
-      </w:r>
-      <w:r>
-        <w:t>’</w:t>
-      </w:r>
-      <w:r>
-        <w:t xml:space="preserve">s marking scheme I realised a lot of the marks were locked behind </w:t>
-      </w:r>
-      <w:r>
-        <w:t>implementing triangle collision. In attempting to im</w:t>
-      </w:r>
-      <w:r>
-        <w:t xml:space="preserve">plement it I spent a solid </w:t>
-      </w:r>
-      <w:r>
-        <w:t>four</w:t>
-      </w:r>
-      <w:r>
-        <w:t xml:space="preserve"> d</w:t>
-      </w:r>
-      <w:r>
-        <w:t>ays struggling to programme it, only t</w:t>
-      </w:r>
-      <w:r>
-        <w:t>o end up</w:t>
-      </w:r>
-      <w:r>
-        <w:t xml:space="preserve"> with </w:t>
-      </w:r>
+      <w:bookmarkStart w:id="16" w:name="_Toc535331431"/>
       <w:r>
         <w:lastRenderedPageBreak/>
-        <w:t>it working inconsistently. Whilst</w:t>
-      </w:r>
-      <w:r>
-        <w:t xml:space="preserve"> arguab</w:t>
-      </w:r>
-      <w:r>
-        <w:t xml:space="preserve">ly it looks like sphere collision, it is not, as sphere </w:t>
-      </w:r>
-      <w:r>
-        <w:t xml:space="preserve">collision </w:t>
-      </w:r>
-      <w:r>
-        <w:t>is used to determine whether</w:t>
-      </w:r>
-      <w:r>
-        <w:t xml:space="preserve"> triangle collision </w:t>
-      </w:r>
-      <w:r>
-        <w:t>should</w:t>
-      </w:r>
-      <w:r>
-        <w:t xml:space="preserve"> be checked. </w:t>
-      </w:r>
-    </w:p>
-    <w:p>
-      <w:pPr>
-        <w:pStyle w:val="Basic"/>
-      </w:pPr>
-      <w:r>
-        <w:t xml:space="preserve">The inconsistences are when it comes to two low triangle count models collide, for example two cubes as they will just phase right through each other. While when using one higher triangle count model like the robot they will collide correctly and stop. </w:t>
-      </w:r>
-    </w:p>
-    <w:p>
-      <w:pPr>
-        <w:pStyle w:val="personalHeading"/>
-      </w:pPr>
-      <w:bookmarkStart w:id="5" w:name="_Toc535321712"/>
-      <w:r>
         <w:t>Testing</w:t>
       </w:r>
-      <w:bookmarkEnd w:id="5"/>
+      <w:bookmarkEnd w:id="16"/>
     </w:p>
     <w:p>
       <w:pPr>
@@ -2204,6 +3187,7 @@
           <w:lang w:eastAsia="en-GB"/>
         </w:rPr>
       </w:pPr>
+      <w:bookmarkStart w:id="17" w:name="_Toc535331432"/>
       <w:r>
         <w:rPr>
           <w:rFonts w:eastAsia="Times New Roman"/>
@@ -2232,6 +3216,7 @@
         </w:rPr>
         <w:t>ing</w:t>
       </w:r>
+      <w:bookmarkEnd w:id="17"/>
     </w:p>
     <w:tbl>
       <w:tblPr>
@@ -2245,12 +3230,12 @@
         <w:tblLook w:val="04A0" w:firstRow="1" w:lastRow="0" w:firstColumn="1" w:lastColumn="0" w:noHBand="0" w:noVBand="1"/>
       </w:tblPr>
       <w:tblGrid>
-        <w:gridCol w:w="492"/>
-        <w:gridCol w:w="1413"/>
-        <w:gridCol w:w="1596"/>
-        <w:gridCol w:w="1818"/>
-        <w:gridCol w:w="1912"/>
-        <w:gridCol w:w="1775"/>
+        <w:gridCol w:w="491"/>
+        <w:gridCol w:w="1411"/>
+        <w:gridCol w:w="1689"/>
+        <w:gridCol w:w="1792"/>
+        <w:gridCol w:w="1881"/>
+        <w:gridCol w:w="1742"/>
       </w:tblGrid>
       <w:tr>
         <w:trPr>
@@ -4012,7 +4997,6 @@
                 <w:color w:val="000000"/>
                 <w:lang w:eastAsia="en-GB"/>
               </w:rPr>
-              <w:lastRenderedPageBreak/>
               <w:t xml:space="preserve">Do they walk towards the player </w:t>
             </w:r>
           </w:p>
@@ -4049,17 +5033,7 @@
                 <w:color w:val="000000"/>
                 <w:lang w:eastAsia="en-GB"/>
               </w:rPr>
-              <w:lastRenderedPageBreak/>
-              <w:t xml:space="preserve">They move towards the </w:t>
-            </w:r>
-            <w:r>
-              <w:rPr>
-                <w:rFonts w:eastAsia="Times New Roman" w:cstheme="minorHAnsi"/>
-                <w:color w:val="000000"/>
-                <w:lang w:eastAsia="en-GB"/>
-              </w:rPr>
-              <w:lastRenderedPageBreak/>
-              <w:t>player and collide with them</w:t>
+              <w:t>They move towards the player and collide with them</w:t>
             </w:r>
           </w:p>
         </w:tc>
@@ -4095,17 +5069,7 @@
                 <w:color w:val="000000"/>
                 <w:lang w:eastAsia="en-GB"/>
               </w:rPr>
-              <w:lastRenderedPageBreak/>
-              <w:t xml:space="preserve">They move towards the </w:t>
-            </w:r>
-            <w:r>
-              <w:rPr>
-                <w:rFonts w:eastAsia="Times New Roman" w:cstheme="minorHAnsi"/>
-                <w:color w:val="000000"/>
-                <w:lang w:eastAsia="en-GB"/>
-              </w:rPr>
-              <w:lastRenderedPageBreak/>
-              <w:t>player and collide with them</w:t>
+              <w:t>They move towards the player and collide with them</w:t>
             </w:r>
           </w:p>
         </w:tc>
@@ -4549,7 +5513,25 @@
                 <w:color w:val="000000"/>
                 <w:lang w:eastAsia="en-GB"/>
               </w:rPr>
-              <w:t>To fix this I had to create a second shader which would be used if a model had two textures.</w:t>
+              <w:t xml:space="preserve">To fix this I had to create a second </w:t>
+            </w:r>
+            <w:proofErr w:type="spellStart"/>
+            <w:r>
+              <w:rPr>
+                <w:rFonts w:eastAsia="Times New Roman" w:cstheme="minorHAnsi"/>
+                <w:color w:val="000000"/>
+                <w:lang w:eastAsia="en-GB"/>
+              </w:rPr>
+              <w:t>shader</w:t>
+            </w:r>
+            <w:proofErr w:type="spellEnd"/>
+            <w:r>
+              <w:rPr>
+                <w:rFonts w:eastAsia="Times New Roman" w:cstheme="minorHAnsi"/>
+                <w:color w:val="000000"/>
+                <w:lang w:eastAsia="en-GB"/>
+              </w:rPr>
+              <w:t xml:space="preserve"> which would be used if a model had two textures.</w:t>
             </w:r>
             <w:r>
               <w:rPr>
@@ -4663,8 +5645,42 @@
                 <w:color w:val="000000"/>
                 <w:lang w:eastAsia="en-GB"/>
               </w:rPr>
-              <w:t>Run the game with a setup text document with approate values</w:t>
-            </w:r>
+              <w:t>Run the game with a setup text document</w:t>
+            </w:r>
+            <w:r>
+              <w:rPr>
+                <w:rFonts w:eastAsia="Times New Roman" w:cstheme="minorHAnsi"/>
+                <w:color w:val="000000"/>
+                <w:lang w:eastAsia="en-GB"/>
+              </w:rPr>
+              <w:t xml:space="preserve"> with ap</w:t>
+            </w:r>
+            <w:r>
+              <w:rPr>
+                <w:rFonts w:eastAsia="Times New Roman" w:cstheme="minorHAnsi"/>
+                <w:color w:val="000000"/>
+                <w:lang w:eastAsia="en-GB"/>
+              </w:rPr>
+              <w:t>propri</w:t>
+            </w:r>
+            <w:r>
+              <w:rPr>
+                <w:rFonts w:eastAsia="Times New Roman" w:cstheme="minorHAnsi"/>
+                <w:color w:val="000000"/>
+                <w:lang w:eastAsia="en-GB"/>
+              </w:rPr>
+              <w:t>ate</w:t>
+            </w:r>
+            <w:r>
+              <w:rPr>
+                <w:rFonts w:eastAsia="Times New Roman" w:cstheme="minorHAnsi"/>
+                <w:color w:val="000000"/>
+                <w:lang w:eastAsia="en-GB"/>
+              </w:rPr>
+              <w:t xml:space="preserve"> values</w:t>
+            </w:r>
+            <w:bookmarkStart w:id="18" w:name="_GoBack"/>
+            <w:bookmarkEnd w:id="18"/>
           </w:p>
         </w:tc>
         <w:tc>
@@ -5021,11 +6037,11 @@
       <w:pPr>
         <w:pStyle w:val="personalHeading"/>
       </w:pPr>
-      <w:bookmarkStart w:id="6" w:name="_Toc535321713"/>
+      <w:bookmarkStart w:id="19" w:name="_Toc535331433"/>
       <w:r>
         <w:t>Conclusion</w:t>
       </w:r>
-      <w:bookmarkEnd w:id="6"/>
+      <w:bookmarkEnd w:id="19"/>
     </w:p>
     <w:p>
       <w:pPr>
@@ -5049,9 +6065,11 @@
       <w:pPr>
         <w:pStyle w:val="personalHeading"/>
       </w:pPr>
+      <w:bookmarkStart w:id="20" w:name="_Toc535331434"/>
       <w:r>
         <w:t>References</w:t>
       </w:r>
+      <w:bookmarkEnd w:id="20"/>
       <w:r>
         <w:t xml:space="preserve"> </w:t>
       </w:r>
@@ -5061,7 +6079,28 @@
         <w:pStyle w:val="Basic"/>
       </w:pPr>
       <w:r>
-        <w:t>LUNA, F.D., n.d. Introduction to 3d Game Programming with Directx® 11. Dulles, VA: Mercury Learning and Information</w:t>
+        <w:t>ALASSAD, P 2018,</w:t>
+      </w:r>
+      <w:r>
+        <w:t xml:space="preserve"> A,</w:t>
+      </w:r>
+      <w:r>
+        <w:t xml:space="preserve"> </w:t>
+      </w:r>
+      <w:r>
+        <w:t>Bounding Sphere Co</w:t>
+      </w:r>
+      <w:r>
+        <w:t>llision Detection</w:t>
+      </w:r>
+      <w:r>
+        <w:t xml:space="preserve">, </w:t>
+      </w:r>
+      <w:r>
+        <w:rPr>
+          <w:i/>
+        </w:rPr>
+        <w:t>lecture delivered to Advanced Games Programing Level 6</w:t>
       </w:r>
     </w:p>
     <w:p>
@@ -5069,17 +6108,89 @@
         <w:pStyle w:val="Basic"/>
       </w:pPr>
       <w:r>
-        <w:t>FEINSTEIN, D., 2013. HLSL Development Cookbook: Implement Stunning 3D Rendering Techniques Using the Power of HLSL and DirectX 11. Birmingham: Packt Pub.</w:t>
-      </w:r>
+        <w:t>ALASSAD, P 2018,</w:t>
+      </w:r>
+      <w:r>
+        <w:t xml:space="preserve"> B,</w:t>
+      </w:r>
+      <w:r>
+        <w:t xml:space="preserve"> </w:t>
+      </w:r>
+      <w:r>
+        <w:t>Pl</w:t>
+      </w:r>
+      <w:r>
+        <w:t>anes and the Plane Equation</w:t>
+      </w:r>
+      <w:r>
+        <w:t xml:space="preserve">, </w:t>
+      </w:r>
+      <w:r>
+        <w:rPr>
+          <w:i/>
+        </w:rPr>
+        <w:t>lecture delivered to Advanced Games Programing Level 6</w:t>
+      </w:r>
+    </w:p>
+    <w:p>
+      <w:pPr>
+        <w:pStyle w:val="Basic"/>
+      </w:pPr>
+      <w:r>
+        <w:t xml:space="preserve">LUNA, F.D., </w:t>
+      </w:r>
+      <w:proofErr w:type="spellStart"/>
+      <w:r>
+        <w:t>n.d.</w:t>
+      </w:r>
+      <w:proofErr w:type="spellEnd"/>
+      <w:r>
+        <w:t xml:space="preserve"> Introduction to 3d Game Programming with </w:t>
+      </w:r>
+      <w:proofErr w:type="spellStart"/>
+      <w:r>
+        <w:t>Directx</w:t>
+      </w:r>
+      <w:proofErr w:type="spellEnd"/>
+      <w:r>
+        <w:t>® 11. Dulles, VA: Mercury Learning and Information</w:t>
+      </w:r>
+    </w:p>
+    <w:p>
+      <w:pPr>
+        <w:pStyle w:val="Basic"/>
+      </w:pPr>
+      <w:r>
+        <w:t xml:space="preserve">FEINSTEIN, D., 2013. HLSL Development Cookbook: Implement Stunning 3D Rendering Techniques Using the Power of HLSL and DirectX 11. Birmingham: </w:t>
+      </w:r>
+      <w:proofErr w:type="spellStart"/>
+      <w:r>
+        <w:t>Packt</w:t>
+      </w:r>
+      <w:proofErr w:type="spellEnd"/>
+      <w:r>
+        <w:t xml:space="preserve"> Pub.</w:t>
+      </w:r>
+    </w:p>
+    <w:p>
+      <w:pPr>
+        <w:pStyle w:val="Basic"/>
+      </w:pPr>
+    </w:p>
+    <w:p>
+      <w:pPr>
+        <w:pStyle w:val="Basic"/>
+      </w:pPr>
     </w:p>
     <w:p>
       <w:pPr>
         <w:pStyle w:val="personalHeading"/>
       </w:pPr>
-      <w:r>
-        <w:lastRenderedPageBreak/>
+      <w:bookmarkStart w:id="21" w:name="_Toc535331435"/>
+      <w:r>
         <w:t>Appendix</w:t>
       </w:r>
+      <w:bookmarkEnd w:id="21"/>
     </w:p>
     <w:p>
       <w:pPr>
@@ -5108,7 +6219,7 @@
                     </pic:cNvPicPr>
                   </pic:nvPicPr>
                   <pic:blipFill>
-                    <a:blip r:embed="rId8">
+                    <a:blip r:embed="rId11">
                       <a:extLst>
                         <a:ext uri="{28A0092B-C50C-407E-A947-70E740481C1C}">
                           <a14:useLocalDpi xmlns:a14="http://schemas.microsoft.com/office/drawing/2010/main" val="0"/>
@@ -5196,7 +6307,7 @@
                     </pic:cNvPicPr>
                   </pic:nvPicPr>
                   <pic:blipFill>
-                    <a:blip r:embed="rId9">
+                    <a:blip r:embed="rId12">
                       <a:extLst>
                         <a:ext uri="{28A0092B-C50C-407E-A947-70E740481C1C}">
                           <a14:useLocalDpi xmlns:a14="http://schemas.microsoft.com/office/drawing/2010/main" val="0"/>
@@ -5229,7 +6340,7 @@
       </w:r>
     </w:p>
     <w:sectPr>
-      <w:headerReference w:type="default" r:id="rId10"/>
+      <w:headerReference w:type="default" r:id="rId13"/>
       <w:pgSz w:w="11906" w:h="16838"/>
       <w:pgMar w:top="1440" w:right="1440" w:bottom="1440" w:left="1440" w:header="708" w:footer="708" w:gutter="0"/>
       <w:pgNumType w:start="0"/>
@@ -6533,7 +7644,7 @@
 </file>
 
 <file path=customXml/itemProps2.xml><?xml version="1.0" encoding="utf-8"?>
-<ds:datastoreItem xmlns:ds="http://schemas.openxmlformats.org/officeDocument/2006/customXml" ds:itemID="{34B6F903-3E9F-475D-BAD4-97ADF0534424}">
+<ds:datastoreItem xmlns:ds="http://schemas.openxmlformats.org/officeDocument/2006/customXml" ds:itemID="{1E895E7B-FD03-4E8A-BF9E-C90D2A8E76D8}">
   <ds:schemaRefs>
     <ds:schemaRef ds:uri="http://schemas.openxmlformats.org/officeDocument/2006/bibliography"/>
   </ds:schemaRefs>

</xml_diff>

<commit_message>
added video and build
</commit_message>
<xml_diff>
--- a/Advanced Games Programing Report.docx
+++ b/Advanced Games Programing Report.docx
@@ -2591,15 +2591,7 @@
         <w:t xml:space="preserve"> was much easier to </w:t>
       </w:r>
       <w:r>
-        <w:t xml:space="preserve">implement as all that needed to be stored was the </w:t>
-      </w:r>
-      <w:proofErr w:type="spellStart"/>
-      <w:r>
-        <w:t>objFileModel</w:t>
-      </w:r>
-      <w:proofErr w:type="spellEnd"/>
-      <w:r>
-        <w:t xml:space="preserve"> class and the file name it was </w:t>
+        <w:t xml:space="preserve">implement as all that needed to be stored was the objFileModel class and the file name it was </w:t>
       </w:r>
       <w:r>
         <w:t xml:space="preserve">the key. </w:t>
@@ -2629,48 +2621,23 @@
         <w:t>nted diffuse, ambient and specular</w:t>
       </w:r>
       <w:r>
-        <w:t xml:space="preserve"> lighting following </w:t>
-      </w:r>
-      <w:proofErr w:type="spellStart"/>
-      <w:r>
-        <w:t>phong</w:t>
-      </w:r>
-      <w:proofErr w:type="spellEnd"/>
-      <w:r>
-        <w:t xml:space="preserve"> princi</w:t>
+        <w:t xml:space="preserve"> lighting following phong princi</w:t>
       </w:r>
       <w:r>
         <w:t>pl</w:t>
       </w:r>
       <w:r>
-        <w:t xml:space="preserve">es to calculate colours based on the pixel </w:t>
-      </w:r>
-      <w:proofErr w:type="spellStart"/>
-      <w:r>
-        <w:t>shader</w:t>
-      </w:r>
-      <w:proofErr w:type="spellEnd"/>
+        <w:t>es to calculate colours based on the pixel shader.</w:t>
+      </w:r>
+      <w:r>
+        <w:t xml:space="preserve"> The formula for phong lighting</w:t>
+      </w:r>
       <w:r>
         <w:t>.</w:t>
       </w:r>
       <w:r>
-        <w:t xml:space="preserve"> The formula for </w:t>
-      </w:r>
-      <w:proofErr w:type="spellStart"/>
-      <w:r>
-        <w:t>phong</w:t>
-      </w:r>
-      <w:proofErr w:type="spellEnd"/>
-      <w:r>
-        <w:t xml:space="preserve"> lighting</w:t>
-      </w:r>
-      <w:r>
-        <w:t>.</w:t>
-      </w:r>
-      <w:r>
         <w:t xml:space="preserve"> </w:t>
       </w:r>
-      <w:proofErr w:type="gramStart"/>
       <w:r>
         <w:rPr>
           <w:rFonts w:cs="Franklin Gothic Book"/>
@@ -2680,43 +2647,7 @@
           <w:sz w:val="20"/>
           <w:szCs w:val="20"/>
         </w:rPr>
-        <w:t>Dot</w:t>
-      </w:r>
-      <w:proofErr w:type="gramEnd"/>
-      <w:r>
-        <w:rPr>
-          <w:rFonts w:cs="Franklin Gothic Book"/>
-          <w:i/>
-          <w:iCs/>
-          <w:color w:val="000000"/>
-          <w:sz w:val="20"/>
-          <w:szCs w:val="20"/>
-        </w:rPr>
-        <w:t>(N, L) = |N||</w:t>
-      </w:r>
-      <w:proofErr w:type="spellStart"/>
-      <w:r>
-        <w:rPr>
-          <w:rFonts w:cs="Franklin Gothic Book"/>
-          <w:i/>
-          <w:iCs/>
-          <w:color w:val="000000"/>
-          <w:sz w:val="20"/>
-          <w:szCs w:val="20"/>
-        </w:rPr>
-        <w:t>L|cos</w:t>
-      </w:r>
-      <w:proofErr w:type="spellEnd"/>
-      <w:r>
-        <w:rPr>
-          <w:rFonts w:cs="Franklin Gothic Book"/>
-          <w:i/>
-          <w:iCs/>
-          <w:color w:val="000000"/>
-          <w:sz w:val="20"/>
-          <w:szCs w:val="20"/>
-        </w:rPr>
-        <w:t xml:space="preserve">(α) </w:t>
+        <w:t xml:space="preserve">Dot(N, L) = |N||L|cos(α) </w:t>
       </w:r>
       <w:r>
         <w:t xml:space="preserve">(Feinstein, </w:t>
@@ -2864,13 +2795,8 @@
         <w:t>(</w:t>
       </w:r>
       <w:r>
-        <w:t xml:space="preserve">Luna, </w:t>
-      </w:r>
-      <w:proofErr w:type="spellStart"/>
-      <w:r>
-        <w:t>n.d.</w:t>
-      </w:r>
-      <w:proofErr w:type="spellEnd"/>
+        <w:t>Luna, n.d.</w:t>
+      </w:r>
       <w:r>
         <w:t>)</w:t>
       </w:r>
@@ -3055,7 +2981,7 @@
           <v:shape id="_x0000_i1029" type="#_x0000_t75" style="width:393.75pt;height:30.75pt" o:ole="">
             <v:imagedata r:id="rId8" o:title=""/>
           </v:shape>
-          <o:OLEObject Type="Embed" ProgID="Equation.3" ShapeID="_x0000_i1029" DrawAspect="Content" ObjectID="_1609075964" r:id="rId9"/>
+          <o:OLEObject Type="Embed" ProgID="Equation.3" ShapeID="_x0000_i1029" DrawAspect="Content" ObjectID="_1609080554" r:id="rId9"/>
         </w:object>
       </w:r>
     </w:p>
@@ -3068,15 +2994,7 @@
         <w:t xml:space="preserve">Sphere collision equation </w:t>
       </w:r>
       <w:r>
-        <w:t>(</w:t>
-      </w:r>
-      <w:proofErr w:type="spellStart"/>
-      <w:r>
-        <w:t>Alassad</w:t>
-      </w:r>
-      <w:proofErr w:type="spellEnd"/>
-      <w:r>
-        <w:t>, 2018</w:t>
+        <w:t>(Alassad, 2018</w:t>
       </w:r>
       <w:r>
         <w:t>, A</w:t>
@@ -3133,15 +3051,7 @@
       </w:r>
       <w:r>
         <w:br/>
-        <w:t>The plane equation (</w:t>
-      </w:r>
-      <w:proofErr w:type="spellStart"/>
-      <w:r>
-        <w:t>Alassad</w:t>
-      </w:r>
-      <w:proofErr w:type="spellEnd"/>
-      <w:r>
-        <w:t>, 2018</w:t>
+        <w:t>The plane equation (Alassad, 2018</w:t>
       </w:r>
       <w:r>
         <w:t>, B</w:t>
@@ -3230,12 +3140,12 @@
         <w:tblLook w:val="04A0" w:firstRow="1" w:lastRow="0" w:firstColumn="1" w:lastColumn="0" w:noHBand="0" w:noVBand="1"/>
       </w:tblPr>
       <w:tblGrid>
-        <w:gridCol w:w="491"/>
+        <w:gridCol w:w="492"/>
         <w:gridCol w:w="1411"/>
         <w:gridCol w:w="1689"/>
         <w:gridCol w:w="1792"/>
         <w:gridCol w:w="1881"/>
-        <w:gridCol w:w="1742"/>
+        <w:gridCol w:w="1741"/>
       </w:tblGrid>
       <w:tr>
         <w:trPr>
@@ -4837,7 +4747,25 @@
                 <w:color w:val="000000"/>
                 <w:lang w:eastAsia="en-GB"/>
               </w:rPr>
-              <w:t xml:space="preserve">See figure X </w:t>
+              <w:t xml:space="preserve">See </w:t>
+            </w:r>
+            <w:r>
+              <w:rPr>
+                <w:rFonts w:eastAsia="Times New Roman" w:cstheme="minorHAnsi"/>
+                <w:color w:val="000000"/>
+                <w:lang w:eastAsia="en-GB"/>
+              </w:rPr>
+              <w:t>figure 1</w:t>
+            </w:r>
+            <w:bookmarkStart w:id="18" w:name="_GoBack"/>
+            <w:bookmarkEnd w:id="18"/>
+            <w:r>
+              <w:rPr>
+                <w:rFonts w:eastAsia="Times New Roman" w:cstheme="minorHAnsi"/>
+                <w:color w:val="000000"/>
+                <w:lang w:eastAsia="en-GB"/>
+              </w:rPr>
+              <w:t xml:space="preserve"> </w:t>
             </w:r>
           </w:p>
         </w:tc>
@@ -4873,7 +4801,23 @@
                 <w:color w:val="000000"/>
                 <w:lang w:eastAsia="en-GB"/>
               </w:rPr>
-              <w:t>Checked which colours and how they were being multiplied to affect the final colour.( See figure X)</w:t>
+              <w:t xml:space="preserve">Checked which colours and how they were being multiplied to affect the final colour.( See </w:t>
+            </w:r>
+            <w:r>
+              <w:rPr>
+                <w:rFonts w:eastAsia="Times New Roman" w:cstheme="minorHAnsi"/>
+                <w:color w:val="000000"/>
+                <w:lang w:eastAsia="en-GB"/>
+              </w:rPr>
+              <w:t>figure 1</w:t>
+            </w:r>
+            <w:r>
+              <w:rPr>
+                <w:rFonts w:eastAsia="Times New Roman" w:cstheme="minorHAnsi"/>
+                <w:color w:val="000000"/>
+                <w:lang w:eastAsia="en-GB"/>
+              </w:rPr>
+              <w:t>)</w:t>
             </w:r>
           </w:p>
         </w:tc>
@@ -5513,25 +5457,7 @@
                 <w:color w:val="000000"/>
                 <w:lang w:eastAsia="en-GB"/>
               </w:rPr>
-              <w:t xml:space="preserve">To fix this I had to create a second </w:t>
-            </w:r>
-            <w:proofErr w:type="spellStart"/>
-            <w:r>
-              <w:rPr>
-                <w:rFonts w:eastAsia="Times New Roman" w:cstheme="minorHAnsi"/>
-                <w:color w:val="000000"/>
-                <w:lang w:eastAsia="en-GB"/>
-              </w:rPr>
-              <w:t>shader</w:t>
-            </w:r>
-            <w:proofErr w:type="spellEnd"/>
-            <w:r>
-              <w:rPr>
-                <w:rFonts w:eastAsia="Times New Roman" w:cstheme="minorHAnsi"/>
-                <w:color w:val="000000"/>
-                <w:lang w:eastAsia="en-GB"/>
-              </w:rPr>
-              <w:t xml:space="preserve"> which would be used if a model had two textures.</w:t>
+              <w:t>To fix this I had to create a second shader which would be used if a model had two textures.</w:t>
             </w:r>
             <w:r>
               <w:rPr>
@@ -5679,8 +5605,6 @@
               </w:rPr>
               <w:t xml:space="preserve"> values</w:t>
             </w:r>
-            <w:bookmarkStart w:id="18" w:name="_GoBack"/>
-            <w:bookmarkEnd w:id="18"/>
           </w:p>
         </w:tc>
         <w:tc>
@@ -6137,23 +6061,7 @@
         <w:pStyle w:val="Basic"/>
       </w:pPr>
       <w:r>
-        <w:t xml:space="preserve">LUNA, F.D., </w:t>
-      </w:r>
-      <w:proofErr w:type="spellStart"/>
-      <w:r>
-        <w:t>n.d.</w:t>
-      </w:r>
-      <w:proofErr w:type="spellEnd"/>
-      <w:r>
-        <w:t xml:space="preserve"> Introduction to 3d Game Programming with </w:t>
-      </w:r>
-      <w:proofErr w:type="spellStart"/>
-      <w:r>
-        <w:t>Directx</w:t>
-      </w:r>
-      <w:proofErr w:type="spellEnd"/>
-      <w:r>
-        <w:t>® 11. Dulles, VA: Mercury Learning and Information</w:t>
+        <w:t>LUNA, F.D., n.d. Introduction to 3d Game Programming with Directx® 11. Dulles, VA: Mercury Learning and Information</w:t>
       </w:r>
     </w:p>
     <w:p>
@@ -6161,15 +6069,7 @@
         <w:pStyle w:val="Basic"/>
       </w:pPr>
       <w:r>
-        <w:t xml:space="preserve">FEINSTEIN, D., 2013. HLSL Development Cookbook: Implement Stunning 3D Rendering Techniques Using the Power of HLSL and DirectX 11. Birmingham: </w:t>
-      </w:r>
-      <w:proofErr w:type="spellStart"/>
-      <w:r>
-        <w:t>Packt</w:t>
-      </w:r>
-      <w:proofErr w:type="spellEnd"/>
-      <w:r>
-        <w:t xml:space="preserve"> Pub.</w:t>
+        <w:t>FEINSTEIN, D., 2013. HLSL Development Cookbook: Implement Stunning 3D Rendering Techniques Using the Power of HLSL and DirectX 11. Birmingham: Packt Pub.</w:t>
       </w:r>
     </w:p>
     <w:p>
@@ -6256,7 +6156,13 @@
         <w:pStyle w:val="Basic"/>
       </w:pPr>
       <w:r>
-        <w:t xml:space="preserve">Figure X – before fixed. </w:t>
+        <w:t xml:space="preserve">Figure </w:t>
+      </w:r>
+      <w:r>
+        <w:t>1</w:t>
+      </w:r>
+      <w:r>
+        <w:t xml:space="preserve"> – before fixed. </w:t>
       </w:r>
       <w:r>
         <w:t>The c</w:t>
@@ -6338,6 +6244,192 @@
           </wp:inline>
         </w:drawing>
       </w:r>
+    </w:p>
+    <w:p>
+      <w:pPr>
+        <w:pStyle w:val="Basic"/>
+      </w:pPr>
+    </w:p>
+    <w:tbl>
+      <w:tblPr>
+        <w:tblStyle w:val="TableGrid"/>
+        <w:tblW w:w="0" w:type="auto"/>
+        <w:tblLook w:val="04A0" w:firstRow="1" w:lastRow="0" w:firstColumn="1" w:lastColumn="0" w:noHBand="0" w:noVBand="1"/>
+      </w:tblPr>
+      <w:tblGrid>
+        <w:gridCol w:w="1974"/>
+        <w:gridCol w:w="1671"/>
+        <w:gridCol w:w="3688"/>
+        <w:gridCol w:w="1683"/>
+      </w:tblGrid>
+      <w:tr>
+        <w:tc>
+          <w:tcPr>
+            <w:tcW w:w="2254" w:type="dxa"/>
+          </w:tcPr>
+          <w:p>
+            <w:pPr>
+              <w:pStyle w:val="Basic"/>
+            </w:pPr>
+            <w:r>
+              <w:lastRenderedPageBreak/>
+              <w:t>Asset Name</w:t>
+            </w:r>
+          </w:p>
+        </w:tc>
+        <w:tc>
+          <w:tcPr>
+            <w:tcW w:w="2254" w:type="dxa"/>
+          </w:tcPr>
+          <w:p>
+            <w:pPr>
+              <w:pStyle w:val="Basic"/>
+            </w:pPr>
+            <w:r>
+              <w:t xml:space="preserve">Asset Type </w:t>
+            </w:r>
+          </w:p>
+        </w:tc>
+        <w:tc>
+          <w:tcPr>
+            <w:tcW w:w="2254" w:type="dxa"/>
+          </w:tcPr>
+          <w:p>
+            <w:pPr>
+              <w:pStyle w:val="Basic"/>
+            </w:pPr>
+            <w:r>
+              <w:t>Source</w:t>
+            </w:r>
+          </w:p>
+        </w:tc>
+        <w:tc>
+          <w:tcPr>
+            <w:tcW w:w="2254" w:type="dxa"/>
+          </w:tcPr>
+          <w:p>
+            <w:pPr>
+              <w:pStyle w:val="Basic"/>
+            </w:pPr>
+            <w:r>
+              <w:t>License</w:t>
+            </w:r>
+          </w:p>
+        </w:tc>
+      </w:tr>
+      <w:tr>
+        <w:tc>
+          <w:tcPr>
+            <w:tcW w:w="2254" w:type="dxa"/>
+          </w:tcPr>
+          <w:p>
+            <w:pPr>
+              <w:pStyle w:val="Basic"/>
+            </w:pPr>
+            <w:r>
+              <w:t>DaylightSkybox</w:t>
+            </w:r>
+          </w:p>
+        </w:tc>
+        <w:tc>
+          <w:tcPr>
+            <w:tcW w:w="2254" w:type="dxa"/>
+          </w:tcPr>
+          <w:p>
+            <w:pPr>
+              <w:pStyle w:val="Basic"/>
+            </w:pPr>
+            <w:r>
+              <w:t>Skybox</w:t>
+            </w:r>
+          </w:p>
+        </w:tc>
+        <w:tc>
+          <w:tcPr>
+            <w:tcW w:w="2254" w:type="dxa"/>
+          </w:tcPr>
+          <w:p>
+            <w:pPr>
+              <w:pStyle w:val="Basic"/>
+            </w:pPr>
+            <w:r>
+              <w:t>https://opengameart.org/content/sky-box-sunny-day</w:t>
+            </w:r>
+          </w:p>
+        </w:tc>
+        <w:tc>
+          <w:tcPr>
+            <w:tcW w:w="2254" w:type="dxa"/>
+          </w:tcPr>
+          <w:p>
+            <w:pPr>
+              <w:pStyle w:val="Basic"/>
+            </w:pPr>
+            <w:r>
+              <w:t>CC by 3.0</w:t>
+            </w:r>
+          </w:p>
+        </w:tc>
+      </w:tr>
+      <w:tr>
+        <w:tc>
+          <w:tcPr>
+            <w:tcW w:w="2254" w:type="dxa"/>
+          </w:tcPr>
+          <w:p>
+            <w:pPr>
+              <w:pStyle w:val="Basic"/>
+            </w:pPr>
+            <w:r>
+              <w:t>giant robot</w:t>
+            </w:r>
+          </w:p>
+        </w:tc>
+        <w:tc>
+          <w:tcPr>
+            <w:tcW w:w="2254" w:type="dxa"/>
+          </w:tcPr>
+          <w:p>
+            <w:pPr>
+              <w:pStyle w:val="Basic"/>
+            </w:pPr>
+            <w:r>
+              <w:t>Model</w:t>
+            </w:r>
+          </w:p>
+        </w:tc>
+        <w:tc>
+          <w:tcPr>
+            <w:tcW w:w="2254" w:type="dxa"/>
+          </w:tcPr>
+          <w:p>
+            <w:pPr>
+              <w:pStyle w:val="Basic"/>
+            </w:pPr>
+            <w:r>
+              <w:t>https://clara.io/view/7c7d4477-155b-4690-9dc9-69b49af2748f#</w:t>
+            </w:r>
+          </w:p>
+        </w:tc>
+        <w:tc>
+          <w:tcPr>
+            <w:tcW w:w="2254" w:type="dxa"/>
+          </w:tcPr>
+          <w:p>
+            <w:pPr>
+              <w:pStyle w:val="Basic"/>
+            </w:pPr>
+            <w:r>
+              <w:t>CC BY-NC 3.0</w:t>
+            </w:r>
+          </w:p>
+        </w:tc>
+      </w:tr>
+    </w:tbl>
+    <w:p>
+      <w:pPr>
+        <w:pStyle w:val="Basic"/>
+      </w:pPr>
     </w:p>
     <w:sectPr>
       <w:headerReference w:type="default" r:id="rId13"/>
@@ -7322,6 +7414,25 @@
     <w:uiPriority w:val="99"/>
     <w:rsid w:val="00E00DE0"/>
   </w:style>
+  <w:style w:type="table" w:styleId="TableGrid">
+    <w:name w:val="Table Grid"/>
+    <w:basedOn w:val="TableNormal"/>
+    <w:uiPriority w:val="39"/>
+    <w:rsid w:val="000F4336"/>
+    <w:pPr>
+      <w:spacing w:after="0" w:line="240" w:lineRule="auto"/>
+    </w:pPr>
+    <w:tblPr>
+      <w:tblBorders>
+        <w:top w:val="single" w:sz="4" w:space="0" w:color="auto"/>
+        <w:left w:val="single" w:sz="4" w:space="0" w:color="auto"/>
+        <w:bottom w:val="single" w:sz="4" w:space="0" w:color="auto"/>
+        <w:right w:val="single" w:sz="4" w:space="0" w:color="auto"/>
+        <w:insideH w:val="single" w:sz="4" w:space="0" w:color="auto"/>
+        <w:insideV w:val="single" w:sz="4" w:space="0" w:color="auto"/>
+      </w:tblBorders>
+    </w:tblPr>
+  </w:style>
 </w:styles>
 </file>
 
@@ -7644,7 +7755,7 @@
 </file>
 
 <file path=customXml/itemProps2.xml><?xml version="1.0" encoding="utf-8"?>
-<ds:datastoreItem xmlns:ds="http://schemas.openxmlformats.org/officeDocument/2006/customXml" ds:itemID="{1E895E7B-FD03-4E8A-BF9E-C90D2A8E76D8}">
+<ds:datastoreItem xmlns:ds="http://schemas.openxmlformats.org/officeDocument/2006/customXml" ds:itemID="{CB3283D0-9146-40D9-8CD8-818E1CC413D7}">
   <ds:schemaRefs>
     <ds:schemaRef ds:uri="http://schemas.openxmlformats.org/officeDocument/2006/bibliography"/>
   </ds:schemaRefs>

</xml_diff>